<commit_message>
The origins of internet and the ARPANET(Q1)
</commit_message>
<xml_diff>
--- a/Assignment_1.docx
+++ b/Assignment_1.docx
@@ -43,7 +43,7 @@
                     </pic:cNvPicPr>
                   </pic:nvPicPr>
                   <pic:blipFill>
-                    <a:blip r:embed="rId4">
+                    <a:blip r:embed="rId5">
                       <a:extLst>
                         <a:ext uri="{28A0092B-C50C-407E-A947-70E740481C1C}">
                           <a14:useLocalDpi xmlns:a14="http://schemas.microsoft.com/office/drawing/2010/main" val="0"/>
@@ -169,169 +169,235 @@
         </w:rPr>
         <w:t>ASSIGNMENT-1</w:t>
       </w:r>
+    </w:p>
+    <w:p>
+      <w:pPr>
+        <w:spacing w:before="240" w:after="160" w:line="256" w:lineRule="auto"/>
+        <w:ind w:left="4320"/>
+      </w:pPr>
+    </w:p>
+    <w:p>
+      <w:pPr>
+        <w:spacing w:before="240" w:after="160" w:line="256" w:lineRule="auto"/>
+        <w:ind w:left="4320"/>
+      </w:pPr>
+    </w:p>
+    <w:p>
+      <w:pPr>
+        <w:spacing w:before="240" w:after="160" w:line="256" w:lineRule="auto"/>
+        <w:rPr>
+          <w:rFonts w:ascii="Times New Roman" w:eastAsia="Times New Roman" w:hAnsi="Times New Roman" w:cs="Times New Roman"/>
+          <w:sz w:val="28"/>
+          <w:szCs w:val="28"/>
+        </w:rPr>
+      </w:pPr>
+      <w:r>
+        <w:rPr>
+          <w:rFonts w:ascii="Times New Roman" w:eastAsia="Times New Roman" w:hAnsi="Times New Roman" w:cs="Times New Roman"/>
+          <w:b/>
+          <w:sz w:val="28"/>
+          <w:szCs w:val="28"/>
+        </w:rPr>
+        <w:t xml:space="preserve">Prepared </w:t>
+      </w:r>
+      <w:r>
+        <w:rPr>
+          <w:rFonts w:ascii="Times New Roman" w:eastAsia="Times New Roman" w:hAnsi="Times New Roman" w:cs="Times New Roman"/>
+          <w:b/>
+          <w:sz w:val="28"/>
+          <w:szCs w:val="28"/>
+        </w:rPr>
+        <w:t>by</w:t>
+      </w:r>
+      <w:r>
+        <w:rPr>
+          <w:rFonts w:ascii="Times New Roman" w:eastAsia="Times New Roman" w:hAnsi="Times New Roman" w:cs="Times New Roman"/>
+          <w:b/>
+          <w:sz w:val="28"/>
+          <w:szCs w:val="28"/>
+        </w:rPr>
+        <w:t xml:space="preserve">: </w:t>
+      </w:r>
+      <w:r>
+        <w:rPr>
+          <w:rFonts w:ascii="Times New Roman" w:eastAsia="Times New Roman" w:hAnsi="Times New Roman" w:cs="Times New Roman"/>
+          <w:sz w:val="28"/>
+          <w:szCs w:val="28"/>
+        </w:rPr>
+        <w:t xml:space="preserve">- </w:t>
+      </w:r>
+      <w:r>
+        <w:rPr>
+          <w:rFonts w:ascii="Times New Roman" w:eastAsia="Times New Roman" w:hAnsi="Times New Roman" w:cs="Times New Roman"/>
+          <w:sz w:val="28"/>
+          <w:szCs w:val="28"/>
+        </w:rPr>
+        <w:t>Biniyam Abiy</w:t>
+      </w:r>
+      <w:r>
+        <w:rPr>
+          <w:rFonts w:ascii="Times New Roman" w:eastAsia="Times New Roman" w:hAnsi="Times New Roman" w:cs="Times New Roman"/>
+          <w:sz w:val="28"/>
+          <w:szCs w:val="28"/>
+        </w:rPr>
+        <w:t>.</w:t>
+      </w:r>
+    </w:p>
+    <w:p>
+      <w:pPr>
+        <w:spacing w:before="240" w:after="160" w:line="256" w:lineRule="auto"/>
+        <w:ind w:left="4320"/>
+      </w:pPr>
+    </w:p>
+    <w:p>
+      <w:pPr>
+        <w:spacing w:before="240" w:after="160" w:line="256" w:lineRule="auto"/>
+        <w:ind w:left="4320"/>
+      </w:pPr>
+      <w:r>
+        <w:tab/>
+      </w:r>
+      <w:r>
+        <w:tab/>
+      </w:r>
+      <w:r>
+        <w:tab/>
+      </w:r>
+      <w:r>
+        <w:tab/>
+      </w:r>
+    </w:p>
+    <w:p>
+      <w:pPr>
+        <w:spacing w:before="240" w:after="160" w:line="256" w:lineRule="auto"/>
+        <w:ind w:left="5760"/>
+        <w:rPr>
+          <w:rFonts w:ascii="Times New Roman" w:eastAsia="Times New Roman" w:hAnsi="Times New Roman" w:cs="Times New Roman"/>
+          <w:sz w:val="28"/>
+          <w:szCs w:val="28"/>
+        </w:rPr>
+      </w:pPr>
+      <w:r>
+        <w:rPr>
+          <w:rFonts w:ascii="Times New Roman" w:eastAsia="Times New Roman" w:hAnsi="Times New Roman" w:cs="Times New Roman"/>
+          <w:sz w:val="28"/>
+          <w:szCs w:val="28"/>
+        </w:rPr>
+        <w:t xml:space="preserve">Submitted to: - </w:t>
+      </w:r>
+      <w:r>
+        <w:rPr>
+          <w:rFonts w:ascii="Times New Roman" w:eastAsia="Times New Roman" w:hAnsi="Times New Roman" w:cs="Times New Roman"/>
+          <w:sz w:val="28"/>
+          <w:szCs w:val="28"/>
+        </w:rPr>
+        <w:t>Mr. Fitsum A.</w:t>
+      </w:r>
+      <w:r>
+        <w:rPr>
+          <w:rFonts w:ascii="Times New Roman" w:eastAsia="Times New Roman" w:hAnsi="Times New Roman" w:cs="Times New Roman"/>
+          <w:sz w:val="28"/>
+          <w:szCs w:val="28"/>
+        </w:rPr>
+        <w:t xml:space="preserve"> </w:t>
+      </w:r>
+    </w:p>
+    <w:p>
+      <w:pPr>
+        <w:spacing w:before="240" w:after="160" w:line="256" w:lineRule="auto"/>
+        <w:ind w:left="5040" w:firstLine="720"/>
+        <w:rPr>
+          <w:rFonts w:ascii="Times New Roman" w:eastAsia="Times New Roman" w:hAnsi="Times New Roman" w:cs="Times New Roman"/>
+          <w:sz w:val="28"/>
+          <w:szCs w:val="28"/>
+        </w:rPr>
+      </w:pPr>
+      <w:r>
+        <w:rPr>
+          <w:rFonts w:ascii="Times New Roman" w:eastAsia="Times New Roman" w:hAnsi="Times New Roman" w:cs="Times New Roman"/>
+          <w:sz w:val="28"/>
+          <w:szCs w:val="28"/>
+        </w:rPr>
+        <w:t>March</w:t>
+      </w:r>
+      <w:r>
+        <w:rPr>
+          <w:rFonts w:ascii="Times New Roman" w:eastAsia="Times New Roman" w:hAnsi="Times New Roman" w:cs="Times New Roman"/>
+          <w:sz w:val="28"/>
+          <w:szCs w:val="28"/>
+        </w:rPr>
+        <w:t xml:space="preserve"> 2020</w:t>
+      </w:r>
+    </w:p>
+    <w:p/>
+    <w:p/>
+    <w:p/>
+    <w:p>
+      <w:pPr>
+        <w:ind w:firstLine="720"/>
+        <w:jc w:val="both"/>
+        <w:rPr>
+          <w:rFonts w:asciiTheme="minorHAnsi" w:hAnsiTheme="minorHAnsi" w:cstheme="minorHAnsi"/>
+          <w:color w:val="000000" w:themeColor="text1"/>
+          <w:sz w:val="26"/>
+          <w:szCs w:val="26"/>
+          <w:shd w:val="clear" w:color="auto" w:fill="085856"/>
+        </w:rPr>
+      </w:pPr>
+      <w:r>
+        <w:rPr>
+          <w:rFonts w:asciiTheme="minorHAnsi" w:hAnsiTheme="minorHAnsi" w:cstheme="minorHAnsi"/>
+          <w:color w:val="000000"/>
+          <w:sz w:val="26"/>
+          <w:szCs w:val="26"/>
+          <w:shd w:val="clear" w:color="auto" w:fill="FFFFFF"/>
+        </w:rPr>
+        <w:lastRenderedPageBreak/>
+        <w:t>The origins of the Internet date back nearly 40 years, with the U.S. military's funding of a research network dubbed Arpanet in 1969. Since then, the Internet has undergone more than just a name change. The number of computers connected to the Internet has grown exponentially, while the number of users has risen from a handful of computer scientists to 1.5 billion consumers. The network's reach has expanded beyond the United States to every corner of the globe. But its popularity has a dark side, as it has evolved from a friendly research network to a hotbed of criminal activity including fraud and identity theft.</w:t>
+      </w:r>
+    </w:p>
+    <w:p>
+      <w:pPr>
+        <w:ind w:firstLine="720"/>
+        <w:jc w:val="both"/>
+        <w:rPr>
+          <w:rFonts w:asciiTheme="minorHAnsi" w:hAnsiTheme="minorHAnsi" w:cstheme="minorHAnsi"/>
+          <w:sz w:val="26"/>
+          <w:szCs w:val="26"/>
+        </w:rPr>
+      </w:pPr>
+      <w:r>
+        <w:rPr>
+          <w:rFonts w:asciiTheme="minorHAnsi" w:hAnsiTheme="minorHAnsi" w:cstheme="minorHAnsi"/>
+          <w:sz w:val="26"/>
+          <w:szCs w:val="26"/>
+        </w:rPr>
+        <w:t>Internet was based on the idea that there would be multiple independent networks of rather arbitrary design, beginning with the ARPANET as the pioneering packet switching network, but soon to include packet satellite networks, ground-based packet radio networks and other networks.</w:t>
+      </w:r>
+    </w:p>
+    <w:p>
+      <w:pPr>
+        <w:ind w:firstLine="720"/>
+        <w:jc w:val="both"/>
+        <w:rPr>
+          <w:rFonts w:asciiTheme="minorHAnsi" w:hAnsiTheme="minorHAnsi" w:cstheme="minorHAnsi"/>
+          <w:sz w:val="26"/>
+          <w:szCs w:val="26"/>
+        </w:rPr>
+      </w:pPr>
       <w:bookmarkStart w:id="0" w:name="_GoBack"/>
       <w:bookmarkEnd w:id="0"/>
     </w:p>
-    <w:p>
-      <w:pPr>
-        <w:spacing w:before="240" w:after="160" w:line="256" w:lineRule="auto"/>
-        <w:ind w:left="4320"/>
-      </w:pPr>
-    </w:p>
-    <w:p>
-      <w:pPr>
-        <w:spacing w:before="240" w:after="160" w:line="256" w:lineRule="auto"/>
-        <w:ind w:left="4320"/>
-      </w:pPr>
-    </w:p>
-    <w:p>
-      <w:pPr>
-        <w:spacing w:before="240" w:after="160" w:line="256" w:lineRule="auto"/>
-        <w:rPr>
-          <w:rFonts w:ascii="Times New Roman" w:eastAsia="Times New Roman" w:hAnsi="Times New Roman" w:cs="Times New Roman"/>
-          <w:sz w:val="28"/>
-          <w:szCs w:val="28"/>
-        </w:rPr>
-      </w:pPr>
-      <w:r>
-        <w:rPr>
-          <w:rFonts w:ascii="Times New Roman" w:eastAsia="Times New Roman" w:hAnsi="Times New Roman" w:cs="Times New Roman"/>
-          <w:b/>
-          <w:sz w:val="28"/>
-          <w:szCs w:val="28"/>
-        </w:rPr>
-        <w:t xml:space="preserve">Prepared </w:t>
-      </w:r>
-      <w:r>
-        <w:rPr>
-          <w:rFonts w:ascii="Times New Roman" w:eastAsia="Times New Roman" w:hAnsi="Times New Roman" w:cs="Times New Roman"/>
-          <w:b/>
-          <w:sz w:val="28"/>
-          <w:szCs w:val="28"/>
-        </w:rPr>
-        <w:t>by</w:t>
-      </w:r>
-      <w:r>
-        <w:rPr>
-          <w:rFonts w:ascii="Times New Roman" w:eastAsia="Times New Roman" w:hAnsi="Times New Roman" w:cs="Times New Roman"/>
-          <w:b/>
-          <w:sz w:val="28"/>
-          <w:szCs w:val="28"/>
-        </w:rPr>
-        <w:t xml:space="preserve">: </w:t>
-      </w:r>
-      <w:r>
-        <w:rPr>
-          <w:rFonts w:ascii="Times New Roman" w:eastAsia="Times New Roman" w:hAnsi="Times New Roman" w:cs="Times New Roman"/>
-          <w:sz w:val="28"/>
-          <w:szCs w:val="28"/>
-        </w:rPr>
-        <w:t xml:space="preserve">- </w:t>
-      </w:r>
-      <w:r>
-        <w:rPr>
-          <w:rFonts w:ascii="Times New Roman" w:eastAsia="Times New Roman" w:hAnsi="Times New Roman" w:cs="Times New Roman"/>
-          <w:sz w:val="28"/>
-          <w:szCs w:val="28"/>
-        </w:rPr>
-        <w:t>Biniyam Abiy</w:t>
-      </w:r>
-      <w:r>
-        <w:rPr>
-          <w:rFonts w:ascii="Times New Roman" w:eastAsia="Times New Roman" w:hAnsi="Times New Roman" w:cs="Times New Roman"/>
-          <w:sz w:val="28"/>
-          <w:szCs w:val="28"/>
-        </w:rPr>
-        <w:t>.</w:t>
-      </w:r>
-    </w:p>
-    <w:p>
-      <w:pPr>
-        <w:spacing w:before="240" w:after="160" w:line="256" w:lineRule="auto"/>
-        <w:ind w:left="4320"/>
-      </w:pPr>
-    </w:p>
-    <w:p>
-      <w:pPr>
-        <w:spacing w:before="240" w:after="160" w:line="256" w:lineRule="auto"/>
-        <w:ind w:left="4320"/>
-      </w:pPr>
-      <w:r>
-        <w:tab/>
-      </w:r>
-      <w:r>
-        <w:tab/>
-      </w:r>
-      <w:r>
-        <w:tab/>
-      </w:r>
-      <w:r>
-        <w:tab/>
-      </w:r>
-    </w:p>
-    <w:p>
-      <w:pPr>
-        <w:spacing w:before="240" w:after="160" w:line="256" w:lineRule="auto"/>
-        <w:ind w:left="5760"/>
-        <w:rPr>
-          <w:rFonts w:ascii="Times New Roman" w:eastAsia="Times New Roman" w:hAnsi="Times New Roman" w:cs="Times New Roman"/>
-          <w:sz w:val="28"/>
-          <w:szCs w:val="28"/>
-        </w:rPr>
-      </w:pPr>
-      <w:r>
-        <w:rPr>
-          <w:rFonts w:ascii="Times New Roman" w:eastAsia="Times New Roman" w:hAnsi="Times New Roman" w:cs="Times New Roman"/>
-          <w:sz w:val="28"/>
-          <w:szCs w:val="28"/>
-        </w:rPr>
-        <w:t xml:space="preserve">Submitted to: - </w:t>
-      </w:r>
-      <w:r>
-        <w:rPr>
-          <w:rFonts w:ascii="Times New Roman" w:eastAsia="Times New Roman" w:hAnsi="Times New Roman" w:cs="Times New Roman"/>
-          <w:sz w:val="28"/>
-          <w:szCs w:val="28"/>
-        </w:rPr>
-        <w:t>Mr. Fitsum A.</w:t>
-      </w:r>
-      <w:r>
-        <w:rPr>
-          <w:rFonts w:ascii="Times New Roman" w:eastAsia="Times New Roman" w:hAnsi="Times New Roman" w:cs="Times New Roman"/>
-          <w:sz w:val="28"/>
-          <w:szCs w:val="28"/>
-        </w:rPr>
-        <w:t xml:space="preserve"> </w:t>
-      </w:r>
-    </w:p>
-    <w:p>
-      <w:pPr>
-        <w:spacing w:before="240" w:after="160" w:line="256" w:lineRule="auto"/>
-        <w:ind w:left="5040" w:firstLine="720"/>
-        <w:rPr>
-          <w:rFonts w:ascii="Times New Roman" w:eastAsia="Times New Roman" w:hAnsi="Times New Roman" w:cs="Times New Roman"/>
-          <w:sz w:val="28"/>
-          <w:szCs w:val="28"/>
-        </w:rPr>
-      </w:pPr>
-      <w:r>
-        <w:rPr>
-          <w:rFonts w:ascii="Times New Roman" w:eastAsia="Times New Roman" w:hAnsi="Times New Roman" w:cs="Times New Roman"/>
-          <w:sz w:val="28"/>
-          <w:szCs w:val="28"/>
-        </w:rPr>
-        <w:t>March</w:t>
-      </w:r>
-      <w:r>
-        <w:rPr>
-          <w:rFonts w:ascii="Times New Roman" w:eastAsia="Times New Roman" w:hAnsi="Times New Roman" w:cs="Times New Roman"/>
-          <w:sz w:val="28"/>
-          <w:szCs w:val="28"/>
-        </w:rPr>
-        <w:t xml:space="preserve"> 2020</w:t>
-      </w:r>
-    </w:p>
     <w:p/>
+    <w:p>
+      <w:pPr>
+        <w:rPr>
+          <w:rFonts w:asciiTheme="minorHAnsi" w:hAnsiTheme="minorHAnsi" w:cstheme="minorHAnsi"/>
+          <w:sz w:val="26"/>
+          <w:szCs w:val="26"/>
+        </w:rPr>
+      </w:pPr>
+    </w:p>
     <w:sectPr>
       <w:pgSz w:w="12240" w:h="15840"/>
       <w:pgMar w:top="1440" w:right="1440" w:bottom="1440" w:left="1440" w:header="720" w:footer="720" w:gutter="0"/>
@@ -1033,4 +1099,16 @@
     </a:ext>
   </a:extLst>
 </a:theme>
+</file>
+
+<file path=customXml/item1.xml><?xml version="1.0" encoding="utf-8"?>
+<b:Sources xmlns:b="http://schemas.openxmlformats.org/officeDocument/2006/bibliography" xmlns="http://schemas.openxmlformats.org/officeDocument/2006/bibliography" SelectedStyle="\APASixthEditionOfficeOnline.xsl" StyleName="APA" Version="6"/>
+</file>
+
+<file path=customXml/itemProps1.xml><?xml version="1.0" encoding="utf-8"?>
+<ds:datastoreItem xmlns:ds="http://schemas.openxmlformats.org/officeDocument/2006/customXml" ds:itemID="{4827E400-4A40-4825-8E47-2DE31A028B1E}">
+  <ds:schemaRefs>
+    <ds:schemaRef ds:uri="http://schemas.openxmlformats.org/officeDocument/2006/bibliography"/>
+  </ds:schemaRefs>
+</ds:datastoreItem>
 </file>
</xml_diff>

<commit_message>
A little about the internet itself(Q1)
</commit_message>
<xml_diff>
--- a/Assignment_1.docx
+++ b/Assignment_1.docx
@@ -339,8 +339,7 @@
         <w:rPr>
           <w:rFonts w:asciiTheme="minorHAnsi" w:hAnsiTheme="minorHAnsi" w:cstheme="minorHAnsi"/>
           <w:color w:val="000000" w:themeColor="text1"/>
-          <w:sz w:val="26"/>
-          <w:szCs w:val="26"/>
+          <w:sz w:val="24"/>
           <w:shd w:val="clear" w:color="auto" w:fill="085856"/>
         </w:rPr>
       </w:pPr>
@@ -348,13 +347,61 @@
         <w:rPr>
           <w:rFonts w:asciiTheme="minorHAnsi" w:hAnsiTheme="minorHAnsi" w:cstheme="minorHAnsi"/>
           <w:color w:val="000000"/>
-          <w:sz w:val="26"/>
-          <w:szCs w:val="26"/>
+          <w:sz w:val="24"/>
           <w:shd w:val="clear" w:color="auto" w:fill="FFFFFF"/>
         </w:rPr>
         <w:lastRenderedPageBreak/>
         <w:t>The origins of the Internet date back nearly 40 years, with the U.S. military's funding of a research network dubbed Arpanet in 1969. Since then, the Internet has undergone more than just a name change. The number of computers connected to the Internet has grown exponentially, while the number of users has risen from a handful of computer scientists to 1.5 billion consumers. The network's reach has expanded beyond the United States to every corner of the globe. But its popularity has a dark side, as it has evolved from a friendly research network to a hotbed of criminal activity including fraud and identity theft.</w:t>
       </w:r>
+    </w:p>
+    <w:p>
+      <w:pPr>
+        <w:ind w:firstLine="720"/>
+        <w:jc w:val="both"/>
+        <w:rPr>
+          <w:rFonts w:asciiTheme="minorHAnsi" w:hAnsiTheme="minorHAnsi" w:cstheme="minorHAnsi"/>
+          <w:sz w:val="24"/>
+        </w:rPr>
+      </w:pPr>
+      <w:r>
+        <w:rPr>
+          <w:rFonts w:asciiTheme="minorHAnsi" w:hAnsiTheme="minorHAnsi" w:cstheme="minorHAnsi"/>
+          <w:sz w:val="24"/>
+        </w:rPr>
+        <w:t>Internet was based on the idea that there would be multiple independent networks of rather arbitrary design, beginning with the ARPANET as the pioneering packet switching network, but soon to include packet satellite networks, ground-based packet radio networks and other networks.</w:t>
+      </w:r>
+    </w:p>
+    <w:p>
+      <w:pPr>
+        <w:ind w:firstLine="720"/>
+        <w:jc w:val="both"/>
+        <w:rPr>
+          <w:rFonts w:asciiTheme="minorHAnsi" w:hAnsiTheme="minorHAnsi" w:cstheme="minorHAnsi"/>
+          <w:color w:val="333333"/>
+          <w:sz w:val="24"/>
+          <w:szCs w:val="24"/>
+        </w:rPr>
+      </w:pPr>
+      <w:r>
+        <w:rPr>
+          <w:rFonts w:asciiTheme="minorHAnsi" w:hAnsiTheme="minorHAnsi" w:cstheme="minorHAnsi"/>
+          <w:sz w:val="24"/>
+          <w:szCs w:val="24"/>
+        </w:rPr>
+        <w:t>The internet is not a physical structure; it is the protocols that make this communication possible. The core component of the Internet is the Transmission Control Protocol (TCP) gateway. Proposed in a 1974 paper, the TCP gateway acts “like a postal service.” The development of this technology was an essential building block in the interlinking of networks, as computers could now communicate with each other without knowing the specific address of a recipient; the TCP would figure it all out.</w:t>
+      </w:r>
+      <w:bookmarkStart w:id="0" w:name="_GoBack"/>
+      <w:bookmarkEnd w:id="0"/>
+    </w:p>
+    <w:p>
+      <w:pPr>
+        <w:ind w:firstLine="720"/>
+        <w:jc w:val="both"/>
+        <w:rPr>
+          <w:rFonts w:asciiTheme="minorHAnsi" w:hAnsiTheme="minorHAnsi" w:cstheme="minorHAnsi"/>
+          <w:sz w:val="24"/>
+        </w:rPr>
+      </w:pPr>
     </w:p>
     <w:p>
       <w:pPr>
@@ -366,27 +413,6 @@
           <w:szCs w:val="26"/>
         </w:rPr>
       </w:pPr>
-      <w:r>
-        <w:rPr>
-          <w:rFonts w:asciiTheme="minorHAnsi" w:hAnsiTheme="minorHAnsi" w:cstheme="minorHAnsi"/>
-          <w:sz w:val="26"/>
-          <w:szCs w:val="26"/>
-        </w:rPr>
-        <w:t>Internet was based on the idea that there would be multiple independent networks of rather arbitrary design, beginning with the ARPANET as the pioneering packet switching network, but soon to include packet satellite networks, ground-based packet radio networks and other networks.</w:t>
-      </w:r>
-    </w:p>
-    <w:p>
-      <w:pPr>
-        <w:ind w:firstLine="720"/>
-        <w:jc w:val="both"/>
-        <w:rPr>
-          <w:rFonts w:asciiTheme="minorHAnsi" w:hAnsiTheme="minorHAnsi" w:cstheme="minorHAnsi"/>
-          <w:sz w:val="26"/>
-          <w:szCs w:val="26"/>
-        </w:rPr>
-      </w:pPr>
-      <w:bookmarkStart w:id="0" w:name="_GoBack"/>
-      <w:bookmarkEnd w:id="0"/>
     </w:p>
     <w:p/>
     <w:p>
@@ -1106,7 +1132,7 @@
 </file>
 
 <file path=customXml/itemProps1.xml><?xml version="1.0" encoding="utf-8"?>
-<ds:datastoreItem xmlns:ds="http://schemas.openxmlformats.org/officeDocument/2006/customXml" ds:itemID="{4827E400-4A40-4825-8E47-2DE31A028B1E}">
+<ds:datastoreItem xmlns:ds="http://schemas.openxmlformats.org/officeDocument/2006/customXml" ds:itemID="{3ABB9670-C09F-4F5D-BE7F-9A73FA445922}">
   <ds:schemaRefs>
     <ds:schemaRef ds:uri="http://schemas.openxmlformats.org/officeDocument/2006/bibliography"/>
   </ds:schemaRefs>

</xml_diff>

<commit_message>
The world wide web by Tim Berner Lee and the internet.
</commit_message>
<xml_diff>
--- a/Assignment_1.docx
+++ b/Assignment_1.docx
@@ -377,21 +377,51 @@
         <w:jc w:val="both"/>
         <w:rPr>
           <w:rFonts w:asciiTheme="minorHAnsi" w:hAnsiTheme="minorHAnsi" w:cstheme="minorHAnsi"/>
+          <w:sz w:val="24"/>
+          <w:szCs w:val="24"/>
+        </w:rPr>
+      </w:pPr>
+      <w:r>
+        <w:rPr>
+          <w:rFonts w:asciiTheme="minorHAnsi" w:hAnsiTheme="minorHAnsi" w:cstheme="minorHAnsi"/>
+          <w:sz w:val="24"/>
+          <w:szCs w:val="24"/>
+        </w:rPr>
+        <w:t>The internet is not a physical structure; it is the protocols that make this communication possible. The core component of the Internet is the Transmission Control Protocol (TCP) gateway. Proposed in a 1974 paper, the TCP gateway acts “like a postal service.” The development of this technology was an essential building block in the interlinking of networks, as computers could now communicate with each other without knowing the specific address of a recipient; the TCP would figure it all out.</w:t>
+      </w:r>
+    </w:p>
+    <w:p>
+      <w:pPr>
+        <w:ind w:firstLine="720"/>
+        <w:jc w:val="both"/>
+        <w:rPr>
+          <w:rFonts w:asciiTheme="minorHAnsi" w:hAnsiTheme="minorHAnsi" w:cstheme="minorHAnsi"/>
+          <w:sz w:val="24"/>
+          <w:szCs w:val="26"/>
+        </w:rPr>
+      </w:pPr>
+      <w:r>
+        <w:rPr>
+          <w:rFonts w:asciiTheme="minorHAnsi" w:hAnsiTheme="minorHAnsi" w:cstheme="minorHAnsi"/>
+          <w:sz w:val="24"/>
+          <w:szCs w:val="26"/>
+        </w:rPr>
+        <w:t>In 1990, Tim Berners-Lee and other scientists at the international organization called CERN (European Center for Nuclear Research) in Geneva, Switzerland, developed a computer protocol called the Hypertext Transfer Protocol (HTTP) that became the standard communications language between a server (a computer program that both stores information on the Internet take place between a server (a computer program that both stores information and transmits it from one computer to another) and a client (also a server). The client is not a person; the person giving instructions to the client is called a user. The first web server in the united states was the Stanford Linear Accelerator Center(SLAC) in Palo Alto, California. To be able to look at retrieved documents, the user’s computer is equipped with browser software. The Programmers at CERN also developed a text-based Web browser that was made public in 1992; they also proposed the name World Wide Web for their system. After that, due to the world wide web’s invention and growth the internet’s growth became unquantifiable.</w:t>
+      </w:r>
+      <w:bookmarkStart w:id="0" w:name="_GoBack"/>
+      <w:bookmarkEnd w:id="0"/>
+    </w:p>
+    <w:p>
+      <w:pPr>
+        <w:ind w:firstLine="720"/>
+        <w:jc w:val="both"/>
+        <w:rPr>
+          <w:rFonts w:asciiTheme="minorHAnsi" w:hAnsiTheme="minorHAnsi" w:cstheme="minorHAnsi"/>
           <w:color w:val="333333"/>
           <w:sz w:val="24"/>
           <w:szCs w:val="24"/>
         </w:rPr>
       </w:pPr>
-      <w:r>
-        <w:rPr>
-          <w:rFonts w:asciiTheme="minorHAnsi" w:hAnsiTheme="minorHAnsi" w:cstheme="minorHAnsi"/>
-          <w:sz w:val="24"/>
-          <w:szCs w:val="24"/>
-        </w:rPr>
-        <w:t>The internet is not a physical structure; it is the protocols that make this communication possible. The core component of the Internet is the Transmission Control Protocol (TCP) gateway. Proposed in a 1974 paper, the TCP gateway acts “like a postal service.” The development of this technology was an essential building block in the interlinking of networks, as computers could now communicate with each other without knowing the specific address of a recipient; the TCP would figure it all out.</w:t>
-      </w:r>
-      <w:bookmarkStart w:id="0" w:name="_GoBack"/>
-      <w:bookmarkEnd w:id="0"/>
     </w:p>
     <w:p>
       <w:pPr>
@@ -1132,7 +1162,7 @@
 </file>
 
 <file path=customXml/itemProps1.xml><?xml version="1.0" encoding="utf-8"?>
-<ds:datastoreItem xmlns:ds="http://schemas.openxmlformats.org/officeDocument/2006/customXml" ds:itemID="{3ABB9670-C09F-4F5D-BE7F-9A73FA445922}">
+<ds:datastoreItem xmlns:ds="http://schemas.openxmlformats.org/officeDocument/2006/customXml" ds:itemID="{24A8DFD5-A5D5-4664-B7A4-5CBC04FA158E}">
   <ds:schemaRefs>
     <ds:schemaRef ds:uri="http://schemas.openxmlformats.org/officeDocument/2006/bibliography"/>
   </ds:schemaRefs>

</xml_diff>

<commit_message>
E-commerce's effect on the growth of interntet
</commit_message>
<xml_diff>
--- a/Assignment_1.docx
+++ b/Assignment_1.docx
@@ -408,8 +408,52 @@
         </w:rPr>
         <w:t>In 1990, Tim Berners-Lee and other scientists at the international organization called CERN (European Center for Nuclear Research) in Geneva, Switzerland, developed a computer protocol called the Hypertext Transfer Protocol (HTTP) that became the standard communications language between a server (a computer program that both stores information on the Internet take place between a server (a computer program that both stores information and transmits it from one computer to another) and a client (also a server). The client is not a person; the person giving instructions to the client is called a user. The first web server in the united states was the Stanford Linear Accelerator Center(SLAC) in Palo Alto, California. To be able to look at retrieved documents, the user’s computer is equipped with browser software. The Programmers at CERN also developed a text-based Web browser that was made public in 1992; they also proposed the name World Wide Web for their system. After that, due to the world wide web’s invention and growth the internet’s growth became unquantifiable.</w:t>
       </w:r>
+    </w:p>
+    <w:p>
+      <w:pPr>
+        <w:ind w:firstLine="720"/>
+        <w:jc w:val="both"/>
+        <w:rPr>
+          <w:rFonts w:asciiTheme="minorHAnsi" w:hAnsiTheme="minorHAnsi" w:cstheme="minorHAnsi"/>
+          <w:color w:val="000000"/>
+          <w:sz w:val="24"/>
+          <w:szCs w:val="26"/>
+          <w:shd w:val="clear" w:color="auto" w:fill="FFFFFF"/>
+        </w:rPr>
+      </w:pPr>
+      <w:r>
+        <w:rPr>
+          <w:rFonts w:asciiTheme="minorHAnsi" w:hAnsiTheme="minorHAnsi" w:cstheme="minorHAnsi"/>
+          <w:color w:val="000000"/>
+          <w:sz w:val="24"/>
+          <w:szCs w:val="26"/>
+          <w:shd w:val="clear" w:color="auto" w:fill="FFFFFF"/>
+        </w:rPr>
+        <w:t>Another big factor for internet was E-commerce which came to an exponential growth. It burst on the scene in the mid-1990s, and it's been growing ever since - both in total sales and as a percentage of all retail sales. Worldwide e-commerce statistics are hard to find, but the U.S. Commerce Department has been tracking U.S. e-commerce sales since the fourth quarter of 1999.</w:t>
+      </w:r>
+      <w:r>
+        <w:rPr>
+          <w:rFonts w:asciiTheme="minorHAnsi" w:hAnsiTheme="minorHAnsi" w:cstheme="minorHAnsi"/>
+          <w:color w:val="000000"/>
+          <w:sz w:val="24"/>
+          <w:szCs w:val="26"/>
+          <w:shd w:val="clear" w:color="auto" w:fill="FFFFFF"/>
+        </w:rPr>
+        <w:t xml:space="preserve"> </w:t>
+      </w:r>
       <w:bookmarkStart w:id="0" w:name="_GoBack"/>
       <w:bookmarkEnd w:id="0"/>
+    </w:p>
+    <w:p>
+      <w:pPr>
+        <w:ind w:firstLine="720"/>
+        <w:jc w:val="both"/>
+        <w:rPr>
+          <w:rFonts w:asciiTheme="minorHAnsi" w:hAnsiTheme="minorHAnsi" w:cstheme="minorHAnsi"/>
+          <w:sz w:val="24"/>
+          <w:szCs w:val="26"/>
+        </w:rPr>
+      </w:pPr>
     </w:p>
     <w:p>
       <w:pPr>
@@ -1162,7 +1206,7 @@
 </file>
 
 <file path=customXml/itemProps1.xml><?xml version="1.0" encoding="utf-8"?>
-<ds:datastoreItem xmlns:ds="http://schemas.openxmlformats.org/officeDocument/2006/customXml" ds:itemID="{24A8DFD5-A5D5-4664-B7A4-5CBC04FA158E}">
+<ds:datastoreItem xmlns:ds="http://schemas.openxmlformats.org/officeDocument/2006/customXml" ds:itemID="{107BB383-BC30-4519-B62C-EDAB9086610D}">
   <ds:schemaRefs>
     <ds:schemaRef ds:uri="http://schemas.openxmlformats.org/officeDocument/2006/bibliography"/>
   </ds:schemaRefs>

</xml_diff>

<commit_message>
Conclusion and Q1 finalized(Q1)
</commit_message>
<xml_diff>
--- a/Assignment_1.docx
+++ b/Assignment_1.docx
@@ -441,8 +441,64 @@
         </w:rPr>
         <w:t xml:space="preserve"> </w:t>
       </w:r>
+    </w:p>
+    <w:p>
+      <w:pPr>
+        <w:ind w:firstLine="720"/>
+        <w:jc w:val="both"/>
+        <w:rPr>
+          <w:rFonts w:cstheme="minorHAnsi"/>
+          <w:color w:val="000000"/>
+          <w:sz w:val="24"/>
+          <w:szCs w:val="26"/>
+          <w:shd w:val="clear" w:color="auto" w:fill="FFFFFF"/>
+        </w:rPr>
+      </w:pPr>
+      <w:r>
+        <w:rPr>
+          <w:rFonts w:asciiTheme="minorHAnsi" w:hAnsiTheme="minorHAnsi" w:cstheme="minorHAnsi"/>
+          <w:color w:val="000000"/>
+          <w:sz w:val="24"/>
+          <w:szCs w:val="26"/>
+          <w:shd w:val="clear" w:color="auto" w:fill="FFFFFF"/>
+        </w:rPr>
+        <w:t>Generally, the incredible growth of web usage, meaning internet being accessed and used, was in the years between 1984-2013 and the Internet has grown from being used only at a military association of one cou</w:t>
+      </w:r>
       <w:bookmarkStart w:id="0" w:name="_GoBack"/>
       <w:bookmarkEnd w:id="0"/>
+      <w:r>
+        <w:rPr>
+          <w:rFonts w:asciiTheme="minorHAnsi" w:hAnsiTheme="minorHAnsi" w:cstheme="minorHAnsi"/>
+          <w:color w:val="000000"/>
+          <w:sz w:val="24"/>
+          <w:szCs w:val="26"/>
+          <w:shd w:val="clear" w:color="auto" w:fill="FFFFFF"/>
+        </w:rPr>
+        <w:t>ntry to the whole world and each individual working at his house</w:t>
+      </w:r>
+      <w:r>
+        <w:rPr>
+          <w:rFonts w:cstheme="minorHAnsi"/>
+          <w:color w:val="000000"/>
+          <w:sz w:val="24"/>
+          <w:szCs w:val="26"/>
+          <w:shd w:val="clear" w:color="auto" w:fill="FFFFFF"/>
+        </w:rPr>
+        <w:t>.</w:t>
+      </w:r>
+    </w:p>
+    <w:p>
+      <w:pPr>
+        <w:ind w:firstLine="720"/>
+        <w:jc w:val="both"/>
+        <w:rPr>
+          <w:rFonts w:asciiTheme="minorHAnsi" w:hAnsiTheme="minorHAnsi" w:cstheme="minorHAnsi"/>
+          <w:color w:val="000000"/>
+          <w:sz w:val="24"/>
+          <w:szCs w:val="26"/>
+          <w:shd w:val="clear" w:color="auto" w:fill="FFFFFF"/>
+        </w:rPr>
+      </w:pPr>
     </w:p>
     <w:p>
       <w:pPr>
@@ -1206,7 +1262,7 @@
 </file>
 
 <file path=customXml/itemProps1.xml><?xml version="1.0" encoding="utf-8"?>
-<ds:datastoreItem xmlns:ds="http://schemas.openxmlformats.org/officeDocument/2006/customXml" ds:itemID="{107BB383-BC30-4519-B62C-EDAB9086610D}">
+<ds:datastoreItem xmlns:ds="http://schemas.openxmlformats.org/officeDocument/2006/customXml" ds:itemID="{CD96989C-4921-4CE2-AB19-0E29189BB005}">
   <ds:schemaRefs>
     <ds:schemaRef ds:uri="http://schemas.openxmlformats.org/officeDocument/2006/bibliography"/>
   </ds:schemaRefs>

</xml_diff>

<commit_message>
"Break checks and uniformalization"
</commit_message>
<xml_diff>
--- a/Assignment_1.docx
+++ b/Assignment_1.docx
@@ -254,18 +254,8 @@
         <w:spacing w:before="240" w:after="160" w:line="256" w:lineRule="auto"/>
         <w:ind w:left="4320"/>
       </w:pPr>
-      <w:r>
-        <w:tab/>
-      </w:r>
-      <w:r>
-        <w:tab/>
-      </w:r>
-      <w:r>
-        <w:tab/>
-      </w:r>
-      <w:r>
-        <w:tab/>
-      </w:r>
+      <w:bookmarkStart w:id="0" w:name="_GoBack"/>
+      <w:bookmarkEnd w:id="0"/>
     </w:p>
     <w:p>
       <w:pPr>
@@ -462,97 +452,18 @@
           <w:szCs w:val="26"/>
           <w:shd w:val="clear" w:color="auto" w:fill="FFFFFF"/>
         </w:rPr>
-        <w:t>Generally, the incredible growth of web usage, meaning internet being accessed and used, was in the years between 1984-2013 and the Internet has grown from being used only at a military association of one cou</w:t>
-      </w:r>
-      <w:bookmarkStart w:id="0" w:name="_GoBack"/>
-      <w:bookmarkEnd w:id="0"/>
-      <w:r>
-        <w:rPr>
-          <w:rFonts w:asciiTheme="minorHAnsi" w:hAnsiTheme="minorHAnsi" w:cstheme="minorHAnsi"/>
+        <w:t>Generally, the incredible growth of web usage, meaning internet being accessed and used, was in the years between 1984-2013 and the Internet has grown from being used only at a military association of one country to the whole world and each individual working at his house</w:t>
+      </w:r>
+      <w:r>
+        <w:rPr>
+          <w:rFonts w:cstheme="minorHAnsi"/>
           <w:color w:val="000000"/>
           <w:sz w:val="24"/>
           <w:szCs w:val="26"/>
           <w:shd w:val="clear" w:color="auto" w:fill="FFFFFF"/>
         </w:rPr>
-        <w:t>ntry to the whole world and each individual working at his house</w:t>
-      </w:r>
-      <w:r>
-        <w:rPr>
-          <w:rFonts w:cstheme="minorHAnsi"/>
-          <w:color w:val="000000"/>
-          <w:sz w:val="24"/>
-          <w:szCs w:val="26"/>
-          <w:shd w:val="clear" w:color="auto" w:fill="FFFFFF"/>
-        </w:rPr>
         <w:t>.</w:t>
       </w:r>
-    </w:p>
-    <w:p>
-      <w:pPr>
-        <w:ind w:firstLine="720"/>
-        <w:jc w:val="both"/>
-        <w:rPr>
-          <w:rFonts w:asciiTheme="minorHAnsi" w:hAnsiTheme="minorHAnsi" w:cstheme="minorHAnsi"/>
-          <w:color w:val="000000"/>
-          <w:sz w:val="24"/>
-          <w:szCs w:val="26"/>
-          <w:shd w:val="clear" w:color="auto" w:fill="FFFFFF"/>
-        </w:rPr>
-      </w:pPr>
-    </w:p>
-    <w:p>
-      <w:pPr>
-        <w:ind w:firstLine="720"/>
-        <w:jc w:val="both"/>
-        <w:rPr>
-          <w:rFonts w:asciiTheme="minorHAnsi" w:hAnsiTheme="minorHAnsi" w:cstheme="minorHAnsi"/>
-          <w:sz w:val="24"/>
-          <w:szCs w:val="26"/>
-        </w:rPr>
-      </w:pPr>
-    </w:p>
-    <w:p>
-      <w:pPr>
-        <w:ind w:firstLine="720"/>
-        <w:jc w:val="both"/>
-        <w:rPr>
-          <w:rFonts w:asciiTheme="minorHAnsi" w:hAnsiTheme="minorHAnsi" w:cstheme="minorHAnsi"/>
-          <w:color w:val="333333"/>
-          <w:sz w:val="24"/>
-          <w:szCs w:val="24"/>
-        </w:rPr>
-      </w:pPr>
-    </w:p>
-    <w:p>
-      <w:pPr>
-        <w:ind w:firstLine="720"/>
-        <w:jc w:val="both"/>
-        <w:rPr>
-          <w:rFonts w:asciiTheme="minorHAnsi" w:hAnsiTheme="minorHAnsi" w:cstheme="minorHAnsi"/>
-          <w:sz w:val="24"/>
-        </w:rPr>
-      </w:pPr>
-    </w:p>
-    <w:p>
-      <w:pPr>
-        <w:ind w:firstLine="720"/>
-        <w:jc w:val="both"/>
-        <w:rPr>
-          <w:rFonts w:asciiTheme="minorHAnsi" w:hAnsiTheme="minorHAnsi" w:cstheme="minorHAnsi"/>
-          <w:sz w:val="26"/>
-          <w:szCs w:val="26"/>
-        </w:rPr>
-      </w:pPr>
-    </w:p>
-    <w:p/>
-    <w:p>
-      <w:pPr>
-        <w:rPr>
-          <w:rFonts w:asciiTheme="minorHAnsi" w:hAnsiTheme="minorHAnsi" w:cstheme="minorHAnsi"/>
-          <w:sz w:val="26"/>
-          <w:szCs w:val="26"/>
-        </w:rPr>
-      </w:pPr>
     </w:p>
     <w:sectPr>
       <w:pgSz w:w="12240" w:h="15840"/>
@@ -1262,7 +1173,7 @@
 </file>
 
 <file path=customXml/itemProps1.xml><?xml version="1.0" encoding="utf-8"?>
-<ds:datastoreItem xmlns:ds="http://schemas.openxmlformats.org/officeDocument/2006/customXml" ds:itemID="{CD96989C-4921-4CE2-AB19-0E29189BB005}">
+<ds:datastoreItem xmlns:ds="http://schemas.openxmlformats.org/officeDocument/2006/customXml" ds:itemID="{FAAEFDB0-0BB1-418C-8A93-1F4A4F58EB47}">
   <ds:schemaRefs>
     <ds:schemaRef ds:uri="http://schemas.openxmlformats.org/officeDocument/2006/bibliography"/>
   </ds:schemaRefs>

</xml_diff>

<commit_message>
"Criterias for evaluating a website and evaluation of some websites."
</commit_message>
<xml_diff>
--- a/Assignment_1.docx
+++ b/Assignment_1.docx
@@ -6866,27 +6866,1945 @@
           <w:shd w:val="clear" w:color="auto" w:fill="FFFFFF"/>
         </w:rPr>
       </w:pPr>
+    </w:p>
+    <w:p>
+      <w:pPr>
+        <w:pStyle w:val="ListParagraph"/>
+        <w:numPr>
+          <w:ilvl w:val="0"/>
+          <w:numId w:val="12"/>
+        </w:numPr>
+        <w:rPr>
+          <w:rFonts w:asciiTheme="minorHAnsi" w:hAnsiTheme="minorHAnsi" w:cstheme="minorHAnsi"/>
+          <w:color w:val="000000"/>
+          <w:sz w:val="24"/>
+          <w:szCs w:val="24"/>
+          <w:shd w:val="clear" w:color="auto" w:fill="FFFFFF"/>
+        </w:rPr>
+      </w:pPr>
+      <w:r>
+        <w:rPr>
+          <w:rFonts w:asciiTheme="minorHAnsi" w:hAnsiTheme="minorHAnsi" w:cstheme="minorHAnsi"/>
+          <w:color w:val="000000"/>
+          <w:sz w:val="24"/>
+          <w:szCs w:val="24"/>
+          <w:shd w:val="clear" w:color="auto" w:fill="FFFFFF"/>
+        </w:rPr>
+        <w:t>Authority</w:t>
+      </w:r>
+    </w:p>
+    <w:p>
+      <w:pPr>
+        <w:pStyle w:val="ListParagraph"/>
+        <w:numPr>
+          <w:ilvl w:val="0"/>
+          <w:numId w:val="13"/>
+        </w:numPr>
+        <w:spacing w:line="240" w:lineRule="auto"/>
+        <w:rPr>
+          <w:rFonts w:eastAsia="Times New Roman"/>
+          <w:color w:val="000000"/>
+          <w:sz w:val="23"/>
+          <w:szCs w:val="23"/>
+          <w:lang w:val="en-US"/>
+        </w:rPr>
+      </w:pPr>
+      <w:r>
+        <w:rPr>
+          <w:rFonts w:eastAsia="Times New Roman"/>
+          <w:color w:val="000000"/>
+          <w:sz w:val="23"/>
+          <w:szCs w:val="23"/>
+          <w:lang w:val="en-US"/>
+        </w:rPr>
+        <w:t>Is it clear who is responsible for the contents of the page?  </w:t>
+      </w:r>
+    </w:p>
+    <w:p>
+      <w:pPr>
+        <w:pStyle w:val="ListParagraph"/>
+        <w:numPr>
+          <w:ilvl w:val="0"/>
+          <w:numId w:val="13"/>
+        </w:numPr>
+        <w:spacing w:line="240" w:lineRule="auto"/>
+        <w:rPr>
+          <w:rFonts w:eastAsia="Times New Roman"/>
+          <w:color w:val="000000"/>
+          <w:sz w:val="23"/>
+          <w:szCs w:val="23"/>
+          <w:lang w:val="en-US"/>
+        </w:rPr>
+      </w:pPr>
       <w:bookmarkStart w:id="0" w:name="_GoBack"/>
       <w:bookmarkEnd w:id="0"/>
-    </w:p>
-    <w:p>
-      <w:pPr>
-        <w:pStyle w:val="ListParagraph"/>
-        <w:ind w:left="2520"/>
-        <w:jc w:val="both"/>
-        <w:rPr>
-          <w:rFonts w:asciiTheme="minorHAnsi" w:hAnsiTheme="minorHAnsi" w:cstheme="minorHAnsi"/>
-          <w:color w:val="000000"/>
-          <w:sz w:val="24"/>
-          <w:szCs w:val="24"/>
-          <w:shd w:val="clear" w:color="auto" w:fill="FFFFFF"/>
-        </w:rPr>
-      </w:pPr>
-    </w:p>
-    <w:p>
-      <w:pPr>
-        <w:pStyle w:val="ListParagraph"/>
-        <w:ind w:left="360"/>
+      <w:r>
+        <w:rPr>
+          <w:rFonts w:eastAsia="Times New Roman"/>
+          <w:color w:val="000000"/>
+          <w:sz w:val="23"/>
+          <w:szCs w:val="23"/>
+          <w:lang w:val="en-US"/>
+        </w:rPr>
+        <w:t>Is there any indication of the author's qualifications for writing on a particular topic?</w:t>
+      </w:r>
+    </w:p>
+    <w:p>
+      <w:pPr>
+        <w:pStyle w:val="ListParagraph"/>
+        <w:numPr>
+          <w:ilvl w:val="0"/>
+          <w:numId w:val="13"/>
+        </w:numPr>
+        <w:rPr>
+          <w:rFonts w:eastAsia="Times New Roman"/>
+          <w:color w:val="000000"/>
+          <w:sz w:val="23"/>
+          <w:szCs w:val="23"/>
+          <w:lang w:val="en-US"/>
+        </w:rPr>
+      </w:pPr>
+      <w:r>
+        <w:rPr>
+          <w:rFonts w:eastAsia="Times New Roman"/>
+          <w:color w:val="000000"/>
+          <w:sz w:val="23"/>
+          <w:szCs w:val="23"/>
+          <w:lang w:val="en-US"/>
+        </w:rPr>
+        <w:t>Is the information from sources known to be reliable? </w:t>
+      </w:r>
+    </w:p>
+    <w:p>
+      <w:pPr>
+        <w:pStyle w:val="ListParagraph"/>
+        <w:numPr>
+          <w:ilvl w:val="0"/>
+          <w:numId w:val="12"/>
+        </w:numPr>
+        <w:rPr>
+          <w:rFonts w:asciiTheme="minorHAnsi" w:hAnsiTheme="minorHAnsi" w:cstheme="minorHAnsi"/>
+          <w:color w:val="000000"/>
+          <w:sz w:val="24"/>
+          <w:szCs w:val="24"/>
+          <w:shd w:val="clear" w:color="auto" w:fill="FFFFFF"/>
+        </w:rPr>
+      </w:pPr>
+      <w:r>
+        <w:rPr>
+          <w:rFonts w:asciiTheme="minorHAnsi" w:hAnsiTheme="minorHAnsi" w:cstheme="minorHAnsi"/>
+          <w:color w:val="000000"/>
+          <w:sz w:val="24"/>
+          <w:szCs w:val="24"/>
+          <w:shd w:val="clear" w:color="auto" w:fill="FFFFFF"/>
+        </w:rPr>
+        <w:t>Accuracy</w:t>
+      </w:r>
+    </w:p>
+    <w:p>
+      <w:pPr>
+        <w:pStyle w:val="ListParagraph"/>
+        <w:numPr>
+          <w:ilvl w:val="0"/>
+          <w:numId w:val="19"/>
+        </w:numPr>
+        <w:spacing w:line="240" w:lineRule="auto"/>
+        <w:rPr>
+          <w:rFonts w:eastAsia="Times New Roman"/>
+          <w:color w:val="000000"/>
+          <w:sz w:val="23"/>
+          <w:szCs w:val="23"/>
+          <w:lang w:val="en-US"/>
+        </w:rPr>
+      </w:pPr>
+      <w:r>
+        <w:rPr>
+          <w:rFonts w:eastAsia="Times New Roman"/>
+          <w:color w:val="000000"/>
+          <w:sz w:val="23"/>
+          <w:szCs w:val="23"/>
+          <w:lang w:val="en-US"/>
+        </w:rPr>
+        <w:t>Are the sources for factual information clearly listed so they can be verified in another source?</w:t>
+      </w:r>
+    </w:p>
+    <w:p>
+      <w:pPr>
+        <w:pStyle w:val="ListParagraph"/>
+        <w:numPr>
+          <w:ilvl w:val="0"/>
+          <w:numId w:val="19"/>
+        </w:numPr>
+        <w:rPr>
+          <w:rFonts w:asciiTheme="minorHAnsi" w:hAnsiTheme="minorHAnsi" w:cstheme="minorHAnsi"/>
+          <w:color w:val="000000"/>
+          <w:sz w:val="24"/>
+          <w:szCs w:val="24"/>
+          <w:shd w:val="clear" w:color="auto" w:fill="FFFFFF"/>
+        </w:rPr>
+      </w:pPr>
+      <w:r>
+        <w:rPr>
+          <w:rFonts w:eastAsia="Times New Roman"/>
+          <w:color w:val="000000"/>
+          <w:sz w:val="23"/>
+          <w:szCs w:val="23"/>
+          <w:lang w:val="en-US"/>
+        </w:rPr>
+        <w:t>Is the information free of grammatical, spelling, and other typographical errors?</w:t>
+      </w:r>
+    </w:p>
+    <w:p>
+      <w:pPr>
+        <w:pStyle w:val="ListParagraph"/>
+        <w:numPr>
+          <w:ilvl w:val="0"/>
+          <w:numId w:val="12"/>
+        </w:numPr>
+        <w:rPr>
+          <w:rFonts w:asciiTheme="minorHAnsi" w:hAnsiTheme="minorHAnsi" w:cstheme="minorHAnsi"/>
+          <w:color w:val="000000"/>
+          <w:sz w:val="24"/>
+          <w:szCs w:val="24"/>
+          <w:shd w:val="clear" w:color="auto" w:fill="FFFFFF"/>
+        </w:rPr>
+      </w:pPr>
+      <w:r>
+        <w:rPr>
+          <w:rFonts w:asciiTheme="minorHAnsi" w:hAnsiTheme="minorHAnsi" w:cstheme="minorHAnsi"/>
+          <w:color w:val="000000"/>
+          <w:sz w:val="24"/>
+          <w:szCs w:val="24"/>
+          <w:shd w:val="clear" w:color="auto" w:fill="FFFFFF"/>
+        </w:rPr>
+        <w:t>Objectivity</w:t>
+      </w:r>
+    </w:p>
+    <w:p>
+      <w:pPr>
+        <w:pStyle w:val="ListParagraph"/>
+        <w:numPr>
+          <w:ilvl w:val="0"/>
+          <w:numId w:val="20"/>
+        </w:numPr>
+        <w:spacing w:line="240" w:lineRule="auto"/>
+        <w:rPr>
+          <w:rFonts w:eastAsia="Times New Roman"/>
+          <w:color w:val="000000"/>
+          <w:sz w:val="23"/>
+          <w:szCs w:val="23"/>
+          <w:lang w:val="en-US"/>
+        </w:rPr>
+      </w:pPr>
+      <w:r>
+        <w:rPr>
+          <w:rFonts w:eastAsia="Times New Roman"/>
+          <w:color w:val="000000"/>
+          <w:sz w:val="23"/>
+          <w:szCs w:val="23"/>
+          <w:lang w:val="en-US"/>
+        </w:rPr>
+        <w:t>Does the content appear to contain any evidence of bias?</w:t>
+      </w:r>
+    </w:p>
+    <w:p>
+      <w:pPr>
+        <w:pStyle w:val="ListParagraph"/>
+        <w:numPr>
+          <w:ilvl w:val="0"/>
+          <w:numId w:val="20"/>
+        </w:numPr>
+        <w:spacing w:line="240" w:lineRule="auto"/>
+        <w:rPr>
+          <w:rFonts w:eastAsia="Times New Roman"/>
+          <w:color w:val="000000"/>
+          <w:sz w:val="23"/>
+          <w:szCs w:val="23"/>
+          <w:lang w:val="en-US"/>
+        </w:rPr>
+      </w:pPr>
+      <w:r>
+        <w:rPr>
+          <w:rFonts w:eastAsia="Times New Roman"/>
+          <w:color w:val="000000"/>
+          <w:sz w:val="23"/>
+          <w:szCs w:val="23"/>
+          <w:lang w:val="en-US"/>
+        </w:rPr>
+        <w:lastRenderedPageBreak/>
+        <w:t>Is there a link to a page describing the goals or purpose of the sponsoring organization or company?</w:t>
+      </w:r>
+    </w:p>
+    <w:p>
+      <w:pPr>
+        <w:pStyle w:val="ListParagraph"/>
+        <w:numPr>
+          <w:ilvl w:val="0"/>
+          <w:numId w:val="20"/>
+        </w:numPr>
+        <w:rPr>
+          <w:rFonts w:asciiTheme="minorHAnsi" w:hAnsiTheme="minorHAnsi" w:cstheme="minorHAnsi"/>
+          <w:color w:val="000000"/>
+          <w:sz w:val="24"/>
+          <w:szCs w:val="24"/>
+          <w:shd w:val="clear" w:color="auto" w:fill="FFFFFF"/>
+        </w:rPr>
+      </w:pPr>
+      <w:r>
+        <w:rPr>
+          <w:rFonts w:eastAsia="Times New Roman"/>
+          <w:color w:val="000000"/>
+          <w:sz w:val="23"/>
+          <w:szCs w:val="23"/>
+          <w:lang w:val="en-US"/>
+        </w:rPr>
+        <w:t>If there is any advertising on the page, is it clearly differentiated from the informational content? </w:t>
+      </w:r>
+    </w:p>
+    <w:p>
+      <w:pPr>
+        <w:pStyle w:val="ListParagraph"/>
+        <w:numPr>
+          <w:ilvl w:val="0"/>
+          <w:numId w:val="12"/>
+        </w:numPr>
+        <w:rPr>
+          <w:rFonts w:asciiTheme="minorHAnsi" w:hAnsiTheme="minorHAnsi" w:cstheme="minorHAnsi"/>
+          <w:color w:val="000000"/>
+          <w:sz w:val="24"/>
+          <w:szCs w:val="24"/>
+          <w:shd w:val="clear" w:color="auto" w:fill="FFFFFF"/>
+        </w:rPr>
+      </w:pPr>
+      <w:r>
+        <w:rPr>
+          <w:rFonts w:asciiTheme="minorHAnsi" w:hAnsiTheme="minorHAnsi" w:cstheme="minorHAnsi"/>
+          <w:color w:val="000000"/>
+          <w:sz w:val="24"/>
+          <w:szCs w:val="24"/>
+          <w:shd w:val="clear" w:color="auto" w:fill="FFFFFF"/>
+        </w:rPr>
+        <w:t>Appearance</w:t>
+      </w:r>
+    </w:p>
+    <w:p>
+      <w:pPr>
+        <w:pStyle w:val="ListParagraph"/>
+        <w:numPr>
+          <w:ilvl w:val="0"/>
+          <w:numId w:val="16"/>
+        </w:numPr>
+        <w:spacing w:line="240" w:lineRule="auto"/>
+        <w:rPr>
+          <w:rFonts w:eastAsia="Times New Roman"/>
+          <w:color w:val="000000"/>
+          <w:sz w:val="23"/>
+          <w:szCs w:val="23"/>
+          <w:lang w:val="en-US"/>
+        </w:rPr>
+      </w:pPr>
+      <w:r>
+        <w:rPr>
+          <w:rFonts w:eastAsia="Times New Roman"/>
+          <w:color w:val="000000"/>
+          <w:sz w:val="23"/>
+          <w:szCs w:val="23"/>
+          <w:lang w:val="en-US"/>
+        </w:rPr>
+        <w:t>Does the site look well organized?</w:t>
+      </w:r>
+    </w:p>
+    <w:p>
+      <w:pPr>
+        <w:pStyle w:val="ListParagraph"/>
+        <w:numPr>
+          <w:ilvl w:val="0"/>
+          <w:numId w:val="16"/>
+        </w:numPr>
+        <w:spacing w:line="240" w:lineRule="auto"/>
+        <w:rPr>
+          <w:rFonts w:eastAsia="Times New Roman"/>
+          <w:color w:val="000000"/>
+          <w:sz w:val="23"/>
+          <w:szCs w:val="23"/>
+          <w:lang w:val="en-US"/>
+        </w:rPr>
+      </w:pPr>
+      <w:r>
+        <w:rPr>
+          <w:rFonts w:eastAsia="Times New Roman"/>
+          <w:color w:val="000000"/>
+          <w:sz w:val="23"/>
+          <w:szCs w:val="23"/>
+          <w:lang w:val="en-US"/>
+        </w:rPr>
+        <w:t>Do the links work?</w:t>
+      </w:r>
+    </w:p>
+    <w:p>
+      <w:pPr>
+        <w:pStyle w:val="ListParagraph"/>
+        <w:numPr>
+          <w:ilvl w:val="0"/>
+          <w:numId w:val="16"/>
+        </w:numPr>
+        <w:rPr>
+          <w:rFonts w:asciiTheme="minorHAnsi" w:hAnsiTheme="minorHAnsi" w:cstheme="minorHAnsi"/>
+          <w:color w:val="000000"/>
+          <w:sz w:val="24"/>
+          <w:szCs w:val="24"/>
+          <w:shd w:val="clear" w:color="auto" w:fill="FFFFFF"/>
+        </w:rPr>
+      </w:pPr>
+      <w:r>
+        <w:rPr>
+          <w:rFonts w:eastAsia="Times New Roman"/>
+          <w:color w:val="000000"/>
+          <w:sz w:val="23"/>
+          <w:szCs w:val="23"/>
+          <w:lang w:val="en-US"/>
+        </w:rPr>
+        <w:t>Does the site appear well maintained?</w:t>
+      </w:r>
+    </w:p>
+    <w:p>
+      <w:pPr>
+        <w:rPr>
+          <w:rFonts w:asciiTheme="minorHAnsi" w:hAnsiTheme="minorHAnsi" w:cstheme="minorHAnsi"/>
+          <w:color w:val="000000"/>
+          <w:sz w:val="24"/>
+          <w:szCs w:val="24"/>
+          <w:shd w:val="clear" w:color="auto" w:fill="FFFFFF"/>
+        </w:rPr>
+      </w:pPr>
+    </w:p>
+    <w:p>
+      <w:pPr>
+        <w:rPr>
+          <w:rFonts w:asciiTheme="minorHAnsi" w:hAnsiTheme="minorHAnsi" w:cstheme="minorHAnsi"/>
+          <w:color w:val="000000"/>
+          <w:sz w:val="24"/>
+          <w:szCs w:val="24"/>
+          <w:shd w:val="clear" w:color="auto" w:fill="FFFFFF"/>
+        </w:rPr>
+      </w:pPr>
+    </w:p>
+    <w:p>
+      <w:pPr>
+        <w:rPr>
+          <w:rFonts w:asciiTheme="minorHAnsi" w:hAnsiTheme="minorHAnsi" w:cstheme="minorHAnsi"/>
+          <w:color w:val="000000"/>
+          <w:sz w:val="24"/>
+          <w:szCs w:val="24"/>
+          <w:shd w:val="clear" w:color="auto" w:fill="FFFFFF"/>
+        </w:rPr>
+      </w:pPr>
+      <w:r>
+        <w:rPr>
+          <w:rFonts w:asciiTheme="minorHAnsi" w:hAnsiTheme="minorHAnsi" w:cstheme="minorHAnsi"/>
+          <w:color w:val="000000"/>
+          <w:sz w:val="24"/>
+          <w:szCs w:val="24"/>
+          <w:shd w:val="clear" w:color="auto" w:fill="FFFFFF"/>
+        </w:rPr>
+        <w:t xml:space="preserve">IMDB </w:t>
+      </w:r>
+    </w:p>
+    <w:p>
+      <w:pPr>
+        <w:rPr>
+          <w:rFonts w:asciiTheme="minorHAnsi" w:hAnsiTheme="minorHAnsi" w:cstheme="minorHAnsi"/>
+          <w:color w:val="000000"/>
+          <w:sz w:val="24"/>
+          <w:szCs w:val="24"/>
+          <w:shd w:val="clear" w:color="auto" w:fill="FFFFFF"/>
+        </w:rPr>
+      </w:pPr>
+      <w:hyperlink r:id="rId58" w:history="1">
+        <w:r>
+          <w:rPr>
+            <w:rStyle w:val="Hyperlink"/>
+            <w:rFonts w:asciiTheme="minorHAnsi" w:hAnsiTheme="minorHAnsi" w:cstheme="minorHAnsi"/>
+            <w:sz w:val="24"/>
+            <w:szCs w:val="24"/>
+            <w:shd w:val="clear" w:color="auto" w:fill="FFFFFF"/>
+          </w:rPr>
+          <w:t>https://www.imdb.com/</w:t>
+        </w:r>
+      </w:hyperlink>
+      <w:r>
+        <w:rPr>
+          <w:rFonts w:asciiTheme="minorHAnsi" w:hAnsiTheme="minorHAnsi" w:cstheme="minorHAnsi"/>
+          <w:color w:val="000000"/>
+          <w:sz w:val="24"/>
+          <w:szCs w:val="24"/>
+          <w:shd w:val="clear" w:color="auto" w:fill="FFFFFF"/>
+        </w:rPr>
+        <w:t xml:space="preserve"> </w:t>
+      </w:r>
+    </w:p>
+    <w:p>
+      <w:pPr>
+        <w:pStyle w:val="ListParagraph"/>
+        <w:numPr>
+          <w:ilvl w:val="0"/>
+          <w:numId w:val="21"/>
+        </w:numPr>
+        <w:rPr>
+          <w:rFonts w:asciiTheme="minorHAnsi" w:hAnsiTheme="minorHAnsi" w:cstheme="minorHAnsi"/>
+          <w:color w:val="000000"/>
+          <w:sz w:val="24"/>
+          <w:szCs w:val="24"/>
+          <w:shd w:val="clear" w:color="auto" w:fill="FFFFFF"/>
+        </w:rPr>
+      </w:pPr>
+      <w:r>
+        <w:rPr>
+          <w:rFonts w:asciiTheme="minorHAnsi" w:hAnsiTheme="minorHAnsi" w:cstheme="minorHAnsi"/>
+          <w:color w:val="000000"/>
+          <w:sz w:val="24"/>
+          <w:szCs w:val="24"/>
+          <w:shd w:val="clear" w:color="auto" w:fill="FFFFFF"/>
+        </w:rPr>
+        <w:t>Authority</w:t>
+      </w:r>
+    </w:p>
+    <w:p>
+      <w:pPr>
+        <w:pStyle w:val="ListParagraph"/>
+        <w:numPr>
+          <w:ilvl w:val="0"/>
+          <w:numId w:val="22"/>
+        </w:numPr>
+        <w:rPr>
+          <w:rFonts w:asciiTheme="minorHAnsi" w:hAnsiTheme="minorHAnsi" w:cstheme="minorHAnsi"/>
+          <w:color w:val="000000"/>
+          <w:sz w:val="24"/>
+          <w:szCs w:val="24"/>
+          <w:shd w:val="clear" w:color="auto" w:fill="FFFFFF"/>
+        </w:rPr>
+      </w:pPr>
+      <w:r>
+        <w:rPr>
+          <w:rFonts w:asciiTheme="minorHAnsi" w:hAnsiTheme="minorHAnsi" w:cstheme="minorHAnsi"/>
+          <w:color w:val="000000"/>
+          <w:sz w:val="24"/>
+          <w:szCs w:val="24"/>
+          <w:shd w:val="clear" w:color="auto" w:fill="FFFFFF"/>
+        </w:rPr>
+        <w:t>It is not clear</w:t>
+      </w:r>
+      <w:r>
+        <w:rPr>
+          <w:rFonts w:asciiTheme="minorHAnsi" w:hAnsiTheme="minorHAnsi" w:cstheme="minorHAnsi"/>
+          <w:color w:val="000000"/>
+          <w:sz w:val="24"/>
+          <w:szCs w:val="24"/>
+          <w:shd w:val="clear" w:color="auto" w:fill="FFFFFF"/>
+        </w:rPr>
+        <w:t xml:space="preserve"> who is responsible for the contents of the page.</w:t>
+      </w:r>
+    </w:p>
+    <w:p>
+      <w:pPr>
+        <w:pStyle w:val="ListParagraph"/>
+        <w:numPr>
+          <w:ilvl w:val="0"/>
+          <w:numId w:val="22"/>
+        </w:numPr>
+        <w:rPr>
+          <w:rFonts w:asciiTheme="minorHAnsi" w:hAnsiTheme="minorHAnsi" w:cstheme="minorHAnsi"/>
+          <w:color w:val="000000"/>
+          <w:sz w:val="24"/>
+          <w:szCs w:val="24"/>
+          <w:shd w:val="clear" w:color="auto" w:fill="FFFFFF"/>
+        </w:rPr>
+      </w:pPr>
+      <w:r>
+        <w:rPr>
+          <w:rFonts w:asciiTheme="minorHAnsi" w:hAnsiTheme="minorHAnsi" w:cstheme="minorHAnsi"/>
+          <w:color w:val="000000"/>
+          <w:sz w:val="24"/>
+          <w:szCs w:val="24"/>
+          <w:shd w:val="clear" w:color="auto" w:fill="FFFFFF"/>
+        </w:rPr>
+        <w:t>There’s a way of verifying its legitimacy.</w:t>
+      </w:r>
+    </w:p>
+    <w:p>
+      <w:pPr>
+        <w:pStyle w:val="ListParagraph"/>
+        <w:numPr>
+          <w:ilvl w:val="0"/>
+          <w:numId w:val="22"/>
+        </w:numPr>
+        <w:rPr>
+          <w:rFonts w:asciiTheme="minorHAnsi" w:hAnsiTheme="minorHAnsi" w:cstheme="minorHAnsi"/>
+          <w:color w:val="000000"/>
+          <w:sz w:val="24"/>
+          <w:szCs w:val="24"/>
+          <w:shd w:val="clear" w:color="auto" w:fill="FFFFFF"/>
+        </w:rPr>
+      </w:pPr>
+      <w:r>
+        <w:rPr>
+          <w:rFonts w:asciiTheme="minorHAnsi" w:hAnsiTheme="minorHAnsi" w:cstheme="minorHAnsi"/>
+          <w:color w:val="000000"/>
+          <w:sz w:val="24"/>
+          <w:szCs w:val="24"/>
+          <w:shd w:val="clear" w:color="auto" w:fill="FFFFFF"/>
+        </w:rPr>
+        <w:t>There’s no clear indications of the qualifications of the authors of the contents.</w:t>
+      </w:r>
+    </w:p>
+    <w:p>
+      <w:pPr>
+        <w:pStyle w:val="ListParagraph"/>
+        <w:numPr>
+          <w:ilvl w:val="0"/>
+          <w:numId w:val="22"/>
+        </w:numPr>
+        <w:rPr>
+          <w:rFonts w:asciiTheme="minorHAnsi" w:hAnsiTheme="minorHAnsi" w:cstheme="minorHAnsi"/>
+          <w:color w:val="000000"/>
+          <w:sz w:val="24"/>
+          <w:szCs w:val="24"/>
+          <w:shd w:val="clear" w:color="auto" w:fill="FFFFFF"/>
+        </w:rPr>
+      </w:pPr>
+      <w:r>
+        <w:rPr>
+          <w:rFonts w:asciiTheme="minorHAnsi" w:hAnsiTheme="minorHAnsi" w:cstheme="minorHAnsi"/>
+          <w:color w:val="000000"/>
+          <w:sz w:val="24"/>
+          <w:szCs w:val="24"/>
+          <w:shd w:val="clear" w:color="auto" w:fill="FFFFFF"/>
+        </w:rPr>
+        <w:t xml:space="preserve"> </w:t>
+      </w:r>
+      <w:r>
+        <w:rPr>
+          <w:rFonts w:asciiTheme="minorHAnsi" w:hAnsiTheme="minorHAnsi" w:cstheme="minorHAnsi"/>
+          <w:color w:val="000000"/>
+          <w:sz w:val="24"/>
+          <w:szCs w:val="24"/>
+          <w:shd w:val="clear" w:color="auto" w:fill="FFFFFF"/>
+        </w:rPr>
+        <w:t>The information from sources is known to be reliable.</w:t>
+      </w:r>
+    </w:p>
+    <w:p>
+      <w:pPr>
+        <w:pStyle w:val="ListParagraph"/>
+        <w:numPr>
+          <w:ilvl w:val="0"/>
+          <w:numId w:val="21"/>
+        </w:numPr>
+        <w:rPr>
+          <w:rFonts w:asciiTheme="minorHAnsi" w:hAnsiTheme="minorHAnsi" w:cstheme="minorHAnsi"/>
+          <w:color w:val="000000"/>
+          <w:sz w:val="24"/>
+          <w:szCs w:val="24"/>
+          <w:shd w:val="clear" w:color="auto" w:fill="FFFFFF"/>
+        </w:rPr>
+      </w:pPr>
+      <w:r>
+        <w:rPr>
+          <w:rFonts w:asciiTheme="minorHAnsi" w:hAnsiTheme="minorHAnsi" w:cstheme="minorHAnsi"/>
+          <w:color w:val="000000"/>
+          <w:sz w:val="24"/>
+          <w:szCs w:val="24"/>
+          <w:shd w:val="clear" w:color="auto" w:fill="FFFFFF"/>
+        </w:rPr>
+        <w:t>Accuracy</w:t>
+      </w:r>
+    </w:p>
+    <w:p>
+      <w:pPr>
+        <w:pStyle w:val="ListParagraph"/>
+        <w:numPr>
+          <w:ilvl w:val="0"/>
+          <w:numId w:val="23"/>
+        </w:numPr>
+        <w:rPr>
+          <w:rFonts w:asciiTheme="minorHAnsi" w:hAnsiTheme="minorHAnsi" w:cstheme="minorHAnsi"/>
+          <w:color w:val="000000"/>
+          <w:sz w:val="24"/>
+          <w:szCs w:val="24"/>
+          <w:shd w:val="clear" w:color="auto" w:fill="FFFFFF"/>
+        </w:rPr>
+      </w:pPr>
+      <w:r>
+        <w:rPr>
+          <w:rFonts w:asciiTheme="minorHAnsi" w:hAnsiTheme="minorHAnsi" w:cstheme="minorHAnsi"/>
+          <w:color w:val="000000"/>
+          <w:sz w:val="24"/>
+          <w:szCs w:val="24"/>
+          <w:shd w:val="clear" w:color="auto" w:fill="FFFFFF"/>
+        </w:rPr>
+        <w:t>The sources for factual information are clearly stated so that they can be verified in another source.</w:t>
+      </w:r>
+    </w:p>
+    <w:p>
+      <w:pPr>
+        <w:pStyle w:val="ListParagraph"/>
+        <w:numPr>
+          <w:ilvl w:val="0"/>
+          <w:numId w:val="23"/>
+        </w:numPr>
+        <w:rPr>
+          <w:rFonts w:asciiTheme="minorHAnsi" w:hAnsiTheme="minorHAnsi" w:cstheme="minorHAnsi"/>
+          <w:color w:val="000000"/>
+          <w:sz w:val="24"/>
+          <w:szCs w:val="24"/>
+          <w:shd w:val="clear" w:color="auto" w:fill="FFFFFF"/>
+        </w:rPr>
+      </w:pPr>
+      <w:r>
+        <w:rPr>
+          <w:rFonts w:asciiTheme="minorHAnsi" w:hAnsiTheme="minorHAnsi" w:cstheme="minorHAnsi"/>
+          <w:color w:val="000000"/>
+          <w:sz w:val="24"/>
+          <w:szCs w:val="24"/>
+          <w:shd w:val="clear" w:color="auto" w:fill="FFFFFF"/>
+        </w:rPr>
+        <w:t>The site seems to be free of grammati</w:t>
+      </w:r>
+      <w:r>
+        <w:rPr>
+          <w:rFonts w:asciiTheme="minorHAnsi" w:hAnsiTheme="minorHAnsi" w:cstheme="minorHAnsi"/>
+          <w:color w:val="000000"/>
+          <w:sz w:val="24"/>
+          <w:szCs w:val="24"/>
+          <w:shd w:val="clear" w:color="auto" w:fill="FFFFFF"/>
+        </w:rPr>
+        <w:t>cal, spelling and other typographical errors.</w:t>
+      </w:r>
+    </w:p>
+    <w:p>
+      <w:pPr>
+        <w:pStyle w:val="ListParagraph"/>
+        <w:numPr>
+          <w:ilvl w:val="0"/>
+          <w:numId w:val="21"/>
+        </w:numPr>
+        <w:rPr>
+          <w:rFonts w:asciiTheme="minorHAnsi" w:hAnsiTheme="minorHAnsi" w:cstheme="minorHAnsi"/>
+          <w:color w:val="000000"/>
+          <w:sz w:val="24"/>
+          <w:szCs w:val="24"/>
+          <w:shd w:val="clear" w:color="auto" w:fill="FFFFFF"/>
+        </w:rPr>
+      </w:pPr>
+      <w:r>
+        <w:rPr>
+          <w:rFonts w:asciiTheme="minorHAnsi" w:hAnsiTheme="minorHAnsi" w:cstheme="minorHAnsi"/>
+          <w:color w:val="000000"/>
+          <w:sz w:val="24"/>
+          <w:szCs w:val="24"/>
+          <w:shd w:val="clear" w:color="auto" w:fill="FFFFFF"/>
+        </w:rPr>
+        <w:t>Objectivity</w:t>
+      </w:r>
+    </w:p>
+    <w:p>
+      <w:pPr>
+        <w:pStyle w:val="ListParagraph"/>
+        <w:numPr>
+          <w:ilvl w:val="0"/>
+          <w:numId w:val="24"/>
+        </w:numPr>
+        <w:rPr>
+          <w:rFonts w:asciiTheme="minorHAnsi" w:hAnsiTheme="minorHAnsi" w:cstheme="minorHAnsi"/>
+          <w:color w:val="000000"/>
+          <w:sz w:val="24"/>
+          <w:szCs w:val="24"/>
+          <w:shd w:val="clear" w:color="auto" w:fill="FFFFFF"/>
+        </w:rPr>
+      </w:pPr>
+      <w:r>
+        <w:rPr>
+          <w:rFonts w:asciiTheme="minorHAnsi" w:hAnsiTheme="minorHAnsi" w:cstheme="minorHAnsi"/>
+          <w:color w:val="000000"/>
+          <w:sz w:val="24"/>
+          <w:szCs w:val="24"/>
+          <w:shd w:val="clear" w:color="auto" w:fill="FFFFFF"/>
+        </w:rPr>
+        <w:t>The sites first pages show the photos of only white peoples.</w:t>
+      </w:r>
+    </w:p>
+    <w:p>
+      <w:pPr>
+        <w:pStyle w:val="ListParagraph"/>
+        <w:numPr>
+          <w:ilvl w:val="0"/>
+          <w:numId w:val="24"/>
+        </w:numPr>
+        <w:rPr>
+          <w:rFonts w:asciiTheme="minorHAnsi" w:hAnsiTheme="minorHAnsi" w:cstheme="minorHAnsi"/>
+          <w:color w:val="000000"/>
+          <w:sz w:val="24"/>
+          <w:szCs w:val="24"/>
+          <w:shd w:val="clear" w:color="auto" w:fill="FFFFFF"/>
+        </w:rPr>
+      </w:pPr>
+      <w:r>
+        <w:rPr>
+          <w:rFonts w:asciiTheme="minorHAnsi" w:hAnsiTheme="minorHAnsi" w:cstheme="minorHAnsi"/>
+          <w:color w:val="000000"/>
+          <w:sz w:val="24"/>
+          <w:szCs w:val="24"/>
+          <w:shd w:val="clear" w:color="auto" w:fill="FFFFFF"/>
+        </w:rPr>
+        <w:t>There is no link to a page that gives informations about a company.</w:t>
+      </w:r>
+    </w:p>
+    <w:p>
+      <w:pPr>
+        <w:pStyle w:val="ListParagraph"/>
+        <w:numPr>
+          <w:ilvl w:val="0"/>
+          <w:numId w:val="24"/>
+        </w:numPr>
+        <w:rPr>
+          <w:rFonts w:asciiTheme="minorHAnsi" w:hAnsiTheme="minorHAnsi" w:cstheme="minorHAnsi"/>
+          <w:color w:val="000000"/>
+          <w:sz w:val="24"/>
+          <w:szCs w:val="24"/>
+          <w:shd w:val="clear" w:color="auto" w:fill="FFFFFF"/>
+        </w:rPr>
+      </w:pPr>
+      <w:r>
+        <w:rPr>
+          <w:rFonts w:asciiTheme="minorHAnsi" w:hAnsiTheme="minorHAnsi" w:cstheme="minorHAnsi"/>
+          <w:color w:val="000000"/>
+          <w:sz w:val="24"/>
+          <w:szCs w:val="24"/>
+          <w:shd w:val="clear" w:color="auto" w:fill="FFFFFF"/>
+        </w:rPr>
+        <w:t xml:space="preserve">The site’s monetizing mechanism by </w:t>
+      </w:r>
+      <w:r>
+        <w:rPr>
+          <w:rFonts w:asciiTheme="minorHAnsi" w:hAnsiTheme="minorHAnsi" w:cstheme="minorHAnsi"/>
+          <w:color w:val="000000"/>
+          <w:sz w:val="24"/>
+          <w:szCs w:val="24"/>
+          <w:shd w:val="clear" w:color="auto" w:fill="FFFFFF"/>
+        </w:rPr>
+        <w:t>advertising</w:t>
+      </w:r>
+      <w:r>
+        <w:rPr>
+          <w:rFonts w:asciiTheme="minorHAnsi" w:hAnsiTheme="minorHAnsi" w:cstheme="minorHAnsi"/>
+          <w:color w:val="000000"/>
+          <w:sz w:val="24"/>
+          <w:szCs w:val="24"/>
+          <w:shd w:val="clear" w:color="auto" w:fill="FFFFFF"/>
+        </w:rPr>
+        <w:t xml:space="preserve"> doesn’t disturb the contents in the site.</w:t>
+      </w:r>
+    </w:p>
+    <w:p>
+      <w:pPr>
+        <w:pStyle w:val="ListParagraph"/>
+        <w:numPr>
+          <w:ilvl w:val="0"/>
+          <w:numId w:val="21"/>
+        </w:numPr>
+        <w:rPr>
+          <w:rFonts w:asciiTheme="minorHAnsi" w:hAnsiTheme="minorHAnsi" w:cstheme="minorHAnsi"/>
+          <w:color w:val="000000"/>
+          <w:sz w:val="24"/>
+          <w:szCs w:val="24"/>
+          <w:shd w:val="clear" w:color="auto" w:fill="FFFFFF"/>
+        </w:rPr>
+      </w:pPr>
+      <w:r>
+        <w:rPr>
+          <w:rFonts w:asciiTheme="minorHAnsi" w:hAnsiTheme="minorHAnsi" w:cstheme="minorHAnsi"/>
+          <w:color w:val="000000"/>
+          <w:sz w:val="24"/>
+          <w:szCs w:val="24"/>
+          <w:shd w:val="clear" w:color="auto" w:fill="FFFFFF"/>
+        </w:rPr>
+        <w:t>Appearance</w:t>
+      </w:r>
+    </w:p>
+    <w:p>
+      <w:pPr>
+        <w:pStyle w:val="ListParagraph"/>
+        <w:numPr>
+          <w:ilvl w:val="0"/>
+          <w:numId w:val="25"/>
+        </w:numPr>
+        <w:rPr>
+          <w:rFonts w:asciiTheme="minorHAnsi" w:hAnsiTheme="minorHAnsi" w:cstheme="minorHAnsi"/>
+          <w:color w:val="000000"/>
+          <w:sz w:val="24"/>
+          <w:szCs w:val="24"/>
+          <w:shd w:val="clear" w:color="auto" w:fill="FFFFFF"/>
+        </w:rPr>
+      </w:pPr>
+      <w:r>
+        <w:rPr>
+          <w:rFonts w:asciiTheme="minorHAnsi" w:hAnsiTheme="minorHAnsi" w:cstheme="minorHAnsi"/>
+          <w:color w:val="000000"/>
+          <w:sz w:val="24"/>
+          <w:szCs w:val="24"/>
+          <w:shd w:val="clear" w:color="auto" w:fill="FFFFFF"/>
+        </w:rPr>
+        <w:t>The site looks a bit disorganized.</w:t>
+      </w:r>
+    </w:p>
+    <w:p>
+      <w:pPr>
+        <w:pStyle w:val="ListParagraph"/>
+        <w:numPr>
+          <w:ilvl w:val="0"/>
+          <w:numId w:val="25"/>
+        </w:numPr>
+        <w:rPr>
+          <w:rFonts w:asciiTheme="minorHAnsi" w:hAnsiTheme="minorHAnsi" w:cstheme="minorHAnsi"/>
+          <w:color w:val="000000"/>
+          <w:sz w:val="24"/>
+          <w:szCs w:val="24"/>
+          <w:shd w:val="clear" w:color="auto" w:fill="FFFFFF"/>
+        </w:rPr>
+      </w:pPr>
+      <w:r>
+        <w:rPr>
+          <w:rFonts w:asciiTheme="minorHAnsi" w:hAnsiTheme="minorHAnsi" w:cstheme="minorHAnsi"/>
+          <w:color w:val="000000"/>
+          <w:sz w:val="24"/>
+          <w:szCs w:val="24"/>
+          <w:shd w:val="clear" w:color="auto" w:fill="FFFFFF"/>
+        </w:rPr>
+        <w:t xml:space="preserve"> All the links in the site are up to date.</w:t>
+      </w:r>
+    </w:p>
+    <w:p>
+      <w:pPr>
+        <w:pStyle w:val="ListParagraph"/>
+        <w:numPr>
+          <w:ilvl w:val="0"/>
+          <w:numId w:val="25"/>
+        </w:numPr>
+        <w:rPr>
+          <w:rFonts w:asciiTheme="minorHAnsi" w:hAnsiTheme="minorHAnsi" w:cstheme="minorHAnsi"/>
+          <w:color w:val="000000"/>
+          <w:sz w:val="24"/>
+          <w:szCs w:val="24"/>
+          <w:shd w:val="clear" w:color="auto" w:fill="FFFFFF"/>
+        </w:rPr>
+      </w:pPr>
+      <w:r>
+        <w:rPr>
+          <w:rFonts w:asciiTheme="minorHAnsi" w:hAnsiTheme="minorHAnsi" w:cstheme="minorHAnsi"/>
+          <w:color w:val="000000"/>
+          <w:sz w:val="24"/>
+          <w:szCs w:val="24"/>
+          <w:shd w:val="clear" w:color="auto" w:fill="FFFFFF"/>
+        </w:rPr>
+        <w:t>Generally, the site appears well maintained.</w:t>
+      </w:r>
+    </w:p>
+    <w:p>
+      <w:pPr>
+        <w:rPr>
+          <w:rFonts w:asciiTheme="minorHAnsi" w:hAnsiTheme="minorHAnsi" w:cstheme="minorHAnsi"/>
+          <w:color w:val="000000"/>
+          <w:sz w:val="24"/>
+          <w:szCs w:val="24"/>
+          <w:shd w:val="clear" w:color="auto" w:fill="FFFFFF"/>
+        </w:rPr>
+      </w:pPr>
+      <w:r>
+        <w:rPr>
+          <w:rFonts w:asciiTheme="minorHAnsi" w:hAnsiTheme="minorHAnsi" w:cstheme="minorHAnsi"/>
+          <w:color w:val="000000"/>
+          <w:sz w:val="24"/>
+          <w:szCs w:val="24"/>
+          <w:shd w:val="clear" w:color="auto" w:fill="FFFFFF"/>
+        </w:rPr>
+        <w:t>YouTube</w:t>
+      </w:r>
+    </w:p>
+    <w:p>
+      <w:pPr>
+        <w:rPr>
+          <w:rFonts w:asciiTheme="minorHAnsi" w:hAnsiTheme="minorHAnsi" w:cstheme="minorHAnsi"/>
+          <w:color w:val="000000"/>
+          <w:sz w:val="24"/>
+          <w:szCs w:val="24"/>
+          <w:shd w:val="clear" w:color="auto" w:fill="FFFFFF"/>
+        </w:rPr>
+      </w:pPr>
+      <w:hyperlink r:id="rId59" w:history="1">
+        <w:r>
+          <w:rPr>
+            <w:rStyle w:val="Hyperlink"/>
+          </w:rPr>
+          <w:t>https://www.youtube.com/</w:t>
+        </w:r>
+      </w:hyperlink>
+    </w:p>
+    <w:p>
+      <w:pPr>
+        <w:pStyle w:val="ListParagraph"/>
+        <w:ind w:left="1440"/>
+        <w:rPr>
+          <w:rFonts w:asciiTheme="minorHAnsi" w:hAnsiTheme="minorHAnsi" w:cstheme="minorHAnsi"/>
+          <w:color w:val="000000"/>
+          <w:sz w:val="24"/>
+          <w:szCs w:val="24"/>
+          <w:shd w:val="clear" w:color="auto" w:fill="FFFFFF"/>
+        </w:rPr>
+      </w:pPr>
+    </w:p>
+    <w:p>
+      <w:pPr>
+        <w:pStyle w:val="ListParagraph"/>
+        <w:numPr>
+          <w:ilvl w:val="0"/>
+          <w:numId w:val="26"/>
+        </w:numPr>
+        <w:rPr>
+          <w:rFonts w:asciiTheme="minorHAnsi" w:hAnsiTheme="minorHAnsi" w:cstheme="minorHAnsi"/>
+          <w:color w:val="000000"/>
+          <w:sz w:val="24"/>
+          <w:szCs w:val="24"/>
+          <w:shd w:val="clear" w:color="auto" w:fill="FFFFFF"/>
+        </w:rPr>
+      </w:pPr>
+      <w:r>
+        <w:rPr>
+          <w:rFonts w:asciiTheme="minorHAnsi" w:hAnsiTheme="minorHAnsi" w:cstheme="minorHAnsi"/>
+          <w:color w:val="000000"/>
+          <w:sz w:val="24"/>
+          <w:szCs w:val="24"/>
+          <w:shd w:val="clear" w:color="auto" w:fill="FFFFFF"/>
+        </w:rPr>
+        <w:t>Authority</w:t>
+      </w:r>
+    </w:p>
+    <w:p>
+      <w:pPr>
+        <w:pStyle w:val="ListParagraph"/>
+        <w:numPr>
+          <w:ilvl w:val="0"/>
+          <w:numId w:val="22"/>
+        </w:numPr>
+        <w:rPr>
+          <w:rFonts w:asciiTheme="minorHAnsi" w:hAnsiTheme="minorHAnsi" w:cstheme="minorHAnsi"/>
+          <w:color w:val="000000"/>
+          <w:sz w:val="24"/>
+          <w:szCs w:val="24"/>
+          <w:shd w:val="clear" w:color="auto" w:fill="FFFFFF"/>
+        </w:rPr>
+      </w:pPr>
+      <w:r>
+        <w:rPr>
+          <w:rFonts w:asciiTheme="minorHAnsi" w:hAnsiTheme="minorHAnsi" w:cstheme="minorHAnsi"/>
+          <w:color w:val="000000"/>
+          <w:sz w:val="24"/>
+          <w:szCs w:val="24"/>
+          <w:shd w:val="clear" w:color="auto" w:fill="FFFFFF"/>
+        </w:rPr>
+        <w:t>Every detail of who is responsible for the contents is clearly stated.</w:t>
+      </w:r>
+    </w:p>
+    <w:p>
+      <w:pPr>
+        <w:pStyle w:val="ListParagraph"/>
+        <w:numPr>
+          <w:ilvl w:val="0"/>
+          <w:numId w:val="22"/>
+        </w:numPr>
+        <w:rPr>
+          <w:rFonts w:asciiTheme="minorHAnsi" w:hAnsiTheme="minorHAnsi" w:cstheme="minorHAnsi"/>
+          <w:color w:val="000000"/>
+          <w:sz w:val="24"/>
+          <w:szCs w:val="24"/>
+          <w:shd w:val="clear" w:color="auto" w:fill="FFFFFF"/>
+        </w:rPr>
+      </w:pPr>
+      <w:r>
+        <w:rPr>
+          <w:rFonts w:asciiTheme="minorHAnsi" w:hAnsiTheme="minorHAnsi" w:cstheme="minorHAnsi"/>
+          <w:color w:val="000000"/>
+          <w:sz w:val="24"/>
+          <w:szCs w:val="24"/>
+          <w:shd w:val="clear" w:color="auto" w:fill="FFFFFF"/>
+        </w:rPr>
+        <w:t>Contents are presented with their authors qualifications</w:t>
+      </w:r>
+      <w:r>
+        <w:rPr>
+          <w:rFonts w:asciiTheme="minorHAnsi" w:hAnsiTheme="minorHAnsi" w:cstheme="minorHAnsi"/>
+          <w:color w:val="000000"/>
+          <w:sz w:val="24"/>
+          <w:szCs w:val="24"/>
+          <w:shd w:val="clear" w:color="auto" w:fill="FFFFFF"/>
+        </w:rPr>
+        <w:t>.</w:t>
+      </w:r>
+    </w:p>
+    <w:p>
+      <w:pPr>
+        <w:pStyle w:val="ListParagraph"/>
+        <w:numPr>
+          <w:ilvl w:val="0"/>
+          <w:numId w:val="22"/>
+        </w:numPr>
+        <w:rPr>
+          <w:rFonts w:asciiTheme="minorHAnsi" w:hAnsiTheme="minorHAnsi" w:cstheme="minorHAnsi"/>
+          <w:color w:val="000000"/>
+          <w:sz w:val="24"/>
+          <w:szCs w:val="24"/>
+          <w:shd w:val="clear" w:color="auto" w:fill="FFFFFF"/>
+        </w:rPr>
+      </w:pPr>
+      <w:r>
+        <w:rPr>
+          <w:rFonts w:asciiTheme="minorHAnsi" w:hAnsiTheme="minorHAnsi" w:cstheme="minorHAnsi"/>
+          <w:color w:val="000000"/>
+          <w:sz w:val="24"/>
+          <w:szCs w:val="24"/>
+          <w:shd w:val="clear" w:color="auto" w:fill="FFFFFF"/>
+        </w:rPr>
+        <w:t>The site contains informations from the most reliable to the least reliable sources.</w:t>
+      </w:r>
+    </w:p>
+    <w:p>
+      <w:pPr>
+        <w:pStyle w:val="ListParagraph"/>
+        <w:numPr>
+          <w:ilvl w:val="0"/>
+          <w:numId w:val="26"/>
+        </w:numPr>
+        <w:rPr>
+          <w:rFonts w:asciiTheme="minorHAnsi" w:hAnsiTheme="minorHAnsi" w:cstheme="minorHAnsi"/>
+          <w:color w:val="000000"/>
+          <w:sz w:val="24"/>
+          <w:szCs w:val="24"/>
+          <w:shd w:val="clear" w:color="auto" w:fill="FFFFFF"/>
+        </w:rPr>
+      </w:pPr>
+      <w:r>
+        <w:rPr>
+          <w:rFonts w:asciiTheme="minorHAnsi" w:hAnsiTheme="minorHAnsi" w:cstheme="minorHAnsi"/>
+          <w:color w:val="000000"/>
+          <w:sz w:val="24"/>
+          <w:szCs w:val="24"/>
+          <w:shd w:val="clear" w:color="auto" w:fill="FFFFFF"/>
+        </w:rPr>
+        <w:lastRenderedPageBreak/>
+        <w:t>Accuracy</w:t>
+      </w:r>
+    </w:p>
+    <w:p>
+      <w:pPr>
+        <w:pStyle w:val="ListParagraph"/>
+        <w:numPr>
+          <w:ilvl w:val="0"/>
+          <w:numId w:val="23"/>
+        </w:numPr>
+        <w:rPr>
+          <w:rFonts w:asciiTheme="minorHAnsi" w:hAnsiTheme="minorHAnsi" w:cstheme="minorHAnsi"/>
+          <w:color w:val="000000"/>
+          <w:sz w:val="24"/>
+          <w:szCs w:val="24"/>
+          <w:shd w:val="clear" w:color="auto" w:fill="FFFFFF"/>
+        </w:rPr>
+      </w:pPr>
+      <w:r>
+        <w:rPr>
+          <w:rFonts w:asciiTheme="minorHAnsi" w:hAnsiTheme="minorHAnsi" w:cstheme="minorHAnsi"/>
+          <w:color w:val="000000"/>
+          <w:sz w:val="24"/>
+          <w:szCs w:val="24"/>
+          <w:shd w:val="clear" w:color="auto" w:fill="FFFFFF"/>
+        </w:rPr>
+        <w:t>You can check the factuality of the informations on the site either within the site itself or other sites.</w:t>
+      </w:r>
+    </w:p>
+    <w:p>
+      <w:pPr>
+        <w:pStyle w:val="ListParagraph"/>
+        <w:numPr>
+          <w:ilvl w:val="0"/>
+          <w:numId w:val="23"/>
+        </w:numPr>
+        <w:rPr>
+          <w:rFonts w:asciiTheme="minorHAnsi" w:hAnsiTheme="minorHAnsi" w:cstheme="minorHAnsi"/>
+          <w:color w:val="000000"/>
+          <w:sz w:val="24"/>
+          <w:szCs w:val="24"/>
+          <w:shd w:val="clear" w:color="auto" w:fill="FFFFFF"/>
+        </w:rPr>
+      </w:pPr>
+      <w:r>
+        <w:rPr>
+          <w:rFonts w:asciiTheme="minorHAnsi" w:hAnsiTheme="minorHAnsi" w:cstheme="minorHAnsi"/>
+          <w:color w:val="000000"/>
+          <w:sz w:val="24"/>
+          <w:szCs w:val="24"/>
+          <w:shd w:val="clear" w:color="auto" w:fill="FFFFFF"/>
+        </w:rPr>
+        <w:t>The site contains some grammatical errors but not because of the weakness of the site but because of the inaccuracy of the individuals that contribute and participate to and in the site.</w:t>
+      </w:r>
+    </w:p>
+    <w:p>
+      <w:pPr>
+        <w:pStyle w:val="ListParagraph"/>
+        <w:numPr>
+          <w:ilvl w:val="0"/>
+          <w:numId w:val="26"/>
+        </w:numPr>
+        <w:rPr>
+          <w:rFonts w:asciiTheme="minorHAnsi" w:hAnsiTheme="minorHAnsi" w:cstheme="minorHAnsi"/>
+          <w:color w:val="000000"/>
+          <w:sz w:val="24"/>
+          <w:szCs w:val="24"/>
+          <w:shd w:val="clear" w:color="auto" w:fill="FFFFFF"/>
+        </w:rPr>
+      </w:pPr>
+      <w:r>
+        <w:rPr>
+          <w:rFonts w:asciiTheme="minorHAnsi" w:hAnsiTheme="minorHAnsi" w:cstheme="minorHAnsi"/>
+          <w:color w:val="000000"/>
+          <w:sz w:val="24"/>
+          <w:szCs w:val="24"/>
+          <w:shd w:val="clear" w:color="auto" w:fill="FFFFFF"/>
+        </w:rPr>
+        <w:t>Objectivity</w:t>
+      </w:r>
+    </w:p>
+    <w:p>
+      <w:pPr>
+        <w:pStyle w:val="ListParagraph"/>
+        <w:numPr>
+          <w:ilvl w:val="0"/>
+          <w:numId w:val="24"/>
+        </w:numPr>
+        <w:rPr>
+          <w:rFonts w:asciiTheme="minorHAnsi" w:hAnsiTheme="minorHAnsi" w:cstheme="minorHAnsi"/>
+          <w:color w:val="000000"/>
+          <w:sz w:val="24"/>
+          <w:szCs w:val="24"/>
+          <w:shd w:val="clear" w:color="auto" w:fill="FFFFFF"/>
+        </w:rPr>
+      </w:pPr>
+      <w:r>
+        <w:rPr>
+          <w:rFonts w:asciiTheme="minorHAnsi" w:hAnsiTheme="minorHAnsi" w:cstheme="minorHAnsi"/>
+          <w:color w:val="000000"/>
+          <w:sz w:val="24"/>
+          <w:szCs w:val="24"/>
+          <w:shd w:val="clear" w:color="auto" w:fill="FFFFFF"/>
+        </w:rPr>
+        <w:t>The contents in the site don’t reflect any form of bias in any way.</w:t>
+      </w:r>
+    </w:p>
+    <w:p>
+      <w:pPr>
+        <w:pStyle w:val="ListParagraph"/>
+        <w:numPr>
+          <w:ilvl w:val="0"/>
+          <w:numId w:val="24"/>
+        </w:numPr>
+        <w:rPr>
+          <w:rFonts w:asciiTheme="minorHAnsi" w:hAnsiTheme="minorHAnsi" w:cstheme="minorHAnsi"/>
+          <w:color w:val="000000"/>
+          <w:sz w:val="24"/>
+          <w:szCs w:val="24"/>
+          <w:shd w:val="clear" w:color="auto" w:fill="FFFFFF"/>
+        </w:rPr>
+      </w:pPr>
+      <w:r>
+        <w:rPr>
+          <w:rFonts w:asciiTheme="minorHAnsi" w:hAnsiTheme="minorHAnsi" w:cstheme="minorHAnsi"/>
+          <w:color w:val="000000"/>
+          <w:sz w:val="24"/>
+          <w:szCs w:val="24"/>
+          <w:shd w:val="clear" w:color="auto" w:fill="FFFFFF"/>
+        </w:rPr>
+        <w:t>It’s hard to find any information about the sponsoring organizations if any on the site.</w:t>
+      </w:r>
+    </w:p>
+    <w:p>
+      <w:pPr>
+        <w:pStyle w:val="ListParagraph"/>
+        <w:numPr>
+          <w:ilvl w:val="0"/>
+          <w:numId w:val="24"/>
+        </w:numPr>
+        <w:rPr>
+          <w:rFonts w:asciiTheme="minorHAnsi" w:hAnsiTheme="minorHAnsi" w:cstheme="minorHAnsi"/>
+          <w:color w:val="000000"/>
+          <w:sz w:val="24"/>
+          <w:szCs w:val="24"/>
+          <w:shd w:val="clear" w:color="auto" w:fill="FFFFFF"/>
+        </w:rPr>
+      </w:pPr>
+      <w:r>
+        <w:rPr>
+          <w:rFonts w:asciiTheme="minorHAnsi" w:hAnsiTheme="minorHAnsi" w:cstheme="minorHAnsi"/>
+          <w:color w:val="000000"/>
+          <w:sz w:val="24"/>
+          <w:szCs w:val="24"/>
+          <w:shd w:val="clear" w:color="auto" w:fill="FFFFFF"/>
+        </w:rPr>
+        <w:t>The site</w:t>
+      </w:r>
+      <w:r>
+        <w:rPr>
+          <w:rFonts w:asciiTheme="minorHAnsi" w:hAnsiTheme="minorHAnsi" w:cstheme="minorHAnsi"/>
+          <w:color w:val="000000"/>
+          <w:sz w:val="24"/>
+          <w:szCs w:val="24"/>
+          <w:shd w:val="clear" w:color="auto" w:fill="FFFFFF"/>
+        </w:rPr>
+        <w:t xml:space="preserve"> is sometimes annoying because of its content disturbance by the adverts hosted by the site. </w:t>
+      </w:r>
+    </w:p>
+    <w:p>
+      <w:pPr>
+        <w:pStyle w:val="ListParagraph"/>
+        <w:numPr>
+          <w:ilvl w:val="0"/>
+          <w:numId w:val="26"/>
+        </w:numPr>
+        <w:rPr>
+          <w:rFonts w:asciiTheme="minorHAnsi" w:hAnsiTheme="minorHAnsi" w:cstheme="minorHAnsi"/>
+          <w:color w:val="000000"/>
+          <w:sz w:val="24"/>
+          <w:szCs w:val="24"/>
+          <w:shd w:val="clear" w:color="auto" w:fill="FFFFFF"/>
+        </w:rPr>
+      </w:pPr>
+      <w:r>
+        <w:rPr>
+          <w:rFonts w:asciiTheme="minorHAnsi" w:hAnsiTheme="minorHAnsi" w:cstheme="minorHAnsi"/>
+          <w:color w:val="000000"/>
+          <w:sz w:val="24"/>
+          <w:szCs w:val="24"/>
+          <w:shd w:val="clear" w:color="auto" w:fill="FFFFFF"/>
+        </w:rPr>
+        <w:t>Appearance</w:t>
+      </w:r>
+    </w:p>
+    <w:p>
+      <w:pPr>
+        <w:pStyle w:val="ListParagraph"/>
+        <w:numPr>
+          <w:ilvl w:val="0"/>
+          <w:numId w:val="25"/>
+        </w:numPr>
+        <w:rPr>
+          <w:rFonts w:asciiTheme="minorHAnsi" w:hAnsiTheme="minorHAnsi" w:cstheme="minorHAnsi"/>
+          <w:color w:val="000000"/>
+          <w:sz w:val="24"/>
+          <w:szCs w:val="24"/>
+          <w:shd w:val="clear" w:color="auto" w:fill="FFFFFF"/>
+        </w:rPr>
+      </w:pPr>
+      <w:r>
+        <w:rPr>
+          <w:rFonts w:asciiTheme="minorHAnsi" w:hAnsiTheme="minorHAnsi" w:cstheme="minorHAnsi"/>
+          <w:color w:val="000000"/>
+          <w:sz w:val="24"/>
+          <w:szCs w:val="24"/>
+          <w:shd w:val="clear" w:color="auto" w:fill="FFFFFF"/>
+        </w:rPr>
+        <w:t>The site is a well-organized one. In fact, one of the best.</w:t>
+      </w:r>
+    </w:p>
+    <w:p>
+      <w:pPr>
+        <w:pStyle w:val="ListParagraph"/>
+        <w:numPr>
+          <w:ilvl w:val="0"/>
+          <w:numId w:val="25"/>
+        </w:numPr>
+        <w:rPr>
+          <w:rFonts w:asciiTheme="minorHAnsi" w:hAnsiTheme="minorHAnsi" w:cstheme="minorHAnsi"/>
+          <w:color w:val="000000"/>
+          <w:sz w:val="24"/>
+          <w:szCs w:val="24"/>
+          <w:shd w:val="clear" w:color="auto" w:fill="FFFFFF"/>
+        </w:rPr>
+      </w:pPr>
+      <w:r>
+        <w:rPr>
+          <w:rFonts w:asciiTheme="minorHAnsi" w:hAnsiTheme="minorHAnsi" w:cstheme="minorHAnsi"/>
+          <w:color w:val="000000"/>
+          <w:sz w:val="24"/>
+          <w:szCs w:val="24"/>
+          <w:shd w:val="clear" w:color="auto" w:fill="FFFFFF"/>
+        </w:rPr>
+        <w:t>Some of the links are up to date and some are not but all the links do actually work.</w:t>
+      </w:r>
+    </w:p>
+    <w:p>
+      <w:pPr>
+        <w:pStyle w:val="ListParagraph"/>
+        <w:numPr>
+          <w:ilvl w:val="0"/>
+          <w:numId w:val="25"/>
+        </w:numPr>
+        <w:rPr>
+          <w:rFonts w:asciiTheme="minorHAnsi" w:hAnsiTheme="minorHAnsi" w:cstheme="minorHAnsi"/>
+          <w:color w:val="000000"/>
+          <w:sz w:val="24"/>
+          <w:szCs w:val="24"/>
+          <w:shd w:val="clear" w:color="auto" w:fill="FFFFFF"/>
+        </w:rPr>
+      </w:pPr>
+      <w:r>
+        <w:rPr>
+          <w:rFonts w:asciiTheme="minorHAnsi" w:hAnsiTheme="minorHAnsi" w:cstheme="minorHAnsi"/>
+          <w:color w:val="000000"/>
+          <w:sz w:val="24"/>
+          <w:szCs w:val="24"/>
+          <w:shd w:val="clear" w:color="auto" w:fill="FFFFFF"/>
+        </w:rPr>
+        <w:t>The site is one of the most well maintained sites.</w:t>
+      </w:r>
+    </w:p>
+    <w:p>
+      <w:pPr>
+        <w:rPr>
+          <w:rFonts w:asciiTheme="minorHAnsi" w:hAnsiTheme="minorHAnsi" w:cstheme="minorHAnsi"/>
+          <w:color w:val="000000"/>
+          <w:sz w:val="24"/>
+          <w:szCs w:val="24"/>
+          <w:shd w:val="clear" w:color="auto" w:fill="FFFFFF"/>
+        </w:rPr>
+      </w:pPr>
+    </w:p>
+    <w:p>
+      <w:pPr>
+        <w:rPr>
+          <w:rFonts w:asciiTheme="minorHAnsi" w:hAnsiTheme="minorHAnsi" w:cstheme="minorHAnsi"/>
+          <w:color w:val="000000"/>
+          <w:sz w:val="24"/>
+          <w:szCs w:val="24"/>
+          <w:shd w:val="clear" w:color="auto" w:fill="FFFFFF"/>
+        </w:rPr>
+      </w:pPr>
+      <w:r>
+        <w:rPr>
+          <w:rFonts w:asciiTheme="minorHAnsi" w:hAnsiTheme="minorHAnsi" w:cstheme="minorHAnsi"/>
+          <w:color w:val="000000"/>
+          <w:sz w:val="24"/>
+          <w:szCs w:val="24"/>
+          <w:shd w:val="clear" w:color="auto" w:fill="FFFFFF"/>
+        </w:rPr>
+        <w:t>Best Electronics</w:t>
+      </w:r>
+    </w:p>
+    <w:p>
+      <w:hyperlink r:id="rId60" w:history="1">
+        <w:r>
+          <w:rPr>
+            <w:rStyle w:val="Hyperlink"/>
+          </w:rPr>
+          <w:t>http://best-electronics-ca.com/</w:t>
+        </w:r>
+      </w:hyperlink>
+    </w:p>
+    <w:p/>
+    <w:p>
+      <w:pPr>
+        <w:pStyle w:val="ListParagraph"/>
+        <w:numPr>
+          <w:ilvl w:val="0"/>
+          <w:numId w:val="27"/>
+        </w:numPr>
+        <w:rPr>
+          <w:rFonts w:asciiTheme="minorHAnsi" w:hAnsiTheme="minorHAnsi" w:cstheme="minorHAnsi"/>
+          <w:color w:val="000000"/>
+          <w:sz w:val="24"/>
+          <w:szCs w:val="24"/>
+          <w:shd w:val="clear" w:color="auto" w:fill="FFFFFF"/>
+        </w:rPr>
+      </w:pPr>
+      <w:r>
+        <w:rPr>
+          <w:rFonts w:asciiTheme="minorHAnsi" w:hAnsiTheme="minorHAnsi" w:cstheme="minorHAnsi"/>
+          <w:color w:val="000000"/>
+          <w:sz w:val="24"/>
+          <w:szCs w:val="24"/>
+          <w:shd w:val="clear" w:color="auto" w:fill="FFFFFF"/>
+        </w:rPr>
+        <w:t>Authority</w:t>
+      </w:r>
+    </w:p>
+    <w:p>
+      <w:pPr>
+        <w:pStyle w:val="ListParagraph"/>
+        <w:numPr>
+          <w:ilvl w:val="0"/>
+          <w:numId w:val="22"/>
+        </w:numPr>
+        <w:rPr>
+          <w:rFonts w:asciiTheme="minorHAnsi" w:hAnsiTheme="minorHAnsi" w:cstheme="minorHAnsi"/>
+          <w:color w:val="000000"/>
+          <w:sz w:val="24"/>
+          <w:szCs w:val="24"/>
+          <w:shd w:val="clear" w:color="auto" w:fill="FFFFFF"/>
+        </w:rPr>
+      </w:pPr>
+      <w:r>
+        <w:rPr>
+          <w:rFonts w:asciiTheme="minorHAnsi" w:hAnsiTheme="minorHAnsi" w:cstheme="minorHAnsi"/>
+          <w:color w:val="000000"/>
+          <w:sz w:val="24"/>
+          <w:szCs w:val="24"/>
+          <w:shd w:val="clear" w:color="auto" w:fill="FFFFFF"/>
+        </w:rPr>
+        <w:t>I couldn’t know clearly who was responsible for the contents of the page, in fact I couldn’t name out anyone associated with the contents at all.</w:t>
+      </w:r>
+    </w:p>
+    <w:p>
+      <w:pPr>
+        <w:pStyle w:val="ListParagraph"/>
+        <w:numPr>
+          <w:ilvl w:val="0"/>
+          <w:numId w:val="22"/>
+        </w:numPr>
+        <w:rPr>
+          <w:rFonts w:asciiTheme="minorHAnsi" w:hAnsiTheme="minorHAnsi" w:cstheme="minorHAnsi"/>
+          <w:color w:val="000000"/>
+          <w:sz w:val="24"/>
+          <w:szCs w:val="24"/>
+          <w:shd w:val="clear" w:color="auto" w:fill="FFFFFF"/>
+        </w:rPr>
+      </w:pPr>
+      <w:r>
+        <w:rPr>
+          <w:rFonts w:asciiTheme="minorHAnsi" w:hAnsiTheme="minorHAnsi" w:cstheme="minorHAnsi"/>
+          <w:color w:val="000000"/>
+          <w:sz w:val="24"/>
+          <w:szCs w:val="24"/>
+          <w:shd w:val="clear" w:color="auto" w:fill="FFFFFF"/>
+        </w:rPr>
+        <w:t>Since you can’t see who the authors of the pages are and so as their qualifications too.</w:t>
+      </w:r>
+    </w:p>
+    <w:p>
+      <w:pPr>
+        <w:pStyle w:val="ListParagraph"/>
+        <w:numPr>
+          <w:ilvl w:val="0"/>
+          <w:numId w:val="22"/>
+        </w:numPr>
+        <w:rPr>
+          <w:rFonts w:asciiTheme="minorHAnsi" w:hAnsiTheme="minorHAnsi" w:cstheme="minorHAnsi"/>
+          <w:color w:val="000000"/>
+          <w:sz w:val="24"/>
+          <w:szCs w:val="24"/>
+          <w:shd w:val="clear" w:color="auto" w:fill="FFFFFF"/>
+        </w:rPr>
+      </w:pPr>
+      <w:r>
+        <w:rPr>
+          <w:rFonts w:asciiTheme="minorHAnsi" w:hAnsiTheme="minorHAnsi" w:cstheme="minorHAnsi"/>
+          <w:color w:val="000000"/>
+          <w:sz w:val="24"/>
+          <w:szCs w:val="24"/>
+          <w:shd w:val="clear" w:color="auto" w:fill="FFFFFF"/>
+        </w:rPr>
+        <w:t xml:space="preserve">The site </w:t>
+      </w:r>
+      <w:r>
+        <w:rPr>
+          <w:rFonts w:asciiTheme="minorHAnsi" w:hAnsiTheme="minorHAnsi" w:cstheme="minorHAnsi"/>
+          <w:color w:val="000000"/>
+          <w:sz w:val="24"/>
+          <w:szCs w:val="24"/>
+          <w:shd w:val="clear" w:color="auto" w:fill="FFFFFF"/>
+        </w:rPr>
+        <w:t>is the complete opposite of reliable.</w:t>
+      </w:r>
+    </w:p>
+    <w:p>
+      <w:pPr>
+        <w:pStyle w:val="ListParagraph"/>
+        <w:numPr>
+          <w:ilvl w:val="0"/>
+          <w:numId w:val="27"/>
+        </w:numPr>
+        <w:rPr>
+          <w:rFonts w:asciiTheme="minorHAnsi" w:hAnsiTheme="minorHAnsi" w:cstheme="minorHAnsi"/>
+          <w:color w:val="000000"/>
+          <w:sz w:val="24"/>
+          <w:szCs w:val="24"/>
+          <w:shd w:val="clear" w:color="auto" w:fill="FFFFFF"/>
+        </w:rPr>
+      </w:pPr>
+      <w:r>
+        <w:rPr>
+          <w:rFonts w:asciiTheme="minorHAnsi" w:hAnsiTheme="minorHAnsi" w:cstheme="minorHAnsi"/>
+          <w:color w:val="000000"/>
+          <w:sz w:val="24"/>
+          <w:szCs w:val="24"/>
+          <w:shd w:val="clear" w:color="auto" w:fill="FFFFFF"/>
+        </w:rPr>
+        <w:t>Accuracy</w:t>
+      </w:r>
+    </w:p>
+    <w:p>
+      <w:pPr>
+        <w:pStyle w:val="ListParagraph"/>
+        <w:numPr>
+          <w:ilvl w:val="0"/>
+          <w:numId w:val="23"/>
+        </w:numPr>
+        <w:rPr>
+          <w:rFonts w:asciiTheme="minorHAnsi" w:hAnsiTheme="minorHAnsi" w:cstheme="minorHAnsi"/>
+          <w:color w:val="000000"/>
+          <w:sz w:val="24"/>
+          <w:szCs w:val="24"/>
+          <w:shd w:val="clear" w:color="auto" w:fill="FFFFFF"/>
+        </w:rPr>
+      </w:pPr>
+      <w:r>
+        <w:rPr>
+          <w:rFonts w:asciiTheme="minorHAnsi" w:hAnsiTheme="minorHAnsi" w:cstheme="minorHAnsi"/>
+          <w:color w:val="000000"/>
+          <w:sz w:val="24"/>
+          <w:szCs w:val="24"/>
+          <w:shd w:val="clear" w:color="auto" w:fill="FFFFFF"/>
+        </w:rPr>
+        <w:t>The sources of the informations on the site is not clearly state and therefore couldn’t check their factuality.</w:t>
+      </w:r>
+    </w:p>
+    <w:p>
+      <w:pPr>
+        <w:pStyle w:val="ListParagraph"/>
+        <w:numPr>
+          <w:ilvl w:val="0"/>
+          <w:numId w:val="23"/>
+        </w:numPr>
+        <w:rPr>
+          <w:rFonts w:asciiTheme="minorHAnsi" w:hAnsiTheme="minorHAnsi" w:cstheme="minorHAnsi"/>
+          <w:color w:val="000000"/>
+          <w:sz w:val="24"/>
+          <w:szCs w:val="24"/>
+          <w:shd w:val="clear" w:color="auto" w:fill="FFFFFF"/>
+        </w:rPr>
+      </w:pPr>
+      <w:r>
+        <w:rPr>
+          <w:rFonts w:asciiTheme="minorHAnsi" w:hAnsiTheme="minorHAnsi" w:cstheme="minorHAnsi"/>
+          <w:color w:val="000000"/>
+          <w:sz w:val="24"/>
+          <w:szCs w:val="24"/>
+          <w:shd w:val="clear" w:color="auto" w:fill="FFFFFF"/>
+        </w:rPr>
+        <w:t xml:space="preserve">The site </w:t>
+      </w:r>
+      <w:r>
+        <w:rPr>
+          <w:rFonts w:asciiTheme="minorHAnsi" w:hAnsiTheme="minorHAnsi" w:cstheme="minorHAnsi"/>
+          <w:color w:val="000000"/>
+          <w:sz w:val="24"/>
+          <w:szCs w:val="24"/>
+          <w:shd w:val="clear" w:color="auto" w:fill="FFFFFF"/>
+        </w:rPr>
+        <w:t>is full of typographical errors which makes it hard to understand the information they are trying to put out there.</w:t>
+      </w:r>
+    </w:p>
+    <w:p>
+      <w:pPr>
+        <w:pStyle w:val="ListParagraph"/>
+        <w:numPr>
+          <w:ilvl w:val="0"/>
+          <w:numId w:val="27"/>
+        </w:numPr>
+        <w:rPr>
+          <w:rFonts w:asciiTheme="minorHAnsi" w:hAnsiTheme="minorHAnsi" w:cstheme="minorHAnsi"/>
+          <w:color w:val="000000"/>
+          <w:sz w:val="24"/>
+          <w:szCs w:val="24"/>
+          <w:shd w:val="clear" w:color="auto" w:fill="FFFFFF"/>
+        </w:rPr>
+      </w:pPr>
+      <w:r>
+        <w:rPr>
+          <w:rFonts w:asciiTheme="minorHAnsi" w:hAnsiTheme="minorHAnsi" w:cstheme="minorHAnsi"/>
+          <w:color w:val="000000"/>
+          <w:sz w:val="24"/>
+          <w:szCs w:val="24"/>
+          <w:shd w:val="clear" w:color="auto" w:fill="FFFFFF"/>
+        </w:rPr>
+        <w:t>Objectivity</w:t>
+      </w:r>
+    </w:p>
+    <w:p>
+      <w:pPr>
+        <w:pStyle w:val="ListParagraph"/>
+        <w:numPr>
+          <w:ilvl w:val="0"/>
+          <w:numId w:val="24"/>
+        </w:numPr>
+        <w:rPr>
+          <w:rFonts w:asciiTheme="minorHAnsi" w:hAnsiTheme="minorHAnsi" w:cstheme="minorHAnsi"/>
+          <w:color w:val="000000"/>
+          <w:sz w:val="24"/>
+          <w:szCs w:val="24"/>
+          <w:shd w:val="clear" w:color="auto" w:fill="FFFFFF"/>
+        </w:rPr>
+      </w:pPr>
+      <w:r>
+        <w:rPr>
+          <w:rFonts w:asciiTheme="minorHAnsi" w:hAnsiTheme="minorHAnsi" w:cstheme="minorHAnsi"/>
+          <w:color w:val="000000"/>
+          <w:sz w:val="24"/>
+          <w:szCs w:val="24"/>
+          <w:shd w:val="clear" w:color="auto" w:fill="FFFFFF"/>
+        </w:rPr>
+        <w:t>The contents in the site don’t reflect any form of bias in any way.</w:t>
+      </w:r>
+    </w:p>
+    <w:p>
+      <w:pPr>
+        <w:pStyle w:val="ListParagraph"/>
+        <w:numPr>
+          <w:ilvl w:val="0"/>
+          <w:numId w:val="24"/>
+        </w:numPr>
+        <w:rPr>
+          <w:rFonts w:asciiTheme="minorHAnsi" w:hAnsiTheme="minorHAnsi" w:cstheme="minorHAnsi"/>
+          <w:color w:val="000000"/>
+          <w:sz w:val="24"/>
+          <w:szCs w:val="24"/>
+          <w:shd w:val="clear" w:color="auto" w:fill="FFFFFF"/>
+        </w:rPr>
+      </w:pPr>
+      <w:r>
+        <w:rPr>
+          <w:rFonts w:asciiTheme="minorHAnsi" w:hAnsiTheme="minorHAnsi" w:cstheme="minorHAnsi"/>
+          <w:color w:val="000000"/>
+          <w:sz w:val="24"/>
+          <w:szCs w:val="24"/>
+          <w:shd w:val="clear" w:color="auto" w:fill="FFFFFF"/>
+        </w:rPr>
+        <w:t>There is no link that takes to an informational website to their sponsoring organization. Even if there is, it’s hard to tell which is it</w:t>
+      </w:r>
+    </w:p>
+    <w:p>
+      <w:pPr>
+        <w:pStyle w:val="ListParagraph"/>
+        <w:numPr>
+          <w:ilvl w:val="0"/>
+          <w:numId w:val="24"/>
+        </w:numPr>
+        <w:rPr>
+          <w:rFonts w:asciiTheme="minorHAnsi" w:hAnsiTheme="minorHAnsi" w:cstheme="minorHAnsi"/>
+          <w:color w:val="000000"/>
+          <w:sz w:val="24"/>
+          <w:szCs w:val="24"/>
+          <w:shd w:val="clear" w:color="auto" w:fill="FFFFFF"/>
+        </w:rPr>
+      </w:pPr>
+      <w:r>
+        <w:rPr>
+          <w:rFonts w:asciiTheme="minorHAnsi" w:hAnsiTheme="minorHAnsi" w:cstheme="minorHAnsi"/>
+          <w:color w:val="000000"/>
+          <w:sz w:val="24"/>
+          <w:szCs w:val="24"/>
+          <w:shd w:val="clear" w:color="auto" w:fill="FFFFFF"/>
+        </w:rPr>
+        <w:t xml:space="preserve">There may be no adverts on the site at the moment </w:t>
+      </w:r>
+      <w:proofErr w:type="gramStart"/>
+      <w:r>
+        <w:rPr>
+          <w:rFonts w:asciiTheme="minorHAnsi" w:hAnsiTheme="minorHAnsi" w:cstheme="minorHAnsi"/>
+          <w:color w:val="000000"/>
+          <w:sz w:val="24"/>
+          <w:szCs w:val="24"/>
+          <w:shd w:val="clear" w:color="auto" w:fill="FFFFFF"/>
+        </w:rPr>
+        <w:t>But</w:t>
+      </w:r>
+      <w:proofErr w:type="gramEnd"/>
+      <w:r>
+        <w:rPr>
+          <w:rFonts w:asciiTheme="minorHAnsi" w:hAnsiTheme="minorHAnsi" w:cstheme="minorHAnsi"/>
+          <w:color w:val="000000"/>
+          <w:sz w:val="24"/>
+          <w:szCs w:val="24"/>
+          <w:shd w:val="clear" w:color="auto" w:fill="FFFFFF"/>
+        </w:rPr>
+        <w:t xml:space="preserve"> there is no appropriate way to post some if present in the future.</w:t>
+      </w:r>
+    </w:p>
+    <w:p>
+      <w:pPr>
+        <w:pStyle w:val="ListParagraph"/>
+        <w:numPr>
+          <w:ilvl w:val="0"/>
+          <w:numId w:val="27"/>
+        </w:numPr>
+        <w:rPr>
+          <w:rFonts w:asciiTheme="minorHAnsi" w:hAnsiTheme="minorHAnsi" w:cstheme="minorHAnsi"/>
+          <w:color w:val="000000"/>
+          <w:sz w:val="24"/>
+          <w:szCs w:val="24"/>
+          <w:shd w:val="clear" w:color="auto" w:fill="FFFFFF"/>
+        </w:rPr>
+      </w:pPr>
+      <w:r>
+        <w:rPr>
+          <w:rFonts w:asciiTheme="minorHAnsi" w:hAnsiTheme="minorHAnsi" w:cstheme="minorHAnsi"/>
+          <w:color w:val="000000"/>
+          <w:sz w:val="24"/>
+          <w:szCs w:val="24"/>
+          <w:shd w:val="clear" w:color="auto" w:fill="FFFFFF"/>
+        </w:rPr>
+        <w:lastRenderedPageBreak/>
+        <w:t>Appearance</w:t>
+      </w:r>
+    </w:p>
+    <w:p>
+      <w:pPr>
+        <w:pStyle w:val="ListParagraph"/>
+        <w:numPr>
+          <w:ilvl w:val="0"/>
+          <w:numId w:val="25"/>
+        </w:numPr>
+        <w:rPr>
+          <w:rFonts w:asciiTheme="minorHAnsi" w:hAnsiTheme="minorHAnsi" w:cstheme="minorHAnsi"/>
+          <w:color w:val="000000"/>
+          <w:sz w:val="24"/>
+          <w:szCs w:val="24"/>
+          <w:shd w:val="clear" w:color="auto" w:fill="FFFFFF"/>
+        </w:rPr>
+      </w:pPr>
+      <w:r>
+        <w:rPr>
+          <w:rFonts w:asciiTheme="minorHAnsi" w:hAnsiTheme="minorHAnsi" w:cstheme="minorHAnsi"/>
+          <w:color w:val="000000"/>
+          <w:sz w:val="24"/>
+          <w:szCs w:val="24"/>
+          <w:shd w:val="clear" w:color="auto" w:fill="FFFFFF"/>
+        </w:rPr>
+        <w:t>It is the one of the most disorganized sites until now.</w:t>
+      </w:r>
+    </w:p>
+    <w:p>
+      <w:pPr>
+        <w:pStyle w:val="ListParagraph"/>
+        <w:numPr>
+          <w:ilvl w:val="0"/>
+          <w:numId w:val="25"/>
+        </w:numPr>
+        <w:rPr>
+          <w:rFonts w:asciiTheme="minorHAnsi" w:hAnsiTheme="minorHAnsi" w:cstheme="minorHAnsi"/>
+          <w:color w:val="000000"/>
+          <w:sz w:val="24"/>
+          <w:szCs w:val="24"/>
+          <w:shd w:val="clear" w:color="auto" w:fill="FFFFFF"/>
+        </w:rPr>
+      </w:pPr>
+      <w:r>
+        <w:rPr>
+          <w:rFonts w:asciiTheme="minorHAnsi" w:hAnsiTheme="minorHAnsi" w:cstheme="minorHAnsi"/>
+          <w:color w:val="000000"/>
+          <w:sz w:val="24"/>
+          <w:szCs w:val="24"/>
+          <w:shd w:val="clear" w:color="auto" w:fill="FFFFFF"/>
+        </w:rPr>
+        <w:t>All the links may work but they tiresomely slow to load.</w:t>
+      </w:r>
+    </w:p>
+    <w:p>
+      <w:pPr>
+        <w:pStyle w:val="ListParagraph"/>
+        <w:numPr>
+          <w:ilvl w:val="0"/>
+          <w:numId w:val="25"/>
+        </w:numPr>
+        <w:rPr>
+          <w:rFonts w:asciiTheme="minorHAnsi" w:hAnsiTheme="minorHAnsi" w:cstheme="minorHAnsi"/>
+          <w:color w:val="000000"/>
+          <w:sz w:val="24"/>
+          <w:szCs w:val="24"/>
+          <w:shd w:val="clear" w:color="auto" w:fill="FFFFFF"/>
+        </w:rPr>
+      </w:pPr>
+      <w:r>
+        <w:rPr>
+          <w:rFonts w:asciiTheme="minorHAnsi" w:hAnsiTheme="minorHAnsi" w:cstheme="minorHAnsi"/>
+          <w:color w:val="000000"/>
+          <w:sz w:val="24"/>
+          <w:szCs w:val="24"/>
+          <w:shd w:val="clear" w:color="auto" w:fill="FFFFFF"/>
+        </w:rPr>
+        <w:t xml:space="preserve">The site </w:t>
+      </w:r>
+      <w:r>
+        <w:rPr>
+          <w:rFonts w:asciiTheme="minorHAnsi" w:hAnsiTheme="minorHAnsi" w:cstheme="minorHAnsi"/>
+          <w:color w:val="000000"/>
+          <w:sz w:val="24"/>
+          <w:szCs w:val="24"/>
+          <w:shd w:val="clear" w:color="auto" w:fill="FFFFFF"/>
+        </w:rPr>
+        <w:t>is completely broken off and need a huge maintenance or better yet if it’</w:t>
+      </w:r>
+      <w:r>
+        <w:rPr>
+          <w:rFonts w:asciiTheme="minorHAnsi" w:hAnsiTheme="minorHAnsi" w:cstheme="minorHAnsi"/>
+          <w:color w:val="000000"/>
+          <w:sz w:val="24"/>
+          <w:szCs w:val="24"/>
+          <w:shd w:val="clear" w:color="auto" w:fill="FFFFFF"/>
+        </w:rPr>
+        <w:t xml:space="preserve">s built again. </w:t>
+      </w:r>
+      <w:r>
+        <w:rPr>
+          <w:rFonts w:asciiTheme="minorHAnsi" w:hAnsiTheme="minorHAnsi" w:cstheme="minorHAnsi"/>
+          <w:color w:val="000000"/>
+          <w:sz w:val="24"/>
+          <w:szCs w:val="24"/>
+          <w:shd w:val="clear" w:color="auto" w:fill="FFFFFF"/>
+        </w:rPr>
+        <w:t xml:space="preserve"> </w:t>
+      </w:r>
+    </w:p>
+    <w:p>
+      <w:pPr>
+        <w:rPr>
+          <w:rFonts w:asciiTheme="minorHAnsi" w:hAnsiTheme="minorHAnsi" w:cstheme="minorHAnsi"/>
+          <w:color w:val="000000"/>
+          <w:sz w:val="24"/>
+          <w:szCs w:val="24"/>
+          <w:shd w:val="clear" w:color="auto" w:fill="FFFFFF"/>
+        </w:rPr>
+      </w:pPr>
+    </w:p>
+    <w:p>
+      <w:pPr>
+        <w:pStyle w:val="ListParagraph"/>
+        <w:ind w:left="1440"/>
+        <w:rPr>
+          <w:rFonts w:asciiTheme="minorHAnsi" w:hAnsiTheme="minorHAnsi" w:cstheme="minorHAnsi"/>
+          <w:color w:val="000000"/>
+          <w:sz w:val="24"/>
+          <w:szCs w:val="24"/>
+          <w:shd w:val="clear" w:color="auto" w:fill="FFFFFF"/>
+        </w:rPr>
+      </w:pPr>
+    </w:p>
+    <w:p>
+      <w:pPr>
         <w:jc w:val="both"/>
         <w:rPr>
           <w:rFonts w:cstheme="minorHAnsi"/>
@@ -7328,19 +9246,7 @@
           <w:shd w:val="clear" w:color="auto" w:fill="FFFFFF"/>
         </w:rPr>
       </w:pPr>
-    </w:p>
-    <w:p>
-      <w:pPr>
-        <w:jc w:val="both"/>
-        <w:rPr>
-          <w:rFonts w:cstheme="minorHAnsi"/>
-          <w:color w:val="000000"/>
-          <w:sz w:val="24"/>
-          <w:szCs w:val="26"/>
-          <w:shd w:val="clear" w:color="auto" w:fill="FFFFFF"/>
-        </w:rPr>
-      </w:pPr>
-      <w:hyperlink r:id="rId58" w:history="1">
+      <w:hyperlink r:id="rId61" w:history="1">
         <w:r>
           <w:rPr>
             <w:rStyle w:val="Hyperlink"/>
@@ -7488,6 +9394,321 @@
     </w:lvl>
   </w:abstractNum>
   <w:abstractNum w:abstractNumId="1" w15:restartNumberingAfterBreak="0">
+    <w:nsid w:val="1186778B"/>
+    <w:multiLevelType w:val="hybridMultilevel"/>
+    <w:tmpl w:val="B440715C"/>
+    <w:lvl w:ilvl="0" w:tplc="20D0246C">
+      <w:start w:val="1"/>
+      <w:numFmt w:val="decimal"/>
+      <w:lvlText w:val="%1."/>
+      <w:lvlJc w:val="left"/>
+      <w:pPr>
+        <w:ind w:left="360" w:hanging="360"/>
+      </w:pPr>
+      <w:rPr>
+        <w:rFonts w:hint="default"/>
+      </w:rPr>
+    </w:lvl>
+    <w:lvl w:ilvl="1" w:tplc="04090019" w:tentative="1">
+      <w:start w:val="1"/>
+      <w:numFmt w:val="lowerLetter"/>
+      <w:lvlText w:val="%2."/>
+      <w:lvlJc w:val="left"/>
+      <w:pPr>
+        <w:ind w:left="1080" w:hanging="360"/>
+      </w:pPr>
+    </w:lvl>
+    <w:lvl w:ilvl="2" w:tplc="0409001B" w:tentative="1">
+      <w:start w:val="1"/>
+      <w:numFmt w:val="lowerRoman"/>
+      <w:lvlText w:val="%3."/>
+      <w:lvlJc w:val="right"/>
+      <w:pPr>
+        <w:ind w:left="1800" w:hanging="180"/>
+      </w:pPr>
+    </w:lvl>
+    <w:lvl w:ilvl="3" w:tplc="0409000F" w:tentative="1">
+      <w:start w:val="1"/>
+      <w:numFmt w:val="decimal"/>
+      <w:lvlText w:val="%4."/>
+      <w:lvlJc w:val="left"/>
+      <w:pPr>
+        <w:ind w:left="2520" w:hanging="360"/>
+      </w:pPr>
+    </w:lvl>
+    <w:lvl w:ilvl="4" w:tplc="04090019" w:tentative="1">
+      <w:start w:val="1"/>
+      <w:numFmt w:val="lowerLetter"/>
+      <w:lvlText w:val="%5."/>
+      <w:lvlJc w:val="left"/>
+      <w:pPr>
+        <w:ind w:left="3240" w:hanging="360"/>
+      </w:pPr>
+    </w:lvl>
+    <w:lvl w:ilvl="5" w:tplc="0409001B" w:tentative="1">
+      <w:start w:val="1"/>
+      <w:numFmt w:val="lowerRoman"/>
+      <w:lvlText w:val="%6."/>
+      <w:lvlJc w:val="right"/>
+      <w:pPr>
+        <w:ind w:left="3960" w:hanging="180"/>
+      </w:pPr>
+    </w:lvl>
+    <w:lvl w:ilvl="6" w:tplc="0409000F" w:tentative="1">
+      <w:start w:val="1"/>
+      <w:numFmt w:val="decimal"/>
+      <w:lvlText w:val="%7."/>
+      <w:lvlJc w:val="left"/>
+      <w:pPr>
+        <w:ind w:left="4680" w:hanging="360"/>
+      </w:pPr>
+    </w:lvl>
+    <w:lvl w:ilvl="7" w:tplc="04090019" w:tentative="1">
+      <w:start w:val="1"/>
+      <w:numFmt w:val="lowerLetter"/>
+      <w:lvlText w:val="%8."/>
+      <w:lvlJc w:val="left"/>
+      <w:pPr>
+        <w:ind w:left="5400" w:hanging="360"/>
+      </w:pPr>
+    </w:lvl>
+    <w:lvl w:ilvl="8" w:tplc="0409001B" w:tentative="1">
+      <w:start w:val="1"/>
+      <w:numFmt w:val="lowerRoman"/>
+      <w:lvlText w:val="%9."/>
+      <w:lvlJc w:val="right"/>
+      <w:pPr>
+        <w:ind w:left="6120" w:hanging="180"/>
+      </w:pPr>
+    </w:lvl>
+  </w:abstractNum>
+  <w:abstractNum w:abstractNumId="2" w15:restartNumberingAfterBreak="0">
+    <w:nsid w:val="135B4098"/>
+    <w:multiLevelType w:val="hybridMultilevel"/>
+    <w:tmpl w:val="80BA0184"/>
+    <w:lvl w:ilvl="0" w:tplc="04090001">
+      <w:start w:val="1"/>
+      <w:numFmt w:val="bullet"/>
+      <w:lvlText w:val=""/>
+      <w:lvlJc w:val="left"/>
+      <w:pPr>
+        <w:ind w:left="720" w:hanging="360"/>
+      </w:pPr>
+      <w:rPr>
+        <w:rFonts w:ascii="Symbol" w:hAnsi="Symbol" w:hint="default"/>
+      </w:rPr>
+    </w:lvl>
+    <w:lvl w:ilvl="1" w:tplc="04090003" w:tentative="1">
+      <w:start w:val="1"/>
+      <w:numFmt w:val="bullet"/>
+      <w:lvlText w:val="o"/>
+      <w:lvlJc w:val="left"/>
+      <w:pPr>
+        <w:ind w:left="1440" w:hanging="360"/>
+      </w:pPr>
+      <w:rPr>
+        <w:rFonts w:ascii="Courier New" w:hAnsi="Courier New" w:cs="Courier New" w:hint="default"/>
+      </w:rPr>
+    </w:lvl>
+    <w:lvl w:ilvl="2" w:tplc="04090005" w:tentative="1">
+      <w:start w:val="1"/>
+      <w:numFmt w:val="bullet"/>
+      <w:lvlText w:val=""/>
+      <w:lvlJc w:val="left"/>
+      <w:pPr>
+        <w:ind w:left="2160" w:hanging="360"/>
+      </w:pPr>
+      <w:rPr>
+        <w:rFonts w:ascii="Wingdings" w:hAnsi="Wingdings" w:hint="default"/>
+      </w:rPr>
+    </w:lvl>
+    <w:lvl w:ilvl="3" w:tplc="04090001" w:tentative="1">
+      <w:start w:val="1"/>
+      <w:numFmt w:val="bullet"/>
+      <w:lvlText w:val=""/>
+      <w:lvlJc w:val="left"/>
+      <w:pPr>
+        <w:ind w:left="2880" w:hanging="360"/>
+      </w:pPr>
+      <w:rPr>
+        <w:rFonts w:ascii="Symbol" w:hAnsi="Symbol" w:hint="default"/>
+      </w:rPr>
+    </w:lvl>
+    <w:lvl w:ilvl="4" w:tplc="04090003" w:tentative="1">
+      <w:start w:val="1"/>
+      <w:numFmt w:val="bullet"/>
+      <w:lvlText w:val="o"/>
+      <w:lvlJc w:val="left"/>
+      <w:pPr>
+        <w:ind w:left="3600" w:hanging="360"/>
+      </w:pPr>
+      <w:rPr>
+        <w:rFonts w:ascii="Courier New" w:hAnsi="Courier New" w:cs="Courier New" w:hint="default"/>
+      </w:rPr>
+    </w:lvl>
+    <w:lvl w:ilvl="5" w:tplc="04090005" w:tentative="1">
+      <w:start w:val="1"/>
+      <w:numFmt w:val="bullet"/>
+      <w:lvlText w:val=""/>
+      <w:lvlJc w:val="left"/>
+      <w:pPr>
+        <w:ind w:left="4320" w:hanging="360"/>
+      </w:pPr>
+      <w:rPr>
+        <w:rFonts w:ascii="Wingdings" w:hAnsi="Wingdings" w:hint="default"/>
+      </w:rPr>
+    </w:lvl>
+    <w:lvl w:ilvl="6" w:tplc="04090001" w:tentative="1">
+      <w:start w:val="1"/>
+      <w:numFmt w:val="bullet"/>
+      <w:lvlText w:val=""/>
+      <w:lvlJc w:val="left"/>
+      <w:pPr>
+        <w:ind w:left="5040" w:hanging="360"/>
+      </w:pPr>
+      <w:rPr>
+        <w:rFonts w:ascii="Symbol" w:hAnsi="Symbol" w:hint="default"/>
+      </w:rPr>
+    </w:lvl>
+    <w:lvl w:ilvl="7" w:tplc="04090003" w:tentative="1">
+      <w:start w:val="1"/>
+      <w:numFmt w:val="bullet"/>
+      <w:lvlText w:val="o"/>
+      <w:lvlJc w:val="left"/>
+      <w:pPr>
+        <w:ind w:left="5760" w:hanging="360"/>
+      </w:pPr>
+      <w:rPr>
+        <w:rFonts w:ascii="Courier New" w:hAnsi="Courier New" w:cs="Courier New" w:hint="default"/>
+      </w:rPr>
+    </w:lvl>
+    <w:lvl w:ilvl="8" w:tplc="04090005" w:tentative="1">
+      <w:start w:val="1"/>
+      <w:numFmt w:val="bullet"/>
+      <w:lvlText w:val=""/>
+      <w:lvlJc w:val="left"/>
+      <w:pPr>
+        <w:ind w:left="6480" w:hanging="360"/>
+      </w:pPr>
+      <w:rPr>
+        <w:rFonts w:ascii="Wingdings" w:hAnsi="Wingdings" w:hint="default"/>
+      </w:rPr>
+    </w:lvl>
+  </w:abstractNum>
+  <w:abstractNum w:abstractNumId="3" w15:restartNumberingAfterBreak="0">
+    <w:nsid w:val="197A2374"/>
+    <w:multiLevelType w:val="hybridMultilevel"/>
+    <w:tmpl w:val="C11CEDF2"/>
+    <w:lvl w:ilvl="0" w:tplc="04090001">
+      <w:start w:val="1"/>
+      <w:numFmt w:val="bullet"/>
+      <w:lvlText w:val=""/>
+      <w:lvlJc w:val="left"/>
+      <w:pPr>
+        <w:ind w:left="1440" w:hanging="360"/>
+      </w:pPr>
+      <w:rPr>
+        <w:rFonts w:ascii="Symbol" w:hAnsi="Symbol" w:hint="default"/>
+      </w:rPr>
+    </w:lvl>
+    <w:lvl w:ilvl="1" w:tplc="04090003" w:tentative="1">
+      <w:start w:val="1"/>
+      <w:numFmt w:val="bullet"/>
+      <w:lvlText w:val="o"/>
+      <w:lvlJc w:val="left"/>
+      <w:pPr>
+        <w:ind w:left="2160" w:hanging="360"/>
+      </w:pPr>
+      <w:rPr>
+        <w:rFonts w:ascii="Courier New" w:hAnsi="Courier New" w:cs="Courier New" w:hint="default"/>
+      </w:rPr>
+    </w:lvl>
+    <w:lvl w:ilvl="2" w:tplc="04090005" w:tentative="1">
+      <w:start w:val="1"/>
+      <w:numFmt w:val="bullet"/>
+      <w:lvlText w:val=""/>
+      <w:lvlJc w:val="left"/>
+      <w:pPr>
+        <w:ind w:left="2880" w:hanging="360"/>
+      </w:pPr>
+      <w:rPr>
+        <w:rFonts w:ascii="Wingdings" w:hAnsi="Wingdings" w:hint="default"/>
+      </w:rPr>
+    </w:lvl>
+    <w:lvl w:ilvl="3" w:tplc="04090001" w:tentative="1">
+      <w:start w:val="1"/>
+      <w:numFmt w:val="bullet"/>
+      <w:lvlText w:val=""/>
+      <w:lvlJc w:val="left"/>
+      <w:pPr>
+        <w:ind w:left="3600" w:hanging="360"/>
+      </w:pPr>
+      <w:rPr>
+        <w:rFonts w:ascii="Symbol" w:hAnsi="Symbol" w:hint="default"/>
+      </w:rPr>
+    </w:lvl>
+    <w:lvl w:ilvl="4" w:tplc="04090003" w:tentative="1">
+      <w:start w:val="1"/>
+      <w:numFmt w:val="bullet"/>
+      <w:lvlText w:val="o"/>
+      <w:lvlJc w:val="left"/>
+      <w:pPr>
+        <w:ind w:left="4320" w:hanging="360"/>
+      </w:pPr>
+      <w:rPr>
+        <w:rFonts w:ascii="Courier New" w:hAnsi="Courier New" w:cs="Courier New" w:hint="default"/>
+      </w:rPr>
+    </w:lvl>
+    <w:lvl w:ilvl="5" w:tplc="04090005" w:tentative="1">
+      <w:start w:val="1"/>
+      <w:numFmt w:val="bullet"/>
+      <w:lvlText w:val=""/>
+      <w:lvlJc w:val="left"/>
+      <w:pPr>
+        <w:ind w:left="5040" w:hanging="360"/>
+      </w:pPr>
+      <w:rPr>
+        <w:rFonts w:ascii="Wingdings" w:hAnsi="Wingdings" w:hint="default"/>
+      </w:rPr>
+    </w:lvl>
+    <w:lvl w:ilvl="6" w:tplc="04090001" w:tentative="1">
+      <w:start w:val="1"/>
+      <w:numFmt w:val="bullet"/>
+      <w:lvlText w:val=""/>
+      <w:lvlJc w:val="left"/>
+      <w:pPr>
+        <w:ind w:left="5760" w:hanging="360"/>
+      </w:pPr>
+      <w:rPr>
+        <w:rFonts w:ascii="Symbol" w:hAnsi="Symbol" w:hint="default"/>
+      </w:rPr>
+    </w:lvl>
+    <w:lvl w:ilvl="7" w:tplc="04090003" w:tentative="1">
+      <w:start w:val="1"/>
+      <w:numFmt w:val="bullet"/>
+      <w:lvlText w:val="o"/>
+      <w:lvlJc w:val="left"/>
+      <w:pPr>
+        <w:ind w:left="6480" w:hanging="360"/>
+      </w:pPr>
+      <w:rPr>
+        <w:rFonts w:ascii="Courier New" w:hAnsi="Courier New" w:cs="Courier New" w:hint="default"/>
+      </w:rPr>
+    </w:lvl>
+    <w:lvl w:ilvl="8" w:tplc="04090005" w:tentative="1">
+      <w:start w:val="1"/>
+      <w:numFmt w:val="bullet"/>
+      <w:lvlText w:val=""/>
+      <w:lvlJc w:val="left"/>
+      <w:pPr>
+        <w:ind w:left="7200" w:hanging="360"/>
+      </w:pPr>
+      <w:rPr>
+        <w:rFonts w:ascii="Wingdings" w:hAnsi="Wingdings" w:hint="default"/>
+      </w:rPr>
+    </w:lvl>
+  </w:abstractNum>
+  <w:abstractNum w:abstractNumId="4" w15:restartNumberingAfterBreak="0">
     <w:nsid w:val="1A2D6551"/>
     <w:multiLevelType w:val="hybridMultilevel"/>
     <w:tmpl w:val="B74C8F9E"/>
@@ -7576,7 +9797,120 @@
       </w:pPr>
     </w:lvl>
   </w:abstractNum>
-  <w:abstractNum w:abstractNumId="2" w15:restartNumberingAfterBreak="0">
+  <w:abstractNum w:abstractNumId="5" w15:restartNumberingAfterBreak="0">
+    <w:nsid w:val="20307D82"/>
+    <w:multiLevelType w:val="hybridMultilevel"/>
+    <w:tmpl w:val="8A2EAAEA"/>
+    <w:lvl w:ilvl="0" w:tplc="04090001">
+      <w:start w:val="1"/>
+      <w:numFmt w:val="bullet"/>
+      <w:lvlText w:val=""/>
+      <w:lvlJc w:val="left"/>
+      <w:pPr>
+        <w:ind w:left="1440" w:hanging="360"/>
+      </w:pPr>
+      <w:rPr>
+        <w:rFonts w:ascii="Symbol" w:hAnsi="Symbol" w:hint="default"/>
+      </w:rPr>
+    </w:lvl>
+    <w:lvl w:ilvl="1" w:tplc="04090003" w:tentative="1">
+      <w:start w:val="1"/>
+      <w:numFmt w:val="bullet"/>
+      <w:lvlText w:val="o"/>
+      <w:lvlJc w:val="left"/>
+      <w:pPr>
+        <w:ind w:left="2160" w:hanging="360"/>
+      </w:pPr>
+      <w:rPr>
+        <w:rFonts w:ascii="Courier New" w:hAnsi="Courier New" w:cs="Courier New" w:hint="default"/>
+      </w:rPr>
+    </w:lvl>
+    <w:lvl w:ilvl="2" w:tplc="04090005" w:tentative="1">
+      <w:start w:val="1"/>
+      <w:numFmt w:val="bullet"/>
+      <w:lvlText w:val=""/>
+      <w:lvlJc w:val="left"/>
+      <w:pPr>
+        <w:ind w:left="2880" w:hanging="360"/>
+      </w:pPr>
+      <w:rPr>
+        <w:rFonts w:ascii="Wingdings" w:hAnsi="Wingdings" w:hint="default"/>
+      </w:rPr>
+    </w:lvl>
+    <w:lvl w:ilvl="3" w:tplc="04090001" w:tentative="1">
+      <w:start w:val="1"/>
+      <w:numFmt w:val="bullet"/>
+      <w:lvlText w:val=""/>
+      <w:lvlJc w:val="left"/>
+      <w:pPr>
+        <w:ind w:left="3600" w:hanging="360"/>
+      </w:pPr>
+      <w:rPr>
+        <w:rFonts w:ascii="Symbol" w:hAnsi="Symbol" w:hint="default"/>
+      </w:rPr>
+    </w:lvl>
+    <w:lvl w:ilvl="4" w:tplc="04090003" w:tentative="1">
+      <w:start w:val="1"/>
+      <w:numFmt w:val="bullet"/>
+      <w:lvlText w:val="o"/>
+      <w:lvlJc w:val="left"/>
+      <w:pPr>
+        <w:ind w:left="4320" w:hanging="360"/>
+      </w:pPr>
+      <w:rPr>
+        <w:rFonts w:ascii="Courier New" w:hAnsi="Courier New" w:cs="Courier New" w:hint="default"/>
+      </w:rPr>
+    </w:lvl>
+    <w:lvl w:ilvl="5" w:tplc="04090005" w:tentative="1">
+      <w:start w:val="1"/>
+      <w:numFmt w:val="bullet"/>
+      <w:lvlText w:val=""/>
+      <w:lvlJc w:val="left"/>
+      <w:pPr>
+        <w:ind w:left="5040" w:hanging="360"/>
+      </w:pPr>
+      <w:rPr>
+        <w:rFonts w:ascii="Wingdings" w:hAnsi="Wingdings" w:hint="default"/>
+      </w:rPr>
+    </w:lvl>
+    <w:lvl w:ilvl="6" w:tplc="04090001" w:tentative="1">
+      <w:start w:val="1"/>
+      <w:numFmt w:val="bullet"/>
+      <w:lvlText w:val=""/>
+      <w:lvlJc w:val="left"/>
+      <w:pPr>
+        <w:ind w:left="5760" w:hanging="360"/>
+      </w:pPr>
+      <w:rPr>
+        <w:rFonts w:ascii="Symbol" w:hAnsi="Symbol" w:hint="default"/>
+      </w:rPr>
+    </w:lvl>
+    <w:lvl w:ilvl="7" w:tplc="04090003" w:tentative="1">
+      <w:start w:val="1"/>
+      <w:numFmt w:val="bullet"/>
+      <w:lvlText w:val="o"/>
+      <w:lvlJc w:val="left"/>
+      <w:pPr>
+        <w:ind w:left="6480" w:hanging="360"/>
+      </w:pPr>
+      <w:rPr>
+        <w:rFonts w:ascii="Courier New" w:hAnsi="Courier New" w:cs="Courier New" w:hint="default"/>
+      </w:rPr>
+    </w:lvl>
+    <w:lvl w:ilvl="8" w:tplc="04090005" w:tentative="1">
+      <w:start w:val="1"/>
+      <w:numFmt w:val="bullet"/>
+      <w:lvlText w:val=""/>
+      <w:lvlJc w:val="left"/>
+      <w:pPr>
+        <w:ind w:left="7200" w:hanging="360"/>
+      </w:pPr>
+      <w:rPr>
+        <w:rFonts w:ascii="Wingdings" w:hAnsi="Wingdings" w:hint="default"/>
+      </w:rPr>
+    </w:lvl>
+  </w:abstractNum>
+  <w:abstractNum w:abstractNumId="6" w15:restartNumberingAfterBreak="0">
     <w:nsid w:val="26356CAD"/>
     <w:multiLevelType w:val="hybridMultilevel"/>
     <w:tmpl w:val="13BA2B66"/>
@@ -7689,7 +10023,120 @@
       </w:rPr>
     </w:lvl>
   </w:abstractNum>
-  <w:abstractNum w:abstractNumId="3" w15:restartNumberingAfterBreak="0">
+  <w:abstractNum w:abstractNumId="7" w15:restartNumberingAfterBreak="0">
+    <w:nsid w:val="299A2991"/>
+    <w:multiLevelType w:val="hybridMultilevel"/>
+    <w:tmpl w:val="CD887506"/>
+    <w:lvl w:ilvl="0" w:tplc="04090001">
+      <w:start w:val="1"/>
+      <w:numFmt w:val="bullet"/>
+      <w:lvlText w:val=""/>
+      <w:lvlJc w:val="left"/>
+      <w:pPr>
+        <w:ind w:left="1440" w:hanging="360"/>
+      </w:pPr>
+      <w:rPr>
+        <w:rFonts w:ascii="Symbol" w:hAnsi="Symbol" w:hint="default"/>
+      </w:rPr>
+    </w:lvl>
+    <w:lvl w:ilvl="1" w:tplc="04090003" w:tentative="1">
+      <w:start w:val="1"/>
+      <w:numFmt w:val="bullet"/>
+      <w:lvlText w:val="o"/>
+      <w:lvlJc w:val="left"/>
+      <w:pPr>
+        <w:ind w:left="2160" w:hanging="360"/>
+      </w:pPr>
+      <w:rPr>
+        <w:rFonts w:ascii="Courier New" w:hAnsi="Courier New" w:cs="Courier New" w:hint="default"/>
+      </w:rPr>
+    </w:lvl>
+    <w:lvl w:ilvl="2" w:tplc="04090005" w:tentative="1">
+      <w:start w:val="1"/>
+      <w:numFmt w:val="bullet"/>
+      <w:lvlText w:val=""/>
+      <w:lvlJc w:val="left"/>
+      <w:pPr>
+        <w:ind w:left="2880" w:hanging="360"/>
+      </w:pPr>
+      <w:rPr>
+        <w:rFonts w:ascii="Wingdings" w:hAnsi="Wingdings" w:hint="default"/>
+      </w:rPr>
+    </w:lvl>
+    <w:lvl w:ilvl="3" w:tplc="04090001" w:tentative="1">
+      <w:start w:val="1"/>
+      <w:numFmt w:val="bullet"/>
+      <w:lvlText w:val=""/>
+      <w:lvlJc w:val="left"/>
+      <w:pPr>
+        <w:ind w:left="3600" w:hanging="360"/>
+      </w:pPr>
+      <w:rPr>
+        <w:rFonts w:ascii="Symbol" w:hAnsi="Symbol" w:hint="default"/>
+      </w:rPr>
+    </w:lvl>
+    <w:lvl w:ilvl="4" w:tplc="04090003" w:tentative="1">
+      <w:start w:val="1"/>
+      <w:numFmt w:val="bullet"/>
+      <w:lvlText w:val="o"/>
+      <w:lvlJc w:val="left"/>
+      <w:pPr>
+        <w:ind w:left="4320" w:hanging="360"/>
+      </w:pPr>
+      <w:rPr>
+        <w:rFonts w:ascii="Courier New" w:hAnsi="Courier New" w:cs="Courier New" w:hint="default"/>
+      </w:rPr>
+    </w:lvl>
+    <w:lvl w:ilvl="5" w:tplc="04090005" w:tentative="1">
+      <w:start w:val="1"/>
+      <w:numFmt w:val="bullet"/>
+      <w:lvlText w:val=""/>
+      <w:lvlJc w:val="left"/>
+      <w:pPr>
+        <w:ind w:left="5040" w:hanging="360"/>
+      </w:pPr>
+      <w:rPr>
+        <w:rFonts w:ascii="Wingdings" w:hAnsi="Wingdings" w:hint="default"/>
+      </w:rPr>
+    </w:lvl>
+    <w:lvl w:ilvl="6" w:tplc="04090001" w:tentative="1">
+      <w:start w:val="1"/>
+      <w:numFmt w:val="bullet"/>
+      <w:lvlText w:val=""/>
+      <w:lvlJc w:val="left"/>
+      <w:pPr>
+        <w:ind w:left="5760" w:hanging="360"/>
+      </w:pPr>
+      <w:rPr>
+        <w:rFonts w:ascii="Symbol" w:hAnsi="Symbol" w:hint="default"/>
+      </w:rPr>
+    </w:lvl>
+    <w:lvl w:ilvl="7" w:tplc="04090003" w:tentative="1">
+      <w:start w:val="1"/>
+      <w:numFmt w:val="bullet"/>
+      <w:lvlText w:val="o"/>
+      <w:lvlJc w:val="left"/>
+      <w:pPr>
+        <w:ind w:left="6480" w:hanging="360"/>
+      </w:pPr>
+      <w:rPr>
+        <w:rFonts w:ascii="Courier New" w:hAnsi="Courier New" w:cs="Courier New" w:hint="default"/>
+      </w:rPr>
+    </w:lvl>
+    <w:lvl w:ilvl="8" w:tplc="04090005" w:tentative="1">
+      <w:start w:val="1"/>
+      <w:numFmt w:val="bullet"/>
+      <w:lvlText w:val=""/>
+      <w:lvlJc w:val="left"/>
+      <w:pPr>
+        <w:ind w:left="7200" w:hanging="360"/>
+      </w:pPr>
+      <w:rPr>
+        <w:rFonts w:ascii="Wingdings" w:hAnsi="Wingdings" w:hint="default"/>
+      </w:rPr>
+    </w:lvl>
+  </w:abstractNum>
+  <w:abstractNum w:abstractNumId="8" w15:restartNumberingAfterBreak="0">
     <w:nsid w:val="2D0D0657"/>
     <w:multiLevelType w:val="hybridMultilevel"/>
     <w:tmpl w:val="A0CE7128"/>
@@ -7804,7 +10251,185 @@
       </w:rPr>
     </w:lvl>
   </w:abstractNum>
-  <w:abstractNum w:abstractNumId="4" w15:restartNumberingAfterBreak="0">
+  <w:abstractNum w:abstractNumId="9" w15:restartNumberingAfterBreak="0">
+    <w:nsid w:val="2FC9681D"/>
+    <w:multiLevelType w:val="hybridMultilevel"/>
+    <w:tmpl w:val="8408C6CA"/>
+    <w:lvl w:ilvl="0" w:tplc="0409000F">
+      <w:start w:val="1"/>
+      <w:numFmt w:val="decimal"/>
+      <w:lvlText w:val="%1."/>
+      <w:lvlJc w:val="left"/>
+      <w:pPr>
+        <w:ind w:left="360" w:hanging="360"/>
+      </w:pPr>
+      <w:rPr>
+        <w:rFonts w:hint="default"/>
+      </w:rPr>
+    </w:lvl>
+    <w:lvl w:ilvl="1" w:tplc="04090019" w:tentative="1">
+      <w:start w:val="1"/>
+      <w:numFmt w:val="lowerLetter"/>
+      <w:lvlText w:val="%2."/>
+      <w:lvlJc w:val="left"/>
+      <w:pPr>
+        <w:ind w:left="1080" w:hanging="360"/>
+      </w:pPr>
+    </w:lvl>
+    <w:lvl w:ilvl="2" w:tplc="0409001B" w:tentative="1">
+      <w:start w:val="1"/>
+      <w:numFmt w:val="lowerRoman"/>
+      <w:lvlText w:val="%3."/>
+      <w:lvlJc w:val="right"/>
+      <w:pPr>
+        <w:ind w:left="1800" w:hanging="180"/>
+      </w:pPr>
+    </w:lvl>
+    <w:lvl w:ilvl="3" w:tplc="0409000F" w:tentative="1">
+      <w:start w:val="1"/>
+      <w:numFmt w:val="decimal"/>
+      <w:lvlText w:val="%4."/>
+      <w:lvlJc w:val="left"/>
+      <w:pPr>
+        <w:ind w:left="2520" w:hanging="360"/>
+      </w:pPr>
+    </w:lvl>
+    <w:lvl w:ilvl="4" w:tplc="04090019" w:tentative="1">
+      <w:start w:val="1"/>
+      <w:numFmt w:val="lowerLetter"/>
+      <w:lvlText w:val="%5."/>
+      <w:lvlJc w:val="left"/>
+      <w:pPr>
+        <w:ind w:left="3240" w:hanging="360"/>
+      </w:pPr>
+    </w:lvl>
+    <w:lvl w:ilvl="5" w:tplc="0409001B" w:tentative="1">
+      <w:start w:val="1"/>
+      <w:numFmt w:val="lowerRoman"/>
+      <w:lvlText w:val="%6."/>
+      <w:lvlJc w:val="right"/>
+      <w:pPr>
+        <w:ind w:left="3960" w:hanging="180"/>
+      </w:pPr>
+    </w:lvl>
+    <w:lvl w:ilvl="6" w:tplc="0409000F" w:tentative="1">
+      <w:start w:val="1"/>
+      <w:numFmt w:val="decimal"/>
+      <w:lvlText w:val="%7."/>
+      <w:lvlJc w:val="left"/>
+      <w:pPr>
+        <w:ind w:left="4680" w:hanging="360"/>
+      </w:pPr>
+    </w:lvl>
+    <w:lvl w:ilvl="7" w:tplc="04090019" w:tentative="1">
+      <w:start w:val="1"/>
+      <w:numFmt w:val="lowerLetter"/>
+      <w:lvlText w:val="%8."/>
+      <w:lvlJc w:val="left"/>
+      <w:pPr>
+        <w:ind w:left="5400" w:hanging="360"/>
+      </w:pPr>
+    </w:lvl>
+    <w:lvl w:ilvl="8" w:tplc="0409001B" w:tentative="1">
+      <w:start w:val="1"/>
+      <w:numFmt w:val="lowerRoman"/>
+      <w:lvlText w:val="%9."/>
+      <w:lvlJc w:val="right"/>
+      <w:pPr>
+        <w:ind w:left="6120" w:hanging="180"/>
+      </w:pPr>
+    </w:lvl>
+  </w:abstractNum>
+  <w:abstractNum w:abstractNumId="10" w15:restartNumberingAfterBreak="0">
+    <w:nsid w:val="334D3C92"/>
+    <w:multiLevelType w:val="hybridMultilevel"/>
+    <w:tmpl w:val="EECCB480"/>
+    <w:lvl w:ilvl="0" w:tplc="0409000F">
+      <w:start w:val="1"/>
+      <w:numFmt w:val="decimal"/>
+      <w:lvlText w:val="%1."/>
+      <w:lvlJc w:val="left"/>
+      <w:pPr>
+        <w:ind w:left="360" w:hanging="360"/>
+      </w:pPr>
+      <w:rPr>
+        <w:rFonts w:hint="default"/>
+      </w:rPr>
+    </w:lvl>
+    <w:lvl w:ilvl="1" w:tplc="04090019" w:tentative="1">
+      <w:start w:val="1"/>
+      <w:numFmt w:val="lowerLetter"/>
+      <w:lvlText w:val="%2."/>
+      <w:lvlJc w:val="left"/>
+      <w:pPr>
+        <w:ind w:left="1080" w:hanging="360"/>
+      </w:pPr>
+    </w:lvl>
+    <w:lvl w:ilvl="2" w:tplc="0409001B" w:tentative="1">
+      <w:start w:val="1"/>
+      <w:numFmt w:val="lowerRoman"/>
+      <w:lvlText w:val="%3."/>
+      <w:lvlJc w:val="right"/>
+      <w:pPr>
+        <w:ind w:left="1800" w:hanging="180"/>
+      </w:pPr>
+    </w:lvl>
+    <w:lvl w:ilvl="3" w:tplc="0409000F" w:tentative="1">
+      <w:start w:val="1"/>
+      <w:numFmt w:val="decimal"/>
+      <w:lvlText w:val="%4."/>
+      <w:lvlJc w:val="left"/>
+      <w:pPr>
+        <w:ind w:left="2520" w:hanging="360"/>
+      </w:pPr>
+    </w:lvl>
+    <w:lvl w:ilvl="4" w:tplc="04090019" w:tentative="1">
+      <w:start w:val="1"/>
+      <w:numFmt w:val="lowerLetter"/>
+      <w:lvlText w:val="%5."/>
+      <w:lvlJc w:val="left"/>
+      <w:pPr>
+        <w:ind w:left="3240" w:hanging="360"/>
+      </w:pPr>
+    </w:lvl>
+    <w:lvl w:ilvl="5" w:tplc="0409001B" w:tentative="1">
+      <w:start w:val="1"/>
+      <w:numFmt w:val="lowerRoman"/>
+      <w:lvlText w:val="%6."/>
+      <w:lvlJc w:val="right"/>
+      <w:pPr>
+        <w:ind w:left="3960" w:hanging="180"/>
+      </w:pPr>
+    </w:lvl>
+    <w:lvl w:ilvl="6" w:tplc="0409000F" w:tentative="1">
+      <w:start w:val="1"/>
+      <w:numFmt w:val="decimal"/>
+      <w:lvlText w:val="%7."/>
+      <w:lvlJc w:val="left"/>
+      <w:pPr>
+        <w:ind w:left="4680" w:hanging="360"/>
+      </w:pPr>
+    </w:lvl>
+    <w:lvl w:ilvl="7" w:tplc="04090019" w:tentative="1">
+      <w:start w:val="1"/>
+      <w:numFmt w:val="lowerLetter"/>
+      <w:lvlText w:val="%8."/>
+      <w:lvlJc w:val="left"/>
+      <w:pPr>
+        <w:ind w:left="5400" w:hanging="360"/>
+      </w:pPr>
+    </w:lvl>
+    <w:lvl w:ilvl="8" w:tplc="0409001B" w:tentative="1">
+      <w:start w:val="1"/>
+      <w:numFmt w:val="lowerRoman"/>
+      <w:lvlText w:val="%9."/>
+      <w:lvlJc w:val="right"/>
+      <w:pPr>
+        <w:ind w:left="6120" w:hanging="180"/>
+      </w:pPr>
+    </w:lvl>
+  </w:abstractNum>
+  <w:abstractNum w:abstractNumId="11" w15:restartNumberingAfterBreak="0">
     <w:nsid w:val="3A6861FF"/>
     <w:multiLevelType w:val="hybridMultilevel"/>
     <w:tmpl w:val="BFE430C4"/>
@@ -7893,7 +10518,120 @@
       </w:pPr>
     </w:lvl>
   </w:abstractNum>
-  <w:abstractNum w:abstractNumId="5" w15:restartNumberingAfterBreak="0">
+  <w:abstractNum w:abstractNumId="12" w15:restartNumberingAfterBreak="0">
+    <w:nsid w:val="3CC46881"/>
+    <w:multiLevelType w:val="hybridMultilevel"/>
+    <w:tmpl w:val="EB0476A4"/>
+    <w:lvl w:ilvl="0" w:tplc="04090001">
+      <w:start w:val="1"/>
+      <w:numFmt w:val="bullet"/>
+      <w:lvlText w:val=""/>
+      <w:lvlJc w:val="left"/>
+      <w:pPr>
+        <w:ind w:left="720" w:hanging="360"/>
+      </w:pPr>
+      <w:rPr>
+        <w:rFonts w:ascii="Symbol" w:hAnsi="Symbol" w:hint="default"/>
+      </w:rPr>
+    </w:lvl>
+    <w:lvl w:ilvl="1" w:tplc="04090003" w:tentative="1">
+      <w:start w:val="1"/>
+      <w:numFmt w:val="bullet"/>
+      <w:lvlText w:val="o"/>
+      <w:lvlJc w:val="left"/>
+      <w:pPr>
+        <w:ind w:left="1440" w:hanging="360"/>
+      </w:pPr>
+      <w:rPr>
+        <w:rFonts w:ascii="Courier New" w:hAnsi="Courier New" w:cs="Courier New" w:hint="default"/>
+      </w:rPr>
+    </w:lvl>
+    <w:lvl w:ilvl="2" w:tplc="04090005" w:tentative="1">
+      <w:start w:val="1"/>
+      <w:numFmt w:val="bullet"/>
+      <w:lvlText w:val=""/>
+      <w:lvlJc w:val="left"/>
+      <w:pPr>
+        <w:ind w:left="2160" w:hanging="360"/>
+      </w:pPr>
+      <w:rPr>
+        <w:rFonts w:ascii="Wingdings" w:hAnsi="Wingdings" w:hint="default"/>
+      </w:rPr>
+    </w:lvl>
+    <w:lvl w:ilvl="3" w:tplc="04090001" w:tentative="1">
+      <w:start w:val="1"/>
+      <w:numFmt w:val="bullet"/>
+      <w:lvlText w:val=""/>
+      <w:lvlJc w:val="left"/>
+      <w:pPr>
+        <w:ind w:left="2880" w:hanging="360"/>
+      </w:pPr>
+      <w:rPr>
+        <w:rFonts w:ascii="Symbol" w:hAnsi="Symbol" w:hint="default"/>
+      </w:rPr>
+    </w:lvl>
+    <w:lvl w:ilvl="4" w:tplc="04090003" w:tentative="1">
+      <w:start w:val="1"/>
+      <w:numFmt w:val="bullet"/>
+      <w:lvlText w:val="o"/>
+      <w:lvlJc w:val="left"/>
+      <w:pPr>
+        <w:ind w:left="3600" w:hanging="360"/>
+      </w:pPr>
+      <w:rPr>
+        <w:rFonts w:ascii="Courier New" w:hAnsi="Courier New" w:cs="Courier New" w:hint="default"/>
+      </w:rPr>
+    </w:lvl>
+    <w:lvl w:ilvl="5" w:tplc="04090005" w:tentative="1">
+      <w:start w:val="1"/>
+      <w:numFmt w:val="bullet"/>
+      <w:lvlText w:val=""/>
+      <w:lvlJc w:val="left"/>
+      <w:pPr>
+        <w:ind w:left="4320" w:hanging="360"/>
+      </w:pPr>
+      <w:rPr>
+        <w:rFonts w:ascii="Wingdings" w:hAnsi="Wingdings" w:hint="default"/>
+      </w:rPr>
+    </w:lvl>
+    <w:lvl w:ilvl="6" w:tplc="04090001" w:tentative="1">
+      <w:start w:val="1"/>
+      <w:numFmt w:val="bullet"/>
+      <w:lvlText w:val=""/>
+      <w:lvlJc w:val="left"/>
+      <w:pPr>
+        <w:ind w:left="5040" w:hanging="360"/>
+      </w:pPr>
+      <w:rPr>
+        <w:rFonts w:ascii="Symbol" w:hAnsi="Symbol" w:hint="default"/>
+      </w:rPr>
+    </w:lvl>
+    <w:lvl w:ilvl="7" w:tplc="04090003" w:tentative="1">
+      <w:start w:val="1"/>
+      <w:numFmt w:val="bullet"/>
+      <w:lvlText w:val="o"/>
+      <w:lvlJc w:val="left"/>
+      <w:pPr>
+        <w:ind w:left="5760" w:hanging="360"/>
+      </w:pPr>
+      <w:rPr>
+        <w:rFonts w:ascii="Courier New" w:hAnsi="Courier New" w:cs="Courier New" w:hint="default"/>
+      </w:rPr>
+    </w:lvl>
+    <w:lvl w:ilvl="8" w:tplc="04090005" w:tentative="1">
+      <w:start w:val="1"/>
+      <w:numFmt w:val="bullet"/>
+      <w:lvlText w:val=""/>
+      <w:lvlJc w:val="left"/>
+      <w:pPr>
+        <w:ind w:left="6480" w:hanging="360"/>
+      </w:pPr>
+      <w:rPr>
+        <w:rFonts w:ascii="Wingdings" w:hAnsi="Wingdings" w:hint="default"/>
+      </w:rPr>
+    </w:lvl>
+  </w:abstractNum>
+  <w:abstractNum w:abstractNumId="13" w15:restartNumberingAfterBreak="0">
     <w:nsid w:val="3F52720D"/>
     <w:multiLevelType w:val="hybridMultilevel"/>
     <w:tmpl w:val="2D44D2CE"/>
@@ -8008,7 +10746,120 @@
       </w:rPr>
     </w:lvl>
   </w:abstractNum>
-  <w:abstractNum w:abstractNumId="6" w15:restartNumberingAfterBreak="0">
+  <w:abstractNum w:abstractNumId="14" w15:restartNumberingAfterBreak="0">
+    <w:nsid w:val="4A597CE9"/>
+    <w:multiLevelType w:val="hybridMultilevel"/>
+    <w:tmpl w:val="A0F20222"/>
+    <w:lvl w:ilvl="0" w:tplc="04090001">
+      <w:start w:val="1"/>
+      <w:numFmt w:val="bullet"/>
+      <w:lvlText w:val=""/>
+      <w:lvlJc w:val="left"/>
+      <w:pPr>
+        <w:ind w:left="720" w:hanging="360"/>
+      </w:pPr>
+      <w:rPr>
+        <w:rFonts w:ascii="Symbol" w:hAnsi="Symbol" w:hint="default"/>
+      </w:rPr>
+    </w:lvl>
+    <w:lvl w:ilvl="1" w:tplc="04090003" w:tentative="1">
+      <w:start w:val="1"/>
+      <w:numFmt w:val="bullet"/>
+      <w:lvlText w:val="o"/>
+      <w:lvlJc w:val="left"/>
+      <w:pPr>
+        <w:ind w:left="1440" w:hanging="360"/>
+      </w:pPr>
+      <w:rPr>
+        <w:rFonts w:ascii="Courier New" w:hAnsi="Courier New" w:cs="Courier New" w:hint="default"/>
+      </w:rPr>
+    </w:lvl>
+    <w:lvl w:ilvl="2" w:tplc="04090005" w:tentative="1">
+      <w:start w:val="1"/>
+      <w:numFmt w:val="bullet"/>
+      <w:lvlText w:val=""/>
+      <w:lvlJc w:val="left"/>
+      <w:pPr>
+        <w:ind w:left="2160" w:hanging="360"/>
+      </w:pPr>
+      <w:rPr>
+        <w:rFonts w:ascii="Wingdings" w:hAnsi="Wingdings" w:hint="default"/>
+      </w:rPr>
+    </w:lvl>
+    <w:lvl w:ilvl="3" w:tplc="04090001" w:tentative="1">
+      <w:start w:val="1"/>
+      <w:numFmt w:val="bullet"/>
+      <w:lvlText w:val=""/>
+      <w:lvlJc w:val="left"/>
+      <w:pPr>
+        <w:ind w:left="2880" w:hanging="360"/>
+      </w:pPr>
+      <w:rPr>
+        <w:rFonts w:ascii="Symbol" w:hAnsi="Symbol" w:hint="default"/>
+      </w:rPr>
+    </w:lvl>
+    <w:lvl w:ilvl="4" w:tplc="04090003" w:tentative="1">
+      <w:start w:val="1"/>
+      <w:numFmt w:val="bullet"/>
+      <w:lvlText w:val="o"/>
+      <w:lvlJc w:val="left"/>
+      <w:pPr>
+        <w:ind w:left="3600" w:hanging="360"/>
+      </w:pPr>
+      <w:rPr>
+        <w:rFonts w:ascii="Courier New" w:hAnsi="Courier New" w:cs="Courier New" w:hint="default"/>
+      </w:rPr>
+    </w:lvl>
+    <w:lvl w:ilvl="5" w:tplc="04090005" w:tentative="1">
+      <w:start w:val="1"/>
+      <w:numFmt w:val="bullet"/>
+      <w:lvlText w:val=""/>
+      <w:lvlJc w:val="left"/>
+      <w:pPr>
+        <w:ind w:left="4320" w:hanging="360"/>
+      </w:pPr>
+      <w:rPr>
+        <w:rFonts w:ascii="Wingdings" w:hAnsi="Wingdings" w:hint="default"/>
+      </w:rPr>
+    </w:lvl>
+    <w:lvl w:ilvl="6" w:tplc="04090001" w:tentative="1">
+      <w:start w:val="1"/>
+      <w:numFmt w:val="bullet"/>
+      <w:lvlText w:val=""/>
+      <w:lvlJc w:val="left"/>
+      <w:pPr>
+        <w:ind w:left="5040" w:hanging="360"/>
+      </w:pPr>
+      <w:rPr>
+        <w:rFonts w:ascii="Symbol" w:hAnsi="Symbol" w:hint="default"/>
+      </w:rPr>
+    </w:lvl>
+    <w:lvl w:ilvl="7" w:tplc="04090003" w:tentative="1">
+      <w:start w:val="1"/>
+      <w:numFmt w:val="bullet"/>
+      <w:lvlText w:val="o"/>
+      <w:lvlJc w:val="left"/>
+      <w:pPr>
+        <w:ind w:left="5760" w:hanging="360"/>
+      </w:pPr>
+      <w:rPr>
+        <w:rFonts w:ascii="Courier New" w:hAnsi="Courier New" w:cs="Courier New" w:hint="default"/>
+      </w:rPr>
+    </w:lvl>
+    <w:lvl w:ilvl="8" w:tplc="04090005" w:tentative="1">
+      <w:start w:val="1"/>
+      <w:numFmt w:val="bullet"/>
+      <w:lvlText w:val=""/>
+      <w:lvlJc w:val="left"/>
+      <w:pPr>
+        <w:ind w:left="6480" w:hanging="360"/>
+      </w:pPr>
+      <w:rPr>
+        <w:rFonts w:ascii="Wingdings" w:hAnsi="Wingdings" w:hint="default"/>
+      </w:rPr>
+    </w:lvl>
+  </w:abstractNum>
+  <w:abstractNum w:abstractNumId="15" w15:restartNumberingAfterBreak="0">
     <w:nsid w:val="56D451EE"/>
     <w:multiLevelType w:val="hybridMultilevel"/>
     <w:tmpl w:val="A8206494"/>
@@ -8123,7 +10974,7 @@
       </w:rPr>
     </w:lvl>
   </w:abstractNum>
-  <w:abstractNum w:abstractNumId="7" w15:restartNumberingAfterBreak="0">
+  <w:abstractNum w:abstractNumId="16" w15:restartNumberingAfterBreak="0">
     <w:nsid w:val="5957304D"/>
     <w:multiLevelType w:val="multilevel"/>
     <w:tmpl w:val="842AE95A"/>
@@ -8272,7 +11123,233 @@
       </w:rPr>
     </w:lvl>
   </w:abstractNum>
-  <w:abstractNum w:abstractNumId="8" w15:restartNumberingAfterBreak="0">
+  <w:abstractNum w:abstractNumId="17" w15:restartNumberingAfterBreak="0">
+    <w:nsid w:val="5C130E1F"/>
+    <w:multiLevelType w:val="hybridMultilevel"/>
+    <w:tmpl w:val="FBCC8A5C"/>
+    <w:lvl w:ilvl="0" w:tplc="04090001">
+      <w:start w:val="1"/>
+      <w:numFmt w:val="bullet"/>
+      <w:lvlText w:val=""/>
+      <w:lvlJc w:val="left"/>
+      <w:pPr>
+        <w:ind w:left="1440" w:hanging="360"/>
+      </w:pPr>
+      <w:rPr>
+        <w:rFonts w:ascii="Symbol" w:hAnsi="Symbol" w:hint="default"/>
+      </w:rPr>
+    </w:lvl>
+    <w:lvl w:ilvl="1" w:tplc="04090003" w:tentative="1">
+      <w:start w:val="1"/>
+      <w:numFmt w:val="bullet"/>
+      <w:lvlText w:val="o"/>
+      <w:lvlJc w:val="left"/>
+      <w:pPr>
+        <w:ind w:left="2160" w:hanging="360"/>
+      </w:pPr>
+      <w:rPr>
+        <w:rFonts w:ascii="Courier New" w:hAnsi="Courier New" w:cs="Courier New" w:hint="default"/>
+      </w:rPr>
+    </w:lvl>
+    <w:lvl w:ilvl="2" w:tplc="04090005" w:tentative="1">
+      <w:start w:val="1"/>
+      <w:numFmt w:val="bullet"/>
+      <w:lvlText w:val=""/>
+      <w:lvlJc w:val="left"/>
+      <w:pPr>
+        <w:ind w:left="2880" w:hanging="360"/>
+      </w:pPr>
+      <w:rPr>
+        <w:rFonts w:ascii="Wingdings" w:hAnsi="Wingdings" w:hint="default"/>
+      </w:rPr>
+    </w:lvl>
+    <w:lvl w:ilvl="3" w:tplc="04090001" w:tentative="1">
+      <w:start w:val="1"/>
+      <w:numFmt w:val="bullet"/>
+      <w:lvlText w:val=""/>
+      <w:lvlJc w:val="left"/>
+      <w:pPr>
+        <w:ind w:left="3600" w:hanging="360"/>
+      </w:pPr>
+      <w:rPr>
+        <w:rFonts w:ascii="Symbol" w:hAnsi="Symbol" w:hint="default"/>
+      </w:rPr>
+    </w:lvl>
+    <w:lvl w:ilvl="4" w:tplc="04090003" w:tentative="1">
+      <w:start w:val="1"/>
+      <w:numFmt w:val="bullet"/>
+      <w:lvlText w:val="o"/>
+      <w:lvlJc w:val="left"/>
+      <w:pPr>
+        <w:ind w:left="4320" w:hanging="360"/>
+      </w:pPr>
+      <w:rPr>
+        <w:rFonts w:ascii="Courier New" w:hAnsi="Courier New" w:cs="Courier New" w:hint="default"/>
+      </w:rPr>
+    </w:lvl>
+    <w:lvl w:ilvl="5" w:tplc="04090005" w:tentative="1">
+      <w:start w:val="1"/>
+      <w:numFmt w:val="bullet"/>
+      <w:lvlText w:val=""/>
+      <w:lvlJc w:val="left"/>
+      <w:pPr>
+        <w:ind w:left="5040" w:hanging="360"/>
+      </w:pPr>
+      <w:rPr>
+        <w:rFonts w:ascii="Wingdings" w:hAnsi="Wingdings" w:hint="default"/>
+      </w:rPr>
+    </w:lvl>
+    <w:lvl w:ilvl="6" w:tplc="04090001" w:tentative="1">
+      <w:start w:val="1"/>
+      <w:numFmt w:val="bullet"/>
+      <w:lvlText w:val=""/>
+      <w:lvlJc w:val="left"/>
+      <w:pPr>
+        <w:ind w:left="5760" w:hanging="360"/>
+      </w:pPr>
+      <w:rPr>
+        <w:rFonts w:ascii="Symbol" w:hAnsi="Symbol" w:hint="default"/>
+      </w:rPr>
+    </w:lvl>
+    <w:lvl w:ilvl="7" w:tplc="04090003" w:tentative="1">
+      <w:start w:val="1"/>
+      <w:numFmt w:val="bullet"/>
+      <w:lvlText w:val="o"/>
+      <w:lvlJc w:val="left"/>
+      <w:pPr>
+        <w:ind w:left="6480" w:hanging="360"/>
+      </w:pPr>
+      <w:rPr>
+        <w:rFonts w:ascii="Courier New" w:hAnsi="Courier New" w:cs="Courier New" w:hint="default"/>
+      </w:rPr>
+    </w:lvl>
+    <w:lvl w:ilvl="8" w:tplc="04090005" w:tentative="1">
+      <w:start w:val="1"/>
+      <w:numFmt w:val="bullet"/>
+      <w:lvlText w:val=""/>
+      <w:lvlJc w:val="left"/>
+      <w:pPr>
+        <w:ind w:left="7200" w:hanging="360"/>
+      </w:pPr>
+      <w:rPr>
+        <w:rFonts w:ascii="Wingdings" w:hAnsi="Wingdings" w:hint="default"/>
+      </w:rPr>
+    </w:lvl>
+  </w:abstractNum>
+  <w:abstractNum w:abstractNumId="18" w15:restartNumberingAfterBreak="0">
+    <w:nsid w:val="69106180"/>
+    <w:multiLevelType w:val="hybridMultilevel"/>
+    <w:tmpl w:val="7B9C8778"/>
+    <w:lvl w:ilvl="0" w:tplc="04090001">
+      <w:start w:val="1"/>
+      <w:numFmt w:val="bullet"/>
+      <w:lvlText w:val=""/>
+      <w:lvlJc w:val="left"/>
+      <w:pPr>
+        <w:ind w:left="1080" w:hanging="360"/>
+      </w:pPr>
+      <w:rPr>
+        <w:rFonts w:ascii="Symbol" w:hAnsi="Symbol" w:hint="default"/>
+      </w:rPr>
+    </w:lvl>
+    <w:lvl w:ilvl="1" w:tplc="04090003" w:tentative="1">
+      <w:start w:val="1"/>
+      <w:numFmt w:val="bullet"/>
+      <w:lvlText w:val="o"/>
+      <w:lvlJc w:val="left"/>
+      <w:pPr>
+        <w:ind w:left="1800" w:hanging="360"/>
+      </w:pPr>
+      <w:rPr>
+        <w:rFonts w:ascii="Courier New" w:hAnsi="Courier New" w:cs="Courier New" w:hint="default"/>
+      </w:rPr>
+    </w:lvl>
+    <w:lvl w:ilvl="2" w:tplc="04090005" w:tentative="1">
+      <w:start w:val="1"/>
+      <w:numFmt w:val="bullet"/>
+      <w:lvlText w:val=""/>
+      <w:lvlJc w:val="left"/>
+      <w:pPr>
+        <w:ind w:left="2520" w:hanging="360"/>
+      </w:pPr>
+      <w:rPr>
+        <w:rFonts w:ascii="Wingdings" w:hAnsi="Wingdings" w:hint="default"/>
+      </w:rPr>
+    </w:lvl>
+    <w:lvl w:ilvl="3" w:tplc="04090001" w:tentative="1">
+      <w:start w:val="1"/>
+      <w:numFmt w:val="bullet"/>
+      <w:lvlText w:val=""/>
+      <w:lvlJc w:val="left"/>
+      <w:pPr>
+        <w:ind w:left="3240" w:hanging="360"/>
+      </w:pPr>
+      <w:rPr>
+        <w:rFonts w:ascii="Symbol" w:hAnsi="Symbol" w:hint="default"/>
+      </w:rPr>
+    </w:lvl>
+    <w:lvl w:ilvl="4" w:tplc="04090003" w:tentative="1">
+      <w:start w:val="1"/>
+      <w:numFmt w:val="bullet"/>
+      <w:lvlText w:val="o"/>
+      <w:lvlJc w:val="left"/>
+      <w:pPr>
+        <w:ind w:left="3960" w:hanging="360"/>
+      </w:pPr>
+      <w:rPr>
+        <w:rFonts w:ascii="Courier New" w:hAnsi="Courier New" w:cs="Courier New" w:hint="default"/>
+      </w:rPr>
+    </w:lvl>
+    <w:lvl w:ilvl="5" w:tplc="04090005" w:tentative="1">
+      <w:start w:val="1"/>
+      <w:numFmt w:val="bullet"/>
+      <w:lvlText w:val=""/>
+      <w:lvlJc w:val="left"/>
+      <w:pPr>
+        <w:ind w:left="4680" w:hanging="360"/>
+      </w:pPr>
+      <w:rPr>
+        <w:rFonts w:ascii="Wingdings" w:hAnsi="Wingdings" w:hint="default"/>
+      </w:rPr>
+    </w:lvl>
+    <w:lvl w:ilvl="6" w:tplc="04090001" w:tentative="1">
+      <w:start w:val="1"/>
+      <w:numFmt w:val="bullet"/>
+      <w:lvlText w:val=""/>
+      <w:lvlJc w:val="left"/>
+      <w:pPr>
+        <w:ind w:left="5400" w:hanging="360"/>
+      </w:pPr>
+      <w:rPr>
+        <w:rFonts w:ascii="Symbol" w:hAnsi="Symbol" w:hint="default"/>
+      </w:rPr>
+    </w:lvl>
+    <w:lvl w:ilvl="7" w:tplc="04090003" w:tentative="1">
+      <w:start w:val="1"/>
+      <w:numFmt w:val="bullet"/>
+      <w:lvlText w:val="o"/>
+      <w:lvlJc w:val="left"/>
+      <w:pPr>
+        <w:ind w:left="6120" w:hanging="360"/>
+      </w:pPr>
+      <w:rPr>
+        <w:rFonts w:ascii="Courier New" w:hAnsi="Courier New" w:cs="Courier New" w:hint="default"/>
+      </w:rPr>
+    </w:lvl>
+    <w:lvl w:ilvl="8" w:tplc="04090005" w:tentative="1">
+      <w:start w:val="1"/>
+      <w:numFmt w:val="bullet"/>
+      <w:lvlText w:val=""/>
+      <w:lvlJc w:val="left"/>
+      <w:pPr>
+        <w:ind w:left="6840" w:hanging="360"/>
+      </w:pPr>
+      <w:rPr>
+        <w:rFonts w:ascii="Wingdings" w:hAnsi="Wingdings" w:hint="default"/>
+      </w:rPr>
+    </w:lvl>
+  </w:abstractNum>
+  <w:abstractNum w:abstractNumId="19" w15:restartNumberingAfterBreak="0">
     <w:nsid w:val="6B172790"/>
     <w:multiLevelType w:val="multilevel"/>
     <w:tmpl w:val="169223A4"/>
@@ -8421,7 +11498,233 @@
       </w:rPr>
     </w:lvl>
   </w:abstractNum>
-  <w:abstractNum w:abstractNumId="9" w15:restartNumberingAfterBreak="0">
+  <w:abstractNum w:abstractNumId="20" w15:restartNumberingAfterBreak="0">
+    <w:nsid w:val="6D757A1C"/>
+    <w:multiLevelType w:val="hybridMultilevel"/>
+    <w:tmpl w:val="8DDA814C"/>
+    <w:lvl w:ilvl="0" w:tplc="04090001">
+      <w:start w:val="1"/>
+      <w:numFmt w:val="bullet"/>
+      <w:lvlText w:val=""/>
+      <w:lvlJc w:val="left"/>
+      <w:pPr>
+        <w:ind w:left="1080" w:hanging="360"/>
+      </w:pPr>
+      <w:rPr>
+        <w:rFonts w:ascii="Symbol" w:hAnsi="Symbol" w:hint="default"/>
+      </w:rPr>
+    </w:lvl>
+    <w:lvl w:ilvl="1" w:tplc="04090003" w:tentative="1">
+      <w:start w:val="1"/>
+      <w:numFmt w:val="bullet"/>
+      <w:lvlText w:val="o"/>
+      <w:lvlJc w:val="left"/>
+      <w:pPr>
+        <w:ind w:left="1800" w:hanging="360"/>
+      </w:pPr>
+      <w:rPr>
+        <w:rFonts w:ascii="Courier New" w:hAnsi="Courier New" w:cs="Courier New" w:hint="default"/>
+      </w:rPr>
+    </w:lvl>
+    <w:lvl w:ilvl="2" w:tplc="04090005" w:tentative="1">
+      <w:start w:val="1"/>
+      <w:numFmt w:val="bullet"/>
+      <w:lvlText w:val=""/>
+      <w:lvlJc w:val="left"/>
+      <w:pPr>
+        <w:ind w:left="2520" w:hanging="360"/>
+      </w:pPr>
+      <w:rPr>
+        <w:rFonts w:ascii="Wingdings" w:hAnsi="Wingdings" w:hint="default"/>
+      </w:rPr>
+    </w:lvl>
+    <w:lvl w:ilvl="3" w:tplc="04090001" w:tentative="1">
+      <w:start w:val="1"/>
+      <w:numFmt w:val="bullet"/>
+      <w:lvlText w:val=""/>
+      <w:lvlJc w:val="left"/>
+      <w:pPr>
+        <w:ind w:left="3240" w:hanging="360"/>
+      </w:pPr>
+      <w:rPr>
+        <w:rFonts w:ascii="Symbol" w:hAnsi="Symbol" w:hint="default"/>
+      </w:rPr>
+    </w:lvl>
+    <w:lvl w:ilvl="4" w:tplc="04090003" w:tentative="1">
+      <w:start w:val="1"/>
+      <w:numFmt w:val="bullet"/>
+      <w:lvlText w:val="o"/>
+      <w:lvlJc w:val="left"/>
+      <w:pPr>
+        <w:ind w:left="3960" w:hanging="360"/>
+      </w:pPr>
+      <w:rPr>
+        <w:rFonts w:ascii="Courier New" w:hAnsi="Courier New" w:cs="Courier New" w:hint="default"/>
+      </w:rPr>
+    </w:lvl>
+    <w:lvl w:ilvl="5" w:tplc="04090005" w:tentative="1">
+      <w:start w:val="1"/>
+      <w:numFmt w:val="bullet"/>
+      <w:lvlText w:val=""/>
+      <w:lvlJc w:val="left"/>
+      <w:pPr>
+        <w:ind w:left="4680" w:hanging="360"/>
+      </w:pPr>
+      <w:rPr>
+        <w:rFonts w:ascii="Wingdings" w:hAnsi="Wingdings" w:hint="default"/>
+      </w:rPr>
+    </w:lvl>
+    <w:lvl w:ilvl="6" w:tplc="04090001" w:tentative="1">
+      <w:start w:val="1"/>
+      <w:numFmt w:val="bullet"/>
+      <w:lvlText w:val=""/>
+      <w:lvlJc w:val="left"/>
+      <w:pPr>
+        <w:ind w:left="5400" w:hanging="360"/>
+      </w:pPr>
+      <w:rPr>
+        <w:rFonts w:ascii="Symbol" w:hAnsi="Symbol" w:hint="default"/>
+      </w:rPr>
+    </w:lvl>
+    <w:lvl w:ilvl="7" w:tplc="04090003" w:tentative="1">
+      <w:start w:val="1"/>
+      <w:numFmt w:val="bullet"/>
+      <w:lvlText w:val="o"/>
+      <w:lvlJc w:val="left"/>
+      <w:pPr>
+        <w:ind w:left="6120" w:hanging="360"/>
+      </w:pPr>
+      <w:rPr>
+        <w:rFonts w:ascii="Courier New" w:hAnsi="Courier New" w:cs="Courier New" w:hint="default"/>
+      </w:rPr>
+    </w:lvl>
+    <w:lvl w:ilvl="8" w:tplc="04090005" w:tentative="1">
+      <w:start w:val="1"/>
+      <w:numFmt w:val="bullet"/>
+      <w:lvlText w:val=""/>
+      <w:lvlJc w:val="left"/>
+      <w:pPr>
+        <w:ind w:left="6840" w:hanging="360"/>
+      </w:pPr>
+      <w:rPr>
+        <w:rFonts w:ascii="Wingdings" w:hAnsi="Wingdings" w:hint="default"/>
+      </w:rPr>
+    </w:lvl>
+  </w:abstractNum>
+  <w:abstractNum w:abstractNumId="21" w15:restartNumberingAfterBreak="0">
+    <w:nsid w:val="716B649B"/>
+    <w:multiLevelType w:val="hybridMultilevel"/>
+    <w:tmpl w:val="B098257A"/>
+    <w:lvl w:ilvl="0" w:tplc="04090001">
+      <w:start w:val="1"/>
+      <w:numFmt w:val="bullet"/>
+      <w:lvlText w:val=""/>
+      <w:lvlJc w:val="left"/>
+      <w:pPr>
+        <w:ind w:left="720" w:hanging="360"/>
+      </w:pPr>
+      <w:rPr>
+        <w:rFonts w:ascii="Symbol" w:hAnsi="Symbol" w:hint="default"/>
+      </w:rPr>
+    </w:lvl>
+    <w:lvl w:ilvl="1" w:tplc="04090003" w:tentative="1">
+      <w:start w:val="1"/>
+      <w:numFmt w:val="bullet"/>
+      <w:lvlText w:val="o"/>
+      <w:lvlJc w:val="left"/>
+      <w:pPr>
+        <w:ind w:left="1440" w:hanging="360"/>
+      </w:pPr>
+      <w:rPr>
+        <w:rFonts w:ascii="Courier New" w:hAnsi="Courier New" w:cs="Courier New" w:hint="default"/>
+      </w:rPr>
+    </w:lvl>
+    <w:lvl w:ilvl="2" w:tplc="04090005" w:tentative="1">
+      <w:start w:val="1"/>
+      <w:numFmt w:val="bullet"/>
+      <w:lvlText w:val=""/>
+      <w:lvlJc w:val="left"/>
+      <w:pPr>
+        <w:ind w:left="2160" w:hanging="360"/>
+      </w:pPr>
+      <w:rPr>
+        <w:rFonts w:ascii="Wingdings" w:hAnsi="Wingdings" w:hint="default"/>
+      </w:rPr>
+    </w:lvl>
+    <w:lvl w:ilvl="3" w:tplc="04090001" w:tentative="1">
+      <w:start w:val="1"/>
+      <w:numFmt w:val="bullet"/>
+      <w:lvlText w:val=""/>
+      <w:lvlJc w:val="left"/>
+      <w:pPr>
+        <w:ind w:left="2880" w:hanging="360"/>
+      </w:pPr>
+      <w:rPr>
+        <w:rFonts w:ascii="Symbol" w:hAnsi="Symbol" w:hint="default"/>
+      </w:rPr>
+    </w:lvl>
+    <w:lvl w:ilvl="4" w:tplc="04090003" w:tentative="1">
+      <w:start w:val="1"/>
+      <w:numFmt w:val="bullet"/>
+      <w:lvlText w:val="o"/>
+      <w:lvlJc w:val="left"/>
+      <w:pPr>
+        <w:ind w:left="3600" w:hanging="360"/>
+      </w:pPr>
+      <w:rPr>
+        <w:rFonts w:ascii="Courier New" w:hAnsi="Courier New" w:cs="Courier New" w:hint="default"/>
+      </w:rPr>
+    </w:lvl>
+    <w:lvl w:ilvl="5" w:tplc="04090005" w:tentative="1">
+      <w:start w:val="1"/>
+      <w:numFmt w:val="bullet"/>
+      <w:lvlText w:val=""/>
+      <w:lvlJc w:val="left"/>
+      <w:pPr>
+        <w:ind w:left="4320" w:hanging="360"/>
+      </w:pPr>
+      <w:rPr>
+        <w:rFonts w:ascii="Wingdings" w:hAnsi="Wingdings" w:hint="default"/>
+      </w:rPr>
+    </w:lvl>
+    <w:lvl w:ilvl="6" w:tplc="04090001" w:tentative="1">
+      <w:start w:val="1"/>
+      <w:numFmt w:val="bullet"/>
+      <w:lvlText w:val=""/>
+      <w:lvlJc w:val="left"/>
+      <w:pPr>
+        <w:ind w:left="5040" w:hanging="360"/>
+      </w:pPr>
+      <w:rPr>
+        <w:rFonts w:ascii="Symbol" w:hAnsi="Symbol" w:hint="default"/>
+      </w:rPr>
+    </w:lvl>
+    <w:lvl w:ilvl="7" w:tplc="04090003" w:tentative="1">
+      <w:start w:val="1"/>
+      <w:numFmt w:val="bullet"/>
+      <w:lvlText w:val="o"/>
+      <w:lvlJc w:val="left"/>
+      <w:pPr>
+        <w:ind w:left="5760" w:hanging="360"/>
+      </w:pPr>
+      <w:rPr>
+        <w:rFonts w:ascii="Courier New" w:hAnsi="Courier New" w:cs="Courier New" w:hint="default"/>
+      </w:rPr>
+    </w:lvl>
+    <w:lvl w:ilvl="8" w:tplc="04090005" w:tentative="1">
+      <w:start w:val="1"/>
+      <w:numFmt w:val="bullet"/>
+      <w:lvlText w:val=""/>
+      <w:lvlJc w:val="left"/>
+      <w:pPr>
+        <w:ind w:left="6480" w:hanging="360"/>
+      </w:pPr>
+      <w:rPr>
+        <w:rFonts w:ascii="Wingdings" w:hAnsi="Wingdings" w:hint="default"/>
+      </w:rPr>
+    </w:lvl>
+  </w:abstractNum>
+  <w:abstractNum w:abstractNumId="22" w15:restartNumberingAfterBreak="0">
     <w:nsid w:val="755B7D5C"/>
     <w:multiLevelType w:val="hybridMultilevel"/>
     <w:tmpl w:val="0DAA8B0E"/>
@@ -8534,7 +11837,322 @@
       </w:rPr>
     </w:lvl>
   </w:abstractNum>
-  <w:abstractNum w:abstractNumId="10" w15:restartNumberingAfterBreak="0">
+  <w:abstractNum w:abstractNumId="23" w15:restartNumberingAfterBreak="0">
+    <w:nsid w:val="77513BC2"/>
+    <w:multiLevelType w:val="hybridMultilevel"/>
+    <w:tmpl w:val="5F7EEC2E"/>
+    <w:lvl w:ilvl="0" w:tplc="04090001">
+      <w:start w:val="1"/>
+      <w:numFmt w:val="bullet"/>
+      <w:lvlText w:val=""/>
+      <w:lvlJc w:val="left"/>
+      <w:pPr>
+        <w:ind w:left="720" w:hanging="360"/>
+      </w:pPr>
+      <w:rPr>
+        <w:rFonts w:ascii="Symbol" w:hAnsi="Symbol" w:hint="default"/>
+      </w:rPr>
+    </w:lvl>
+    <w:lvl w:ilvl="1" w:tplc="04090003" w:tentative="1">
+      <w:start w:val="1"/>
+      <w:numFmt w:val="bullet"/>
+      <w:lvlText w:val="o"/>
+      <w:lvlJc w:val="left"/>
+      <w:pPr>
+        <w:ind w:left="1440" w:hanging="360"/>
+      </w:pPr>
+      <w:rPr>
+        <w:rFonts w:ascii="Courier New" w:hAnsi="Courier New" w:cs="Courier New" w:hint="default"/>
+      </w:rPr>
+    </w:lvl>
+    <w:lvl w:ilvl="2" w:tplc="04090005" w:tentative="1">
+      <w:start w:val="1"/>
+      <w:numFmt w:val="bullet"/>
+      <w:lvlText w:val=""/>
+      <w:lvlJc w:val="left"/>
+      <w:pPr>
+        <w:ind w:left="2160" w:hanging="360"/>
+      </w:pPr>
+      <w:rPr>
+        <w:rFonts w:ascii="Wingdings" w:hAnsi="Wingdings" w:hint="default"/>
+      </w:rPr>
+    </w:lvl>
+    <w:lvl w:ilvl="3" w:tplc="04090001" w:tentative="1">
+      <w:start w:val="1"/>
+      <w:numFmt w:val="bullet"/>
+      <w:lvlText w:val=""/>
+      <w:lvlJc w:val="left"/>
+      <w:pPr>
+        <w:ind w:left="2880" w:hanging="360"/>
+      </w:pPr>
+      <w:rPr>
+        <w:rFonts w:ascii="Symbol" w:hAnsi="Symbol" w:hint="default"/>
+      </w:rPr>
+    </w:lvl>
+    <w:lvl w:ilvl="4" w:tplc="04090003" w:tentative="1">
+      <w:start w:val="1"/>
+      <w:numFmt w:val="bullet"/>
+      <w:lvlText w:val="o"/>
+      <w:lvlJc w:val="left"/>
+      <w:pPr>
+        <w:ind w:left="3600" w:hanging="360"/>
+      </w:pPr>
+      <w:rPr>
+        <w:rFonts w:ascii="Courier New" w:hAnsi="Courier New" w:cs="Courier New" w:hint="default"/>
+      </w:rPr>
+    </w:lvl>
+    <w:lvl w:ilvl="5" w:tplc="04090005" w:tentative="1">
+      <w:start w:val="1"/>
+      <w:numFmt w:val="bullet"/>
+      <w:lvlText w:val=""/>
+      <w:lvlJc w:val="left"/>
+      <w:pPr>
+        <w:ind w:left="4320" w:hanging="360"/>
+      </w:pPr>
+      <w:rPr>
+        <w:rFonts w:ascii="Wingdings" w:hAnsi="Wingdings" w:hint="default"/>
+      </w:rPr>
+    </w:lvl>
+    <w:lvl w:ilvl="6" w:tplc="04090001" w:tentative="1">
+      <w:start w:val="1"/>
+      <w:numFmt w:val="bullet"/>
+      <w:lvlText w:val=""/>
+      <w:lvlJc w:val="left"/>
+      <w:pPr>
+        <w:ind w:left="5040" w:hanging="360"/>
+      </w:pPr>
+      <w:rPr>
+        <w:rFonts w:ascii="Symbol" w:hAnsi="Symbol" w:hint="default"/>
+      </w:rPr>
+    </w:lvl>
+    <w:lvl w:ilvl="7" w:tplc="04090003" w:tentative="1">
+      <w:start w:val="1"/>
+      <w:numFmt w:val="bullet"/>
+      <w:lvlText w:val="o"/>
+      <w:lvlJc w:val="left"/>
+      <w:pPr>
+        <w:ind w:left="5760" w:hanging="360"/>
+      </w:pPr>
+      <w:rPr>
+        <w:rFonts w:ascii="Courier New" w:hAnsi="Courier New" w:cs="Courier New" w:hint="default"/>
+      </w:rPr>
+    </w:lvl>
+    <w:lvl w:ilvl="8" w:tplc="04090005" w:tentative="1">
+      <w:start w:val="1"/>
+      <w:numFmt w:val="bullet"/>
+      <w:lvlText w:val=""/>
+      <w:lvlJc w:val="left"/>
+      <w:pPr>
+        <w:ind w:left="6480" w:hanging="360"/>
+      </w:pPr>
+      <w:rPr>
+        <w:rFonts w:ascii="Wingdings" w:hAnsi="Wingdings" w:hint="default"/>
+      </w:rPr>
+    </w:lvl>
+  </w:abstractNum>
+  <w:abstractNum w:abstractNumId="24" w15:restartNumberingAfterBreak="0">
+    <w:nsid w:val="7A78307E"/>
+    <w:multiLevelType w:val="hybridMultilevel"/>
+    <w:tmpl w:val="8FE25CF2"/>
+    <w:lvl w:ilvl="0" w:tplc="0409000F">
+      <w:start w:val="1"/>
+      <w:numFmt w:val="decimal"/>
+      <w:lvlText w:val="%1."/>
+      <w:lvlJc w:val="left"/>
+      <w:pPr>
+        <w:ind w:left="720" w:hanging="360"/>
+      </w:pPr>
+      <w:rPr>
+        <w:rFonts w:hint="default"/>
+      </w:rPr>
+    </w:lvl>
+    <w:lvl w:ilvl="1" w:tplc="04090019" w:tentative="1">
+      <w:start w:val="1"/>
+      <w:numFmt w:val="lowerLetter"/>
+      <w:lvlText w:val="%2."/>
+      <w:lvlJc w:val="left"/>
+      <w:pPr>
+        <w:ind w:left="1440" w:hanging="360"/>
+      </w:pPr>
+    </w:lvl>
+    <w:lvl w:ilvl="2" w:tplc="0409001B" w:tentative="1">
+      <w:start w:val="1"/>
+      <w:numFmt w:val="lowerRoman"/>
+      <w:lvlText w:val="%3."/>
+      <w:lvlJc w:val="right"/>
+      <w:pPr>
+        <w:ind w:left="2160" w:hanging="180"/>
+      </w:pPr>
+    </w:lvl>
+    <w:lvl w:ilvl="3" w:tplc="0409000F" w:tentative="1">
+      <w:start w:val="1"/>
+      <w:numFmt w:val="decimal"/>
+      <w:lvlText w:val="%4."/>
+      <w:lvlJc w:val="left"/>
+      <w:pPr>
+        <w:ind w:left="2880" w:hanging="360"/>
+      </w:pPr>
+    </w:lvl>
+    <w:lvl w:ilvl="4" w:tplc="04090019" w:tentative="1">
+      <w:start w:val="1"/>
+      <w:numFmt w:val="lowerLetter"/>
+      <w:lvlText w:val="%5."/>
+      <w:lvlJc w:val="left"/>
+      <w:pPr>
+        <w:ind w:left="3600" w:hanging="360"/>
+      </w:pPr>
+    </w:lvl>
+    <w:lvl w:ilvl="5" w:tplc="0409001B" w:tentative="1">
+      <w:start w:val="1"/>
+      <w:numFmt w:val="lowerRoman"/>
+      <w:lvlText w:val="%6."/>
+      <w:lvlJc w:val="right"/>
+      <w:pPr>
+        <w:ind w:left="4320" w:hanging="180"/>
+      </w:pPr>
+    </w:lvl>
+    <w:lvl w:ilvl="6" w:tplc="0409000F" w:tentative="1">
+      <w:start w:val="1"/>
+      <w:numFmt w:val="decimal"/>
+      <w:lvlText w:val="%7."/>
+      <w:lvlJc w:val="left"/>
+      <w:pPr>
+        <w:ind w:left="5040" w:hanging="360"/>
+      </w:pPr>
+    </w:lvl>
+    <w:lvl w:ilvl="7" w:tplc="04090019" w:tentative="1">
+      <w:start w:val="1"/>
+      <w:numFmt w:val="lowerLetter"/>
+      <w:lvlText w:val="%8."/>
+      <w:lvlJc w:val="left"/>
+      <w:pPr>
+        <w:ind w:left="5760" w:hanging="360"/>
+      </w:pPr>
+    </w:lvl>
+    <w:lvl w:ilvl="8" w:tplc="0409001B" w:tentative="1">
+      <w:start w:val="1"/>
+      <w:numFmt w:val="lowerRoman"/>
+      <w:lvlText w:val="%9."/>
+      <w:lvlJc w:val="right"/>
+      <w:pPr>
+        <w:ind w:left="6480" w:hanging="180"/>
+      </w:pPr>
+    </w:lvl>
+  </w:abstractNum>
+  <w:abstractNum w:abstractNumId="25" w15:restartNumberingAfterBreak="0">
+    <w:nsid w:val="7B011CF9"/>
+    <w:multiLevelType w:val="hybridMultilevel"/>
+    <w:tmpl w:val="859C59D0"/>
+    <w:lvl w:ilvl="0" w:tplc="04090001">
+      <w:start w:val="1"/>
+      <w:numFmt w:val="bullet"/>
+      <w:lvlText w:val=""/>
+      <w:lvlJc w:val="left"/>
+      <w:pPr>
+        <w:ind w:left="720" w:hanging="360"/>
+      </w:pPr>
+      <w:rPr>
+        <w:rFonts w:ascii="Symbol" w:hAnsi="Symbol" w:hint="default"/>
+      </w:rPr>
+    </w:lvl>
+    <w:lvl w:ilvl="1" w:tplc="04090003" w:tentative="1">
+      <w:start w:val="1"/>
+      <w:numFmt w:val="bullet"/>
+      <w:lvlText w:val="o"/>
+      <w:lvlJc w:val="left"/>
+      <w:pPr>
+        <w:ind w:left="1440" w:hanging="360"/>
+      </w:pPr>
+      <w:rPr>
+        <w:rFonts w:ascii="Courier New" w:hAnsi="Courier New" w:cs="Courier New" w:hint="default"/>
+      </w:rPr>
+    </w:lvl>
+    <w:lvl w:ilvl="2" w:tplc="04090005" w:tentative="1">
+      <w:start w:val="1"/>
+      <w:numFmt w:val="bullet"/>
+      <w:lvlText w:val=""/>
+      <w:lvlJc w:val="left"/>
+      <w:pPr>
+        <w:ind w:left="2160" w:hanging="360"/>
+      </w:pPr>
+      <w:rPr>
+        <w:rFonts w:ascii="Wingdings" w:hAnsi="Wingdings" w:hint="default"/>
+      </w:rPr>
+    </w:lvl>
+    <w:lvl w:ilvl="3" w:tplc="04090001" w:tentative="1">
+      <w:start w:val="1"/>
+      <w:numFmt w:val="bullet"/>
+      <w:lvlText w:val=""/>
+      <w:lvlJc w:val="left"/>
+      <w:pPr>
+        <w:ind w:left="2880" w:hanging="360"/>
+      </w:pPr>
+      <w:rPr>
+        <w:rFonts w:ascii="Symbol" w:hAnsi="Symbol" w:hint="default"/>
+      </w:rPr>
+    </w:lvl>
+    <w:lvl w:ilvl="4" w:tplc="04090003" w:tentative="1">
+      <w:start w:val="1"/>
+      <w:numFmt w:val="bullet"/>
+      <w:lvlText w:val="o"/>
+      <w:lvlJc w:val="left"/>
+      <w:pPr>
+        <w:ind w:left="3600" w:hanging="360"/>
+      </w:pPr>
+      <w:rPr>
+        <w:rFonts w:ascii="Courier New" w:hAnsi="Courier New" w:cs="Courier New" w:hint="default"/>
+      </w:rPr>
+    </w:lvl>
+    <w:lvl w:ilvl="5" w:tplc="04090005" w:tentative="1">
+      <w:start w:val="1"/>
+      <w:numFmt w:val="bullet"/>
+      <w:lvlText w:val=""/>
+      <w:lvlJc w:val="left"/>
+      <w:pPr>
+        <w:ind w:left="4320" w:hanging="360"/>
+      </w:pPr>
+      <w:rPr>
+        <w:rFonts w:ascii="Wingdings" w:hAnsi="Wingdings" w:hint="default"/>
+      </w:rPr>
+    </w:lvl>
+    <w:lvl w:ilvl="6" w:tplc="04090001" w:tentative="1">
+      <w:start w:val="1"/>
+      <w:numFmt w:val="bullet"/>
+      <w:lvlText w:val=""/>
+      <w:lvlJc w:val="left"/>
+      <w:pPr>
+        <w:ind w:left="5040" w:hanging="360"/>
+      </w:pPr>
+      <w:rPr>
+        <w:rFonts w:ascii="Symbol" w:hAnsi="Symbol" w:hint="default"/>
+      </w:rPr>
+    </w:lvl>
+    <w:lvl w:ilvl="7" w:tplc="04090003" w:tentative="1">
+      <w:start w:val="1"/>
+      <w:numFmt w:val="bullet"/>
+      <w:lvlText w:val="o"/>
+      <w:lvlJc w:val="left"/>
+      <w:pPr>
+        <w:ind w:left="5760" w:hanging="360"/>
+      </w:pPr>
+      <w:rPr>
+        <w:rFonts w:ascii="Courier New" w:hAnsi="Courier New" w:cs="Courier New" w:hint="default"/>
+      </w:rPr>
+    </w:lvl>
+    <w:lvl w:ilvl="8" w:tplc="04090005" w:tentative="1">
+      <w:start w:val="1"/>
+      <w:numFmt w:val="bullet"/>
+      <w:lvlText w:val=""/>
+      <w:lvlJc w:val="left"/>
+      <w:pPr>
+        <w:ind w:left="6480" w:hanging="360"/>
+      </w:pPr>
+      <w:rPr>
+        <w:rFonts w:ascii="Wingdings" w:hAnsi="Wingdings" w:hint="default"/>
+      </w:rPr>
+    </w:lvl>
+  </w:abstractNum>
+  <w:abstractNum w:abstractNumId="26" w15:restartNumberingAfterBreak="0">
     <w:nsid w:val="7DEB7005"/>
     <w:multiLevelType w:val="hybridMultilevel"/>
     <w:tmpl w:val="46627A94"/>
@@ -8648,36 +12266,84 @@
     </w:lvl>
   </w:abstractNum>
   <w:num w:numId="1">
+    <w:abstractNumId w:val="11"/>
+  </w:num>
+  <w:num w:numId="2">
     <w:abstractNumId w:val="4"/>
   </w:num>
-  <w:num w:numId="2">
-    <w:abstractNumId w:val="1"/>
-  </w:num>
   <w:num w:numId="3">
-    <w:abstractNumId w:val="7"/>
+    <w:abstractNumId w:val="16"/>
   </w:num>
   <w:num w:numId="4">
-    <w:abstractNumId w:val="8"/>
+    <w:abstractNumId w:val="19"/>
   </w:num>
   <w:num w:numId="5">
-    <w:abstractNumId w:val="2"/>
+    <w:abstractNumId w:val="6"/>
   </w:num>
   <w:num w:numId="6">
     <w:abstractNumId w:val="0"/>
   </w:num>
   <w:num w:numId="7">
+    <w:abstractNumId w:val="22"/>
+  </w:num>
+  <w:num w:numId="8">
+    <w:abstractNumId w:val="15"/>
+  </w:num>
+  <w:num w:numId="9">
+    <w:abstractNumId w:val="13"/>
+  </w:num>
+  <w:num w:numId="10">
+    <w:abstractNumId w:val="8"/>
+  </w:num>
+  <w:num w:numId="11">
+    <w:abstractNumId w:val="26"/>
+  </w:num>
+  <w:num w:numId="12">
     <w:abstractNumId w:val="9"/>
   </w:num>
-  <w:num w:numId="8">
-    <w:abstractNumId w:val="6"/>
+  <w:num w:numId="13">
+    <w:abstractNumId w:val="25"/>
   </w:num>
-  <w:num w:numId="9">
+  <w:num w:numId="14">
+    <w:abstractNumId w:val="18"/>
+  </w:num>
+  <w:num w:numId="15">
+    <w:abstractNumId w:val="12"/>
+  </w:num>
+  <w:num w:numId="16">
+    <w:abstractNumId w:val="2"/>
+  </w:num>
+  <w:num w:numId="17">
+    <w:abstractNumId w:val="20"/>
+  </w:num>
+  <w:num w:numId="18">
+    <w:abstractNumId w:val="23"/>
+  </w:num>
+  <w:num w:numId="19">
+    <w:abstractNumId w:val="14"/>
+  </w:num>
+  <w:num w:numId="20">
+    <w:abstractNumId w:val="21"/>
+  </w:num>
+  <w:num w:numId="21">
+    <w:abstractNumId w:val="24"/>
+  </w:num>
+  <w:num w:numId="22">
+    <w:abstractNumId w:val="3"/>
+  </w:num>
+  <w:num w:numId="23">
+    <w:abstractNumId w:val="7"/>
+  </w:num>
+  <w:num w:numId="24">
     <w:abstractNumId w:val="5"/>
   </w:num>
-  <w:num w:numId="10">
-    <w:abstractNumId w:val="3"/>
+  <w:num w:numId="25">
+    <w:abstractNumId w:val="17"/>
   </w:num>
-  <w:num w:numId="11">
+  <w:num w:numId="26">
+    <w:abstractNumId w:val="1"/>
+  </w:num>
+  <w:num w:numId="27">
     <w:abstractNumId w:val="10"/>
   </w:num>
 </w:numbering>
@@ -9219,6 +12885,23 @@
     <w:basedOn w:val="DefaultParagraphFont"/>
     <w:rsid w:val="00680424"/>
   </w:style>
+  <w:style w:type="paragraph" w:styleId="NormalWeb">
+    <w:name w:val="Normal (Web)"/>
+    <w:basedOn w:val="Normal"/>
+    <w:uiPriority w:val="99"/>
+    <w:semiHidden/>
+    <w:unhideWhenUsed/>
+    <w:rsid w:val="0041773C"/>
+    <w:pPr>
+      <w:spacing w:before="100" w:beforeAutospacing="1" w:after="100" w:afterAutospacing="1" w:line="240" w:lineRule="auto"/>
+    </w:pPr>
+    <w:rPr>
+      <w:rFonts w:ascii="Times New Roman" w:eastAsia="Times New Roman" w:hAnsi="Times New Roman" w:cs="Times New Roman"/>
+      <w:sz w:val="24"/>
+      <w:szCs w:val="24"/>
+      <w:lang w:val="en-US"/>
+    </w:rPr>
+  </w:style>
 </w:styles>
 </file>
 
@@ -9488,7 +13171,7 @@
 </file>
 
 <file path=customXml/itemProps1.xml><?xml version="1.0" encoding="utf-8"?>
-<ds:datastoreItem xmlns:ds="http://schemas.openxmlformats.org/officeDocument/2006/customXml" ds:itemID="{0C71F280-1974-4B9D-8E15-D3C700A9F8FA}">
+<ds:datastoreItem xmlns:ds="http://schemas.openxmlformats.org/officeDocument/2006/customXml" ds:itemID="{6DCF93AB-7756-41C7-8823-C7620E8BE398}">
   <ds:schemaRefs>
     <ds:schemaRef ds:uri="http://schemas.openxmlformats.org/officeDocument/2006/bibliography"/>
   </ds:schemaRefs>

</xml_diff>

<commit_message>
Observation and assessment of the website Twitter.
</commit_message>
<xml_diff>
--- a/Assignment_1.docx
+++ b/Assignment_1.docx
@@ -764,16 +764,345 @@
         </w:rPr>
         <w:t>were</w:t>
       </w:r>
+      <w:r>
+        <w:rPr>
+          <w:rFonts w:asciiTheme="minorHAnsi" w:hAnsiTheme="minorHAnsi" w:cstheme="minorHAnsi"/>
+          <w:sz w:val="24"/>
+          <w:szCs w:val="24"/>
+          <w:shd w:val="clear" w:color="auto" w:fill="FFFFFF"/>
+        </w:rPr>
+        <w:t xml:space="preserve"> a little better than before regarding graphics</w:t>
+      </w:r>
+      <w:r>
+        <w:rPr>
+          <w:rFonts w:asciiTheme="minorHAnsi" w:hAnsiTheme="minorHAnsi" w:cstheme="minorHAnsi"/>
+          <w:sz w:val="24"/>
+          <w:szCs w:val="24"/>
+          <w:shd w:val="clear" w:color="auto" w:fill="FFFFFF"/>
+        </w:rPr>
+        <w:t>.</w:t>
+      </w:r>
+      <w:r>
+        <w:rPr>
+          <w:rFonts w:asciiTheme="minorHAnsi" w:hAnsiTheme="minorHAnsi" w:cstheme="minorHAnsi"/>
+          <w:sz w:val="24"/>
+          <w:szCs w:val="24"/>
+          <w:shd w:val="clear" w:color="auto" w:fill="FFFFFF"/>
+        </w:rPr>
+        <w:t xml:space="preserve"> </w:t>
+      </w:r>
+    </w:p>
+    <w:p>
+      <w:pPr>
+        <w:pStyle w:val="ListParagraph"/>
+        <w:numPr>
+          <w:ilvl w:val="0"/>
+          <w:numId w:val="33"/>
+        </w:numPr>
+        <w:jc w:val="both"/>
+        <w:rPr>
+          <w:rFonts w:asciiTheme="minorHAnsi" w:hAnsiTheme="minorHAnsi" w:cstheme="minorHAnsi"/>
+          <w:color w:val="222222"/>
+          <w:sz w:val="24"/>
+          <w:szCs w:val="24"/>
+          <w:shd w:val="clear" w:color="auto" w:fill="FFFFFF"/>
+        </w:rPr>
+      </w:pPr>
+      <w:r>
+        <w:rPr>
+          <w:rFonts w:asciiTheme="minorHAnsi" w:hAnsiTheme="minorHAnsi" w:cstheme="minorHAnsi"/>
+          <w:color w:val="222222"/>
+          <w:sz w:val="24"/>
+          <w:szCs w:val="24"/>
+          <w:shd w:val="clear" w:color="auto" w:fill="FFFFFF"/>
+        </w:rPr>
+        <w:t>July 11, 2013:</w:t>
+      </w:r>
+      <w:r>
+        <w:rPr>
+          <w:rFonts w:asciiTheme="minorHAnsi" w:hAnsiTheme="minorHAnsi" w:cstheme="minorHAnsi"/>
+          <w:color w:val="222222"/>
+          <w:sz w:val="24"/>
+          <w:szCs w:val="24"/>
+          <w:shd w:val="clear" w:color="auto" w:fill="FFFFFF"/>
+        </w:rPr>
+        <w:t xml:space="preserve"> Facebook came with a whole new design at this time of its evolution. It was at year between 2010 and 2013 that the cover photo feature was introduced. </w:t>
+      </w:r>
+      <w:r>
+        <w:rPr>
+          <w:rFonts w:asciiTheme="minorHAnsi" w:hAnsiTheme="minorHAnsi" w:cstheme="minorHAnsi"/>
+          <w:color w:val="222222"/>
+          <w:sz w:val="24"/>
+          <w:szCs w:val="24"/>
+          <w:shd w:val="clear" w:color="auto" w:fill="FFFFFF"/>
+        </w:rPr>
+        <w:t xml:space="preserve">Another feature </w:t>
+      </w:r>
+      <w:r>
+        <w:rPr>
+          <w:rFonts w:asciiTheme="minorHAnsi" w:hAnsiTheme="minorHAnsi" w:cstheme="minorHAnsi"/>
+          <w:color w:val="222222"/>
+          <w:sz w:val="24"/>
+          <w:szCs w:val="24"/>
+          <w:shd w:val="clear" w:color="auto" w:fill="FFFFFF"/>
+        </w:rPr>
+        <w:t>calle</w:t>
+      </w:r>
+      <w:r>
+        <w:rPr>
+          <w:rFonts w:asciiTheme="minorHAnsi" w:hAnsiTheme="minorHAnsi" w:cstheme="minorHAnsi"/>
+          <w:color w:val="222222"/>
+          <w:sz w:val="24"/>
+          <w:szCs w:val="24"/>
+          <w:shd w:val="clear" w:color="auto" w:fill="FFFFFF"/>
+        </w:rPr>
+        <w:t>d the feelings/activity feature to express feelings.</w:t>
+      </w:r>
+    </w:p>
+    <w:p>
+      <w:pPr>
+        <w:pStyle w:val="ListParagraph"/>
+        <w:numPr>
+          <w:ilvl w:val="0"/>
+          <w:numId w:val="33"/>
+        </w:numPr>
+        <w:jc w:val="both"/>
+        <w:rPr>
+          <w:rFonts w:asciiTheme="minorHAnsi" w:hAnsiTheme="minorHAnsi" w:cstheme="minorHAnsi"/>
+          <w:color w:val="222222"/>
+          <w:sz w:val="24"/>
+          <w:szCs w:val="24"/>
+          <w:shd w:val="clear" w:color="auto" w:fill="FFFFFF"/>
+        </w:rPr>
+      </w:pPr>
+      <w:r>
+        <w:rPr>
+          <w:rFonts w:asciiTheme="minorHAnsi" w:hAnsiTheme="minorHAnsi" w:cstheme="minorHAnsi"/>
+          <w:color w:val="222222"/>
+          <w:sz w:val="24"/>
+          <w:szCs w:val="24"/>
+          <w:shd w:val="clear" w:color="auto" w:fill="FFFFFF"/>
+        </w:rPr>
+        <w:t>March 30, 2016:</w:t>
+      </w:r>
+      <w:r>
+        <w:rPr>
+          <w:rFonts w:asciiTheme="minorHAnsi" w:hAnsiTheme="minorHAnsi" w:cstheme="minorHAnsi"/>
+          <w:color w:val="222222"/>
+          <w:sz w:val="24"/>
+          <w:szCs w:val="24"/>
+          <w:shd w:val="clear" w:color="auto" w:fill="FFFFFF"/>
+        </w:rPr>
+        <w:t xml:space="preserve"> Facebooks front page was still a lot like the immediate aforementioned timeline except for the font changes and hints in the signup section being changed. But unlike appearance, features like reactions were introduced as an alternate to </w:t>
+      </w:r>
+      <w:r>
+        <w:rPr>
+          <w:rFonts w:asciiTheme="minorHAnsi" w:hAnsiTheme="minorHAnsi" w:cstheme="minorHAnsi"/>
+          <w:color w:val="222222"/>
+          <w:sz w:val="24"/>
+          <w:szCs w:val="24"/>
+          <w:shd w:val="clear" w:color="auto" w:fill="FFFFFF"/>
+        </w:rPr>
+        <w:t>the like button.</w:t>
+      </w:r>
+    </w:p>
+    <w:p>
+      <w:pPr>
+        <w:pStyle w:val="ListParagraph"/>
+        <w:numPr>
+          <w:ilvl w:val="0"/>
+          <w:numId w:val="32"/>
+        </w:numPr>
+        <w:jc w:val="both"/>
+        <w:rPr>
+          <w:rFonts w:asciiTheme="minorHAnsi" w:hAnsiTheme="minorHAnsi" w:cstheme="minorHAnsi"/>
+          <w:sz w:val="24"/>
+          <w:szCs w:val="24"/>
+          <w:shd w:val="clear" w:color="auto" w:fill="FFFFFF"/>
+        </w:rPr>
+      </w:pPr>
+      <w:r>
+        <w:rPr>
+          <w:rFonts w:asciiTheme="minorHAnsi" w:hAnsiTheme="minorHAnsi" w:cstheme="minorHAnsi"/>
+          <w:sz w:val="24"/>
+          <w:szCs w:val="24"/>
+          <w:shd w:val="clear" w:color="auto" w:fill="FFFFFF"/>
+        </w:rPr>
+        <w:t>Twitter: -</w:t>
+      </w:r>
       <w:bookmarkStart w:id="0" w:name="_GoBack"/>
       <w:bookmarkEnd w:id="0"/>
       <w:r>
         <w:rPr>
-          <w:rFonts w:asciiTheme="minorHAnsi" w:hAnsiTheme="minorHAnsi" w:cstheme="minorHAnsi"/>
-          <w:sz w:val="24"/>
-          <w:szCs w:val="24"/>
-          <w:shd w:val="clear" w:color="auto" w:fill="FFFFFF"/>
-        </w:rPr>
-        <w:t xml:space="preserve"> a little better than before regarding graphics</w:t>
+          <w:color w:val="222222"/>
+          <w:sz w:val="21"/>
+          <w:szCs w:val="21"/>
+          <w:shd w:val="clear" w:color="auto" w:fill="FFFFFF"/>
+        </w:rPr>
+        <w:t>is an American microblogging and social networking service on which users post and interact with messages known as "tweets". Registered users can post, like, and retweet tweets, but unregistered users can only read them.</w:t>
+      </w:r>
+    </w:p>
+    <w:p>
+      <w:pPr>
+        <w:pStyle w:val="ListParagraph"/>
+        <w:numPr>
+          <w:ilvl w:val="0"/>
+          <w:numId w:val="34"/>
+        </w:numPr>
+        <w:jc w:val="both"/>
+        <w:rPr>
+          <w:rFonts w:asciiTheme="minorHAnsi" w:hAnsiTheme="minorHAnsi" w:cstheme="minorHAnsi"/>
+          <w:sz w:val="24"/>
+          <w:szCs w:val="24"/>
+          <w:shd w:val="clear" w:color="auto" w:fill="FFFFFF"/>
+        </w:rPr>
+      </w:pPr>
+      <w:r>
+        <w:rPr>
+          <w:rFonts w:asciiTheme="minorHAnsi" w:hAnsiTheme="minorHAnsi" w:cstheme="minorHAnsi"/>
+          <w:sz w:val="24"/>
+          <w:szCs w:val="24"/>
+          <w:shd w:val="clear" w:color="auto" w:fill="FFFFFF"/>
+        </w:rPr>
+        <w:t xml:space="preserve">March 04, 2007: </w:t>
+      </w:r>
+      <w:r>
+        <w:rPr>
+          <w:rFonts w:asciiTheme="minorHAnsi" w:hAnsiTheme="minorHAnsi" w:cstheme="minorHAnsi"/>
+          <w:sz w:val="24"/>
+          <w:szCs w:val="24"/>
+          <w:shd w:val="clear" w:color="auto" w:fill="FFFFFF"/>
+        </w:rPr>
+        <w:t>At this timeline Twitter was somehow poorly designed but understandable since there was no better no knowledge. Though am not sure, it looks like it was only done by html knowledge. Some tweets were viewed on the front page but not in an “inviting to read” way.</w:t>
+      </w:r>
+    </w:p>
+    <w:p>
+      <w:pPr>
+        <w:pStyle w:val="ListParagraph"/>
+        <w:numPr>
+          <w:ilvl w:val="0"/>
+          <w:numId w:val="34"/>
+        </w:numPr>
+        <w:jc w:val="both"/>
+        <w:rPr>
+          <w:rFonts w:asciiTheme="minorHAnsi" w:hAnsiTheme="minorHAnsi" w:cstheme="minorHAnsi"/>
+          <w:sz w:val="24"/>
+          <w:szCs w:val="24"/>
+          <w:shd w:val="clear" w:color="auto" w:fill="FFFFFF"/>
+        </w:rPr>
+      </w:pPr>
+      <w:r>
+        <w:rPr>
+          <w:rFonts w:asciiTheme="minorHAnsi" w:hAnsiTheme="minorHAnsi" w:cstheme="minorHAnsi"/>
+          <w:sz w:val="24"/>
+          <w:szCs w:val="24"/>
+          <w:shd w:val="clear" w:color="auto" w:fill="FFFFFF"/>
+        </w:rPr>
+        <w:t>April 21</w:t>
+      </w:r>
+      <w:r>
+        <w:rPr>
+          <w:rFonts w:asciiTheme="minorHAnsi" w:hAnsiTheme="minorHAnsi" w:cstheme="minorHAnsi"/>
+          <w:sz w:val="24"/>
+          <w:szCs w:val="24"/>
+          <w:shd w:val="clear" w:color="auto" w:fill="FFFFFF"/>
+        </w:rPr>
+        <w:t>, 2010:</w:t>
+      </w:r>
+      <w:r>
+        <w:rPr>
+          <w:rFonts w:asciiTheme="minorHAnsi" w:hAnsiTheme="minorHAnsi" w:cstheme="minorHAnsi"/>
+          <w:sz w:val="24"/>
+          <w:szCs w:val="24"/>
+          <w:shd w:val="clear" w:color="auto" w:fill="FFFFFF"/>
+        </w:rPr>
+        <w:t xml:space="preserve"> Twitter improved its look at this point. It was better looking than the immediate aforementioned one and the tweets on the front page were more attractive.</w:t>
+      </w:r>
+    </w:p>
+    <w:p>
+      <w:pPr>
+        <w:pStyle w:val="ListParagraph"/>
+        <w:numPr>
+          <w:ilvl w:val="0"/>
+          <w:numId w:val="34"/>
+        </w:numPr>
+        <w:jc w:val="both"/>
+        <w:rPr>
+          <w:rFonts w:asciiTheme="minorHAnsi" w:hAnsiTheme="minorHAnsi" w:cstheme="minorHAnsi"/>
+          <w:sz w:val="24"/>
+          <w:szCs w:val="24"/>
+          <w:shd w:val="clear" w:color="auto" w:fill="FFFFFF"/>
+        </w:rPr>
+      </w:pPr>
+      <w:r>
+        <w:rPr>
+          <w:rFonts w:asciiTheme="minorHAnsi" w:hAnsiTheme="minorHAnsi" w:cstheme="minorHAnsi"/>
+          <w:sz w:val="24"/>
+          <w:szCs w:val="24"/>
+          <w:shd w:val="clear" w:color="auto" w:fill="FFFFFF"/>
+        </w:rPr>
+        <w:t>October 10, 2013:</w:t>
+      </w:r>
+      <w:r>
+        <w:rPr>
+          <w:rFonts w:asciiTheme="minorHAnsi" w:hAnsiTheme="minorHAnsi" w:cstheme="minorHAnsi"/>
+          <w:sz w:val="24"/>
+          <w:szCs w:val="24"/>
+          <w:shd w:val="clear" w:color="auto" w:fill="FFFFFF"/>
+        </w:rPr>
+        <w:t xml:space="preserve"> Here twitter had viewable videos additional to tweets. The favicon of twitter was also changed. This means that the logo was also changed which is the tweeting bird. </w:t>
+      </w:r>
+      <w:r>
+        <w:rPr>
+          <w:rFonts w:asciiTheme="minorHAnsi" w:hAnsiTheme="minorHAnsi" w:cstheme="minorHAnsi"/>
+          <w:sz w:val="24"/>
+          <w:szCs w:val="24"/>
+          <w:shd w:val="clear" w:color="auto" w:fill="FFFFFF"/>
+        </w:rPr>
+        <w:t xml:space="preserve"> </w:t>
+      </w:r>
+      <w:r>
+        <w:rPr>
+          <w:rFonts w:asciiTheme="minorHAnsi" w:hAnsiTheme="minorHAnsi" w:cstheme="minorHAnsi"/>
+          <w:sz w:val="24"/>
+          <w:szCs w:val="24"/>
+          <w:shd w:val="clear" w:color="auto" w:fill="FFFFFF"/>
+        </w:rPr>
+        <w:tab/>
+      </w:r>
+    </w:p>
+    <w:p>
+      <w:pPr>
+        <w:pStyle w:val="ListParagraph"/>
+        <w:numPr>
+          <w:ilvl w:val="0"/>
+          <w:numId w:val="34"/>
+        </w:numPr>
+        <w:jc w:val="both"/>
+        <w:rPr>
+          <w:rFonts w:asciiTheme="minorHAnsi" w:hAnsiTheme="minorHAnsi" w:cstheme="minorHAnsi"/>
+          <w:sz w:val="24"/>
+          <w:szCs w:val="24"/>
+          <w:shd w:val="clear" w:color="auto" w:fill="FFFFFF"/>
+        </w:rPr>
+      </w:pPr>
+      <w:r>
+        <w:rPr>
+          <w:rFonts w:asciiTheme="minorHAnsi" w:hAnsiTheme="minorHAnsi" w:cstheme="minorHAnsi"/>
+          <w:sz w:val="24"/>
+          <w:szCs w:val="24"/>
+          <w:shd w:val="clear" w:color="auto" w:fill="FFFFFF"/>
+        </w:rPr>
+        <w:t>June 17, 2016:</w:t>
+      </w:r>
+      <w:r>
+        <w:rPr>
+          <w:rFonts w:asciiTheme="minorHAnsi" w:hAnsiTheme="minorHAnsi" w:cstheme="minorHAnsi"/>
+          <w:sz w:val="24"/>
+          <w:szCs w:val="24"/>
+          <w:shd w:val="clear" w:color="auto" w:fill="FFFFFF"/>
+        </w:rPr>
+        <w:t xml:space="preserve"> Twitter at this timeline as I observed it was present with a lot of new technologies. And it added a lot of contents to be viewed on the front page like never before</w:t>
       </w:r>
       <w:r>
         <w:rPr>
@@ -791,121 +1120,60 @@
           <w:szCs w:val="24"/>
           <w:shd w:val="clear" w:color="auto" w:fill="FFFFFF"/>
         </w:rPr>
-        <w:t xml:space="preserve"> </w:t>
-      </w:r>
-    </w:p>
-    <w:p>
-      <w:pPr>
-        <w:pStyle w:val="ListParagraph"/>
-        <w:numPr>
-          <w:ilvl w:val="0"/>
-          <w:numId w:val="33"/>
-        </w:numPr>
-        <w:jc w:val="both"/>
-        <w:rPr>
-          <w:rFonts w:asciiTheme="minorHAnsi" w:hAnsiTheme="minorHAnsi" w:cstheme="minorHAnsi"/>
-          <w:color w:val="222222"/>
-          <w:sz w:val="24"/>
-          <w:szCs w:val="24"/>
-          <w:shd w:val="clear" w:color="auto" w:fill="FFFFFF"/>
-        </w:rPr>
-      </w:pPr>
-      <w:r>
-        <w:rPr>
-          <w:rFonts w:asciiTheme="minorHAnsi" w:hAnsiTheme="minorHAnsi" w:cstheme="minorHAnsi"/>
-          <w:color w:val="222222"/>
-          <w:sz w:val="24"/>
-          <w:szCs w:val="24"/>
-          <w:shd w:val="clear" w:color="auto" w:fill="FFFFFF"/>
-        </w:rPr>
-        <w:t>July 11, 2013:</w:t>
-      </w:r>
-      <w:r>
-        <w:rPr>
-          <w:rFonts w:asciiTheme="minorHAnsi" w:hAnsiTheme="minorHAnsi" w:cstheme="minorHAnsi"/>
-          <w:color w:val="222222"/>
-          <w:sz w:val="24"/>
-          <w:szCs w:val="24"/>
-          <w:shd w:val="clear" w:color="auto" w:fill="FFFFFF"/>
-        </w:rPr>
-        <w:t xml:space="preserve"> Facebook came with a whole new design at this time of its evolution. It was at year between 2010 and 2013 that the cover photo feature was introduced. </w:t>
-      </w:r>
-      <w:r>
-        <w:rPr>
-          <w:rFonts w:asciiTheme="minorHAnsi" w:hAnsiTheme="minorHAnsi" w:cstheme="minorHAnsi"/>
-          <w:color w:val="222222"/>
-          <w:sz w:val="24"/>
-          <w:szCs w:val="24"/>
-          <w:shd w:val="clear" w:color="auto" w:fill="FFFFFF"/>
-        </w:rPr>
-        <w:t xml:space="preserve">Another feature </w:t>
-      </w:r>
-      <w:r>
-        <w:rPr>
-          <w:rFonts w:asciiTheme="minorHAnsi" w:hAnsiTheme="minorHAnsi" w:cstheme="minorHAnsi"/>
-          <w:color w:val="222222"/>
-          <w:sz w:val="24"/>
-          <w:szCs w:val="24"/>
-          <w:shd w:val="clear" w:color="auto" w:fill="FFFFFF"/>
-        </w:rPr>
-        <w:t>calle</w:t>
-      </w:r>
-      <w:r>
-        <w:rPr>
-          <w:rFonts w:asciiTheme="minorHAnsi" w:hAnsiTheme="minorHAnsi" w:cstheme="minorHAnsi"/>
-          <w:color w:val="222222"/>
-          <w:sz w:val="24"/>
-          <w:szCs w:val="24"/>
-          <w:shd w:val="clear" w:color="auto" w:fill="FFFFFF"/>
-        </w:rPr>
-        <w:t>d the feelings/activity feature to express feelings.</w:t>
-      </w:r>
-    </w:p>
-    <w:p>
-      <w:pPr>
-        <w:pStyle w:val="ListParagraph"/>
-        <w:numPr>
-          <w:ilvl w:val="0"/>
-          <w:numId w:val="33"/>
-        </w:numPr>
-        <w:jc w:val="both"/>
-        <w:rPr>
-          <w:rFonts w:asciiTheme="minorHAnsi" w:hAnsiTheme="minorHAnsi" w:cstheme="minorHAnsi"/>
-          <w:color w:val="222222"/>
-          <w:sz w:val="24"/>
-          <w:szCs w:val="24"/>
-          <w:shd w:val="clear" w:color="auto" w:fill="FFFFFF"/>
-        </w:rPr>
-      </w:pPr>
-      <w:r>
-        <w:rPr>
-          <w:rFonts w:asciiTheme="minorHAnsi" w:hAnsiTheme="minorHAnsi" w:cstheme="minorHAnsi"/>
-          <w:color w:val="222222"/>
-          <w:sz w:val="24"/>
-          <w:szCs w:val="24"/>
-          <w:shd w:val="clear" w:color="auto" w:fill="FFFFFF"/>
-        </w:rPr>
-        <w:t>March 30, 2016:</w:t>
-      </w:r>
-      <w:r>
-        <w:rPr>
-          <w:rFonts w:asciiTheme="minorHAnsi" w:hAnsiTheme="minorHAnsi" w:cstheme="minorHAnsi"/>
-          <w:color w:val="222222"/>
-          <w:sz w:val="24"/>
-          <w:szCs w:val="24"/>
-          <w:shd w:val="clear" w:color="auto" w:fill="FFFFFF"/>
-        </w:rPr>
-        <w:t xml:space="preserve"> Facebooks front page was still a lot like the immediate aforementioned timeline except for the font changes and hints in the signup section being changed. But unlike appearance, features like reactions were introduced as an alternate to </w:t>
-      </w:r>
-      <w:r>
-        <w:rPr>
-          <w:rFonts w:asciiTheme="minorHAnsi" w:hAnsiTheme="minorHAnsi" w:cstheme="minorHAnsi"/>
-          <w:color w:val="222222"/>
-          <w:sz w:val="24"/>
-          <w:szCs w:val="24"/>
-          <w:shd w:val="clear" w:color="auto" w:fill="FFFFFF"/>
-        </w:rPr>
-        <w:t>the like button.</w:t>
+        <w:t xml:space="preserve"> The front page could be scrolled up and down like none of the others before which had a fixed page.</w:t>
+      </w:r>
+    </w:p>
+    <w:p>
+      <w:pPr>
+        <w:pStyle w:val="ListParagraph"/>
+        <w:numPr>
+          <w:ilvl w:val="0"/>
+          <w:numId w:val="34"/>
+        </w:numPr>
+        <w:jc w:val="both"/>
+        <w:rPr>
+          <w:rFonts w:asciiTheme="minorHAnsi" w:hAnsiTheme="minorHAnsi" w:cstheme="minorHAnsi"/>
+          <w:sz w:val="24"/>
+          <w:szCs w:val="24"/>
+          <w:shd w:val="clear" w:color="auto" w:fill="FFFFFF"/>
+        </w:rPr>
+      </w:pPr>
+      <w:r>
+        <w:rPr>
+          <w:rFonts w:asciiTheme="minorHAnsi" w:hAnsiTheme="minorHAnsi" w:cstheme="minorHAnsi"/>
+          <w:sz w:val="24"/>
+          <w:szCs w:val="24"/>
+          <w:shd w:val="clear" w:color="auto" w:fill="FFFFFF"/>
+        </w:rPr>
+        <w:lastRenderedPageBreak/>
+        <w:t xml:space="preserve">November 04, 2019: </w:t>
+      </w:r>
+      <w:r>
+        <w:rPr>
+          <w:rFonts w:asciiTheme="minorHAnsi" w:hAnsiTheme="minorHAnsi" w:cstheme="minorHAnsi"/>
+          <w:sz w:val="24"/>
+          <w:szCs w:val="24"/>
+          <w:shd w:val="clear" w:color="auto" w:fill="FFFFFF"/>
+        </w:rPr>
+        <w:t>comparing the immediate above timeline and this timeline we can see there’s an appearance change. At this timeline, unlike the previous one, it didn’t have the scrolling feature since there are no tweets to be viewed at the front page. And the alignments of the signup/login section and the information</w:t>
+      </w:r>
+      <w:r>
+        <w:rPr>
+          <w:rFonts w:asciiTheme="minorHAnsi" w:hAnsiTheme="minorHAnsi" w:cstheme="minorHAnsi"/>
+          <w:sz w:val="24"/>
+          <w:szCs w:val="24"/>
+          <w:shd w:val="clear" w:color="auto" w:fill="FFFFFF"/>
+        </w:rPr>
+        <w:t xml:space="preserve"> or </w:t>
+      </w:r>
+      <w:r>
+        <w:rPr>
+          <w:rFonts w:asciiTheme="minorHAnsi" w:hAnsiTheme="minorHAnsi" w:cstheme="minorHAnsi"/>
+          <w:sz w:val="24"/>
+          <w:szCs w:val="24"/>
+          <w:shd w:val="clear" w:color="auto" w:fill="FFFFFF"/>
+        </w:rPr>
+        <w:t>suggestion section were a lot different from the former one.</w:t>
       </w:r>
     </w:p>
     <w:p>
@@ -923,6 +1191,15 @@
           <w:shd w:val="clear" w:color="auto" w:fill="FFFFFF"/>
         </w:rPr>
       </w:pPr>
+      <w:r>
+        <w:rPr>
+          <w:rFonts w:asciiTheme="minorHAnsi" w:hAnsiTheme="minorHAnsi" w:cstheme="minorHAnsi"/>
+          <w:sz w:val="24"/>
+          <w:szCs w:val="24"/>
+          <w:shd w:val="clear" w:color="auto" w:fill="FFFFFF"/>
+        </w:rPr>
+        <w:t>Google</w:t>
+      </w:r>
     </w:p>
     <w:p>
       <w:pPr>
@@ -1143,7 +1420,6 @@
           <w:u w:val="single"/>
           <w:shd w:val="clear" w:color="auto" w:fill="FFFFFF"/>
         </w:rPr>
-        <w:lastRenderedPageBreak/>
         <w:t>The different types of websites</w:t>
       </w:r>
     </w:p>
@@ -1332,8 +1608,20 @@
           <w:szCs w:val="24"/>
           <w:shd w:val="clear" w:color="auto" w:fill="FFFFFF"/>
         </w:rPr>
-        <w:t>is an American online publisher focusing on the tech industry.</w:t>
-      </w:r>
+        <w:t xml:space="preserve">is an American online publisher focusing on the tech </w:t>
+      </w:r>
+      <w:proofErr w:type="gramStart"/>
+      <w:r>
+        <w:rPr>
+          <w:rFonts w:asciiTheme="minorHAnsi" w:hAnsiTheme="minorHAnsi" w:cstheme="minorHAnsi"/>
+          <w:color w:val="000000"/>
+          <w:sz w:val="24"/>
+          <w:szCs w:val="24"/>
+          <w:shd w:val="clear" w:color="auto" w:fill="FFFFFF"/>
+        </w:rPr>
+        <w:t>industry.</w:t>
+      </w:r>
+      <w:proofErr w:type="gramEnd"/>
     </w:p>
     <w:p>
       <w:pPr>
@@ -1369,7 +1657,29 @@
           <w:szCs w:val="24"/>
           <w:shd w:val="clear" w:color="auto" w:fill="FFFFFF"/>
         </w:rPr>
-        <w:t>oing Boing:</w:t>
+        <w:t xml:space="preserve">oing </w:t>
+      </w:r>
+      <w:proofErr w:type="spellStart"/>
+      <w:r>
+        <w:rPr>
+          <w:rFonts w:asciiTheme="minorHAnsi" w:hAnsiTheme="minorHAnsi" w:cstheme="minorHAnsi"/>
+          <w:color w:val="000000"/>
+          <w:sz w:val="24"/>
+          <w:szCs w:val="24"/>
+          <w:shd w:val="clear" w:color="auto" w:fill="FFFFFF"/>
+        </w:rPr>
+        <w:t>Boing</w:t>
+      </w:r>
+      <w:proofErr w:type="spellEnd"/>
+      <w:r>
+        <w:rPr>
+          <w:rFonts w:asciiTheme="minorHAnsi" w:hAnsiTheme="minorHAnsi" w:cstheme="minorHAnsi"/>
+          <w:color w:val="000000"/>
+          <w:sz w:val="24"/>
+          <w:szCs w:val="24"/>
+          <w:shd w:val="clear" w:color="auto" w:fill="FFFFFF"/>
+        </w:rPr>
+        <w:t>:</w:t>
       </w:r>
       <w:r>
         <w:t xml:space="preserve"> </w:t>
@@ -1569,8 +1879,19 @@
           <w:szCs w:val="24"/>
           <w:shd w:val="clear" w:color="auto" w:fill="FFFFFF"/>
         </w:rPr>
-        <w:t>is a digital media website founded by Pete Cashmore in 2005.</w:t>
-      </w:r>
+        <w:t xml:space="preserve">is a digital media website founded by Pete Cashmore in </w:t>
+      </w:r>
+      <w:proofErr w:type="gramStart"/>
+      <w:r>
+        <w:rPr>
+          <w:rFonts w:asciiTheme="minorHAnsi" w:hAnsiTheme="minorHAnsi" w:cstheme="minorHAnsi"/>
+          <w:sz w:val="24"/>
+          <w:szCs w:val="24"/>
+          <w:shd w:val="clear" w:color="auto" w:fill="FFFFFF"/>
+        </w:rPr>
+        <w:t>2005.</w:t>
+      </w:r>
+      <w:proofErr w:type="gramEnd"/>
     </w:p>
     <w:p>
       <w:pPr>
@@ -1587,14 +1908,25 @@
           <w:shd w:val="clear" w:color="auto" w:fill="FFFFFF"/>
         </w:rPr>
       </w:pPr>
-      <w:r>
-        <w:rPr>
-          <w:rFonts w:asciiTheme="minorHAnsi" w:hAnsiTheme="minorHAnsi" w:cstheme="minorHAnsi"/>
-          <w:sz w:val="24"/>
-          <w:szCs w:val="24"/>
-          <w:shd w:val="clear" w:color="auto" w:fill="FFFFFF"/>
-        </w:rPr>
-        <w:t>Lifehacker:</w:t>
+      <w:proofErr w:type="spellStart"/>
+      <w:r>
+        <w:rPr>
+          <w:rFonts w:asciiTheme="minorHAnsi" w:hAnsiTheme="minorHAnsi" w:cstheme="minorHAnsi"/>
+          <w:sz w:val="24"/>
+          <w:szCs w:val="24"/>
+          <w:shd w:val="clear" w:color="auto" w:fill="FFFFFF"/>
+        </w:rPr>
+        <w:t>Lifehacker</w:t>
+      </w:r>
+      <w:proofErr w:type="spellEnd"/>
+      <w:r>
+        <w:rPr>
+          <w:rFonts w:asciiTheme="minorHAnsi" w:hAnsiTheme="minorHAnsi" w:cstheme="minorHAnsi"/>
+          <w:sz w:val="24"/>
+          <w:szCs w:val="24"/>
+          <w:shd w:val="clear" w:color="auto" w:fill="FFFFFF"/>
+        </w:rPr>
+        <w:t>:</w:t>
       </w:r>
       <w:r>
         <w:t xml:space="preserve"> </w:t>
@@ -1643,8 +1975,20 @@
           <w:szCs w:val="24"/>
           <w:shd w:val="clear" w:color="auto" w:fill="FFFFFF"/>
         </w:rPr>
-        <w:t>is a weblog about life hacks and software that launched on January 31, 2005.</w:t>
-      </w:r>
+        <w:lastRenderedPageBreak/>
+        <w:t xml:space="preserve">is a weblog about life hacks and software that launched on January 31, </w:t>
+      </w:r>
+      <w:proofErr w:type="gramStart"/>
+      <w:r>
+        <w:rPr>
+          <w:rFonts w:asciiTheme="minorHAnsi" w:hAnsiTheme="minorHAnsi" w:cstheme="minorHAnsi"/>
+          <w:sz w:val="24"/>
+          <w:szCs w:val="24"/>
+          <w:shd w:val="clear" w:color="auto" w:fill="FFFFFF"/>
+        </w:rPr>
+        <w:t>2005.</w:t>
+      </w:r>
+      <w:proofErr w:type="gramEnd"/>
     </w:p>
     <w:p>
       <w:pPr>
@@ -1907,8 +2251,18 @@
           <w:szCs w:val="21"/>
           <w:shd w:val="clear" w:color="auto" w:fill="FFFFFF"/>
         </w:rPr>
-        <w:t> credential to their members.</w:t>
-      </w:r>
+        <w:t xml:space="preserve"> credential to their </w:t>
+      </w:r>
+      <w:proofErr w:type="gramStart"/>
+      <w:r>
+        <w:rPr>
+          <w:sz w:val="21"/>
+          <w:szCs w:val="21"/>
+          <w:shd w:val="clear" w:color="auto" w:fill="FFFFFF"/>
+        </w:rPr>
+        <w:t>members.</w:t>
+      </w:r>
+      <w:proofErr w:type="gramEnd"/>
     </w:p>
     <w:p>
       <w:pPr>
@@ -2074,8 +2428,18 @@
           <w:szCs w:val="21"/>
           <w:shd w:val="clear" w:color="auto" w:fill="FFFFFF"/>
         </w:rPr>
-        <w:t>is an Italian manufacturer, papermaker and product designer founded in 1997 by Francesco Franceschi, based in Milan, Italy.</w:t>
-      </w:r>
+        <w:t xml:space="preserve">is an Italian manufacturer, papermaker and product designer founded in 1997 by Francesco Franceschi, based in Milan, </w:t>
+      </w:r>
+      <w:proofErr w:type="gramStart"/>
+      <w:r>
+        <w:rPr>
+          <w:sz w:val="21"/>
+          <w:szCs w:val="21"/>
+          <w:shd w:val="clear" w:color="auto" w:fill="FFFFFF"/>
+        </w:rPr>
+        <w:t>Italy.</w:t>
+      </w:r>
+      <w:proofErr w:type="gramEnd"/>
     </w:p>
     <w:p>
       <w:pPr>
@@ -2132,8 +2496,18 @@
           <w:szCs w:val="21"/>
           <w:shd w:val="clear" w:color="auto" w:fill="FFFFFF"/>
         </w:rPr>
-        <w:t>is a performing arts and concert venue situated at the Grade II* listed former railway engine shed in Chalk Farm, London, England.</w:t>
-      </w:r>
+        <w:t xml:space="preserve">is a performing arts and concert venue situated at the Grade II* listed former railway engine shed in Chalk Farm, London, </w:t>
+      </w:r>
+      <w:proofErr w:type="gramStart"/>
+      <w:r>
+        <w:rPr>
+          <w:sz w:val="21"/>
+          <w:szCs w:val="21"/>
+          <w:shd w:val="clear" w:color="auto" w:fill="FFFFFF"/>
+        </w:rPr>
+        <w:t>England.</w:t>
+      </w:r>
+      <w:proofErr w:type="gramEnd"/>
     </w:p>
     <w:p>
       <w:pPr>
@@ -2181,7 +2555,6 @@
           <w:szCs w:val="24"/>
           <w:shd w:val="clear" w:color="auto" w:fill="FFFFFF"/>
         </w:rPr>
-        <w:lastRenderedPageBreak/>
         <w:t>Ecommerce</w:t>
       </w:r>
       <w:r>
@@ -2563,6 +2936,7 @@
           <w:szCs w:val="24"/>
           <w:shd w:val="clear" w:color="auto" w:fill="FFFFFF"/>
         </w:rPr>
+        <w:lastRenderedPageBreak/>
         <w:t>i</w:t>
       </w:r>
       <w:r>
@@ -2573,8 +2947,20 @@
           <w:szCs w:val="24"/>
           <w:shd w:val="clear" w:color="auto" w:fill="FFFFFF"/>
         </w:rPr>
-        <w:t>s an American multinational e-commerce corporation based in San Jose, California, that facilitates consumer-to-consumer and business-to-consumer sales through its website.</w:t>
-      </w:r>
+        <w:t xml:space="preserve">s an American multinational e-commerce corporation based in San Jose, California, that facilitates consumer-to-consumer and business-to-consumer sales through its </w:t>
+      </w:r>
+      <w:proofErr w:type="gramStart"/>
+      <w:r>
+        <w:rPr>
+          <w:rFonts w:asciiTheme="minorHAnsi" w:hAnsiTheme="minorHAnsi" w:cstheme="minorHAnsi"/>
+          <w:color w:val="222222"/>
+          <w:sz w:val="24"/>
+          <w:szCs w:val="24"/>
+          <w:shd w:val="clear" w:color="auto" w:fill="FFFFFF"/>
+        </w:rPr>
+        <w:t>website.</w:t>
+      </w:r>
+      <w:proofErr w:type="gramEnd"/>
     </w:p>
     <w:p>
       <w:pPr>
@@ -2639,7 +3025,29 @@
           <w:szCs w:val="24"/>
           <w:shd w:val="clear" w:color="auto" w:fill="FFFFFF"/>
         </w:rPr>
-        <w:t xml:space="preserve">is an Ethiopian diasporas online shopping site. </w:t>
+        <w:t xml:space="preserve">is an Ethiopian diasporas online shopping </w:t>
+      </w:r>
+      <w:proofErr w:type="gramStart"/>
+      <w:r>
+        <w:rPr>
+          <w:rFonts w:asciiTheme="minorHAnsi" w:hAnsiTheme="minorHAnsi" w:cstheme="minorHAnsi"/>
+          <w:color w:val="000000"/>
+          <w:sz w:val="24"/>
+          <w:szCs w:val="24"/>
+          <w:shd w:val="clear" w:color="auto" w:fill="FFFFFF"/>
+        </w:rPr>
+        <w:t>site.</w:t>
+      </w:r>
+      <w:proofErr w:type="gramEnd"/>
+      <w:r>
+        <w:rPr>
+          <w:rFonts w:asciiTheme="minorHAnsi" w:hAnsiTheme="minorHAnsi" w:cstheme="minorHAnsi"/>
+          <w:color w:val="000000"/>
+          <w:sz w:val="24"/>
+          <w:szCs w:val="24"/>
+          <w:shd w:val="clear" w:color="auto" w:fill="FFFFFF"/>
+        </w:rPr>
+        <w:t xml:space="preserve"> </w:t>
       </w:r>
     </w:p>
     <w:p>
@@ -2845,8 +3253,20 @@
           <w:szCs w:val="24"/>
           <w:shd w:val="clear" w:color="auto" w:fill="FFFFFF"/>
         </w:rPr>
-        <w:t>, currently based in Southern California.</w:t>
-      </w:r>
+        <w:t xml:space="preserve">, currently based in Southern </w:t>
+      </w:r>
+      <w:proofErr w:type="gramStart"/>
+      <w:r>
+        <w:rPr>
+          <w:rFonts w:asciiTheme="minorHAnsi" w:hAnsiTheme="minorHAnsi" w:cstheme="minorHAnsi"/>
+          <w:color w:val="3C4043"/>
+          <w:sz w:val="24"/>
+          <w:szCs w:val="24"/>
+          <w:shd w:val="clear" w:color="auto" w:fill="FFFFFF"/>
+        </w:rPr>
+        <w:t>California.</w:t>
+      </w:r>
+      <w:proofErr w:type="gramEnd"/>
     </w:p>
     <w:p>
       <w:pPr>
@@ -2941,8 +3361,20 @@
           <w:szCs w:val="24"/>
           <w:shd w:val="clear" w:color="auto" w:fill="FFFFFF"/>
         </w:rPr>
-        <w:t>product Designer Rachel Cheng.</w:t>
-      </w:r>
+        <w:t xml:space="preserve">product Designer Rachel </w:t>
+      </w:r>
+      <w:proofErr w:type="gramStart"/>
+      <w:r>
+        <w:rPr>
+          <w:rFonts w:asciiTheme="minorHAnsi" w:hAnsiTheme="minorHAnsi" w:cstheme="minorHAnsi"/>
+          <w:color w:val="3C4043"/>
+          <w:sz w:val="24"/>
+          <w:szCs w:val="24"/>
+          <w:shd w:val="clear" w:color="auto" w:fill="FFFFFF"/>
+        </w:rPr>
+        <w:t>Cheng.</w:t>
+      </w:r>
+      <w:proofErr w:type="gramEnd"/>
     </w:p>
     <w:p>
       <w:pPr>
@@ -2960,16 +3392,40 @@
           <w:shd w:val="clear" w:color="auto" w:fill="FFFFFF"/>
         </w:rPr>
       </w:pPr>
-      <w:r>
-        <w:rPr>
-          <w:rFonts w:asciiTheme="minorHAnsi" w:hAnsiTheme="minorHAnsi" w:cstheme="minorHAnsi"/>
-          <w:color w:val="000000"/>
-          <w:sz w:val="24"/>
-          <w:szCs w:val="24"/>
-          <w:shd w:val="clear" w:color="auto" w:fill="FFFFFF"/>
-        </w:rPr>
-        <w:t>Kuon Yangi</w:t>
-      </w:r>
+      <w:proofErr w:type="spellStart"/>
+      <w:r>
+        <w:rPr>
+          <w:rFonts w:asciiTheme="minorHAnsi" w:hAnsiTheme="minorHAnsi" w:cstheme="minorHAnsi"/>
+          <w:color w:val="000000"/>
+          <w:sz w:val="24"/>
+          <w:szCs w:val="24"/>
+          <w:shd w:val="clear" w:color="auto" w:fill="FFFFFF"/>
+        </w:rPr>
+        <w:t>Kuon</w:t>
+      </w:r>
+      <w:proofErr w:type="spellEnd"/>
+      <w:r>
+        <w:rPr>
+          <w:rFonts w:asciiTheme="minorHAnsi" w:hAnsiTheme="minorHAnsi" w:cstheme="minorHAnsi"/>
+          <w:color w:val="000000"/>
+          <w:sz w:val="24"/>
+          <w:szCs w:val="24"/>
+          <w:shd w:val="clear" w:color="auto" w:fill="FFFFFF"/>
+        </w:rPr>
+        <w:t xml:space="preserve"> </w:t>
+      </w:r>
+      <w:proofErr w:type="spellStart"/>
+      <w:r>
+        <w:rPr>
+          <w:rFonts w:asciiTheme="minorHAnsi" w:hAnsiTheme="minorHAnsi" w:cstheme="minorHAnsi"/>
+          <w:color w:val="000000"/>
+          <w:sz w:val="24"/>
+          <w:szCs w:val="24"/>
+          <w:shd w:val="clear" w:color="auto" w:fill="FFFFFF"/>
+        </w:rPr>
+        <w:t>Yangi</w:t>
+      </w:r>
+      <w:proofErr w:type="spellEnd"/>
       <w:r>
         <w:rPr>
           <w:rFonts w:asciiTheme="minorHAnsi" w:hAnsiTheme="minorHAnsi" w:cstheme="minorHAnsi"/>
@@ -3037,7 +3493,18 @@
           <w:szCs w:val="24"/>
           <w:shd w:val="clear" w:color="auto" w:fill="FFFFFF"/>
         </w:rPr>
-        <w:t xml:space="preserve">is a portfolio of a  </w:t>
+        <w:t xml:space="preserve">is a portfolio of </w:t>
+      </w:r>
+      <w:proofErr w:type="gramStart"/>
+      <w:r>
+        <w:rPr>
+          <w:rFonts w:asciiTheme="minorHAnsi" w:hAnsiTheme="minorHAnsi" w:cstheme="minorHAnsi"/>
+          <w:color w:val="000000"/>
+          <w:sz w:val="24"/>
+          <w:szCs w:val="24"/>
+          <w:shd w:val="clear" w:color="auto" w:fill="FFFFFF"/>
+        </w:rPr>
+        <w:t xml:space="preserve">a  </w:t>
       </w:r>
       <w:r>
         <w:rPr>
@@ -3047,7 +3514,62 @@
           <w:szCs w:val="24"/>
           <w:shd w:val="clear" w:color="auto" w:fill="FFFFFF"/>
         </w:rPr>
-        <w:t>web designer / markup engineer Kuon Yangi.</w:t>
+        <w:t>web</w:t>
+      </w:r>
+      <w:proofErr w:type="gramEnd"/>
+      <w:r>
+        <w:rPr>
+          <w:rFonts w:asciiTheme="minorHAnsi" w:hAnsiTheme="minorHAnsi" w:cstheme="minorHAnsi"/>
+          <w:color w:val="3C4043"/>
+          <w:sz w:val="24"/>
+          <w:szCs w:val="24"/>
+          <w:shd w:val="clear" w:color="auto" w:fill="FFFFFF"/>
+        </w:rPr>
+        <w:t xml:space="preserve"> designer / markup engineer </w:t>
+      </w:r>
+      <w:proofErr w:type="spellStart"/>
+      <w:r>
+        <w:rPr>
+          <w:rFonts w:asciiTheme="minorHAnsi" w:hAnsiTheme="minorHAnsi" w:cstheme="minorHAnsi"/>
+          <w:color w:val="3C4043"/>
+          <w:sz w:val="24"/>
+          <w:szCs w:val="24"/>
+          <w:shd w:val="clear" w:color="auto" w:fill="FFFFFF"/>
+        </w:rPr>
+        <w:t>Kuon</w:t>
+      </w:r>
+      <w:proofErr w:type="spellEnd"/>
+      <w:r>
+        <w:rPr>
+          <w:rFonts w:asciiTheme="minorHAnsi" w:hAnsiTheme="minorHAnsi" w:cstheme="minorHAnsi"/>
+          <w:color w:val="3C4043"/>
+          <w:sz w:val="24"/>
+          <w:szCs w:val="24"/>
+          <w:shd w:val="clear" w:color="auto" w:fill="FFFFFF"/>
+        </w:rPr>
+        <w:t xml:space="preserve"> </w:t>
+      </w:r>
+      <w:proofErr w:type="spellStart"/>
+      <w:r>
+        <w:rPr>
+          <w:rFonts w:asciiTheme="minorHAnsi" w:hAnsiTheme="minorHAnsi" w:cstheme="minorHAnsi"/>
+          <w:color w:val="3C4043"/>
+          <w:sz w:val="24"/>
+          <w:szCs w:val="24"/>
+          <w:shd w:val="clear" w:color="auto" w:fill="FFFFFF"/>
+        </w:rPr>
+        <w:t>Yangi</w:t>
+      </w:r>
+      <w:proofErr w:type="spellEnd"/>
+      <w:r>
+        <w:rPr>
+          <w:rFonts w:asciiTheme="minorHAnsi" w:hAnsiTheme="minorHAnsi" w:cstheme="minorHAnsi"/>
+          <w:color w:val="3C4043"/>
+          <w:sz w:val="24"/>
+          <w:szCs w:val="24"/>
+          <w:shd w:val="clear" w:color="auto" w:fill="FFFFFF"/>
+        </w:rPr>
+        <w:t>.</w:t>
       </w:r>
     </w:p>
     <w:p>
@@ -3066,15 +3588,27 @@
           <w:shd w:val="clear" w:color="auto" w:fill="FFFFFF"/>
         </w:rPr>
       </w:pPr>
-      <w:r>
-        <w:rPr>
-          <w:rFonts w:asciiTheme="minorHAnsi" w:hAnsiTheme="minorHAnsi" w:cstheme="minorHAnsi"/>
-          <w:color w:val="000000"/>
-          <w:sz w:val="24"/>
-          <w:szCs w:val="24"/>
-          <w:shd w:val="clear" w:color="auto" w:fill="FFFFFF"/>
-        </w:rPr>
-        <w:t>Euegene So</w:t>
+      <w:proofErr w:type="spellStart"/>
+      <w:r>
+        <w:rPr>
+          <w:rFonts w:asciiTheme="minorHAnsi" w:hAnsiTheme="minorHAnsi" w:cstheme="minorHAnsi"/>
+          <w:color w:val="000000"/>
+          <w:sz w:val="24"/>
+          <w:szCs w:val="24"/>
+          <w:shd w:val="clear" w:color="auto" w:fill="FFFFFF"/>
+        </w:rPr>
+        <w:t>Euegene</w:t>
+      </w:r>
+      <w:proofErr w:type="spellEnd"/>
+      <w:r>
+        <w:rPr>
+          <w:rFonts w:asciiTheme="minorHAnsi" w:hAnsiTheme="minorHAnsi" w:cstheme="minorHAnsi"/>
+          <w:color w:val="000000"/>
+          <w:sz w:val="24"/>
+          <w:szCs w:val="24"/>
+          <w:shd w:val="clear" w:color="auto" w:fill="FFFFFF"/>
+        </w:rPr>
+        <w:t xml:space="preserve"> So</w:t>
       </w:r>
       <w:r>
         <w:rPr>
@@ -3153,8 +3687,42 @@
           <w:szCs w:val="24"/>
           <w:shd w:val="clear" w:color="auto" w:fill="FFFFFF"/>
         </w:rPr>
-        <w:t>a portfolio of a graphic and interaction designer &amp; developer at Rhode Island School of Design (RISD) Euegene So.</w:t>
-      </w:r>
+        <w:t xml:space="preserve">a portfolio of a graphic and interaction designer &amp; developer at Rhode Island School of Design (RISD) </w:t>
+      </w:r>
+      <w:proofErr w:type="spellStart"/>
+      <w:r>
+        <w:rPr>
+          <w:rFonts w:asciiTheme="minorHAnsi" w:hAnsiTheme="minorHAnsi" w:cstheme="minorHAnsi"/>
+          <w:color w:val="3C4043"/>
+          <w:sz w:val="24"/>
+          <w:szCs w:val="24"/>
+          <w:shd w:val="clear" w:color="auto" w:fill="FFFFFF"/>
+        </w:rPr>
+        <w:t>Euegene</w:t>
+      </w:r>
+      <w:proofErr w:type="spellEnd"/>
+      <w:r>
+        <w:rPr>
+          <w:rFonts w:asciiTheme="minorHAnsi" w:hAnsiTheme="minorHAnsi" w:cstheme="minorHAnsi"/>
+          <w:color w:val="3C4043"/>
+          <w:sz w:val="24"/>
+          <w:szCs w:val="24"/>
+          <w:shd w:val="clear" w:color="auto" w:fill="FFFFFF"/>
+        </w:rPr>
+        <w:t xml:space="preserve"> </w:t>
+      </w:r>
+      <w:proofErr w:type="gramStart"/>
+      <w:r>
+        <w:rPr>
+          <w:rFonts w:asciiTheme="minorHAnsi" w:hAnsiTheme="minorHAnsi" w:cstheme="minorHAnsi"/>
+          <w:color w:val="3C4043"/>
+          <w:sz w:val="24"/>
+          <w:szCs w:val="24"/>
+          <w:shd w:val="clear" w:color="auto" w:fill="FFFFFF"/>
+        </w:rPr>
+        <w:t>So.</w:t>
+      </w:r>
+      <w:proofErr w:type="gramEnd"/>
     </w:p>
     <w:p>
       <w:pPr>
@@ -3180,8 +3748,20 @@
           <w:szCs w:val="24"/>
           <w:shd w:val="clear" w:color="auto" w:fill="FFFFFF"/>
         </w:rPr>
-        <w:t>Stephen Calvillo</w:t>
-      </w:r>
+        <w:t xml:space="preserve">Stephen </w:t>
+      </w:r>
+      <w:proofErr w:type="spellStart"/>
+      <w:r>
+        <w:rPr>
+          <w:rFonts w:asciiTheme="minorHAnsi" w:hAnsiTheme="minorHAnsi" w:cstheme="minorHAnsi"/>
+          <w:color w:val="000000"/>
+          <w:sz w:val="24"/>
+          <w:szCs w:val="24"/>
+          <w:shd w:val="clear" w:color="auto" w:fill="FFFFFF"/>
+        </w:rPr>
+        <w:t>Calvillo</w:t>
+      </w:r>
+      <w:proofErr w:type="spellEnd"/>
       <w:r>
         <w:rPr>
           <w:rFonts w:asciiTheme="minorHAnsi" w:hAnsiTheme="minorHAnsi" w:cstheme="minorHAnsi"/>
@@ -3269,8 +3849,32 @@
           <w:szCs w:val="24"/>
           <w:shd w:val="clear" w:color="auto" w:fill="FFFFFF"/>
         </w:rPr>
-        <w:t>rancisco Stephen Calvillo.</w:t>
-      </w:r>
+        <w:t xml:space="preserve">rancisco Stephen </w:t>
+      </w:r>
+      <w:proofErr w:type="spellStart"/>
+      <w:proofErr w:type="gramStart"/>
+      <w:r>
+        <w:rPr>
+          <w:rFonts w:asciiTheme="minorHAnsi" w:hAnsiTheme="minorHAnsi" w:cstheme="minorHAnsi"/>
+          <w:color w:val="000000"/>
+          <w:sz w:val="24"/>
+          <w:szCs w:val="24"/>
+          <w:shd w:val="clear" w:color="auto" w:fill="FFFFFF"/>
+        </w:rPr>
+        <w:t>Calvillo</w:t>
+      </w:r>
+      <w:proofErr w:type="spellEnd"/>
+      <w:r>
+        <w:rPr>
+          <w:rFonts w:asciiTheme="minorHAnsi" w:hAnsiTheme="minorHAnsi" w:cstheme="minorHAnsi"/>
+          <w:color w:val="000000"/>
+          <w:sz w:val="24"/>
+          <w:szCs w:val="24"/>
+          <w:shd w:val="clear" w:color="auto" w:fill="FFFFFF"/>
+        </w:rPr>
+        <w:t>.</w:t>
+      </w:r>
+      <w:proofErr w:type="gramEnd"/>
     </w:p>
     <w:p>
       <w:pPr>
@@ -3296,7 +3900,6 @@
           <w:szCs w:val="24"/>
           <w:shd w:val="clear" w:color="auto" w:fill="FFFFFF"/>
         </w:rPr>
-        <w:lastRenderedPageBreak/>
         <w:t>Content aggregator – is an individual or organization that gathers web </w:t>
       </w:r>
       <w:r>
@@ -3457,7 +4060,27 @@
           <w:szCs w:val="21"/>
           <w:shd w:val="clear" w:color="auto" w:fill="FFFFFF"/>
         </w:rPr>
-        <w:t>is a news aggregator and social network aggregation company based in Palo Alto, California, with offices in New York, Vancouver and Bejiing.</w:t>
+        <w:t xml:space="preserve">is a news aggregator and social network aggregation company based in Palo Alto, California, with offices in New York, Vancouver and </w:t>
+      </w:r>
+      <w:proofErr w:type="spellStart"/>
+      <w:r>
+        <w:rPr>
+          <w:color w:val="222222"/>
+          <w:sz w:val="21"/>
+          <w:szCs w:val="21"/>
+          <w:shd w:val="clear" w:color="auto" w:fill="FFFFFF"/>
+        </w:rPr>
+        <w:t>Bejiing</w:t>
+      </w:r>
+      <w:proofErr w:type="spellEnd"/>
+      <w:r>
+        <w:rPr>
+          <w:color w:val="222222"/>
+          <w:sz w:val="21"/>
+          <w:szCs w:val="21"/>
+          <w:shd w:val="clear" w:color="auto" w:fill="FFFFFF"/>
+        </w:rPr>
+        <w:t>.</w:t>
       </w:r>
     </w:p>
     <w:p>
@@ -3529,8 +4152,19 @@
           <w:szCs w:val="21"/>
           <w:shd w:val="clear" w:color="auto" w:fill="FFFFFF"/>
         </w:rPr>
-        <w:t>is an application and web service for managing a reading list of articles and videos from the Internet.</w:t>
-      </w:r>
+        <w:t xml:space="preserve">is an application and web service for managing a reading list of articles and videos from the </w:t>
+      </w:r>
+      <w:proofErr w:type="gramStart"/>
+      <w:r>
+        <w:rPr>
+          <w:color w:val="222222"/>
+          <w:sz w:val="21"/>
+          <w:szCs w:val="21"/>
+          <w:shd w:val="clear" w:color="auto" w:fill="FFFFFF"/>
+        </w:rPr>
+        <w:t>Internet.</w:t>
+      </w:r>
+      <w:proofErr w:type="gramEnd"/>
     </w:p>
     <w:p>
       <w:pPr>
@@ -3599,7 +4233,25 @@
           <w:szCs w:val="21"/>
           <w:shd w:val="clear" w:color="auto" w:fill="FFFFFF"/>
         </w:rPr>
-        <w:t>is a news aggregator app developed by Google. It presents a continuous, customizable flow of articles organized from thousands of publishers and magazines.</w:t>
+        <w:t xml:space="preserve">is a news aggregator app developed by </w:t>
+      </w:r>
+      <w:proofErr w:type="gramStart"/>
+      <w:r>
+        <w:rPr>
+          <w:sz w:val="21"/>
+          <w:szCs w:val="21"/>
+          <w:shd w:val="clear" w:color="auto" w:fill="FFFFFF"/>
+        </w:rPr>
+        <w:t>Google.</w:t>
+      </w:r>
+      <w:proofErr w:type="gramEnd"/>
+      <w:r>
+        <w:rPr>
+          <w:sz w:val="21"/>
+          <w:szCs w:val="21"/>
+          <w:shd w:val="clear" w:color="auto" w:fill="FFFFFF"/>
+        </w:rPr>
+        <w:t xml:space="preserve"> It presents a continuous, customizable flow of articles organized from thousands of publishers and magazines.</w:t>
       </w:r>
     </w:p>
     <w:p>
@@ -3617,6 +4269,7 @@
           <w:shd w:val="clear" w:color="auto" w:fill="FFFFFF"/>
         </w:rPr>
       </w:pPr>
+      <w:proofErr w:type="spellStart"/>
       <w:r>
         <w:rPr>
           <w:sz w:val="21"/>
@@ -3625,6 +4278,7 @@
         </w:rPr>
         <w:t>Feedly</w:t>
       </w:r>
+      <w:proofErr w:type="spellEnd"/>
       <w:r>
         <w:rPr>
           <w:sz w:val="21"/>
@@ -3677,8 +4331,18 @@
           <w:szCs w:val="21"/>
           <w:shd w:val="clear" w:color="auto" w:fill="FFFFFF"/>
         </w:rPr>
-        <w:t>is a news aggregator application for various web browsers and mobile devices running iOS and Android.</w:t>
-      </w:r>
+        <w:t xml:space="preserve">is a news aggregator application for various web browsers and mobile devices running iOS and </w:t>
+      </w:r>
+      <w:proofErr w:type="gramStart"/>
+      <w:r>
+        <w:rPr>
+          <w:sz w:val="21"/>
+          <w:szCs w:val="21"/>
+          <w:shd w:val="clear" w:color="auto" w:fill="FFFFFF"/>
+        </w:rPr>
+        <w:t>Android.</w:t>
+      </w:r>
+      <w:proofErr w:type="gramEnd"/>
     </w:p>
     <w:p>
       <w:pPr>
@@ -3695,13 +4359,24 @@
           <w:shd w:val="clear" w:color="auto" w:fill="FFFFFF"/>
         </w:rPr>
       </w:pPr>
-      <w:r>
-        <w:rPr>
-          <w:sz w:val="21"/>
-          <w:szCs w:val="21"/>
-          <w:shd w:val="clear" w:color="auto" w:fill="FFFFFF"/>
-        </w:rPr>
-        <w:t>Techmeme:</w:t>
+      <w:proofErr w:type="spellStart"/>
+      <w:r>
+        <w:rPr>
+          <w:sz w:val="21"/>
+          <w:szCs w:val="21"/>
+          <w:shd w:val="clear" w:color="auto" w:fill="FFFFFF"/>
+        </w:rPr>
+        <w:lastRenderedPageBreak/>
+        <w:t>Techmeme</w:t>
+      </w:r>
+      <w:proofErr w:type="spellEnd"/>
+      <w:r>
+        <w:rPr>
+          <w:sz w:val="21"/>
+          <w:szCs w:val="21"/>
+          <w:shd w:val="clear" w:color="auto" w:fill="FFFFFF"/>
+        </w:rPr>
+        <w:t>:</w:t>
       </w:r>
       <w:r>
         <w:t xml:space="preserve"> </w:t>
@@ -3748,8 +4423,18 @@
           <w:szCs w:val="21"/>
           <w:shd w:val="clear" w:color="auto" w:fill="FFFFFF"/>
         </w:rPr>
-        <w:t xml:space="preserve"> is a technology news aggregator.</w:t>
-      </w:r>
+        <w:t xml:space="preserve"> is a technology news </w:t>
+      </w:r>
+      <w:proofErr w:type="gramStart"/>
+      <w:r>
+        <w:rPr>
+          <w:sz w:val="21"/>
+          <w:szCs w:val="21"/>
+          <w:shd w:val="clear" w:color="auto" w:fill="FFFFFF"/>
+        </w:rPr>
+        <w:t>aggregator.</w:t>
+      </w:r>
+      <w:proofErr w:type="gramEnd"/>
     </w:p>
     <w:p>
       <w:pPr>
@@ -3915,13 +4600,23 @@
           <w:shd w:val="clear" w:color="auto" w:fill="FFFFFF"/>
         </w:rPr>
       </w:pPr>
-      <w:r>
-        <w:rPr>
-          <w:sz w:val="21"/>
-          <w:szCs w:val="21"/>
-          <w:shd w:val="clear" w:color="auto" w:fill="FFFFFF"/>
-        </w:rPr>
-        <w:t>Patreon:</w:t>
+      <w:proofErr w:type="spellStart"/>
+      <w:r>
+        <w:rPr>
+          <w:sz w:val="21"/>
+          <w:szCs w:val="21"/>
+          <w:shd w:val="clear" w:color="auto" w:fill="FFFFFF"/>
+        </w:rPr>
+        <w:t>Patreon</w:t>
+      </w:r>
+      <w:proofErr w:type="spellEnd"/>
+      <w:r>
+        <w:rPr>
+          <w:sz w:val="21"/>
+          <w:szCs w:val="21"/>
+          <w:shd w:val="clear" w:color="auto" w:fill="FFFFFF"/>
+        </w:rPr>
+        <w:t>:</w:t>
       </w:r>
       <w:r>
         <w:t xml:space="preserve"> </w:t>
@@ -3967,8 +4662,18 @@
           <w:szCs w:val="21"/>
           <w:shd w:val="clear" w:color="auto" w:fill="FFFFFF"/>
         </w:rPr>
-        <w:t>is a membership platform based in the United States that provides business tools for creators to run a subscription content service.</w:t>
-      </w:r>
+        <w:t xml:space="preserve">is a membership platform based in the United States that provides business tools for creators to run a subscription content </w:t>
+      </w:r>
+      <w:proofErr w:type="gramStart"/>
+      <w:r>
+        <w:rPr>
+          <w:sz w:val="21"/>
+          <w:szCs w:val="21"/>
+          <w:shd w:val="clear" w:color="auto" w:fill="FFFFFF"/>
+        </w:rPr>
+        <w:t>service.</w:t>
+      </w:r>
+      <w:proofErr w:type="gramEnd"/>
     </w:p>
     <w:p>
       <w:pPr>
@@ -3985,13 +4690,23 @@
           <w:shd w:val="clear" w:color="auto" w:fill="FFFFFF"/>
         </w:rPr>
       </w:pPr>
-      <w:r>
-        <w:rPr>
-          <w:sz w:val="21"/>
-          <w:szCs w:val="21"/>
-          <w:shd w:val="clear" w:color="auto" w:fill="FFFFFF"/>
-        </w:rPr>
-        <w:t>CircleUp:</w:t>
+      <w:proofErr w:type="spellStart"/>
+      <w:r>
+        <w:rPr>
+          <w:sz w:val="21"/>
+          <w:szCs w:val="21"/>
+          <w:shd w:val="clear" w:color="auto" w:fill="FFFFFF"/>
+        </w:rPr>
+        <w:t>CircleUp</w:t>
+      </w:r>
+      <w:proofErr w:type="spellEnd"/>
+      <w:r>
+        <w:rPr>
+          <w:sz w:val="21"/>
+          <w:szCs w:val="21"/>
+          <w:shd w:val="clear" w:color="auto" w:fill="FFFFFF"/>
+        </w:rPr>
+        <w:t>:</w:t>
       </w:r>
       <w:r>
         <w:t xml:space="preserve"> </w:t>
@@ -4037,8 +4752,18 @@
           <w:szCs w:val="21"/>
           <w:shd w:val="clear" w:color="auto" w:fill="FFFFFF"/>
         </w:rPr>
-        <w:t>is a financial technology company based in San Francisco that focuses on consumer goods startups.</w:t>
-      </w:r>
+        <w:t xml:space="preserve">is a financial technology company based in San Francisco that focuses on consumer goods </w:t>
+      </w:r>
+      <w:proofErr w:type="gramStart"/>
+      <w:r>
+        <w:rPr>
+          <w:sz w:val="21"/>
+          <w:szCs w:val="21"/>
+          <w:shd w:val="clear" w:color="auto" w:fill="FFFFFF"/>
+        </w:rPr>
+        <w:t>startups.</w:t>
+      </w:r>
+      <w:proofErr w:type="gramEnd"/>
     </w:p>
     <w:p>
       <w:pPr>
@@ -4055,13 +4780,23 @@
           <w:shd w:val="clear" w:color="auto" w:fill="FFFFFF"/>
         </w:rPr>
       </w:pPr>
-      <w:r>
-        <w:rPr>
-          <w:sz w:val="21"/>
-          <w:szCs w:val="21"/>
-          <w:shd w:val="clear" w:color="auto" w:fill="FFFFFF"/>
-        </w:rPr>
-        <w:t>GoFundMe:</w:t>
+      <w:proofErr w:type="spellStart"/>
+      <w:r>
+        <w:rPr>
+          <w:sz w:val="21"/>
+          <w:szCs w:val="21"/>
+          <w:shd w:val="clear" w:color="auto" w:fill="FFFFFF"/>
+        </w:rPr>
+        <w:t>GoFundMe</w:t>
+      </w:r>
+      <w:proofErr w:type="spellEnd"/>
+      <w:r>
+        <w:rPr>
+          <w:sz w:val="21"/>
+          <w:szCs w:val="21"/>
+          <w:shd w:val="clear" w:color="auto" w:fill="FFFFFF"/>
+        </w:rPr>
+        <w:t>:</w:t>
       </w:r>
       <w:r>
         <w:t xml:space="preserve"> </w:t>
@@ -4125,6 +4860,7 @@
           <w:shd w:val="clear" w:color="auto" w:fill="FFFFFF"/>
         </w:rPr>
       </w:pPr>
+      <w:proofErr w:type="spellStart"/>
       <w:r>
         <w:rPr>
           <w:color w:val="222222"/>
@@ -4132,7 +4868,17 @@
           <w:szCs w:val="21"/>
           <w:shd w:val="clear" w:color="auto" w:fill="FFFFFF"/>
         </w:rPr>
-        <w:t>LendingClub:</w:t>
+        <w:t>LendingClub</w:t>
+      </w:r>
+      <w:proofErr w:type="spellEnd"/>
+      <w:r>
+        <w:rPr>
+          <w:color w:val="222222"/>
+          <w:sz w:val="21"/>
+          <w:szCs w:val="21"/>
+          <w:shd w:val="clear" w:color="auto" w:fill="FFFFFF"/>
+        </w:rPr>
+        <w:t>:</w:t>
       </w:r>
       <w:r>
         <w:t xml:space="preserve"> </w:t>
@@ -4179,7 +4925,16 @@
           <w:szCs w:val="21"/>
           <w:shd w:val="clear" w:color="auto" w:fill="FFFFFF"/>
         </w:rPr>
-        <w:t>is an American peer-to-peer lending company, headquartered in San Francisco, California</w:t>
+        <w:t xml:space="preserve">is an American peer-to-peer lending company, headquartered in San Francisco, </w:t>
+      </w:r>
+      <w:proofErr w:type="gramStart"/>
+      <w:r>
+        <w:rPr>
+          <w:sz w:val="21"/>
+          <w:szCs w:val="21"/>
+          <w:shd w:val="clear" w:color="auto" w:fill="FFFFFF"/>
+        </w:rPr>
+        <w:t>California</w:t>
       </w:r>
       <w:r>
         <w:rPr>
@@ -4190,6 +4945,7 @@
         </w:rPr>
         <w:t>.</w:t>
       </w:r>
+      <w:proofErr w:type="gramEnd"/>
     </w:p>
     <w:p>
       <w:pPr>
@@ -4229,7 +4985,6 @@
           <w:szCs w:val="24"/>
           <w:shd w:val="clear" w:color="auto" w:fill="FFFFFF"/>
         </w:rPr>
-        <w:lastRenderedPageBreak/>
         <w:t>News</w:t>
       </w:r>
       <w:r>
@@ -4366,8 +5121,18 @@
           <w:szCs w:val="21"/>
           <w:shd w:val="clear" w:color="auto" w:fill="FFFFFF"/>
         </w:rPr>
-        <w:t>is a British public service broadcaster.</w:t>
-      </w:r>
+        <w:t xml:space="preserve">is a British public service </w:t>
+      </w:r>
+      <w:proofErr w:type="gramStart"/>
+      <w:r>
+        <w:rPr>
+          <w:sz w:val="21"/>
+          <w:szCs w:val="21"/>
+          <w:shd w:val="clear" w:color="auto" w:fill="FFFFFF"/>
+        </w:rPr>
+        <w:t>broadcaster.</w:t>
+      </w:r>
+      <w:proofErr w:type="gramEnd"/>
     </w:p>
     <w:p>
       <w:pPr>
@@ -4461,8 +5226,18 @@
           <w:szCs w:val="21"/>
           <w:shd w:val="clear" w:color="auto" w:fill="FFFFFF"/>
         </w:rPr>
-        <w:t>the definitive source for independent journalism from every corner of the globe.</w:t>
-      </w:r>
+        <w:t xml:space="preserve">the definitive source for independent journalism from every corner of the </w:t>
+      </w:r>
+      <w:proofErr w:type="gramStart"/>
+      <w:r>
+        <w:rPr>
+          <w:sz w:val="21"/>
+          <w:szCs w:val="21"/>
+          <w:shd w:val="clear" w:color="auto" w:fill="FFFFFF"/>
+        </w:rPr>
+        <w:t>globe.</w:t>
+      </w:r>
+      <w:proofErr w:type="gramEnd"/>
     </w:p>
     <w:p>
       <w:pPr>
@@ -4532,8 +5307,28 @@
           <w:szCs w:val="21"/>
           <w:shd w:val="clear" w:color="auto" w:fill="FFFFFF"/>
         </w:rPr>
-        <w:t>is an American news-based pay television channel owned by AT&amp;T's WarnerMedia.</w:t>
-      </w:r>
+        <w:t xml:space="preserve">is an American news-based pay television channel owned by AT&amp;T's </w:t>
+      </w:r>
+      <w:proofErr w:type="spellStart"/>
+      <w:proofErr w:type="gramStart"/>
+      <w:r>
+        <w:rPr>
+          <w:sz w:val="21"/>
+          <w:szCs w:val="21"/>
+          <w:shd w:val="clear" w:color="auto" w:fill="FFFFFF"/>
+        </w:rPr>
+        <w:t>WarnerMedia</w:t>
+      </w:r>
+      <w:proofErr w:type="spellEnd"/>
+      <w:r>
+        <w:rPr>
+          <w:sz w:val="21"/>
+          <w:szCs w:val="21"/>
+          <w:shd w:val="clear" w:color="auto" w:fill="FFFFFF"/>
+        </w:rPr>
+        <w:t>.</w:t>
+      </w:r>
+      <w:proofErr w:type="gramEnd"/>
     </w:p>
     <w:p>
       <w:pPr>
@@ -4602,8 +5397,18 @@
           <w:szCs w:val="21"/>
           <w:shd w:val="clear" w:color="auto" w:fill="FFFFFF"/>
         </w:rPr>
-        <w:t>is an American pay television network that was created in 1979 by the cable television industry as a nonprofit public service.</w:t>
-      </w:r>
+        <w:t xml:space="preserve">is an American pay television network that was created in 1979 by the cable television industry as a nonprofit public </w:t>
+      </w:r>
+      <w:proofErr w:type="gramStart"/>
+      <w:r>
+        <w:rPr>
+          <w:sz w:val="21"/>
+          <w:szCs w:val="21"/>
+          <w:shd w:val="clear" w:color="auto" w:fill="FFFFFF"/>
+        </w:rPr>
+        <w:t>service.</w:t>
+      </w:r>
+      <w:proofErr w:type="gramEnd"/>
     </w:p>
     <w:p>
       <w:pPr>
@@ -4713,6 +5518,7 @@
           <w:szCs w:val="24"/>
           <w:shd w:val="clear" w:color="auto" w:fill="FFFFFF"/>
         </w:rPr>
+        <w:lastRenderedPageBreak/>
         <w:t>Social medias</w:t>
       </w:r>
       <w:r>
@@ -4904,8 +5710,19 @@
           <w:szCs w:val="21"/>
           <w:shd w:val="clear" w:color="auto" w:fill="FFFFFF"/>
         </w:rPr>
-        <w:t>is an American photo and video-sharing social networking service owned by Facebook, Inc.</w:t>
-      </w:r>
+        <w:t xml:space="preserve">is an American photo and video-sharing social networking service owned by Facebook, </w:t>
+      </w:r>
+      <w:proofErr w:type="gramStart"/>
+      <w:r>
+        <w:rPr>
+          <w:color w:val="222222"/>
+          <w:sz w:val="21"/>
+          <w:szCs w:val="21"/>
+          <w:shd w:val="clear" w:color="auto" w:fill="FFFFFF"/>
+        </w:rPr>
+        <w:t>Inc.</w:t>
+      </w:r>
+      <w:proofErr w:type="gramEnd"/>
     </w:p>
     <w:p>
       <w:pPr>
@@ -4979,8 +5796,19 @@
           <w:szCs w:val="21"/>
           <w:shd w:val="clear" w:color="auto" w:fill="FFFFFF"/>
         </w:rPr>
-        <w:t>is an American microblogging and social networking service on which users post and interact with messages known as "tweets".</w:t>
-      </w:r>
+        <w:t>is an American microblogging and social networking service on which users post and interact with messages known as "</w:t>
+      </w:r>
+      <w:proofErr w:type="gramStart"/>
+      <w:r>
+        <w:rPr>
+          <w:color w:val="222222"/>
+          <w:sz w:val="21"/>
+          <w:szCs w:val="21"/>
+          <w:shd w:val="clear" w:color="auto" w:fill="FFFFFF"/>
+        </w:rPr>
+        <w:t>tweets".</w:t>
+      </w:r>
+      <w:proofErr w:type="gramEnd"/>
     </w:p>
     <w:p>
       <w:pPr>
@@ -5118,8 +5946,30 @@
           <w:szCs w:val="21"/>
           <w:shd w:val="clear" w:color="auto" w:fill="FFFFFF"/>
         </w:rPr>
-        <w:t>is an American microblogging and social networking website founded by David Karp in 2007 and currently owned by Automattic.</w:t>
-      </w:r>
+        <w:t xml:space="preserve">is an American microblogging and social networking website founded by David Karp in 2007 and currently owned by </w:t>
+      </w:r>
+      <w:proofErr w:type="spellStart"/>
+      <w:proofErr w:type="gramStart"/>
+      <w:r>
+        <w:rPr>
+          <w:color w:val="222222"/>
+          <w:sz w:val="21"/>
+          <w:szCs w:val="21"/>
+          <w:shd w:val="clear" w:color="auto" w:fill="FFFFFF"/>
+        </w:rPr>
+        <w:t>Automattic</w:t>
+      </w:r>
+      <w:proofErr w:type="spellEnd"/>
+      <w:r>
+        <w:rPr>
+          <w:color w:val="222222"/>
+          <w:sz w:val="21"/>
+          <w:szCs w:val="21"/>
+          <w:shd w:val="clear" w:color="auto" w:fill="FFFFFF"/>
+        </w:rPr>
+        <w:t>.</w:t>
+      </w:r>
+      <w:proofErr w:type="gramEnd"/>
     </w:p>
     <w:p>
       <w:pPr>
@@ -5297,8 +6147,16 @@
           <w:szCs w:val="21"/>
           <w:shd w:val="clear" w:color="auto" w:fill="FFFFFF"/>
         </w:rPr>
-        <w:lastRenderedPageBreak/>
-        <w:t>is an international media services provider</w:t>
+        <w:t xml:space="preserve">is an international media services </w:t>
+      </w:r>
+      <w:proofErr w:type="gramStart"/>
+      <w:r>
+        <w:rPr>
+          <w:sz w:val="21"/>
+          <w:szCs w:val="21"/>
+          <w:shd w:val="clear" w:color="auto" w:fill="FFFFFF"/>
+        </w:rPr>
+        <w:t>provider</w:t>
       </w:r>
       <w:r>
         <w:rPr>
@@ -5309,6 +6167,7 @@
         </w:rPr>
         <w:t>.</w:t>
       </w:r>
+      <w:proofErr w:type="gramEnd"/>
     </w:p>
     <w:p>
       <w:pPr>
@@ -5526,7 +6385,25 @@
           <w:szCs w:val="21"/>
           <w:shd w:val="clear" w:color="auto" w:fill="FFFFFF"/>
         </w:rPr>
-        <w:t>is a free online gaming website that offers over 100 casual games from brands like Hasbro and PopCap Games.</w:t>
+        <w:t xml:space="preserve">is a free online gaming website that offers over 100 casual games from brands like Hasbro and </w:t>
+      </w:r>
+      <w:proofErr w:type="spellStart"/>
+      <w:r>
+        <w:rPr>
+          <w:sz w:val="21"/>
+          <w:szCs w:val="21"/>
+          <w:shd w:val="clear" w:color="auto" w:fill="FFFFFF"/>
+        </w:rPr>
+        <w:t>PopCap</w:t>
+      </w:r>
+      <w:proofErr w:type="spellEnd"/>
+      <w:r>
+        <w:rPr>
+          <w:sz w:val="21"/>
+          <w:szCs w:val="21"/>
+          <w:shd w:val="clear" w:color="auto" w:fill="FFFFFF"/>
+        </w:rPr>
+        <w:t xml:space="preserve"> Games.</w:t>
       </w:r>
     </w:p>
     <w:p>
@@ -5599,8 +6476,18 @@
           <w:szCs w:val="21"/>
           <w:shd w:val="clear" w:color="auto" w:fill="FFFFFF"/>
         </w:rPr>
-        <w:t>is a tabloid news website that debuted on November 8, 2005.</w:t>
-      </w:r>
+        <w:t xml:space="preserve">is a tabloid news website that debuted on November 8, </w:t>
+      </w:r>
+      <w:proofErr w:type="gramStart"/>
+      <w:r>
+        <w:rPr>
+          <w:sz w:val="21"/>
+          <w:szCs w:val="21"/>
+          <w:shd w:val="clear" w:color="auto" w:fill="FFFFFF"/>
+        </w:rPr>
+        <w:t>2005.</w:t>
+      </w:r>
+      <w:proofErr w:type="gramEnd"/>
     </w:p>
     <w:p>
       <w:pPr>
@@ -5694,6 +6581,7 @@
           <w:szCs w:val="24"/>
           <w:shd w:val="clear" w:color="auto" w:fill="FFFFFF"/>
         </w:rPr>
+        <w:lastRenderedPageBreak/>
         <w:t xml:space="preserve">Examples: - </w:t>
       </w:r>
     </w:p>
@@ -5840,8 +6728,19 @@
           <w:szCs w:val="21"/>
           <w:shd w:val="clear" w:color="auto" w:fill="FFFFFF"/>
         </w:rPr>
-        <w:t>is a multimedia web portal founded in 2007 by Victoria Brown and Peter Hopkins.</w:t>
-      </w:r>
+        <w:t xml:space="preserve">is a multimedia web portal founded in 2007 by Victoria Brown and Peter </w:t>
+      </w:r>
+      <w:proofErr w:type="gramStart"/>
+      <w:r>
+        <w:rPr>
+          <w:color w:val="222222"/>
+          <w:sz w:val="21"/>
+          <w:szCs w:val="21"/>
+          <w:shd w:val="clear" w:color="auto" w:fill="FFFFFF"/>
+        </w:rPr>
+        <w:t>Hopkins.</w:t>
+      </w:r>
+      <w:proofErr w:type="gramEnd"/>
     </w:p>
     <w:p>
       <w:pPr>
@@ -5858,6 +6757,7 @@
           <w:shd w:val="clear" w:color="auto" w:fill="FFFFFF"/>
         </w:rPr>
       </w:pPr>
+      <w:proofErr w:type="spellStart"/>
       <w:r>
         <w:rPr>
           <w:color w:val="222222"/>
@@ -5865,7 +6765,17 @@
           <w:szCs w:val="21"/>
           <w:shd w:val="clear" w:color="auto" w:fill="FFFFFF"/>
         </w:rPr>
-        <w:t>Brightstorm:</w:t>
+        <w:t>Brightstorm</w:t>
+      </w:r>
+      <w:proofErr w:type="spellEnd"/>
+      <w:r>
+        <w:rPr>
+          <w:color w:val="222222"/>
+          <w:sz w:val="21"/>
+          <w:szCs w:val="21"/>
+          <w:shd w:val="clear" w:color="auto" w:fill="FFFFFF"/>
+        </w:rPr>
+        <w:t>:</w:t>
       </w:r>
       <w:r>
         <w:t xml:space="preserve"> </w:t>
@@ -5913,7 +6823,27 @@
           <w:szCs w:val="21"/>
           <w:shd w:val="clear" w:color="auto" w:fill="FFFFFF"/>
         </w:rPr>
-        <w:t>is an online learning platform for teenagers. It features thousands of study videos as well as other study tools and resources such as Math Genie and College Counseling.</w:t>
+        <w:t xml:space="preserve">is an online learning platform for </w:t>
+      </w:r>
+      <w:proofErr w:type="gramStart"/>
+      <w:r>
+        <w:rPr>
+          <w:color w:val="222222"/>
+          <w:sz w:val="21"/>
+          <w:szCs w:val="21"/>
+          <w:shd w:val="clear" w:color="auto" w:fill="FFFFFF"/>
+        </w:rPr>
+        <w:t>teenagers.</w:t>
+      </w:r>
+      <w:proofErr w:type="gramEnd"/>
+      <w:r>
+        <w:rPr>
+          <w:color w:val="222222"/>
+          <w:sz w:val="21"/>
+          <w:szCs w:val="21"/>
+          <w:shd w:val="clear" w:color="auto" w:fill="FFFFFF"/>
+        </w:rPr>
+        <w:t xml:space="preserve"> It features thousands of study videos as well as other study tools and resources such as Math Genie and College Counseling.</w:t>
       </w:r>
     </w:p>
     <w:p>
@@ -5932,6 +6862,7 @@
           <w:shd w:val="clear" w:color="auto" w:fill="FFFFFF"/>
         </w:rPr>
       </w:pPr>
+      <w:proofErr w:type="spellStart"/>
       <w:r>
         <w:rPr>
           <w:color w:val="222222"/>
@@ -5939,7 +6870,17 @@
           <w:szCs w:val="21"/>
           <w:shd w:val="clear" w:color="auto" w:fill="FFFFFF"/>
         </w:rPr>
-        <w:t>Howcast:</w:t>
+        <w:t>Howcast</w:t>
+      </w:r>
+      <w:proofErr w:type="spellEnd"/>
+      <w:r>
+        <w:rPr>
+          <w:color w:val="222222"/>
+          <w:sz w:val="21"/>
+          <w:szCs w:val="21"/>
+          <w:shd w:val="clear" w:color="auto" w:fill="FFFFFF"/>
+        </w:rPr>
+        <w:t>:</w:t>
       </w:r>
       <w:r>
         <w:t xml:space="preserve"> </w:t>
@@ -5988,7 +6929,27 @@
           <w:szCs w:val="21"/>
           <w:shd w:val="clear" w:color="auto" w:fill="FFFFFF"/>
         </w:rPr>
-        <w:t>is a website that provides instructional short-form how-to video and content that combines practical information with various filmmaking techniques such as humor, claymation and animation.</w:t>
+        <w:t xml:space="preserve">is a website that provides instructional short-form how-to video and content that combines practical information with various filmmaking techniques such as humor, </w:t>
+      </w:r>
+      <w:proofErr w:type="spellStart"/>
+      <w:r>
+        <w:rPr>
+          <w:color w:val="222222"/>
+          <w:sz w:val="21"/>
+          <w:szCs w:val="21"/>
+          <w:shd w:val="clear" w:color="auto" w:fill="FFFFFF"/>
+        </w:rPr>
+        <w:t>claymation</w:t>
+      </w:r>
+      <w:proofErr w:type="spellEnd"/>
+      <w:r>
+        <w:rPr>
+          <w:color w:val="222222"/>
+          <w:sz w:val="21"/>
+          <w:szCs w:val="21"/>
+          <w:shd w:val="clear" w:color="auto" w:fill="FFFFFF"/>
+        </w:rPr>
+        <w:t xml:space="preserve"> and animation.</w:t>
       </w:r>
     </w:p>
     <w:p>
@@ -6264,6 +7225,7 @@
         </w:rPr>
         <w:t> and your place to find information, services, news and events related to </w:t>
       </w:r>
+      <w:proofErr w:type="gramStart"/>
       <w:r>
         <w:rPr>
           <w:rStyle w:val="Emphasis"/>
@@ -6277,6 +7239,7 @@
         </w:rPr>
         <w:t>Indiana</w:t>
       </w:r>
+      <w:proofErr w:type="gramEnd"/>
     </w:p>
     <w:p>
       <w:pPr>
@@ -6299,7 +7262,6 @@
           <w:szCs w:val="21"/>
           <w:shd w:val="clear" w:color="auto" w:fill="FFFFFF"/>
         </w:rPr>
-        <w:lastRenderedPageBreak/>
         <w:t>Network Solutions, LLC:</w:t>
       </w:r>
       <w:r>
@@ -6364,6 +7326,7 @@
           <w:shd w:val="clear" w:color="auto" w:fill="FFFFFF"/>
         </w:rPr>
       </w:pPr>
+      <w:proofErr w:type="spellStart"/>
       <w:r>
         <w:rPr>
           <w:color w:val="222222"/>
@@ -6371,7 +7334,17 @@
           <w:szCs w:val="21"/>
           <w:shd w:val="clear" w:color="auto" w:fill="FFFFFF"/>
         </w:rPr>
-        <w:t>MyGov:</w:t>
+        <w:t>MyGov</w:t>
+      </w:r>
+      <w:proofErr w:type="spellEnd"/>
+      <w:r>
+        <w:rPr>
+          <w:color w:val="222222"/>
+          <w:sz w:val="21"/>
+          <w:szCs w:val="21"/>
+          <w:shd w:val="clear" w:color="auto" w:fill="FFFFFF"/>
+        </w:rPr>
+        <w:t>:</w:t>
       </w:r>
       <w:r>
         <w:t xml:space="preserve"> </w:t>
@@ -6419,8 +7392,19 @@
           <w:szCs w:val="21"/>
           <w:shd w:val="clear" w:color="auto" w:fill="FFFFFF"/>
         </w:rPr>
-        <w:t>is a citizen engagement platform founded by the Government of India to promote the active participation of Indian citizens in their country's governance and development.</w:t>
-      </w:r>
+        <w:t xml:space="preserve">is a citizen engagement platform founded by the Government of India to promote the active participation of Indian citizens in their country's governance and </w:t>
+      </w:r>
+      <w:proofErr w:type="gramStart"/>
+      <w:r>
+        <w:rPr>
+          <w:color w:val="222222"/>
+          <w:sz w:val="21"/>
+          <w:szCs w:val="21"/>
+          <w:shd w:val="clear" w:color="auto" w:fill="FFFFFF"/>
+        </w:rPr>
+        <w:t>development.</w:t>
+      </w:r>
+      <w:proofErr w:type="gramEnd"/>
     </w:p>
     <w:p>
       <w:pPr>
@@ -6635,7 +7619,29 @@
           <w:szCs w:val="24"/>
           <w:shd w:val="clear" w:color="auto" w:fill="FFFFFF"/>
         </w:rPr>
-        <w:t>is Arizona’s largest provider of workers compensation insurance and wanted to provide a better user experience for their policyholders and agents. </w:t>
+        <w:t xml:space="preserve">is Arizona’s largest provider of </w:t>
+      </w:r>
+      <w:proofErr w:type="gramStart"/>
+      <w:r>
+        <w:rPr>
+          <w:rFonts w:asciiTheme="minorHAnsi" w:hAnsiTheme="minorHAnsi" w:cstheme="minorHAnsi"/>
+          <w:spacing w:val="-5"/>
+          <w:sz w:val="24"/>
+          <w:szCs w:val="24"/>
+          <w:shd w:val="clear" w:color="auto" w:fill="FFFFFF"/>
+        </w:rPr>
+        <w:t>workers</w:t>
+      </w:r>
+      <w:proofErr w:type="gramEnd"/>
+      <w:r>
+        <w:rPr>
+          <w:rFonts w:asciiTheme="minorHAnsi" w:hAnsiTheme="minorHAnsi" w:cstheme="minorHAnsi"/>
+          <w:spacing w:val="-5"/>
+          <w:sz w:val="24"/>
+          <w:szCs w:val="24"/>
+          <w:shd w:val="clear" w:color="auto" w:fill="FFFFFF"/>
+        </w:rPr>
+        <w:t xml:space="preserve"> compensation insurance and wanted to provide a better user experience for their policyholders and agents. </w:t>
       </w:r>
     </w:p>
     <w:p>
@@ -6676,6 +7682,7 @@
           <w:szCs w:val="24"/>
           <w:shd w:val="clear" w:color="auto" w:fill="FFFFFF"/>
         </w:rPr>
+        <w:lastRenderedPageBreak/>
         <w:t>Wiki or community forum</w:t>
       </w:r>
       <w:r>
@@ -6858,6 +7865,7 @@
           <w:shd w:val="clear" w:color="auto" w:fill="FFFFFF"/>
         </w:rPr>
       </w:pPr>
+      <w:proofErr w:type="spellStart"/>
       <w:r>
         <w:rPr>
           <w:color w:val="222222"/>
@@ -6865,7 +7873,17 @@
           <w:szCs w:val="21"/>
           <w:shd w:val="clear" w:color="auto" w:fill="FFFFFF"/>
         </w:rPr>
-        <w:t>WikiHow:</w:t>
+        <w:t>WikiHow</w:t>
+      </w:r>
+      <w:proofErr w:type="spellEnd"/>
+      <w:r>
+        <w:rPr>
+          <w:color w:val="222222"/>
+          <w:sz w:val="21"/>
+          <w:szCs w:val="21"/>
+          <w:shd w:val="clear" w:color="auto" w:fill="FFFFFF"/>
+        </w:rPr>
+        <w:t>:</w:t>
       </w:r>
       <w:r>
         <w:t xml:space="preserve"> </w:t>
@@ -6912,8 +7930,18 @@
           <w:szCs w:val="21"/>
           <w:shd w:val="clear" w:color="auto" w:fill="FFFFFF"/>
         </w:rPr>
-        <w:t>is an online wiki-style community consisting of an extensive database of how-to guides.</w:t>
-      </w:r>
+        <w:t xml:space="preserve">is an online wiki-style community consisting of an extensive database of how-to </w:t>
+      </w:r>
+      <w:proofErr w:type="gramStart"/>
+      <w:r>
+        <w:rPr>
+          <w:sz w:val="21"/>
+          <w:szCs w:val="21"/>
+          <w:shd w:val="clear" w:color="auto" w:fill="FFFFFF"/>
+        </w:rPr>
+        <w:t>guides.</w:t>
+      </w:r>
+      <w:proofErr w:type="gramEnd"/>
     </w:p>
     <w:p>
       <w:pPr>
@@ -6931,13 +7959,23 @@
           <w:shd w:val="clear" w:color="auto" w:fill="FFFFFF"/>
         </w:rPr>
       </w:pPr>
-      <w:r>
-        <w:rPr>
-          <w:sz w:val="21"/>
-          <w:szCs w:val="21"/>
-          <w:shd w:val="clear" w:color="auto" w:fill="FFFFFF"/>
-        </w:rPr>
-        <w:t>WordReference:</w:t>
+      <w:proofErr w:type="spellStart"/>
+      <w:r>
+        <w:rPr>
+          <w:sz w:val="21"/>
+          <w:szCs w:val="21"/>
+          <w:shd w:val="clear" w:color="auto" w:fill="FFFFFF"/>
+        </w:rPr>
+        <w:t>WordReference</w:t>
+      </w:r>
+      <w:proofErr w:type="spellEnd"/>
+      <w:r>
+        <w:rPr>
+          <w:sz w:val="21"/>
+          <w:szCs w:val="21"/>
+          <w:shd w:val="clear" w:color="auto" w:fill="FFFFFF"/>
+        </w:rPr>
+        <w:t>:</w:t>
       </w:r>
       <w:r>
         <w:t xml:space="preserve"> </w:t>
@@ -6984,7 +8022,27 @@
           <w:szCs w:val="21"/>
           <w:shd w:val="clear" w:color="auto" w:fill="FFFFFF"/>
         </w:rPr>
-        <w:t>is a online translation dictionary for, among others, the language pairs English-French, English-Italian, English-Spanish, French-Spanish, Spanish-Portuguese and English-Portuguese.</w:t>
+        <w:t xml:space="preserve">is </w:t>
+      </w:r>
+      <w:proofErr w:type="spellStart"/>
+      <w:proofErr w:type="gramStart"/>
+      <w:r>
+        <w:rPr>
+          <w:sz w:val="21"/>
+          <w:szCs w:val="21"/>
+          <w:shd w:val="clear" w:color="auto" w:fill="FFFFFF"/>
+        </w:rPr>
+        <w:t>a</w:t>
+      </w:r>
+      <w:proofErr w:type="spellEnd"/>
+      <w:proofErr w:type="gramEnd"/>
+      <w:r>
+        <w:rPr>
+          <w:sz w:val="21"/>
+          <w:szCs w:val="21"/>
+          <w:shd w:val="clear" w:color="auto" w:fill="FFFFFF"/>
+        </w:rPr>
+        <w:t xml:space="preserve"> online translation dictionary for, among others, the language pairs English-French, English-Italian, English-Spanish, French-Spanish, Spanish-Portuguese and English-Portuguese.</w:t>
       </w:r>
     </w:p>
     <w:p>
@@ -7056,8 +8114,18 @@
           <w:szCs w:val="21"/>
           <w:shd w:val="clear" w:color="auto" w:fill="FFFFFF"/>
         </w:rPr>
-        <w:t>is an American non-profit and charitable organization headquartered in San Francisco, California.</w:t>
-      </w:r>
+        <w:t xml:space="preserve">is an American non-profit and charitable organization headquartered in San Francisco, </w:t>
+      </w:r>
+      <w:proofErr w:type="gramStart"/>
+      <w:r>
+        <w:rPr>
+          <w:sz w:val="21"/>
+          <w:szCs w:val="21"/>
+          <w:shd w:val="clear" w:color="auto" w:fill="FFFFFF"/>
+        </w:rPr>
+        <w:t>California.</w:t>
+      </w:r>
+      <w:proofErr w:type="gramEnd"/>
     </w:p>
     <w:p>
       <w:pPr>
@@ -7127,7 +8195,16 @@
           <w:szCs w:val="21"/>
           <w:shd w:val="clear" w:color="auto" w:fill="FFFFFF"/>
         </w:rPr>
-        <w:t>is a website providing baseball statistics for every player in Major League Baseball history</w:t>
+        <w:t xml:space="preserve">is a website providing baseball statistics for every player in Major League Baseball </w:t>
+      </w:r>
+      <w:proofErr w:type="gramStart"/>
+      <w:r>
+        <w:rPr>
+          <w:sz w:val="21"/>
+          <w:szCs w:val="21"/>
+          <w:shd w:val="clear" w:color="auto" w:fill="FFFFFF"/>
+        </w:rPr>
+        <w:t>history</w:t>
       </w:r>
       <w:r>
         <w:rPr>
@@ -7138,6 +8215,7 @@
         </w:rPr>
         <w:t>.</w:t>
       </w:r>
+      <w:proofErr w:type="gramEnd"/>
     </w:p>
     <w:p>
       <w:pPr>
@@ -7240,7 +8318,6 @@
           <w:szCs w:val="24"/>
           <w:shd w:val="clear" w:color="auto" w:fill="FFFFFF"/>
         </w:rPr>
-        <w:lastRenderedPageBreak/>
         <w:t>Authority</w:t>
       </w:r>
     </w:p>
@@ -7586,6 +8663,7 @@
           <w:szCs w:val="23"/>
           <w:lang w:val="en-US"/>
         </w:rPr>
+        <w:lastRenderedPageBreak/>
         <w:t>Do the links work?</w:t>
       </w:r>
     </w:p>
@@ -8134,7 +9212,6 @@
           <w:szCs w:val="24"/>
           <w:shd w:val="clear" w:color="auto" w:fill="FFFFFF"/>
         </w:rPr>
-        <w:lastRenderedPageBreak/>
         <w:t>Generally, the site appears well maintained.</w:t>
       </w:r>
     </w:p>
@@ -8380,6 +9457,7 @@
           <w:szCs w:val="24"/>
           <w:shd w:val="clear" w:color="auto" w:fill="FFFFFF"/>
         </w:rPr>
+        <w:lastRenderedPageBreak/>
         <w:t>The site contains some grammatical errors but not because of the weakness of the site but because of the inaccuracy of the individuals that contribute and participate to and in the site.</w:t>
       </w:r>
     </w:p>
@@ -8807,251 +9885,273 @@
           <w:szCs w:val="24"/>
           <w:shd w:val="clear" w:color="auto" w:fill="FFFFFF"/>
         </w:rPr>
+        <w:t>The sources of the informations on the site is not clearly state and therefore couldn’t check their factuality.</w:t>
+      </w:r>
+    </w:p>
+    <w:p>
+      <w:pPr>
+        <w:pStyle w:val="ListParagraph"/>
+        <w:numPr>
+          <w:ilvl w:val="0"/>
+          <w:numId w:val="23"/>
+        </w:numPr>
+        <w:rPr>
+          <w:rFonts w:asciiTheme="minorHAnsi" w:hAnsiTheme="minorHAnsi" w:cstheme="minorHAnsi"/>
+          <w:color w:val="000000"/>
+          <w:sz w:val="24"/>
+          <w:szCs w:val="24"/>
+          <w:shd w:val="clear" w:color="auto" w:fill="FFFFFF"/>
+        </w:rPr>
+      </w:pPr>
+      <w:r>
+        <w:rPr>
+          <w:rFonts w:asciiTheme="minorHAnsi" w:hAnsiTheme="minorHAnsi" w:cstheme="minorHAnsi"/>
+          <w:color w:val="000000"/>
+          <w:sz w:val="24"/>
+          <w:szCs w:val="24"/>
+          <w:shd w:val="clear" w:color="auto" w:fill="FFFFFF"/>
+        </w:rPr>
+        <w:t xml:space="preserve">The site </w:t>
+      </w:r>
+      <w:r>
+        <w:rPr>
+          <w:rFonts w:asciiTheme="minorHAnsi" w:hAnsiTheme="minorHAnsi" w:cstheme="minorHAnsi"/>
+          <w:color w:val="000000"/>
+          <w:sz w:val="24"/>
+          <w:szCs w:val="24"/>
+          <w:shd w:val="clear" w:color="auto" w:fill="FFFFFF"/>
+        </w:rPr>
+        <w:t>is full of typographical errors which makes it hard to understand the information they are trying to put out there.</w:t>
+      </w:r>
+    </w:p>
+    <w:p>
+      <w:pPr>
+        <w:pStyle w:val="ListParagraph"/>
+        <w:numPr>
+          <w:ilvl w:val="0"/>
+          <w:numId w:val="27"/>
+        </w:numPr>
+        <w:rPr>
+          <w:rFonts w:asciiTheme="minorHAnsi" w:hAnsiTheme="minorHAnsi" w:cstheme="minorHAnsi"/>
+          <w:color w:val="000000"/>
+          <w:sz w:val="24"/>
+          <w:szCs w:val="24"/>
+          <w:shd w:val="clear" w:color="auto" w:fill="FFFFFF"/>
+        </w:rPr>
+      </w:pPr>
+      <w:r>
+        <w:rPr>
+          <w:rFonts w:asciiTheme="minorHAnsi" w:hAnsiTheme="minorHAnsi" w:cstheme="minorHAnsi"/>
+          <w:color w:val="000000"/>
+          <w:sz w:val="24"/>
+          <w:szCs w:val="24"/>
+          <w:shd w:val="clear" w:color="auto" w:fill="FFFFFF"/>
+        </w:rPr>
+        <w:t>Objectivity</w:t>
+      </w:r>
+    </w:p>
+    <w:p>
+      <w:pPr>
+        <w:pStyle w:val="ListParagraph"/>
+        <w:numPr>
+          <w:ilvl w:val="0"/>
+          <w:numId w:val="24"/>
+        </w:numPr>
+        <w:rPr>
+          <w:rFonts w:asciiTheme="minorHAnsi" w:hAnsiTheme="minorHAnsi" w:cstheme="minorHAnsi"/>
+          <w:color w:val="000000"/>
+          <w:sz w:val="24"/>
+          <w:szCs w:val="24"/>
+          <w:shd w:val="clear" w:color="auto" w:fill="FFFFFF"/>
+        </w:rPr>
+      </w:pPr>
+      <w:r>
+        <w:rPr>
+          <w:rFonts w:asciiTheme="minorHAnsi" w:hAnsiTheme="minorHAnsi" w:cstheme="minorHAnsi"/>
+          <w:color w:val="000000"/>
+          <w:sz w:val="24"/>
+          <w:szCs w:val="24"/>
+          <w:shd w:val="clear" w:color="auto" w:fill="FFFFFF"/>
+        </w:rPr>
+        <w:t>The contents in the site don’t reflect any form of bias in any way.</w:t>
+      </w:r>
+    </w:p>
+    <w:p>
+      <w:pPr>
+        <w:pStyle w:val="ListParagraph"/>
+        <w:numPr>
+          <w:ilvl w:val="0"/>
+          <w:numId w:val="24"/>
+        </w:numPr>
+        <w:rPr>
+          <w:rFonts w:asciiTheme="minorHAnsi" w:hAnsiTheme="minorHAnsi" w:cstheme="minorHAnsi"/>
+          <w:color w:val="000000"/>
+          <w:sz w:val="24"/>
+          <w:szCs w:val="24"/>
+          <w:shd w:val="clear" w:color="auto" w:fill="FFFFFF"/>
+        </w:rPr>
+      </w:pPr>
+      <w:r>
+        <w:rPr>
+          <w:rFonts w:asciiTheme="minorHAnsi" w:hAnsiTheme="minorHAnsi" w:cstheme="minorHAnsi"/>
+          <w:color w:val="000000"/>
+          <w:sz w:val="24"/>
+          <w:szCs w:val="24"/>
+          <w:shd w:val="clear" w:color="auto" w:fill="FFFFFF"/>
+        </w:rPr>
+        <w:t>There is no link that takes to an informational website to their sponsoring organization. Even if there is, it’s hard to tell which is it</w:t>
+      </w:r>
+    </w:p>
+    <w:p>
+      <w:pPr>
+        <w:pStyle w:val="ListParagraph"/>
+        <w:numPr>
+          <w:ilvl w:val="0"/>
+          <w:numId w:val="24"/>
+        </w:numPr>
+        <w:rPr>
+          <w:rFonts w:asciiTheme="minorHAnsi" w:hAnsiTheme="minorHAnsi" w:cstheme="minorHAnsi"/>
+          <w:color w:val="000000"/>
+          <w:sz w:val="24"/>
+          <w:szCs w:val="24"/>
+          <w:shd w:val="clear" w:color="auto" w:fill="FFFFFF"/>
+        </w:rPr>
+      </w:pPr>
+      <w:r>
+        <w:rPr>
+          <w:rFonts w:asciiTheme="minorHAnsi" w:hAnsiTheme="minorHAnsi" w:cstheme="minorHAnsi"/>
+          <w:color w:val="000000"/>
+          <w:sz w:val="24"/>
+          <w:szCs w:val="24"/>
+          <w:shd w:val="clear" w:color="auto" w:fill="FFFFFF"/>
+        </w:rPr>
+        <w:t xml:space="preserve">There may be no adverts on the site at the moment </w:t>
+      </w:r>
+      <w:proofErr w:type="gramStart"/>
+      <w:r>
+        <w:rPr>
+          <w:rFonts w:asciiTheme="minorHAnsi" w:hAnsiTheme="minorHAnsi" w:cstheme="minorHAnsi"/>
+          <w:color w:val="000000"/>
+          <w:sz w:val="24"/>
+          <w:szCs w:val="24"/>
+          <w:shd w:val="clear" w:color="auto" w:fill="FFFFFF"/>
+        </w:rPr>
+        <w:t>But</w:t>
+      </w:r>
+      <w:proofErr w:type="gramEnd"/>
+      <w:r>
+        <w:rPr>
+          <w:rFonts w:asciiTheme="minorHAnsi" w:hAnsiTheme="minorHAnsi" w:cstheme="minorHAnsi"/>
+          <w:color w:val="000000"/>
+          <w:sz w:val="24"/>
+          <w:szCs w:val="24"/>
+          <w:shd w:val="clear" w:color="auto" w:fill="FFFFFF"/>
+        </w:rPr>
+        <w:t xml:space="preserve"> there is no appropriate way to post some if present in the future.</w:t>
+      </w:r>
+    </w:p>
+    <w:p>
+      <w:pPr>
+        <w:pStyle w:val="ListParagraph"/>
+        <w:numPr>
+          <w:ilvl w:val="0"/>
+          <w:numId w:val="27"/>
+        </w:numPr>
+        <w:rPr>
+          <w:rFonts w:asciiTheme="minorHAnsi" w:hAnsiTheme="minorHAnsi" w:cstheme="minorHAnsi"/>
+          <w:color w:val="000000"/>
+          <w:sz w:val="24"/>
+          <w:szCs w:val="24"/>
+          <w:shd w:val="clear" w:color="auto" w:fill="FFFFFF"/>
+        </w:rPr>
+      </w:pPr>
+      <w:r>
+        <w:rPr>
+          <w:rFonts w:asciiTheme="minorHAnsi" w:hAnsiTheme="minorHAnsi" w:cstheme="minorHAnsi"/>
+          <w:color w:val="000000"/>
+          <w:sz w:val="24"/>
+          <w:szCs w:val="24"/>
+          <w:shd w:val="clear" w:color="auto" w:fill="FFFFFF"/>
+        </w:rPr>
+        <w:t>Appearance</w:t>
+      </w:r>
+    </w:p>
+    <w:p>
+      <w:pPr>
+        <w:pStyle w:val="ListParagraph"/>
+        <w:numPr>
+          <w:ilvl w:val="0"/>
+          <w:numId w:val="25"/>
+        </w:numPr>
+        <w:rPr>
+          <w:rFonts w:asciiTheme="minorHAnsi" w:hAnsiTheme="minorHAnsi" w:cstheme="minorHAnsi"/>
+          <w:color w:val="000000"/>
+          <w:sz w:val="24"/>
+          <w:szCs w:val="24"/>
+          <w:shd w:val="clear" w:color="auto" w:fill="FFFFFF"/>
+        </w:rPr>
+      </w:pPr>
+      <w:r>
+        <w:rPr>
+          <w:rFonts w:asciiTheme="minorHAnsi" w:hAnsiTheme="minorHAnsi" w:cstheme="minorHAnsi"/>
+          <w:color w:val="000000"/>
+          <w:sz w:val="24"/>
+          <w:szCs w:val="24"/>
+          <w:shd w:val="clear" w:color="auto" w:fill="FFFFFF"/>
+        </w:rPr>
+        <w:t>It is the one of the most disorganized sites until now.</w:t>
+      </w:r>
+    </w:p>
+    <w:p>
+      <w:pPr>
+        <w:pStyle w:val="ListParagraph"/>
+        <w:numPr>
+          <w:ilvl w:val="0"/>
+          <w:numId w:val="25"/>
+        </w:numPr>
+        <w:rPr>
+          <w:rFonts w:asciiTheme="minorHAnsi" w:hAnsiTheme="minorHAnsi" w:cstheme="minorHAnsi"/>
+          <w:color w:val="000000"/>
+          <w:sz w:val="24"/>
+          <w:szCs w:val="24"/>
+          <w:shd w:val="clear" w:color="auto" w:fill="FFFFFF"/>
+        </w:rPr>
+      </w:pPr>
+      <w:r>
+        <w:rPr>
+          <w:rFonts w:asciiTheme="minorHAnsi" w:hAnsiTheme="minorHAnsi" w:cstheme="minorHAnsi"/>
+          <w:color w:val="000000"/>
+          <w:sz w:val="24"/>
+          <w:szCs w:val="24"/>
+          <w:shd w:val="clear" w:color="auto" w:fill="FFFFFF"/>
+        </w:rPr>
+        <w:t>All the links may work but they tiresomely slow to load.</w:t>
+      </w:r>
+    </w:p>
+    <w:p>
+      <w:pPr>
+        <w:pStyle w:val="ListParagraph"/>
+        <w:numPr>
+          <w:ilvl w:val="0"/>
+          <w:numId w:val="25"/>
+        </w:numPr>
+        <w:rPr>
+          <w:rFonts w:asciiTheme="minorHAnsi" w:hAnsiTheme="minorHAnsi" w:cstheme="minorHAnsi"/>
+          <w:color w:val="000000"/>
+          <w:sz w:val="24"/>
+          <w:szCs w:val="24"/>
+          <w:shd w:val="clear" w:color="auto" w:fill="FFFFFF"/>
+        </w:rPr>
+      </w:pPr>
+      <w:r>
+        <w:rPr>
+          <w:rFonts w:asciiTheme="minorHAnsi" w:hAnsiTheme="minorHAnsi" w:cstheme="minorHAnsi"/>
+          <w:color w:val="000000"/>
+          <w:sz w:val="24"/>
+          <w:szCs w:val="24"/>
+          <w:shd w:val="clear" w:color="auto" w:fill="FFFFFF"/>
+        </w:rPr>
         <w:lastRenderedPageBreak/>
-        <w:t>The sources of the informations on the site is not clearly state and therefore couldn’t check their factuality.</w:t>
-      </w:r>
-    </w:p>
-    <w:p>
-      <w:pPr>
-        <w:pStyle w:val="ListParagraph"/>
-        <w:numPr>
-          <w:ilvl w:val="0"/>
-          <w:numId w:val="23"/>
-        </w:numPr>
-        <w:rPr>
-          <w:rFonts w:asciiTheme="minorHAnsi" w:hAnsiTheme="minorHAnsi" w:cstheme="minorHAnsi"/>
-          <w:color w:val="000000"/>
-          <w:sz w:val="24"/>
-          <w:szCs w:val="24"/>
-          <w:shd w:val="clear" w:color="auto" w:fill="FFFFFF"/>
-        </w:rPr>
-      </w:pPr>
-      <w:r>
-        <w:rPr>
-          <w:rFonts w:asciiTheme="minorHAnsi" w:hAnsiTheme="minorHAnsi" w:cstheme="minorHAnsi"/>
-          <w:color w:val="000000"/>
-          <w:sz w:val="24"/>
-          <w:szCs w:val="24"/>
-          <w:shd w:val="clear" w:color="auto" w:fill="FFFFFF"/>
-        </w:rPr>
-        <w:t xml:space="preserve">The site </w:t>
-      </w:r>
-      <w:r>
-        <w:rPr>
-          <w:rFonts w:asciiTheme="minorHAnsi" w:hAnsiTheme="minorHAnsi" w:cstheme="minorHAnsi"/>
-          <w:color w:val="000000"/>
-          <w:sz w:val="24"/>
-          <w:szCs w:val="24"/>
-          <w:shd w:val="clear" w:color="auto" w:fill="FFFFFF"/>
-        </w:rPr>
-        <w:t>is full of typographical errors which makes it hard to understand the information they are trying to put out there.</w:t>
-      </w:r>
-    </w:p>
-    <w:p>
-      <w:pPr>
-        <w:pStyle w:val="ListParagraph"/>
-        <w:numPr>
-          <w:ilvl w:val="0"/>
-          <w:numId w:val="27"/>
-        </w:numPr>
-        <w:rPr>
-          <w:rFonts w:asciiTheme="minorHAnsi" w:hAnsiTheme="minorHAnsi" w:cstheme="minorHAnsi"/>
-          <w:color w:val="000000"/>
-          <w:sz w:val="24"/>
-          <w:szCs w:val="24"/>
-          <w:shd w:val="clear" w:color="auto" w:fill="FFFFFF"/>
-        </w:rPr>
-      </w:pPr>
-      <w:r>
-        <w:rPr>
-          <w:rFonts w:asciiTheme="minorHAnsi" w:hAnsiTheme="minorHAnsi" w:cstheme="minorHAnsi"/>
-          <w:color w:val="000000"/>
-          <w:sz w:val="24"/>
-          <w:szCs w:val="24"/>
-          <w:shd w:val="clear" w:color="auto" w:fill="FFFFFF"/>
-        </w:rPr>
-        <w:t>Objectivity</w:t>
-      </w:r>
-    </w:p>
-    <w:p>
-      <w:pPr>
-        <w:pStyle w:val="ListParagraph"/>
-        <w:numPr>
-          <w:ilvl w:val="0"/>
-          <w:numId w:val="24"/>
-        </w:numPr>
-        <w:rPr>
-          <w:rFonts w:asciiTheme="minorHAnsi" w:hAnsiTheme="minorHAnsi" w:cstheme="minorHAnsi"/>
-          <w:color w:val="000000"/>
-          <w:sz w:val="24"/>
-          <w:szCs w:val="24"/>
-          <w:shd w:val="clear" w:color="auto" w:fill="FFFFFF"/>
-        </w:rPr>
-      </w:pPr>
-      <w:r>
-        <w:rPr>
-          <w:rFonts w:asciiTheme="minorHAnsi" w:hAnsiTheme="minorHAnsi" w:cstheme="minorHAnsi"/>
-          <w:color w:val="000000"/>
-          <w:sz w:val="24"/>
-          <w:szCs w:val="24"/>
-          <w:shd w:val="clear" w:color="auto" w:fill="FFFFFF"/>
-        </w:rPr>
-        <w:t>The contents in the site don’t reflect any form of bias in any way.</w:t>
-      </w:r>
-    </w:p>
-    <w:p>
-      <w:pPr>
-        <w:pStyle w:val="ListParagraph"/>
-        <w:numPr>
-          <w:ilvl w:val="0"/>
-          <w:numId w:val="24"/>
-        </w:numPr>
-        <w:rPr>
-          <w:rFonts w:asciiTheme="minorHAnsi" w:hAnsiTheme="minorHAnsi" w:cstheme="minorHAnsi"/>
-          <w:color w:val="000000"/>
-          <w:sz w:val="24"/>
-          <w:szCs w:val="24"/>
-          <w:shd w:val="clear" w:color="auto" w:fill="FFFFFF"/>
-        </w:rPr>
-      </w:pPr>
-      <w:r>
-        <w:rPr>
-          <w:rFonts w:asciiTheme="minorHAnsi" w:hAnsiTheme="minorHAnsi" w:cstheme="minorHAnsi"/>
-          <w:color w:val="000000"/>
-          <w:sz w:val="24"/>
-          <w:szCs w:val="24"/>
-          <w:shd w:val="clear" w:color="auto" w:fill="FFFFFF"/>
-        </w:rPr>
-        <w:t>There is no link that takes to an informational website to their sponsoring organization. Even if there is, it’s hard to tell which is it</w:t>
-      </w:r>
-    </w:p>
-    <w:p>
-      <w:pPr>
-        <w:pStyle w:val="ListParagraph"/>
-        <w:numPr>
-          <w:ilvl w:val="0"/>
-          <w:numId w:val="24"/>
-        </w:numPr>
-        <w:rPr>
-          <w:rFonts w:asciiTheme="minorHAnsi" w:hAnsiTheme="minorHAnsi" w:cstheme="minorHAnsi"/>
-          <w:color w:val="000000"/>
-          <w:sz w:val="24"/>
-          <w:szCs w:val="24"/>
-          <w:shd w:val="clear" w:color="auto" w:fill="FFFFFF"/>
-        </w:rPr>
-      </w:pPr>
-      <w:r>
-        <w:rPr>
-          <w:rFonts w:asciiTheme="minorHAnsi" w:hAnsiTheme="minorHAnsi" w:cstheme="minorHAnsi"/>
-          <w:color w:val="000000"/>
-          <w:sz w:val="24"/>
-          <w:szCs w:val="24"/>
-          <w:shd w:val="clear" w:color="auto" w:fill="FFFFFF"/>
-        </w:rPr>
-        <w:t>There may be no adverts on the site at the moment But there is no appropriate way to post some if present in the future.</w:t>
-      </w:r>
-    </w:p>
-    <w:p>
-      <w:pPr>
-        <w:pStyle w:val="ListParagraph"/>
-        <w:numPr>
-          <w:ilvl w:val="0"/>
-          <w:numId w:val="27"/>
-        </w:numPr>
-        <w:rPr>
-          <w:rFonts w:asciiTheme="minorHAnsi" w:hAnsiTheme="minorHAnsi" w:cstheme="minorHAnsi"/>
-          <w:color w:val="000000"/>
-          <w:sz w:val="24"/>
-          <w:szCs w:val="24"/>
-          <w:shd w:val="clear" w:color="auto" w:fill="FFFFFF"/>
-        </w:rPr>
-      </w:pPr>
-      <w:r>
-        <w:rPr>
-          <w:rFonts w:asciiTheme="minorHAnsi" w:hAnsiTheme="minorHAnsi" w:cstheme="minorHAnsi"/>
-          <w:color w:val="000000"/>
-          <w:sz w:val="24"/>
-          <w:szCs w:val="24"/>
-          <w:shd w:val="clear" w:color="auto" w:fill="FFFFFF"/>
-        </w:rPr>
-        <w:t>Appearance</w:t>
-      </w:r>
-    </w:p>
-    <w:p>
-      <w:pPr>
-        <w:pStyle w:val="ListParagraph"/>
-        <w:numPr>
-          <w:ilvl w:val="0"/>
-          <w:numId w:val="25"/>
-        </w:numPr>
-        <w:rPr>
-          <w:rFonts w:asciiTheme="minorHAnsi" w:hAnsiTheme="minorHAnsi" w:cstheme="minorHAnsi"/>
-          <w:color w:val="000000"/>
-          <w:sz w:val="24"/>
-          <w:szCs w:val="24"/>
-          <w:shd w:val="clear" w:color="auto" w:fill="FFFFFF"/>
-        </w:rPr>
-      </w:pPr>
-      <w:r>
-        <w:rPr>
-          <w:rFonts w:asciiTheme="minorHAnsi" w:hAnsiTheme="minorHAnsi" w:cstheme="minorHAnsi"/>
-          <w:color w:val="000000"/>
-          <w:sz w:val="24"/>
-          <w:szCs w:val="24"/>
-          <w:shd w:val="clear" w:color="auto" w:fill="FFFFFF"/>
-        </w:rPr>
-        <w:t>It is the one of the most disorganized sites until now.</w:t>
-      </w:r>
-    </w:p>
-    <w:p>
-      <w:pPr>
-        <w:pStyle w:val="ListParagraph"/>
-        <w:numPr>
-          <w:ilvl w:val="0"/>
-          <w:numId w:val="25"/>
-        </w:numPr>
-        <w:rPr>
-          <w:rFonts w:asciiTheme="minorHAnsi" w:hAnsiTheme="minorHAnsi" w:cstheme="minorHAnsi"/>
-          <w:color w:val="000000"/>
-          <w:sz w:val="24"/>
-          <w:szCs w:val="24"/>
-          <w:shd w:val="clear" w:color="auto" w:fill="FFFFFF"/>
-        </w:rPr>
-      </w:pPr>
-      <w:r>
-        <w:rPr>
-          <w:rFonts w:asciiTheme="minorHAnsi" w:hAnsiTheme="minorHAnsi" w:cstheme="minorHAnsi"/>
-          <w:color w:val="000000"/>
-          <w:sz w:val="24"/>
-          <w:szCs w:val="24"/>
-          <w:shd w:val="clear" w:color="auto" w:fill="FFFFFF"/>
-        </w:rPr>
-        <w:t>All the links may work but they tiresomely slow to load.</w:t>
-      </w:r>
-    </w:p>
-    <w:p>
-      <w:pPr>
-        <w:pStyle w:val="ListParagraph"/>
-        <w:numPr>
-          <w:ilvl w:val="0"/>
-          <w:numId w:val="25"/>
-        </w:numPr>
-        <w:rPr>
-          <w:rFonts w:asciiTheme="minorHAnsi" w:hAnsiTheme="minorHAnsi" w:cstheme="minorHAnsi"/>
-          <w:color w:val="000000"/>
-          <w:sz w:val="24"/>
-          <w:szCs w:val="24"/>
-          <w:shd w:val="clear" w:color="auto" w:fill="FFFFFF"/>
-        </w:rPr>
-      </w:pPr>
-      <w:r>
-        <w:rPr>
-          <w:rFonts w:asciiTheme="minorHAnsi" w:hAnsiTheme="minorHAnsi" w:cstheme="minorHAnsi"/>
-          <w:color w:val="000000"/>
-          <w:sz w:val="24"/>
-          <w:szCs w:val="24"/>
-          <w:shd w:val="clear" w:color="auto" w:fill="FFFFFF"/>
-        </w:rPr>
         <w:t xml:space="preserve">The site </w:t>
       </w:r>
       <w:r>
@@ -9700,6 +10800,119 @@
     </w:lvl>
   </w:abstractNum>
   <w:abstractNum w:abstractNumId="1" w15:restartNumberingAfterBreak="0">
+    <w:nsid w:val="0E4B0E17"/>
+    <w:multiLevelType w:val="hybridMultilevel"/>
+    <w:tmpl w:val="6F0A2BCC"/>
+    <w:lvl w:ilvl="0" w:tplc="0409000B">
+      <w:start w:val="1"/>
+      <w:numFmt w:val="bullet"/>
+      <w:lvlText w:val=""/>
+      <w:lvlJc w:val="left"/>
+      <w:pPr>
+        <w:ind w:left="1080" w:hanging="360"/>
+      </w:pPr>
+      <w:rPr>
+        <w:rFonts w:ascii="Wingdings" w:hAnsi="Wingdings" w:hint="default"/>
+      </w:rPr>
+    </w:lvl>
+    <w:lvl w:ilvl="1" w:tplc="04090003" w:tentative="1">
+      <w:start w:val="1"/>
+      <w:numFmt w:val="bullet"/>
+      <w:lvlText w:val="o"/>
+      <w:lvlJc w:val="left"/>
+      <w:pPr>
+        <w:ind w:left="1800" w:hanging="360"/>
+      </w:pPr>
+      <w:rPr>
+        <w:rFonts w:ascii="Courier New" w:hAnsi="Courier New" w:cs="Courier New" w:hint="default"/>
+      </w:rPr>
+    </w:lvl>
+    <w:lvl w:ilvl="2" w:tplc="04090005" w:tentative="1">
+      <w:start w:val="1"/>
+      <w:numFmt w:val="bullet"/>
+      <w:lvlText w:val=""/>
+      <w:lvlJc w:val="left"/>
+      <w:pPr>
+        <w:ind w:left="2520" w:hanging="360"/>
+      </w:pPr>
+      <w:rPr>
+        <w:rFonts w:ascii="Wingdings" w:hAnsi="Wingdings" w:hint="default"/>
+      </w:rPr>
+    </w:lvl>
+    <w:lvl w:ilvl="3" w:tplc="04090001" w:tentative="1">
+      <w:start w:val="1"/>
+      <w:numFmt w:val="bullet"/>
+      <w:lvlText w:val=""/>
+      <w:lvlJc w:val="left"/>
+      <w:pPr>
+        <w:ind w:left="3240" w:hanging="360"/>
+      </w:pPr>
+      <w:rPr>
+        <w:rFonts w:ascii="Symbol" w:hAnsi="Symbol" w:hint="default"/>
+      </w:rPr>
+    </w:lvl>
+    <w:lvl w:ilvl="4" w:tplc="04090003" w:tentative="1">
+      <w:start w:val="1"/>
+      <w:numFmt w:val="bullet"/>
+      <w:lvlText w:val="o"/>
+      <w:lvlJc w:val="left"/>
+      <w:pPr>
+        <w:ind w:left="3960" w:hanging="360"/>
+      </w:pPr>
+      <w:rPr>
+        <w:rFonts w:ascii="Courier New" w:hAnsi="Courier New" w:cs="Courier New" w:hint="default"/>
+      </w:rPr>
+    </w:lvl>
+    <w:lvl w:ilvl="5" w:tplc="04090005" w:tentative="1">
+      <w:start w:val="1"/>
+      <w:numFmt w:val="bullet"/>
+      <w:lvlText w:val=""/>
+      <w:lvlJc w:val="left"/>
+      <w:pPr>
+        <w:ind w:left="4680" w:hanging="360"/>
+      </w:pPr>
+      <w:rPr>
+        <w:rFonts w:ascii="Wingdings" w:hAnsi="Wingdings" w:hint="default"/>
+      </w:rPr>
+    </w:lvl>
+    <w:lvl w:ilvl="6" w:tplc="04090001" w:tentative="1">
+      <w:start w:val="1"/>
+      <w:numFmt w:val="bullet"/>
+      <w:lvlText w:val=""/>
+      <w:lvlJc w:val="left"/>
+      <w:pPr>
+        <w:ind w:left="5400" w:hanging="360"/>
+      </w:pPr>
+      <w:rPr>
+        <w:rFonts w:ascii="Symbol" w:hAnsi="Symbol" w:hint="default"/>
+      </w:rPr>
+    </w:lvl>
+    <w:lvl w:ilvl="7" w:tplc="04090003" w:tentative="1">
+      <w:start w:val="1"/>
+      <w:numFmt w:val="bullet"/>
+      <w:lvlText w:val="o"/>
+      <w:lvlJc w:val="left"/>
+      <w:pPr>
+        <w:ind w:left="6120" w:hanging="360"/>
+      </w:pPr>
+      <w:rPr>
+        <w:rFonts w:ascii="Courier New" w:hAnsi="Courier New" w:cs="Courier New" w:hint="default"/>
+      </w:rPr>
+    </w:lvl>
+    <w:lvl w:ilvl="8" w:tplc="04090005" w:tentative="1">
+      <w:start w:val="1"/>
+      <w:numFmt w:val="bullet"/>
+      <w:lvlText w:val=""/>
+      <w:lvlJc w:val="left"/>
+      <w:pPr>
+        <w:ind w:left="6840" w:hanging="360"/>
+      </w:pPr>
+      <w:rPr>
+        <w:rFonts w:ascii="Wingdings" w:hAnsi="Wingdings" w:hint="default"/>
+      </w:rPr>
+    </w:lvl>
+  </w:abstractNum>
+  <w:abstractNum w:abstractNumId="2" w15:restartNumberingAfterBreak="0">
     <w:nsid w:val="1186778B"/>
     <w:multiLevelType w:val="hybridMultilevel"/>
     <w:tmpl w:val="B440715C"/>
@@ -9788,7 +11001,7 @@
       </w:pPr>
     </w:lvl>
   </w:abstractNum>
-  <w:abstractNum w:abstractNumId="2" w15:restartNumberingAfterBreak="0">
+  <w:abstractNum w:abstractNumId="3" w15:restartNumberingAfterBreak="0">
     <w:nsid w:val="135B4098"/>
     <w:multiLevelType w:val="hybridMultilevel"/>
     <w:tmpl w:val="80BA0184"/>
@@ -9901,7 +11114,7 @@
       </w:rPr>
     </w:lvl>
   </w:abstractNum>
-  <w:abstractNum w:abstractNumId="3" w15:restartNumberingAfterBreak="0">
+  <w:abstractNum w:abstractNumId="4" w15:restartNumberingAfterBreak="0">
     <w:nsid w:val="197A2374"/>
     <w:multiLevelType w:val="hybridMultilevel"/>
     <w:tmpl w:val="C11CEDF2"/>
@@ -10014,7 +11227,7 @@
       </w:rPr>
     </w:lvl>
   </w:abstractNum>
-  <w:abstractNum w:abstractNumId="4" w15:restartNumberingAfterBreak="0">
+  <w:abstractNum w:abstractNumId="5" w15:restartNumberingAfterBreak="0">
     <w:nsid w:val="1A2D6551"/>
     <w:multiLevelType w:val="hybridMultilevel"/>
     <w:tmpl w:val="B74C8F9E"/>
@@ -10103,7 +11316,7 @@
       </w:pPr>
     </w:lvl>
   </w:abstractNum>
-  <w:abstractNum w:abstractNumId="5" w15:restartNumberingAfterBreak="0">
+  <w:abstractNum w:abstractNumId="6" w15:restartNumberingAfterBreak="0">
     <w:nsid w:val="20307D82"/>
     <w:multiLevelType w:val="hybridMultilevel"/>
     <w:tmpl w:val="8A2EAAEA"/>
@@ -10216,7 +11429,7 @@
       </w:rPr>
     </w:lvl>
   </w:abstractNum>
-  <w:abstractNum w:abstractNumId="6" w15:restartNumberingAfterBreak="0">
+  <w:abstractNum w:abstractNumId="7" w15:restartNumberingAfterBreak="0">
     <w:nsid w:val="26356CAD"/>
     <w:multiLevelType w:val="hybridMultilevel"/>
     <w:tmpl w:val="13BA2B66"/>
@@ -10329,7 +11542,7 @@
       </w:rPr>
     </w:lvl>
   </w:abstractNum>
-  <w:abstractNum w:abstractNumId="7" w15:restartNumberingAfterBreak="0">
+  <w:abstractNum w:abstractNumId="8" w15:restartNumberingAfterBreak="0">
     <w:nsid w:val="299A2991"/>
     <w:multiLevelType w:val="hybridMultilevel"/>
     <w:tmpl w:val="CD887506"/>
@@ -10442,7 +11655,7 @@
       </w:rPr>
     </w:lvl>
   </w:abstractNum>
-  <w:abstractNum w:abstractNumId="8" w15:restartNumberingAfterBreak="0">
+  <w:abstractNum w:abstractNumId="9" w15:restartNumberingAfterBreak="0">
     <w:nsid w:val="2A3F6178"/>
     <w:multiLevelType w:val="hybridMultilevel"/>
     <w:tmpl w:val="926E0D10"/>
@@ -10554,7 +11767,7 @@
       </w:rPr>
     </w:lvl>
   </w:abstractNum>
-  <w:abstractNum w:abstractNumId="9" w15:restartNumberingAfterBreak="0">
+  <w:abstractNum w:abstractNumId="10" w15:restartNumberingAfterBreak="0">
     <w:nsid w:val="2C36489B"/>
     <w:multiLevelType w:val="hybridMultilevel"/>
     <w:tmpl w:val="29DC6BC0"/>
@@ -10644,7 +11857,7 @@
       </w:pPr>
     </w:lvl>
   </w:abstractNum>
-  <w:abstractNum w:abstractNumId="10" w15:restartNumberingAfterBreak="0">
+  <w:abstractNum w:abstractNumId="11" w15:restartNumberingAfterBreak="0">
     <w:nsid w:val="2D0D0657"/>
     <w:multiLevelType w:val="hybridMultilevel"/>
     <w:tmpl w:val="A0CE7128"/>
@@ -10759,7 +11972,7 @@
       </w:rPr>
     </w:lvl>
   </w:abstractNum>
-  <w:abstractNum w:abstractNumId="11" w15:restartNumberingAfterBreak="0">
+  <w:abstractNum w:abstractNumId="12" w15:restartNumberingAfterBreak="0">
     <w:nsid w:val="2FC9681D"/>
     <w:multiLevelType w:val="hybridMultilevel"/>
     <w:tmpl w:val="8408C6CA"/>
@@ -10848,7 +12061,7 @@
       </w:pPr>
     </w:lvl>
   </w:abstractNum>
-  <w:abstractNum w:abstractNumId="12" w15:restartNumberingAfterBreak="0">
+  <w:abstractNum w:abstractNumId="13" w15:restartNumberingAfterBreak="0">
     <w:nsid w:val="334D3C92"/>
     <w:multiLevelType w:val="hybridMultilevel"/>
     <w:tmpl w:val="EECCB480"/>
@@ -10937,7 +12150,7 @@
       </w:pPr>
     </w:lvl>
   </w:abstractNum>
-  <w:abstractNum w:abstractNumId="13" w15:restartNumberingAfterBreak="0">
+  <w:abstractNum w:abstractNumId="14" w15:restartNumberingAfterBreak="0">
     <w:nsid w:val="39AC30C4"/>
     <w:multiLevelType w:val="hybridMultilevel"/>
     <w:tmpl w:val="F2183DD8"/>
@@ -11049,7 +12262,7 @@
       </w:rPr>
     </w:lvl>
   </w:abstractNum>
-  <w:abstractNum w:abstractNumId="14" w15:restartNumberingAfterBreak="0">
+  <w:abstractNum w:abstractNumId="15" w15:restartNumberingAfterBreak="0">
     <w:nsid w:val="3A6861FF"/>
     <w:multiLevelType w:val="hybridMultilevel"/>
     <w:tmpl w:val="BFE430C4"/>
@@ -11138,7 +12351,7 @@
       </w:pPr>
     </w:lvl>
   </w:abstractNum>
-  <w:abstractNum w:abstractNumId="15" w15:restartNumberingAfterBreak="0">
+  <w:abstractNum w:abstractNumId="16" w15:restartNumberingAfterBreak="0">
     <w:nsid w:val="3CC46881"/>
     <w:multiLevelType w:val="hybridMultilevel"/>
     <w:tmpl w:val="EB0476A4"/>
@@ -11251,7 +12464,7 @@
       </w:rPr>
     </w:lvl>
   </w:abstractNum>
-  <w:abstractNum w:abstractNumId="16" w15:restartNumberingAfterBreak="0">
+  <w:abstractNum w:abstractNumId="17" w15:restartNumberingAfterBreak="0">
     <w:nsid w:val="3F52720D"/>
     <w:multiLevelType w:val="hybridMultilevel"/>
     <w:tmpl w:val="2D44D2CE"/>
@@ -11366,7 +12579,7 @@
       </w:rPr>
     </w:lvl>
   </w:abstractNum>
-  <w:abstractNum w:abstractNumId="17" w15:restartNumberingAfterBreak="0">
+  <w:abstractNum w:abstractNumId="18" w15:restartNumberingAfterBreak="0">
     <w:nsid w:val="4A597CE9"/>
     <w:multiLevelType w:val="hybridMultilevel"/>
     <w:tmpl w:val="A0F20222"/>
@@ -11479,7 +12692,7 @@
       </w:rPr>
     </w:lvl>
   </w:abstractNum>
-  <w:abstractNum w:abstractNumId="18" w15:restartNumberingAfterBreak="0">
+  <w:abstractNum w:abstractNumId="19" w15:restartNumberingAfterBreak="0">
     <w:nsid w:val="56D451EE"/>
     <w:multiLevelType w:val="hybridMultilevel"/>
     <w:tmpl w:val="A8206494"/>
@@ -11594,7 +12807,7 @@
       </w:rPr>
     </w:lvl>
   </w:abstractNum>
-  <w:abstractNum w:abstractNumId="19" w15:restartNumberingAfterBreak="0">
+  <w:abstractNum w:abstractNumId="20" w15:restartNumberingAfterBreak="0">
     <w:nsid w:val="5957304D"/>
     <w:multiLevelType w:val="multilevel"/>
     <w:tmpl w:val="842AE95A"/>
@@ -11743,7 +12956,7 @@
       </w:rPr>
     </w:lvl>
   </w:abstractNum>
-  <w:abstractNum w:abstractNumId="20" w15:restartNumberingAfterBreak="0">
+  <w:abstractNum w:abstractNumId="21" w15:restartNumberingAfterBreak="0">
     <w:nsid w:val="5C130E1F"/>
     <w:multiLevelType w:val="hybridMultilevel"/>
     <w:tmpl w:val="FBCC8A5C"/>
@@ -11856,7 +13069,7 @@
       </w:rPr>
     </w:lvl>
   </w:abstractNum>
-  <w:abstractNum w:abstractNumId="21" w15:restartNumberingAfterBreak="0">
+  <w:abstractNum w:abstractNumId="22" w15:restartNumberingAfterBreak="0">
     <w:nsid w:val="5D9F7089"/>
     <w:multiLevelType w:val="hybridMultilevel"/>
     <w:tmpl w:val="16B2EE8E"/>
@@ -11968,7 +13181,7 @@
       </w:rPr>
     </w:lvl>
   </w:abstractNum>
-  <w:abstractNum w:abstractNumId="22" w15:restartNumberingAfterBreak="0">
+  <w:abstractNum w:abstractNumId="23" w15:restartNumberingAfterBreak="0">
     <w:nsid w:val="61460B12"/>
     <w:multiLevelType w:val="hybridMultilevel"/>
     <w:tmpl w:val="A926A8DE"/>
@@ -12081,7 +13294,7 @@
       </w:rPr>
     </w:lvl>
   </w:abstractNum>
-  <w:abstractNum w:abstractNumId="23" w15:restartNumberingAfterBreak="0">
+  <w:abstractNum w:abstractNumId="24" w15:restartNumberingAfterBreak="0">
     <w:nsid w:val="69106180"/>
     <w:multiLevelType w:val="hybridMultilevel"/>
     <w:tmpl w:val="7B9C8778"/>
@@ -12194,7 +13407,7 @@
       </w:rPr>
     </w:lvl>
   </w:abstractNum>
-  <w:abstractNum w:abstractNumId="24" w15:restartNumberingAfterBreak="0">
+  <w:abstractNum w:abstractNumId="25" w15:restartNumberingAfterBreak="0">
     <w:nsid w:val="6B172790"/>
     <w:multiLevelType w:val="multilevel"/>
     <w:tmpl w:val="169223A4"/>
@@ -12343,7 +13556,7 @@
       </w:rPr>
     </w:lvl>
   </w:abstractNum>
-  <w:abstractNum w:abstractNumId="25" w15:restartNumberingAfterBreak="0">
+  <w:abstractNum w:abstractNumId="26" w15:restartNumberingAfterBreak="0">
     <w:nsid w:val="6D757A1C"/>
     <w:multiLevelType w:val="hybridMultilevel"/>
     <w:tmpl w:val="8DDA814C"/>
@@ -12456,7 +13669,7 @@
       </w:rPr>
     </w:lvl>
   </w:abstractNum>
-  <w:abstractNum w:abstractNumId="26" w15:restartNumberingAfterBreak="0">
+  <w:abstractNum w:abstractNumId="27" w15:restartNumberingAfterBreak="0">
     <w:nsid w:val="716B649B"/>
     <w:multiLevelType w:val="hybridMultilevel"/>
     <w:tmpl w:val="B098257A"/>
@@ -12569,7 +13782,7 @@
       </w:rPr>
     </w:lvl>
   </w:abstractNum>
-  <w:abstractNum w:abstractNumId="27" w15:restartNumberingAfterBreak="0">
+  <w:abstractNum w:abstractNumId="28" w15:restartNumberingAfterBreak="0">
     <w:nsid w:val="755B7D5C"/>
     <w:multiLevelType w:val="hybridMultilevel"/>
     <w:tmpl w:val="0DAA8B0E"/>
@@ -12682,7 +13895,7 @@
       </w:rPr>
     </w:lvl>
   </w:abstractNum>
-  <w:abstractNum w:abstractNumId="28" w15:restartNumberingAfterBreak="0">
+  <w:abstractNum w:abstractNumId="29" w15:restartNumberingAfterBreak="0">
     <w:nsid w:val="77513BC2"/>
     <w:multiLevelType w:val="hybridMultilevel"/>
     <w:tmpl w:val="5F7EEC2E"/>
@@ -12795,7 +14008,7 @@
       </w:rPr>
     </w:lvl>
   </w:abstractNum>
-  <w:abstractNum w:abstractNumId="29" w15:restartNumberingAfterBreak="0">
+  <w:abstractNum w:abstractNumId="30" w15:restartNumberingAfterBreak="0">
     <w:nsid w:val="782F7F42"/>
     <w:multiLevelType w:val="hybridMultilevel"/>
     <w:tmpl w:val="517A2B22"/>
@@ -12907,7 +14120,7 @@
       </w:rPr>
     </w:lvl>
   </w:abstractNum>
-  <w:abstractNum w:abstractNumId="30" w15:restartNumberingAfterBreak="0">
+  <w:abstractNum w:abstractNumId="31" w15:restartNumberingAfterBreak="0">
     <w:nsid w:val="7A78307E"/>
     <w:multiLevelType w:val="hybridMultilevel"/>
     <w:tmpl w:val="8FE25CF2"/>
@@ -12996,7 +14209,7 @@
       </w:pPr>
     </w:lvl>
   </w:abstractNum>
-  <w:abstractNum w:abstractNumId="31" w15:restartNumberingAfterBreak="0">
+  <w:abstractNum w:abstractNumId="32" w15:restartNumberingAfterBreak="0">
     <w:nsid w:val="7B011CF9"/>
     <w:multiLevelType w:val="hybridMultilevel"/>
     <w:tmpl w:val="859C59D0"/>
@@ -13109,7 +14322,7 @@
       </w:rPr>
     </w:lvl>
   </w:abstractNum>
-  <w:abstractNum w:abstractNumId="32" w15:restartNumberingAfterBreak="0">
+  <w:abstractNum w:abstractNumId="33" w15:restartNumberingAfterBreak="0">
     <w:nsid w:val="7DEB7005"/>
     <w:multiLevelType w:val="hybridMultilevel"/>
     <w:tmpl w:val="46627A94"/>
@@ -13223,103 +14436,106 @@
     </w:lvl>
   </w:abstractNum>
   <w:num w:numId="1">
-    <w:abstractNumId w:val="14"/>
+    <w:abstractNumId w:val="15"/>
   </w:num>
   <w:num w:numId="2">
-    <w:abstractNumId w:val="4"/>
+    <w:abstractNumId w:val="5"/>
   </w:num>
   <w:num w:numId="3">
-    <w:abstractNumId w:val="19"/>
+    <w:abstractNumId w:val="20"/>
   </w:num>
   <w:num w:numId="4">
-    <w:abstractNumId w:val="24"/>
+    <w:abstractNumId w:val="25"/>
   </w:num>
   <w:num w:numId="5">
-    <w:abstractNumId w:val="6"/>
+    <w:abstractNumId w:val="7"/>
   </w:num>
   <w:num w:numId="6">
     <w:abstractNumId w:val="0"/>
   </w:num>
   <w:num w:numId="7">
+    <w:abstractNumId w:val="28"/>
+  </w:num>
+  <w:num w:numId="8">
+    <w:abstractNumId w:val="19"/>
+  </w:num>
+  <w:num w:numId="9">
+    <w:abstractNumId w:val="17"/>
+  </w:num>
+  <w:num w:numId="10">
+    <w:abstractNumId w:val="11"/>
+  </w:num>
+  <w:num w:numId="11">
+    <w:abstractNumId w:val="33"/>
+  </w:num>
+  <w:num w:numId="12">
+    <w:abstractNumId w:val="12"/>
+  </w:num>
+  <w:num w:numId="13">
+    <w:abstractNumId w:val="32"/>
+  </w:num>
+  <w:num w:numId="14">
+    <w:abstractNumId w:val="24"/>
+  </w:num>
+  <w:num w:numId="15">
+    <w:abstractNumId w:val="16"/>
+  </w:num>
+  <w:num w:numId="16">
+    <w:abstractNumId w:val="3"/>
+  </w:num>
+  <w:num w:numId="17">
+    <w:abstractNumId w:val="26"/>
+  </w:num>
+  <w:num w:numId="18">
+    <w:abstractNumId w:val="29"/>
+  </w:num>
+  <w:num w:numId="19">
+    <w:abstractNumId w:val="18"/>
+  </w:num>
+  <w:num w:numId="20">
     <w:abstractNumId w:val="27"/>
   </w:num>
-  <w:num w:numId="8">
-    <w:abstractNumId w:val="18"/>
+  <w:num w:numId="21">
+    <w:abstractNumId w:val="31"/>
   </w:num>
-  <w:num w:numId="9">
-    <w:abstractNumId w:val="16"/>
+  <w:num w:numId="22">
+    <w:abstractNumId w:val="4"/>
   </w:num>
-  <w:num w:numId="10">
+  <w:num w:numId="23">
+    <w:abstractNumId w:val="8"/>
+  </w:num>
+  <w:num w:numId="24">
+    <w:abstractNumId w:val="6"/>
+  </w:num>
+  <w:num w:numId="25">
+    <w:abstractNumId w:val="21"/>
+  </w:num>
+  <w:num w:numId="26">
+    <w:abstractNumId w:val="2"/>
+  </w:num>
+  <w:num w:numId="27">
+    <w:abstractNumId w:val="13"/>
+  </w:num>
+  <w:num w:numId="28">
+    <w:abstractNumId w:val="9"/>
+  </w:num>
+  <w:num w:numId="29">
+    <w:abstractNumId w:val="14"/>
+  </w:num>
+  <w:num w:numId="30">
+    <w:abstractNumId w:val="30"/>
+  </w:num>
+  <w:num w:numId="31">
+    <w:abstractNumId w:val="22"/>
+  </w:num>
+  <w:num w:numId="32">
     <w:abstractNumId w:val="10"/>
   </w:num>
-  <w:num w:numId="11">
-    <w:abstractNumId w:val="32"/>
-  </w:num>
-  <w:num w:numId="12">
-    <w:abstractNumId w:val="11"/>
-  </w:num>
-  <w:num w:numId="13">
-    <w:abstractNumId w:val="31"/>
-  </w:num>
-  <w:num w:numId="14">
+  <w:num w:numId="33">
     <w:abstractNumId w:val="23"/>
   </w:num>
-  <w:num w:numId="15">
-    <w:abstractNumId w:val="15"/>
-  </w:num>
-  <w:num w:numId="16">
-    <w:abstractNumId w:val="2"/>
-  </w:num>
-  <w:num w:numId="17">
-    <w:abstractNumId w:val="25"/>
-  </w:num>
-  <w:num w:numId="18">
-    <w:abstractNumId w:val="28"/>
-  </w:num>
-  <w:num w:numId="19">
-    <w:abstractNumId w:val="17"/>
-  </w:num>
-  <w:num w:numId="20">
-    <w:abstractNumId w:val="26"/>
-  </w:num>
-  <w:num w:numId="21">
-    <w:abstractNumId w:val="30"/>
-  </w:num>
-  <w:num w:numId="22">
-    <w:abstractNumId w:val="3"/>
-  </w:num>
-  <w:num w:numId="23">
-    <w:abstractNumId w:val="7"/>
-  </w:num>
-  <w:num w:numId="24">
-    <w:abstractNumId w:val="5"/>
-  </w:num>
-  <w:num w:numId="25">
-    <w:abstractNumId w:val="20"/>
-  </w:num>
-  <w:num w:numId="26">
+  <w:num w:numId="34">
     <w:abstractNumId w:val="1"/>
-  </w:num>
-  <w:num w:numId="27">
-    <w:abstractNumId w:val="12"/>
-  </w:num>
-  <w:num w:numId="28">
-    <w:abstractNumId w:val="8"/>
-  </w:num>
-  <w:num w:numId="29">
-    <w:abstractNumId w:val="13"/>
-  </w:num>
-  <w:num w:numId="30">
-    <w:abstractNumId w:val="29"/>
-  </w:num>
-  <w:num w:numId="31">
-    <w:abstractNumId w:val="21"/>
-  </w:num>
-  <w:num w:numId="32">
-    <w:abstractNumId w:val="9"/>
-  </w:num>
-  <w:num w:numId="33">
-    <w:abstractNumId w:val="22"/>
   </w:num>
 </w:numbering>
 </file>
@@ -14146,7 +15362,7 @@
 </file>
 
 <file path=customXml/itemProps1.xml><?xml version="1.0" encoding="utf-8"?>
-<ds:datastoreItem xmlns:ds="http://schemas.openxmlformats.org/officeDocument/2006/customXml" ds:itemID="{F6C8C517-722F-4C21-B76F-3B22B99B6EB5}">
+<ds:datastoreItem xmlns:ds="http://schemas.openxmlformats.org/officeDocument/2006/customXml" ds:itemID="{129B7B76-6A07-4464-9C15-3102A89020B7}">
   <ds:schemaRefs>
     <ds:schemaRef ds:uri="http://schemas.openxmlformats.org/officeDocument/2006/bibliography"/>
   </ds:schemaRefs>

</xml_diff>

<commit_message>
Observation and assessment of the website  Google.
</commit_message>
<xml_diff>
--- a/Assignment_1.docx
+++ b/Assignment_1.docx
@@ -538,9 +538,17 @@
           <w:szCs w:val="24"/>
           <w:shd w:val="clear" w:color="auto" w:fill="FFFFFF"/>
         </w:rPr>
-        <w:t>. It was founded by Mark Zuckerberg, along with fellow Harvard College students and roommates Eduardo</w:t>
-      </w:r>
-      <w:r>
+        <w:t>. It was founded by Mark Zuckerberg, along with fellow Harvard College students and roommates Eduardo.</w:t>
+      </w:r>
+    </w:p>
+    <w:p>
+      <w:pPr>
+        <w:pStyle w:val="ListParagraph"/>
+        <w:numPr>
+          <w:ilvl w:val="0"/>
+          <w:numId w:val="33"/>
+        </w:numPr>
+        <w:jc w:val="both"/>
         <w:rPr>
           <w:rFonts w:asciiTheme="minorHAnsi" w:hAnsiTheme="minorHAnsi" w:cstheme="minorHAnsi"/>
           <w:color w:val="222222"/>
@@ -548,8 +556,222 @@
           <w:szCs w:val="24"/>
           <w:shd w:val="clear" w:color="auto" w:fill="FFFFFF"/>
         </w:rPr>
+      </w:pPr>
+      <w:r>
+        <w:rPr>
+          <w:rFonts w:asciiTheme="minorHAnsi" w:hAnsiTheme="minorHAnsi" w:cstheme="minorHAnsi"/>
+          <w:color w:val="222222"/>
+          <w:sz w:val="24"/>
+          <w:szCs w:val="24"/>
+          <w:shd w:val="clear" w:color="auto" w:fill="FFFFFF"/>
+        </w:rPr>
+        <w:t>Jan</w:t>
+      </w:r>
+      <w:r>
+        <w:rPr>
+          <w:rFonts w:asciiTheme="minorHAnsi" w:hAnsiTheme="minorHAnsi" w:cstheme="minorHAnsi"/>
+          <w:color w:val="222222"/>
+          <w:sz w:val="24"/>
+          <w:szCs w:val="24"/>
+          <w:shd w:val="clear" w:color="auto" w:fill="FFFFFF"/>
+        </w:rPr>
+        <w:t>uary</w:t>
+      </w:r>
+      <w:r>
+        <w:rPr>
+          <w:rFonts w:asciiTheme="minorHAnsi" w:hAnsiTheme="minorHAnsi" w:cstheme="minorHAnsi"/>
+          <w:color w:val="222222"/>
+          <w:sz w:val="24"/>
+          <w:szCs w:val="24"/>
+          <w:shd w:val="clear" w:color="auto" w:fill="FFFFFF"/>
+        </w:rPr>
+        <w:t xml:space="preserve"> 2004: At this time Facebook was more of self-explanatory than a social media. Meaning, it was promoting and adverting itself since it hasn’t that much members. It had a few sections to explore.</w:t>
+      </w:r>
+    </w:p>
+    <w:p>
+      <w:pPr>
+        <w:pStyle w:val="ListParagraph"/>
+        <w:numPr>
+          <w:ilvl w:val="0"/>
+          <w:numId w:val="33"/>
+        </w:numPr>
+        <w:jc w:val="both"/>
+        <w:rPr>
+          <w:rFonts w:asciiTheme="minorHAnsi" w:hAnsiTheme="minorHAnsi" w:cstheme="minorHAnsi"/>
+          <w:color w:val="222222"/>
+          <w:sz w:val="24"/>
+          <w:szCs w:val="24"/>
+          <w:shd w:val="clear" w:color="auto" w:fill="FFFFFF"/>
+        </w:rPr>
+      </w:pPr>
+      <w:r>
+        <w:rPr>
+          <w:rFonts w:asciiTheme="minorHAnsi" w:hAnsiTheme="minorHAnsi" w:cstheme="minorHAnsi"/>
+          <w:color w:val="222222"/>
+          <w:sz w:val="24"/>
+          <w:szCs w:val="24"/>
+          <w:shd w:val="clear" w:color="auto" w:fill="FFFFFF"/>
+        </w:rPr>
+        <w:t xml:space="preserve">August 08, </w:t>
+      </w:r>
+      <w:r>
+        <w:rPr>
+          <w:rFonts w:asciiTheme="minorHAnsi" w:hAnsiTheme="minorHAnsi" w:cstheme="minorHAnsi"/>
+          <w:color w:val="222222"/>
+          <w:sz w:val="24"/>
+          <w:szCs w:val="24"/>
+          <w:shd w:val="clear" w:color="auto" w:fill="FFFFFF"/>
+        </w:rPr>
+        <w:t xml:space="preserve">2007:  </w:t>
+      </w:r>
+      <w:r>
+        <w:rPr>
+          <w:rFonts w:asciiTheme="minorHAnsi" w:hAnsiTheme="minorHAnsi" w:cstheme="minorHAnsi"/>
+          <w:color w:val="222222"/>
+          <w:sz w:val="24"/>
+          <w:szCs w:val="24"/>
+          <w:shd w:val="clear" w:color="auto" w:fill="FFFFFF"/>
+        </w:rPr>
+        <w:t>This timeline was where Facebook was still a little self-explanatory but way more improve with the additional features like groups, events,</w:t>
+      </w:r>
+      <w:r>
+        <w:rPr>
+          <w:rFonts w:asciiTheme="minorHAnsi" w:hAnsiTheme="minorHAnsi" w:cstheme="minorHAnsi"/>
+          <w:color w:val="222222"/>
+          <w:sz w:val="24"/>
+          <w:szCs w:val="24"/>
+          <w:shd w:val="clear" w:color="auto" w:fill="FFFFFF"/>
+        </w:rPr>
+        <w:t xml:space="preserve"> newsfeed</w:t>
+      </w:r>
+      <w:r>
+        <w:rPr>
+          <w:rFonts w:asciiTheme="minorHAnsi" w:hAnsiTheme="minorHAnsi" w:cstheme="minorHAnsi"/>
+          <w:color w:val="222222"/>
+          <w:sz w:val="24"/>
+          <w:szCs w:val="24"/>
+          <w:shd w:val="clear" w:color="auto" w:fill="FFFFFF"/>
+        </w:rPr>
+        <w:t xml:space="preserve"> and marketplace.</w:t>
+      </w:r>
+    </w:p>
+    <w:p>
+      <w:pPr>
+        <w:pStyle w:val="ListParagraph"/>
+        <w:numPr>
+          <w:ilvl w:val="0"/>
+          <w:numId w:val="33"/>
+        </w:numPr>
+        <w:jc w:val="both"/>
+        <w:rPr>
+          <w:rFonts w:asciiTheme="minorHAnsi" w:hAnsiTheme="minorHAnsi" w:cstheme="minorHAnsi"/>
+          <w:color w:val="222222"/>
+          <w:sz w:val="24"/>
+          <w:szCs w:val="24"/>
+          <w:shd w:val="clear" w:color="auto" w:fill="FFFFFF"/>
+        </w:rPr>
+      </w:pPr>
+      <w:r>
+        <w:rPr>
+          <w:rFonts w:asciiTheme="minorHAnsi" w:hAnsiTheme="minorHAnsi" w:cstheme="minorHAnsi"/>
+          <w:sz w:val="24"/>
+          <w:szCs w:val="24"/>
+          <w:shd w:val="clear" w:color="auto" w:fill="FFFFFF"/>
+        </w:rPr>
+        <w:t>February 03</w:t>
+      </w:r>
+      <w:r>
+        <w:rPr>
+          <w:rFonts w:asciiTheme="minorHAnsi" w:hAnsiTheme="minorHAnsi" w:cstheme="minorHAnsi"/>
+          <w:color w:val="222222"/>
+          <w:sz w:val="24"/>
+          <w:szCs w:val="24"/>
+          <w:shd w:val="clear" w:color="auto" w:fill="FFFFFF"/>
+        </w:rPr>
+        <w:t>, 2010:</w:t>
+      </w:r>
+      <w:r>
+        <w:rPr>
+          <w:rFonts w:asciiTheme="minorHAnsi" w:hAnsiTheme="minorHAnsi" w:cstheme="minorHAnsi"/>
+          <w:color w:val="222222"/>
+          <w:sz w:val="24"/>
+          <w:szCs w:val="24"/>
+          <w:shd w:val="clear" w:color="auto" w:fill="FFFFFF"/>
+        </w:rPr>
+        <w:t xml:space="preserve"> Here Facebook had a wiser use of space at the cover page </w:t>
+      </w:r>
+      <w:r>
+        <w:rPr>
+          <w:rFonts w:asciiTheme="minorHAnsi" w:hAnsiTheme="minorHAnsi" w:cstheme="minorHAnsi"/>
+          <w:sz w:val="24"/>
+          <w:szCs w:val="24"/>
+          <w:shd w:val="clear" w:color="auto" w:fill="FFFFFF"/>
+        </w:rPr>
+        <w:t>than the previous ones.</w:t>
+      </w:r>
+      <w:r>
+        <w:rPr>
+          <w:rFonts w:asciiTheme="minorHAnsi" w:hAnsiTheme="minorHAnsi" w:cstheme="minorHAnsi"/>
+          <w:sz w:val="24"/>
+          <w:szCs w:val="24"/>
+          <w:shd w:val="clear" w:color="auto" w:fill="FFFFFF"/>
+        </w:rPr>
+        <w:t xml:space="preserve"> The incorporation of the like button attracted a lot of customers.</w:t>
+      </w:r>
+      <w:r>
+        <w:rPr>
+          <w:rFonts w:asciiTheme="minorHAnsi" w:hAnsiTheme="minorHAnsi" w:cstheme="minorHAnsi"/>
+          <w:sz w:val="24"/>
+          <w:szCs w:val="24"/>
+          <w:shd w:val="clear" w:color="auto" w:fill="FFFFFF"/>
+        </w:rPr>
+        <w:t xml:space="preserve"> And the pages </w:t>
+      </w:r>
+      <w:r>
+        <w:rPr>
+          <w:rFonts w:asciiTheme="minorHAnsi" w:hAnsiTheme="minorHAnsi" w:cstheme="minorHAnsi"/>
+          <w:sz w:val="24"/>
+          <w:szCs w:val="24"/>
+          <w:shd w:val="clear" w:color="auto" w:fill="FFFFFF"/>
+        </w:rPr>
+        <w:t xml:space="preserve">once logged in </w:t>
+      </w:r>
+      <w:r>
+        <w:rPr>
+          <w:rFonts w:asciiTheme="minorHAnsi" w:hAnsiTheme="minorHAnsi" w:cstheme="minorHAnsi"/>
+          <w:sz w:val="24"/>
+          <w:szCs w:val="24"/>
+          <w:shd w:val="clear" w:color="auto" w:fill="FFFFFF"/>
+        </w:rPr>
+        <w:t>were</w:t>
+      </w:r>
+      <w:r>
+        <w:rPr>
+          <w:rFonts w:asciiTheme="minorHAnsi" w:hAnsiTheme="minorHAnsi" w:cstheme="minorHAnsi"/>
+          <w:sz w:val="24"/>
+          <w:szCs w:val="24"/>
+          <w:shd w:val="clear" w:color="auto" w:fill="FFFFFF"/>
+        </w:rPr>
+        <w:t xml:space="preserve"> a little better than before regarding graphics</w:t>
+      </w:r>
+      <w:r>
+        <w:rPr>
+          <w:rFonts w:asciiTheme="minorHAnsi" w:hAnsiTheme="minorHAnsi" w:cstheme="minorHAnsi"/>
+          <w:sz w:val="24"/>
+          <w:szCs w:val="24"/>
+          <w:shd w:val="clear" w:color="auto" w:fill="FFFFFF"/>
+        </w:rPr>
         <w:t>.</w:t>
       </w:r>
+      <w:r>
+        <w:rPr>
+          <w:rFonts w:asciiTheme="minorHAnsi" w:hAnsiTheme="minorHAnsi" w:cstheme="minorHAnsi"/>
+          <w:sz w:val="24"/>
+          <w:szCs w:val="24"/>
+          <w:shd w:val="clear" w:color="auto" w:fill="FFFFFF"/>
+        </w:rPr>
+        <w:t xml:space="preserve"> </w:t>
+      </w:r>
     </w:p>
     <w:p>
       <w:pPr>
@@ -575,7 +797,7 @@
           <w:szCs w:val="24"/>
           <w:shd w:val="clear" w:color="auto" w:fill="FFFFFF"/>
         </w:rPr>
-        <w:t>Jan</w:t>
+        <w:t>July 11, 2013:</w:t>
       </w:r>
       <w:r>
         <w:rPr>
@@ -585,7 +807,7 @@
           <w:szCs w:val="24"/>
           <w:shd w:val="clear" w:color="auto" w:fill="FFFFFF"/>
         </w:rPr>
-        <w:t>uary</w:t>
+        <w:t xml:space="preserve"> Facebook came with a whole new design at this time of its evolution. It was at year between 2010 and 2013 that the cover photo feature was introduced. </w:t>
       </w:r>
       <w:r>
         <w:rPr>
@@ -595,7 +817,7 @@
           <w:szCs w:val="24"/>
           <w:shd w:val="clear" w:color="auto" w:fill="FFFFFF"/>
         </w:rPr>
-        <w:t xml:space="preserve"> 2004: At this time Facebook was more of self-explanatory than a social media. Meaning, it was promoting and adverting itself since it hasn’t that much members. It had a few sections to explore.</w:t>
+        <w:t>Another feature called the feelings/activity feature to express feelings.</w:t>
       </w:r>
     </w:p>
     <w:p>
@@ -622,7 +844,7 @@
           <w:szCs w:val="24"/>
           <w:shd w:val="clear" w:color="auto" w:fill="FFFFFF"/>
         </w:rPr>
-        <w:t xml:space="preserve">August 08, </w:t>
+        <w:t>March 30, 2016:</w:t>
       </w:r>
       <w:r>
         <w:rPr>
@@ -632,7 +854,7 @@
           <w:szCs w:val="24"/>
           <w:shd w:val="clear" w:color="auto" w:fill="FFFFFF"/>
         </w:rPr>
-        <w:t xml:space="preserve">2007:  </w:t>
+        <w:t xml:space="preserve"> Facebooks front page was still a lot like the immediate aforementioned timeline except for the font changes and hints in the signup section being changed. But unlike appearance, features like reactions were introduced as an alternate to </w:t>
       </w:r>
       <w:r>
         <w:rPr>
@@ -642,58 +864,104 @@
           <w:szCs w:val="24"/>
           <w:shd w:val="clear" w:color="auto" w:fill="FFFFFF"/>
         </w:rPr>
-        <w:t>This timeline was where Facebook was still a little self-explanatory but way more improve with the additional features like groups, events,</w:t>
-      </w:r>
-      <w:r>
-        <w:rPr>
-          <w:rFonts w:asciiTheme="minorHAnsi" w:hAnsiTheme="minorHAnsi" w:cstheme="minorHAnsi"/>
+        <w:t>the like button.</w:t>
+      </w:r>
+    </w:p>
+    <w:p>
+      <w:pPr>
+        <w:pStyle w:val="ListParagraph"/>
+        <w:numPr>
+          <w:ilvl w:val="0"/>
+          <w:numId w:val="32"/>
+        </w:numPr>
+        <w:jc w:val="both"/>
+        <w:rPr>
+          <w:rFonts w:asciiTheme="minorHAnsi" w:hAnsiTheme="minorHAnsi" w:cstheme="minorHAnsi"/>
+          <w:sz w:val="24"/>
+          <w:szCs w:val="24"/>
+          <w:shd w:val="clear" w:color="auto" w:fill="FFFFFF"/>
+        </w:rPr>
+      </w:pPr>
+      <w:r>
+        <w:rPr>
+          <w:rFonts w:asciiTheme="minorHAnsi" w:hAnsiTheme="minorHAnsi" w:cstheme="minorHAnsi"/>
+          <w:sz w:val="24"/>
+          <w:szCs w:val="24"/>
+          <w:shd w:val="clear" w:color="auto" w:fill="FFFFFF"/>
+        </w:rPr>
+        <w:t>Twitter: -</w:t>
+      </w:r>
+      <w:r>
+        <w:rPr>
           <w:color w:val="222222"/>
-          <w:sz w:val="24"/>
-          <w:szCs w:val="24"/>
-          <w:shd w:val="clear" w:color="auto" w:fill="FFFFFF"/>
-        </w:rPr>
-        <w:t xml:space="preserve"> newsfeed</w:t>
-      </w:r>
-      <w:r>
-        <w:rPr>
-          <w:rFonts w:asciiTheme="minorHAnsi" w:hAnsiTheme="minorHAnsi" w:cstheme="minorHAnsi"/>
-          <w:color w:val="222222"/>
-          <w:sz w:val="24"/>
-          <w:szCs w:val="24"/>
-          <w:shd w:val="clear" w:color="auto" w:fill="FFFFFF"/>
-        </w:rPr>
-        <w:t xml:space="preserve"> and marketplace.</w:t>
-      </w:r>
-    </w:p>
-    <w:p>
-      <w:pPr>
-        <w:pStyle w:val="ListParagraph"/>
-        <w:numPr>
-          <w:ilvl w:val="0"/>
-          <w:numId w:val="33"/>
-        </w:numPr>
-        <w:jc w:val="both"/>
-        <w:rPr>
-          <w:rFonts w:asciiTheme="minorHAnsi" w:hAnsiTheme="minorHAnsi" w:cstheme="minorHAnsi"/>
-          <w:color w:val="222222"/>
-          <w:sz w:val="24"/>
-          <w:szCs w:val="24"/>
-          <w:shd w:val="clear" w:color="auto" w:fill="FFFFFF"/>
-        </w:rPr>
-      </w:pPr>
-      <w:r>
-        <w:rPr>
-          <w:rFonts w:asciiTheme="minorHAnsi" w:hAnsiTheme="minorHAnsi" w:cstheme="minorHAnsi"/>
-          <w:sz w:val="24"/>
-          <w:szCs w:val="24"/>
-          <w:shd w:val="clear" w:color="auto" w:fill="FFFFFF"/>
-        </w:rPr>
-        <w:t>February 03</w:t>
-      </w:r>
-      <w:r>
-        <w:rPr>
-          <w:rFonts w:asciiTheme="minorHAnsi" w:hAnsiTheme="minorHAnsi" w:cstheme="minorHAnsi"/>
-          <w:color w:val="222222"/>
+          <w:sz w:val="21"/>
+          <w:szCs w:val="21"/>
+          <w:shd w:val="clear" w:color="auto" w:fill="FFFFFF"/>
+        </w:rPr>
+        <w:t>is an American microblogging and social networking service on which users post and interact with messages known as "tweets". Registered users can post, like, and retweet tweets, but unregistered users can only read them.</w:t>
+      </w:r>
+    </w:p>
+    <w:p>
+      <w:pPr>
+        <w:pStyle w:val="ListParagraph"/>
+        <w:numPr>
+          <w:ilvl w:val="0"/>
+          <w:numId w:val="34"/>
+        </w:numPr>
+        <w:jc w:val="both"/>
+        <w:rPr>
+          <w:rFonts w:asciiTheme="minorHAnsi" w:hAnsiTheme="minorHAnsi" w:cstheme="minorHAnsi"/>
+          <w:sz w:val="24"/>
+          <w:szCs w:val="24"/>
+          <w:shd w:val="clear" w:color="auto" w:fill="FFFFFF"/>
+        </w:rPr>
+      </w:pPr>
+      <w:r>
+        <w:rPr>
+          <w:rFonts w:asciiTheme="minorHAnsi" w:hAnsiTheme="minorHAnsi" w:cstheme="minorHAnsi"/>
+          <w:sz w:val="24"/>
+          <w:szCs w:val="24"/>
+          <w:shd w:val="clear" w:color="auto" w:fill="FFFFFF"/>
+        </w:rPr>
+        <w:t xml:space="preserve">March 04, 2007: </w:t>
+      </w:r>
+      <w:r>
+        <w:rPr>
+          <w:rFonts w:asciiTheme="minorHAnsi" w:hAnsiTheme="minorHAnsi" w:cstheme="minorHAnsi"/>
+          <w:sz w:val="24"/>
+          <w:szCs w:val="24"/>
+          <w:shd w:val="clear" w:color="auto" w:fill="FFFFFF"/>
+        </w:rPr>
+        <w:t>At this timeline Twitter was somehow poorly designed but understandable since there was no better no knowledge. Though am not sure, it looks like it was only done by html knowledge. Some tweets were viewed on the front page but not in an “inviting to read” way.</w:t>
+      </w:r>
+    </w:p>
+    <w:p>
+      <w:pPr>
+        <w:pStyle w:val="ListParagraph"/>
+        <w:numPr>
+          <w:ilvl w:val="0"/>
+          <w:numId w:val="34"/>
+        </w:numPr>
+        <w:jc w:val="both"/>
+        <w:rPr>
+          <w:rFonts w:asciiTheme="minorHAnsi" w:hAnsiTheme="minorHAnsi" w:cstheme="minorHAnsi"/>
+          <w:sz w:val="24"/>
+          <w:szCs w:val="24"/>
+          <w:shd w:val="clear" w:color="auto" w:fill="FFFFFF"/>
+        </w:rPr>
+      </w:pPr>
+      <w:r>
+        <w:rPr>
+          <w:rFonts w:asciiTheme="minorHAnsi" w:hAnsiTheme="minorHAnsi" w:cstheme="minorHAnsi"/>
+          <w:sz w:val="24"/>
+          <w:szCs w:val="24"/>
+          <w:shd w:val="clear" w:color="auto" w:fill="FFFFFF"/>
+        </w:rPr>
+        <w:t>April 21</w:t>
+      </w:r>
+      <w:r>
+        <w:rPr>
+          <w:rFonts w:asciiTheme="minorHAnsi" w:hAnsiTheme="minorHAnsi" w:cstheme="minorHAnsi"/>
           <w:sz w:val="24"/>
           <w:szCs w:val="24"/>
           <w:shd w:val="clear" w:color="auto" w:fill="FFFFFF"/>
@@ -703,75 +971,97 @@
       <w:r>
         <w:rPr>
           <w:rFonts w:asciiTheme="minorHAnsi" w:hAnsiTheme="minorHAnsi" w:cstheme="minorHAnsi"/>
-          <w:color w:val="222222"/>
-          <w:sz w:val="24"/>
-          <w:szCs w:val="24"/>
-          <w:shd w:val="clear" w:color="auto" w:fill="FFFFFF"/>
-        </w:rPr>
-        <w:t xml:space="preserve"> Here Facebook had a wiser use of space at the cover page </w:t>
-      </w:r>
-      <w:r>
-        <w:rPr>
-          <w:rFonts w:asciiTheme="minorHAnsi" w:hAnsiTheme="minorHAnsi" w:cstheme="minorHAnsi"/>
-          <w:sz w:val="24"/>
-          <w:szCs w:val="24"/>
-          <w:shd w:val="clear" w:color="auto" w:fill="FFFFFF"/>
-        </w:rPr>
-        <w:t>than the previous ones.</w:t>
-      </w:r>
-      <w:r>
-        <w:rPr>
-          <w:rFonts w:asciiTheme="minorHAnsi" w:hAnsiTheme="minorHAnsi" w:cstheme="minorHAnsi"/>
-          <w:sz w:val="24"/>
-          <w:szCs w:val="24"/>
-          <w:shd w:val="clear" w:color="auto" w:fill="FFFFFF"/>
-        </w:rPr>
-        <w:t xml:space="preserve"> The incorporation of</w:t>
-      </w:r>
-      <w:r>
-        <w:rPr>
-          <w:rFonts w:asciiTheme="minorHAnsi" w:hAnsiTheme="minorHAnsi" w:cstheme="minorHAnsi"/>
-          <w:sz w:val="24"/>
-          <w:szCs w:val="24"/>
-          <w:shd w:val="clear" w:color="auto" w:fill="FFFFFF"/>
-        </w:rPr>
-        <w:t xml:space="preserve"> the like button attracted a lot of customers.</w:t>
-      </w:r>
-      <w:r>
-        <w:rPr>
-          <w:rFonts w:asciiTheme="minorHAnsi" w:hAnsiTheme="minorHAnsi" w:cstheme="minorHAnsi"/>
-          <w:sz w:val="24"/>
-          <w:szCs w:val="24"/>
-          <w:shd w:val="clear" w:color="auto" w:fill="FFFFFF"/>
-        </w:rPr>
-        <w:t xml:space="preserve"> And the pages </w:t>
-      </w:r>
-      <w:r>
-        <w:rPr>
-          <w:rFonts w:asciiTheme="minorHAnsi" w:hAnsiTheme="minorHAnsi" w:cstheme="minorHAnsi"/>
-          <w:sz w:val="24"/>
-          <w:szCs w:val="24"/>
-          <w:shd w:val="clear" w:color="auto" w:fill="FFFFFF"/>
-        </w:rPr>
-        <w:t xml:space="preserve">once logged in </w:t>
-      </w:r>
-      <w:r>
-        <w:rPr>
-          <w:rFonts w:asciiTheme="minorHAnsi" w:hAnsiTheme="minorHAnsi" w:cstheme="minorHAnsi"/>
-          <w:sz w:val="24"/>
-          <w:szCs w:val="24"/>
-          <w:shd w:val="clear" w:color="auto" w:fill="FFFFFF"/>
-        </w:rPr>
-        <w:t>were</w:t>
-      </w:r>
-      <w:r>
-        <w:rPr>
-          <w:rFonts w:asciiTheme="minorHAnsi" w:hAnsiTheme="minorHAnsi" w:cstheme="minorHAnsi"/>
-          <w:sz w:val="24"/>
-          <w:szCs w:val="24"/>
-          <w:shd w:val="clear" w:color="auto" w:fill="FFFFFF"/>
-        </w:rPr>
-        <w:t xml:space="preserve"> a little better than before regarding graphics</w:t>
+          <w:sz w:val="24"/>
+          <w:szCs w:val="24"/>
+          <w:shd w:val="clear" w:color="auto" w:fill="FFFFFF"/>
+        </w:rPr>
+        <w:t xml:space="preserve"> Twitter improved its look at this point. It was better looking than the immediate aforementioned one and the tweets on the front page were more attractive.</w:t>
+      </w:r>
+    </w:p>
+    <w:p>
+      <w:pPr>
+        <w:pStyle w:val="ListParagraph"/>
+        <w:numPr>
+          <w:ilvl w:val="0"/>
+          <w:numId w:val="34"/>
+        </w:numPr>
+        <w:jc w:val="both"/>
+        <w:rPr>
+          <w:rFonts w:asciiTheme="minorHAnsi" w:hAnsiTheme="minorHAnsi" w:cstheme="minorHAnsi"/>
+          <w:sz w:val="24"/>
+          <w:szCs w:val="24"/>
+          <w:shd w:val="clear" w:color="auto" w:fill="FFFFFF"/>
+        </w:rPr>
+      </w:pPr>
+      <w:r>
+        <w:rPr>
+          <w:rFonts w:asciiTheme="minorHAnsi" w:hAnsiTheme="minorHAnsi" w:cstheme="minorHAnsi"/>
+          <w:sz w:val="24"/>
+          <w:szCs w:val="24"/>
+          <w:shd w:val="clear" w:color="auto" w:fill="FFFFFF"/>
+        </w:rPr>
+        <w:t>October 10, 2013:</w:t>
+      </w:r>
+      <w:r>
+        <w:rPr>
+          <w:rFonts w:asciiTheme="minorHAnsi" w:hAnsiTheme="minorHAnsi" w:cstheme="minorHAnsi"/>
+          <w:sz w:val="24"/>
+          <w:szCs w:val="24"/>
+          <w:shd w:val="clear" w:color="auto" w:fill="FFFFFF"/>
+        </w:rPr>
+        <w:t xml:space="preserve"> Here twitter had viewable videos additional to tweets. The favicon of twitter was also changed. This means that the logo was also changed which is the tweeting bird. </w:t>
+      </w:r>
+      <w:r>
+        <w:rPr>
+          <w:rFonts w:asciiTheme="minorHAnsi" w:hAnsiTheme="minorHAnsi" w:cstheme="minorHAnsi"/>
+          <w:sz w:val="24"/>
+          <w:szCs w:val="24"/>
+          <w:shd w:val="clear" w:color="auto" w:fill="FFFFFF"/>
+        </w:rPr>
+        <w:t xml:space="preserve"> </w:t>
+      </w:r>
+      <w:r>
+        <w:rPr>
+          <w:rFonts w:asciiTheme="minorHAnsi" w:hAnsiTheme="minorHAnsi" w:cstheme="minorHAnsi"/>
+          <w:sz w:val="24"/>
+          <w:szCs w:val="24"/>
+          <w:shd w:val="clear" w:color="auto" w:fill="FFFFFF"/>
+        </w:rPr>
+        <w:tab/>
+      </w:r>
+    </w:p>
+    <w:p>
+      <w:pPr>
+        <w:pStyle w:val="ListParagraph"/>
+        <w:numPr>
+          <w:ilvl w:val="0"/>
+          <w:numId w:val="34"/>
+        </w:numPr>
+        <w:jc w:val="both"/>
+        <w:rPr>
+          <w:rFonts w:asciiTheme="minorHAnsi" w:hAnsiTheme="minorHAnsi" w:cstheme="minorHAnsi"/>
+          <w:sz w:val="24"/>
+          <w:szCs w:val="24"/>
+          <w:shd w:val="clear" w:color="auto" w:fill="FFFFFF"/>
+        </w:rPr>
+      </w:pPr>
+      <w:r>
+        <w:rPr>
+          <w:rFonts w:asciiTheme="minorHAnsi" w:hAnsiTheme="minorHAnsi" w:cstheme="minorHAnsi"/>
+          <w:sz w:val="24"/>
+          <w:szCs w:val="24"/>
+          <w:shd w:val="clear" w:color="auto" w:fill="FFFFFF"/>
+        </w:rPr>
+        <w:t>June 17, 2016:</w:t>
+      </w:r>
+      <w:r>
+        <w:rPr>
+          <w:rFonts w:asciiTheme="minorHAnsi" w:hAnsiTheme="minorHAnsi" w:cstheme="minorHAnsi"/>
+          <w:sz w:val="24"/>
+          <w:szCs w:val="24"/>
+          <w:shd w:val="clear" w:color="auto" w:fill="FFFFFF"/>
+        </w:rPr>
+        <w:t xml:space="preserve"> Twitter at this timeline as I observed it was present with a lot of new technologies. And it added a lot of contents to be viewed on the front page like never before</w:t>
       </w:r>
       <w:r>
         <w:rPr>
@@ -789,121 +1079,60 @@
           <w:szCs w:val="24"/>
           <w:shd w:val="clear" w:color="auto" w:fill="FFFFFF"/>
         </w:rPr>
-        <w:t xml:space="preserve"> </w:t>
-      </w:r>
-    </w:p>
-    <w:p>
-      <w:pPr>
-        <w:pStyle w:val="ListParagraph"/>
-        <w:numPr>
-          <w:ilvl w:val="0"/>
-          <w:numId w:val="33"/>
-        </w:numPr>
-        <w:jc w:val="both"/>
-        <w:rPr>
-          <w:rFonts w:asciiTheme="minorHAnsi" w:hAnsiTheme="minorHAnsi" w:cstheme="minorHAnsi"/>
-          <w:color w:val="222222"/>
-          <w:sz w:val="24"/>
-          <w:szCs w:val="24"/>
-          <w:shd w:val="clear" w:color="auto" w:fill="FFFFFF"/>
-        </w:rPr>
-      </w:pPr>
-      <w:r>
-        <w:rPr>
-          <w:rFonts w:asciiTheme="minorHAnsi" w:hAnsiTheme="minorHAnsi" w:cstheme="minorHAnsi"/>
-          <w:color w:val="222222"/>
-          <w:sz w:val="24"/>
-          <w:szCs w:val="24"/>
-          <w:shd w:val="clear" w:color="auto" w:fill="FFFFFF"/>
-        </w:rPr>
-        <w:t>July 11, 2013:</w:t>
-      </w:r>
-      <w:r>
-        <w:rPr>
-          <w:rFonts w:asciiTheme="minorHAnsi" w:hAnsiTheme="minorHAnsi" w:cstheme="minorHAnsi"/>
-          <w:color w:val="222222"/>
-          <w:sz w:val="24"/>
-          <w:szCs w:val="24"/>
-          <w:shd w:val="clear" w:color="auto" w:fill="FFFFFF"/>
-        </w:rPr>
-        <w:t xml:space="preserve"> Facebook came with a whole new design at this time of its evolution. It was at year between 2010 and 2013 that the cover photo feature was introduced. </w:t>
-      </w:r>
-      <w:r>
-        <w:rPr>
-          <w:rFonts w:asciiTheme="minorHAnsi" w:hAnsiTheme="minorHAnsi" w:cstheme="minorHAnsi"/>
-          <w:color w:val="222222"/>
-          <w:sz w:val="24"/>
-          <w:szCs w:val="24"/>
-          <w:shd w:val="clear" w:color="auto" w:fill="FFFFFF"/>
-        </w:rPr>
-        <w:t xml:space="preserve">Another feature </w:t>
-      </w:r>
-      <w:r>
-        <w:rPr>
-          <w:rFonts w:asciiTheme="minorHAnsi" w:hAnsiTheme="minorHAnsi" w:cstheme="minorHAnsi"/>
-          <w:color w:val="222222"/>
-          <w:sz w:val="24"/>
-          <w:szCs w:val="24"/>
-          <w:shd w:val="clear" w:color="auto" w:fill="FFFFFF"/>
-        </w:rPr>
-        <w:t>calle</w:t>
-      </w:r>
-      <w:r>
-        <w:rPr>
-          <w:rFonts w:asciiTheme="minorHAnsi" w:hAnsiTheme="minorHAnsi" w:cstheme="minorHAnsi"/>
-          <w:color w:val="222222"/>
-          <w:sz w:val="24"/>
-          <w:szCs w:val="24"/>
-          <w:shd w:val="clear" w:color="auto" w:fill="FFFFFF"/>
-        </w:rPr>
-        <w:t>d the feelings/activity feature to express feelings.</w:t>
-      </w:r>
-    </w:p>
-    <w:p>
-      <w:pPr>
-        <w:pStyle w:val="ListParagraph"/>
-        <w:numPr>
-          <w:ilvl w:val="0"/>
-          <w:numId w:val="33"/>
-        </w:numPr>
-        <w:jc w:val="both"/>
-        <w:rPr>
-          <w:rFonts w:asciiTheme="minorHAnsi" w:hAnsiTheme="minorHAnsi" w:cstheme="minorHAnsi"/>
-          <w:color w:val="222222"/>
-          <w:sz w:val="24"/>
-          <w:szCs w:val="24"/>
-          <w:shd w:val="clear" w:color="auto" w:fill="FFFFFF"/>
-        </w:rPr>
-      </w:pPr>
-      <w:r>
-        <w:rPr>
-          <w:rFonts w:asciiTheme="minorHAnsi" w:hAnsiTheme="minorHAnsi" w:cstheme="minorHAnsi"/>
-          <w:color w:val="222222"/>
-          <w:sz w:val="24"/>
-          <w:szCs w:val="24"/>
-          <w:shd w:val="clear" w:color="auto" w:fill="FFFFFF"/>
-        </w:rPr>
-        <w:t>March 30, 2016:</w:t>
-      </w:r>
-      <w:r>
-        <w:rPr>
-          <w:rFonts w:asciiTheme="minorHAnsi" w:hAnsiTheme="minorHAnsi" w:cstheme="minorHAnsi"/>
-          <w:color w:val="222222"/>
-          <w:sz w:val="24"/>
-          <w:szCs w:val="24"/>
-          <w:shd w:val="clear" w:color="auto" w:fill="FFFFFF"/>
-        </w:rPr>
-        <w:t xml:space="preserve"> Facebooks front page was still a lot like the immediate aforementioned timeline except for the font changes and hints in the signup section being changed. But unlike appearance, features like reactions were introduced as an alternate to </w:t>
-      </w:r>
-      <w:r>
-        <w:rPr>
-          <w:rFonts w:asciiTheme="minorHAnsi" w:hAnsiTheme="minorHAnsi" w:cstheme="minorHAnsi"/>
-          <w:color w:val="222222"/>
-          <w:sz w:val="24"/>
-          <w:szCs w:val="24"/>
-          <w:shd w:val="clear" w:color="auto" w:fill="FFFFFF"/>
-        </w:rPr>
-        <w:t>the like button.</w:t>
+        <w:t xml:space="preserve"> The front page could be scrolled up and down like none of the others before which had a fixed page.</w:t>
+      </w:r>
+    </w:p>
+    <w:p>
+      <w:pPr>
+        <w:pStyle w:val="ListParagraph"/>
+        <w:numPr>
+          <w:ilvl w:val="0"/>
+          <w:numId w:val="34"/>
+        </w:numPr>
+        <w:jc w:val="both"/>
+        <w:rPr>
+          <w:rFonts w:asciiTheme="minorHAnsi" w:hAnsiTheme="minorHAnsi" w:cstheme="minorHAnsi"/>
+          <w:sz w:val="24"/>
+          <w:szCs w:val="24"/>
+          <w:shd w:val="clear" w:color="auto" w:fill="FFFFFF"/>
+        </w:rPr>
+      </w:pPr>
+      <w:r>
+        <w:rPr>
+          <w:rFonts w:asciiTheme="minorHAnsi" w:hAnsiTheme="minorHAnsi" w:cstheme="minorHAnsi"/>
+          <w:sz w:val="24"/>
+          <w:szCs w:val="24"/>
+          <w:shd w:val="clear" w:color="auto" w:fill="FFFFFF"/>
+        </w:rPr>
+        <w:lastRenderedPageBreak/>
+        <w:t xml:space="preserve">November 04, 2019: </w:t>
+      </w:r>
+      <w:r>
+        <w:rPr>
+          <w:rFonts w:asciiTheme="minorHAnsi" w:hAnsiTheme="minorHAnsi" w:cstheme="minorHAnsi"/>
+          <w:sz w:val="24"/>
+          <w:szCs w:val="24"/>
+          <w:shd w:val="clear" w:color="auto" w:fill="FFFFFF"/>
+        </w:rPr>
+        <w:t>comparing the immediate above timeline and this timeline we can see there’s an appearance change. At this timeline, unlike the previous one, it didn’t have the scrolling feature since there are no tweets to be viewed at the front page. And the alignments of the signup/login section and the information</w:t>
+      </w:r>
+      <w:r>
+        <w:rPr>
+          <w:rFonts w:asciiTheme="minorHAnsi" w:hAnsiTheme="minorHAnsi" w:cstheme="minorHAnsi"/>
+          <w:sz w:val="24"/>
+          <w:szCs w:val="24"/>
+          <w:shd w:val="clear" w:color="auto" w:fill="FFFFFF"/>
+        </w:rPr>
+        <w:t xml:space="preserve"> or </w:t>
+      </w:r>
+      <w:r>
+        <w:rPr>
+          <w:rFonts w:asciiTheme="minorHAnsi" w:hAnsiTheme="minorHAnsi" w:cstheme="minorHAnsi"/>
+          <w:sz w:val="24"/>
+          <w:szCs w:val="24"/>
+          <w:shd w:val="clear" w:color="auto" w:fill="FFFFFF"/>
+        </w:rPr>
+        <w:t>suggestion section were a lot different from the former one.</w:t>
       </w:r>
     </w:p>
     <w:p>
@@ -928,278 +1157,216 @@
           <w:szCs w:val="24"/>
           <w:shd w:val="clear" w:color="auto" w:fill="FFFFFF"/>
         </w:rPr>
-        <w:t>Twitter: -</w:t>
+        <w:t>Google</w:t>
+      </w:r>
+      <w:r>
+        <w:rPr>
+          <w:rFonts w:asciiTheme="minorHAnsi" w:hAnsiTheme="minorHAnsi" w:cstheme="minorHAnsi"/>
+          <w:sz w:val="24"/>
+          <w:szCs w:val="24"/>
+          <w:shd w:val="clear" w:color="auto" w:fill="FFFFFF"/>
+        </w:rPr>
+        <w:t>: -</w:t>
+      </w:r>
+      <w:r>
+        <w:rPr>
+          <w:rFonts w:asciiTheme="minorHAnsi" w:hAnsiTheme="minorHAnsi" w:cstheme="minorHAnsi"/>
+          <w:sz w:val="24"/>
+          <w:szCs w:val="24"/>
+          <w:shd w:val="clear" w:color="auto" w:fill="FFFFFF"/>
+        </w:rPr>
+        <w:t>is an American multinational technology company that specializes in Internet-related services and products, which include online advertising technologies, search engine, cloud computing, software, and hardware.</w:t>
+      </w:r>
+    </w:p>
+    <w:p>
+      <w:pPr>
+        <w:pStyle w:val="ListParagraph"/>
+        <w:numPr>
+          <w:ilvl w:val="0"/>
+          <w:numId w:val="35"/>
+        </w:numPr>
+        <w:jc w:val="both"/>
+        <w:rPr>
+          <w:rFonts w:asciiTheme="minorHAnsi" w:hAnsiTheme="minorHAnsi" w:cstheme="minorHAnsi"/>
+          <w:sz w:val="24"/>
+          <w:szCs w:val="24"/>
+          <w:shd w:val="clear" w:color="auto" w:fill="FFFFFF"/>
+        </w:rPr>
+      </w:pPr>
+      <w:r>
+        <w:rPr>
+          <w:rFonts w:asciiTheme="minorHAnsi" w:hAnsiTheme="minorHAnsi" w:cstheme="minorHAnsi"/>
+          <w:sz w:val="24"/>
+          <w:szCs w:val="24"/>
+          <w:shd w:val="clear" w:color="auto" w:fill="FFFFFF"/>
+        </w:rPr>
+        <w:t xml:space="preserve">July 02, 2007: Google at this point of time was </w:t>
+      </w:r>
+      <w:r>
+        <w:rPr>
+          <w:rFonts w:asciiTheme="minorHAnsi" w:hAnsiTheme="minorHAnsi" w:cstheme="minorHAnsi"/>
+          <w:sz w:val="24"/>
+          <w:szCs w:val="24"/>
+          <w:shd w:val="clear" w:color="auto" w:fill="FFFFFF"/>
+        </w:rPr>
+        <w:t>somehow ugly. The front was too much edgy, dull and didn’t implement a wise use of space. It looks like at this time, appearance wasn’t a concern to google.</w:t>
+      </w:r>
+    </w:p>
+    <w:p>
+      <w:pPr>
+        <w:pStyle w:val="ListParagraph"/>
+        <w:numPr>
+          <w:ilvl w:val="0"/>
+          <w:numId w:val="35"/>
+        </w:numPr>
+        <w:jc w:val="both"/>
+        <w:rPr>
+          <w:rFonts w:asciiTheme="minorHAnsi" w:hAnsiTheme="minorHAnsi" w:cstheme="minorHAnsi"/>
+          <w:sz w:val="24"/>
+          <w:szCs w:val="24"/>
+          <w:shd w:val="clear" w:color="auto" w:fill="FFFFFF"/>
+        </w:rPr>
+      </w:pPr>
+      <w:r>
+        <w:rPr>
+          <w:rFonts w:asciiTheme="minorHAnsi" w:hAnsiTheme="minorHAnsi" w:cstheme="minorHAnsi"/>
+          <w:sz w:val="24"/>
+          <w:szCs w:val="24"/>
+          <w:shd w:val="clear" w:color="auto" w:fill="FFFFFF"/>
+        </w:rPr>
+        <w:t>March 16, 2010:</w:t>
+      </w:r>
+      <w:r>
+        <w:rPr>
+          <w:rFonts w:asciiTheme="minorHAnsi" w:hAnsiTheme="minorHAnsi" w:cstheme="minorHAnsi"/>
+          <w:sz w:val="24"/>
+          <w:szCs w:val="24"/>
+          <w:shd w:val="clear" w:color="auto" w:fill="FFFFFF"/>
+        </w:rPr>
+        <w:t xml:space="preserve"> Here Google increased the size of the search bar. At the top left of the front page the ‘shopping’ link was added and at the top right of the front page the ‘search settings’ link was added as well. Spaces were also added between the elements in the front page of the website.</w:t>
+      </w:r>
+    </w:p>
+    <w:p>
+      <w:pPr>
+        <w:pStyle w:val="ListParagraph"/>
+        <w:numPr>
+          <w:ilvl w:val="0"/>
+          <w:numId w:val="35"/>
+        </w:numPr>
+        <w:jc w:val="both"/>
+        <w:rPr>
+          <w:rFonts w:asciiTheme="minorHAnsi" w:hAnsiTheme="minorHAnsi" w:cstheme="minorHAnsi"/>
+          <w:sz w:val="24"/>
+          <w:szCs w:val="24"/>
+          <w:shd w:val="clear" w:color="auto" w:fill="FFFFFF"/>
+        </w:rPr>
+      </w:pPr>
+      <w:r>
+        <w:rPr>
+          <w:rFonts w:asciiTheme="minorHAnsi" w:hAnsiTheme="minorHAnsi" w:cstheme="minorHAnsi"/>
+          <w:sz w:val="24"/>
+          <w:szCs w:val="24"/>
+          <w:shd w:val="clear" w:color="auto" w:fill="FFFFFF"/>
+        </w:rPr>
+        <w:t>December 02, 2013:</w:t>
+      </w:r>
+      <w:r>
+        <w:rPr>
+          <w:rFonts w:asciiTheme="minorHAnsi" w:hAnsiTheme="minorHAnsi" w:cstheme="minorHAnsi"/>
+          <w:sz w:val="24"/>
+          <w:szCs w:val="24"/>
+          <w:shd w:val="clear" w:color="auto" w:fill="FFFFFF"/>
+        </w:rPr>
+        <w:t xml:space="preserve"> At this timeline compared immediate previous one Google added the links ‘Play’, ‘YouTube’ and ‘Drive’ at the top right of the home page.</w:t>
+      </w:r>
+      <w:r>
+        <w:rPr>
+          <w:rFonts w:asciiTheme="minorHAnsi" w:hAnsiTheme="minorHAnsi" w:cstheme="minorHAnsi"/>
+          <w:sz w:val="24"/>
+          <w:szCs w:val="24"/>
+          <w:shd w:val="clear" w:color="auto" w:fill="FFFFFF"/>
+        </w:rPr>
+        <w:t xml:space="preserve"> The google sign became of a woman’s involved in it.  Last thing is, I have witnessed them trying to advertise a website by the name of ‘Nexus 7.’</w:t>
+      </w:r>
+    </w:p>
+    <w:p>
+      <w:pPr>
+        <w:pStyle w:val="ListParagraph"/>
+        <w:numPr>
+          <w:ilvl w:val="0"/>
+          <w:numId w:val="35"/>
+        </w:numPr>
+        <w:jc w:val="both"/>
+        <w:rPr>
+          <w:rFonts w:asciiTheme="minorHAnsi" w:hAnsiTheme="minorHAnsi" w:cstheme="minorHAnsi"/>
+          <w:sz w:val="24"/>
+          <w:szCs w:val="24"/>
+          <w:shd w:val="clear" w:color="auto" w:fill="FFFFFF"/>
+        </w:rPr>
+      </w:pPr>
+      <w:r>
+        <w:rPr>
+          <w:rFonts w:asciiTheme="minorHAnsi" w:hAnsiTheme="minorHAnsi" w:cstheme="minorHAnsi"/>
+          <w:sz w:val="24"/>
+          <w:szCs w:val="24"/>
+          <w:shd w:val="clear" w:color="auto" w:fill="FFFFFF"/>
+        </w:rPr>
+        <w:t>February 17, 2016:</w:t>
+      </w:r>
+      <w:r>
+        <w:rPr>
+          <w:rFonts w:asciiTheme="minorHAnsi" w:hAnsiTheme="minorHAnsi" w:cstheme="minorHAnsi"/>
+          <w:sz w:val="24"/>
+          <w:szCs w:val="24"/>
+          <w:shd w:val="clear" w:color="auto" w:fill="FFFFFF"/>
+        </w:rPr>
+        <w:t xml:space="preserve"> Google was exactly unchanged though the years to this timeline with the sole change of returning to the previous google sign that takes the center space of the home page of the website. I noticed that google added his logo as the favicon of the website.</w:t>
+      </w:r>
+    </w:p>
+    <w:p>
+      <w:pPr>
+        <w:pStyle w:val="ListParagraph"/>
+        <w:numPr>
+          <w:ilvl w:val="0"/>
+          <w:numId w:val="35"/>
+        </w:numPr>
+        <w:jc w:val="both"/>
+        <w:rPr>
+          <w:rFonts w:asciiTheme="minorHAnsi" w:hAnsiTheme="minorHAnsi" w:cstheme="minorHAnsi"/>
+          <w:sz w:val="24"/>
+          <w:szCs w:val="24"/>
+          <w:shd w:val="clear" w:color="auto" w:fill="FFFFFF"/>
+        </w:rPr>
+      </w:pPr>
+      <w:r>
+        <w:rPr>
+          <w:rFonts w:asciiTheme="minorHAnsi" w:hAnsiTheme="minorHAnsi" w:cstheme="minorHAnsi"/>
+          <w:sz w:val="24"/>
+          <w:szCs w:val="24"/>
+          <w:shd w:val="clear" w:color="auto" w:fill="FFFFFF"/>
+        </w:rPr>
+        <w:t xml:space="preserve">August 14, 2019: </w:t>
+      </w:r>
+      <w:r>
+        <w:rPr>
+          <w:rFonts w:asciiTheme="minorHAnsi" w:hAnsiTheme="minorHAnsi" w:cstheme="minorHAnsi"/>
+          <w:sz w:val="24"/>
+          <w:szCs w:val="24"/>
+          <w:shd w:val="clear" w:color="auto" w:fill="FFFFFF"/>
+        </w:rPr>
+        <w:t xml:space="preserve">Google became more precise about the contents </w:t>
+      </w:r>
+      <w:r>
+        <w:rPr>
+          <w:rFonts w:asciiTheme="minorHAnsi" w:hAnsiTheme="minorHAnsi" w:cstheme="minorHAnsi"/>
+          <w:sz w:val="24"/>
+          <w:szCs w:val="24"/>
+          <w:shd w:val="clear" w:color="auto" w:fill="FFFFFF"/>
+        </w:rPr>
+        <w:t>at its home page and nevertheless becoming more functional. In its search bar, it added a recording like icon so that we can use speech recognition optional to typing.  At the top right of the home page it added this menu icon like button that gives alternatives to the new platforms created by the Google company.</w:t>
       </w:r>
       <w:bookmarkStart w:id="0" w:name="_GoBack"/>
       <w:bookmarkEnd w:id="0"/>
-      <w:r>
-        <w:rPr>
-          <w:color w:val="222222"/>
-          <w:sz w:val="21"/>
-          <w:szCs w:val="21"/>
-          <w:shd w:val="clear" w:color="auto" w:fill="FFFFFF"/>
-        </w:rPr>
-        <w:t>is an American microblogging and social networking service on which users post and interact with messages known as "tweets". Registered users can post, like, and retweet tweets, but unregistered users can only read them.</w:t>
-      </w:r>
-    </w:p>
-    <w:p>
-      <w:pPr>
-        <w:pStyle w:val="ListParagraph"/>
-        <w:numPr>
-          <w:ilvl w:val="0"/>
-          <w:numId w:val="34"/>
-        </w:numPr>
-        <w:jc w:val="both"/>
-        <w:rPr>
-          <w:rFonts w:asciiTheme="minorHAnsi" w:hAnsiTheme="minorHAnsi" w:cstheme="minorHAnsi"/>
-          <w:sz w:val="24"/>
-          <w:szCs w:val="24"/>
-          <w:shd w:val="clear" w:color="auto" w:fill="FFFFFF"/>
-        </w:rPr>
-      </w:pPr>
-      <w:r>
-        <w:rPr>
-          <w:rFonts w:asciiTheme="minorHAnsi" w:hAnsiTheme="minorHAnsi" w:cstheme="minorHAnsi"/>
-          <w:sz w:val="24"/>
-          <w:szCs w:val="24"/>
-          <w:shd w:val="clear" w:color="auto" w:fill="FFFFFF"/>
-        </w:rPr>
-        <w:t xml:space="preserve">March 04, 2007: </w:t>
-      </w:r>
-      <w:r>
-        <w:rPr>
-          <w:rFonts w:asciiTheme="minorHAnsi" w:hAnsiTheme="minorHAnsi" w:cstheme="minorHAnsi"/>
-          <w:sz w:val="24"/>
-          <w:szCs w:val="24"/>
-          <w:shd w:val="clear" w:color="auto" w:fill="FFFFFF"/>
-        </w:rPr>
-        <w:t>At this timeline Twitter was somehow poorly designed but understandable since there was no better no knowledge. Though am not sure, it looks like it was only done by html knowledge. Some tweets were viewed on the front page but not in an “inviting to read” way.</w:t>
-      </w:r>
-    </w:p>
-    <w:p>
-      <w:pPr>
-        <w:pStyle w:val="ListParagraph"/>
-        <w:numPr>
-          <w:ilvl w:val="0"/>
-          <w:numId w:val="34"/>
-        </w:numPr>
-        <w:jc w:val="both"/>
-        <w:rPr>
-          <w:rFonts w:asciiTheme="minorHAnsi" w:hAnsiTheme="minorHAnsi" w:cstheme="minorHAnsi"/>
-          <w:sz w:val="24"/>
-          <w:szCs w:val="24"/>
-          <w:shd w:val="clear" w:color="auto" w:fill="FFFFFF"/>
-        </w:rPr>
-      </w:pPr>
-      <w:r>
-        <w:rPr>
-          <w:rFonts w:asciiTheme="minorHAnsi" w:hAnsiTheme="minorHAnsi" w:cstheme="minorHAnsi"/>
-          <w:sz w:val="24"/>
-          <w:szCs w:val="24"/>
-          <w:shd w:val="clear" w:color="auto" w:fill="FFFFFF"/>
-        </w:rPr>
-        <w:t>April 21</w:t>
-      </w:r>
-      <w:r>
-        <w:rPr>
-          <w:rFonts w:asciiTheme="minorHAnsi" w:hAnsiTheme="minorHAnsi" w:cstheme="minorHAnsi"/>
-          <w:sz w:val="24"/>
-          <w:szCs w:val="24"/>
-          <w:shd w:val="clear" w:color="auto" w:fill="FFFFFF"/>
-        </w:rPr>
-        <w:t>, 2010:</w:t>
-      </w:r>
-      <w:r>
-        <w:rPr>
-          <w:rFonts w:asciiTheme="minorHAnsi" w:hAnsiTheme="minorHAnsi" w:cstheme="minorHAnsi"/>
-          <w:sz w:val="24"/>
-          <w:szCs w:val="24"/>
-          <w:shd w:val="clear" w:color="auto" w:fill="FFFFFF"/>
-        </w:rPr>
-        <w:t xml:space="preserve"> Twitter improved its look at this point. It was better looking than the immediate aforementioned one and the tweets on the front page were more attractive.</w:t>
-      </w:r>
-    </w:p>
-    <w:p>
-      <w:pPr>
-        <w:pStyle w:val="ListParagraph"/>
-        <w:numPr>
-          <w:ilvl w:val="0"/>
-          <w:numId w:val="34"/>
-        </w:numPr>
-        <w:jc w:val="both"/>
-        <w:rPr>
-          <w:rFonts w:asciiTheme="minorHAnsi" w:hAnsiTheme="minorHAnsi" w:cstheme="minorHAnsi"/>
-          <w:sz w:val="24"/>
-          <w:szCs w:val="24"/>
-          <w:shd w:val="clear" w:color="auto" w:fill="FFFFFF"/>
-        </w:rPr>
-      </w:pPr>
-      <w:r>
-        <w:rPr>
-          <w:rFonts w:asciiTheme="minorHAnsi" w:hAnsiTheme="minorHAnsi" w:cstheme="minorHAnsi"/>
-          <w:sz w:val="24"/>
-          <w:szCs w:val="24"/>
-          <w:shd w:val="clear" w:color="auto" w:fill="FFFFFF"/>
-        </w:rPr>
-        <w:t>October 10, 2013:</w:t>
-      </w:r>
-      <w:r>
-        <w:rPr>
-          <w:rFonts w:asciiTheme="minorHAnsi" w:hAnsiTheme="minorHAnsi" w:cstheme="minorHAnsi"/>
-          <w:sz w:val="24"/>
-          <w:szCs w:val="24"/>
-          <w:shd w:val="clear" w:color="auto" w:fill="FFFFFF"/>
-        </w:rPr>
-        <w:t xml:space="preserve"> Here twitter had viewable videos additional to tweets. The favicon of twitter was also changed. This means that the logo was also changed which is the tweeting bird. </w:t>
-      </w:r>
-      <w:r>
-        <w:rPr>
-          <w:rFonts w:asciiTheme="minorHAnsi" w:hAnsiTheme="minorHAnsi" w:cstheme="minorHAnsi"/>
-          <w:sz w:val="24"/>
-          <w:szCs w:val="24"/>
-          <w:shd w:val="clear" w:color="auto" w:fill="FFFFFF"/>
-        </w:rPr>
-        <w:t xml:space="preserve"> </w:t>
-      </w:r>
-      <w:r>
-        <w:rPr>
-          <w:rFonts w:asciiTheme="minorHAnsi" w:hAnsiTheme="minorHAnsi" w:cstheme="minorHAnsi"/>
-          <w:sz w:val="24"/>
-          <w:szCs w:val="24"/>
-          <w:shd w:val="clear" w:color="auto" w:fill="FFFFFF"/>
-        </w:rPr>
-        <w:tab/>
-      </w:r>
-    </w:p>
-    <w:p>
-      <w:pPr>
-        <w:pStyle w:val="ListParagraph"/>
-        <w:numPr>
-          <w:ilvl w:val="0"/>
-          <w:numId w:val="34"/>
-        </w:numPr>
-        <w:jc w:val="both"/>
-        <w:rPr>
-          <w:rFonts w:asciiTheme="minorHAnsi" w:hAnsiTheme="minorHAnsi" w:cstheme="minorHAnsi"/>
-          <w:sz w:val="24"/>
-          <w:szCs w:val="24"/>
-          <w:shd w:val="clear" w:color="auto" w:fill="FFFFFF"/>
-        </w:rPr>
-      </w:pPr>
-      <w:r>
-        <w:rPr>
-          <w:rFonts w:asciiTheme="minorHAnsi" w:hAnsiTheme="minorHAnsi" w:cstheme="minorHAnsi"/>
-          <w:sz w:val="24"/>
-          <w:szCs w:val="24"/>
-          <w:shd w:val="clear" w:color="auto" w:fill="FFFFFF"/>
-        </w:rPr>
-        <w:t>June 17, 2016:</w:t>
-      </w:r>
-      <w:r>
-        <w:rPr>
-          <w:rFonts w:asciiTheme="minorHAnsi" w:hAnsiTheme="minorHAnsi" w:cstheme="minorHAnsi"/>
-          <w:sz w:val="24"/>
-          <w:szCs w:val="24"/>
-          <w:shd w:val="clear" w:color="auto" w:fill="FFFFFF"/>
-        </w:rPr>
-        <w:t xml:space="preserve"> Twitter at this timeline as I observed it was present with a lot of new technologies. And it added a lot of contents to be viewed on the front page like never before</w:t>
-      </w:r>
-      <w:r>
-        <w:rPr>
-          <w:rFonts w:asciiTheme="minorHAnsi" w:hAnsiTheme="minorHAnsi" w:cstheme="minorHAnsi"/>
-          <w:sz w:val="24"/>
-          <w:szCs w:val="24"/>
-          <w:shd w:val="clear" w:color="auto" w:fill="FFFFFF"/>
-        </w:rPr>
-        <w:t>.</w:t>
-      </w:r>
-      <w:r>
-        <w:rPr>
-          <w:rFonts w:asciiTheme="minorHAnsi" w:hAnsiTheme="minorHAnsi" w:cstheme="minorHAnsi"/>
-          <w:sz w:val="24"/>
-          <w:szCs w:val="24"/>
-          <w:shd w:val="clear" w:color="auto" w:fill="FFFFFF"/>
-        </w:rPr>
-        <w:t xml:space="preserve"> The front page could be scrolled up and down like none of the others before which had a fixed page.</w:t>
-      </w:r>
-    </w:p>
-    <w:p>
-      <w:pPr>
-        <w:pStyle w:val="ListParagraph"/>
-        <w:numPr>
-          <w:ilvl w:val="0"/>
-          <w:numId w:val="34"/>
-        </w:numPr>
-        <w:jc w:val="both"/>
-        <w:rPr>
-          <w:rFonts w:asciiTheme="minorHAnsi" w:hAnsiTheme="minorHAnsi" w:cstheme="minorHAnsi"/>
-          <w:sz w:val="24"/>
-          <w:szCs w:val="24"/>
-          <w:shd w:val="clear" w:color="auto" w:fill="FFFFFF"/>
-        </w:rPr>
-      </w:pPr>
-      <w:r>
-        <w:rPr>
-          <w:rFonts w:asciiTheme="minorHAnsi" w:hAnsiTheme="minorHAnsi" w:cstheme="minorHAnsi"/>
-          <w:sz w:val="24"/>
-          <w:szCs w:val="24"/>
-          <w:shd w:val="clear" w:color="auto" w:fill="FFFFFF"/>
-        </w:rPr>
-        <w:lastRenderedPageBreak/>
-        <w:t xml:space="preserve">November 04, 2019: </w:t>
-      </w:r>
-      <w:r>
-        <w:rPr>
-          <w:rFonts w:asciiTheme="minorHAnsi" w:hAnsiTheme="minorHAnsi" w:cstheme="minorHAnsi"/>
-          <w:sz w:val="24"/>
-          <w:szCs w:val="24"/>
-          <w:shd w:val="clear" w:color="auto" w:fill="FFFFFF"/>
-        </w:rPr>
-        <w:t>comparing the immediate above timeline and this timeline we can see there’s an appearance change. At this timeline, unlike the previous one, it didn’t have the scrolling feature since there are no tweets to be viewed at the front page. And the alignments of the signup/login section and the information</w:t>
-      </w:r>
-      <w:r>
-        <w:rPr>
-          <w:rFonts w:asciiTheme="minorHAnsi" w:hAnsiTheme="minorHAnsi" w:cstheme="minorHAnsi"/>
-          <w:sz w:val="24"/>
-          <w:szCs w:val="24"/>
-          <w:shd w:val="clear" w:color="auto" w:fill="FFFFFF"/>
-        </w:rPr>
-        <w:t xml:space="preserve"> or </w:t>
-      </w:r>
-      <w:r>
-        <w:rPr>
-          <w:rFonts w:asciiTheme="minorHAnsi" w:hAnsiTheme="minorHAnsi" w:cstheme="minorHAnsi"/>
-          <w:sz w:val="24"/>
-          <w:szCs w:val="24"/>
-          <w:shd w:val="clear" w:color="auto" w:fill="FFFFFF"/>
-        </w:rPr>
-        <w:t>suggestion section were a lot different from the former one.</w:t>
-      </w:r>
-    </w:p>
-    <w:p>
-      <w:pPr>
-        <w:pStyle w:val="ListParagraph"/>
-        <w:numPr>
-          <w:ilvl w:val="0"/>
-          <w:numId w:val="32"/>
-        </w:numPr>
-        <w:jc w:val="both"/>
-        <w:rPr>
-          <w:rFonts w:asciiTheme="minorHAnsi" w:hAnsiTheme="minorHAnsi" w:cstheme="minorHAnsi"/>
-          <w:sz w:val="24"/>
-          <w:szCs w:val="24"/>
-          <w:shd w:val="clear" w:color="auto" w:fill="FFFFFF"/>
-        </w:rPr>
-      </w:pPr>
-      <w:r>
-        <w:rPr>
-          <w:rFonts w:asciiTheme="minorHAnsi" w:hAnsiTheme="minorHAnsi" w:cstheme="minorHAnsi"/>
-          <w:sz w:val="24"/>
-          <w:szCs w:val="24"/>
-          <w:shd w:val="clear" w:color="auto" w:fill="FFFFFF"/>
-        </w:rPr>
-        <w:t>Google</w:t>
-      </w:r>
     </w:p>
     <w:p>
       <w:pPr>
@@ -1420,7 +1587,7 @@
           <w:u w:val="single"/>
           <w:shd w:val="clear" w:color="auto" w:fill="FFFFFF"/>
         </w:rPr>
-        <w:t>The different types of websites</w:t>
+        <w:t>The different types of website</w:t>
       </w:r>
     </w:p>
     <w:p>
@@ -1975,7 +2142,6 @@
           <w:szCs w:val="24"/>
           <w:shd w:val="clear" w:color="auto" w:fill="FFFFFF"/>
         </w:rPr>
-        <w:lastRenderedPageBreak/>
         <w:t xml:space="preserve">is a weblog about life hacks and software that launched on January 31, </w:t>
       </w:r>
       <w:proofErr w:type="gramStart"/>
@@ -2464,6 +2630,7 @@
           <w:szCs w:val="21"/>
           <w:shd w:val="clear" w:color="auto" w:fill="FFFFFF"/>
         </w:rPr>
+        <w:lastRenderedPageBreak/>
         <w:t xml:space="preserve">Roundhouse:  </w:t>
       </w:r>
       <w:hyperlink r:id="rId16" w:history="1">
@@ -2936,7 +3103,6 @@
           <w:szCs w:val="24"/>
           <w:shd w:val="clear" w:color="auto" w:fill="FFFFFF"/>
         </w:rPr>
-        <w:lastRenderedPageBreak/>
         <w:t>i</w:t>
       </w:r>
       <w:r>
@@ -3677,6 +3843,7 @@
           <w:szCs w:val="24"/>
           <w:shd w:val="clear" w:color="auto" w:fill="FFFFFF"/>
         </w:rPr>
+        <w:lastRenderedPageBreak/>
         <w:t xml:space="preserve">is </w:t>
       </w:r>
       <w:r>
@@ -4366,7 +4533,6 @@
           <w:szCs w:val="21"/>
           <w:shd w:val="clear" w:color="auto" w:fill="FFFFFF"/>
         </w:rPr>
-        <w:lastRenderedPageBreak/>
         <w:t>Techmeme</w:t>
       </w:r>
       <w:proofErr w:type="spellEnd"/>
@@ -4868,6 +5034,7 @@
           <w:szCs w:val="21"/>
           <w:shd w:val="clear" w:color="auto" w:fill="FFFFFF"/>
         </w:rPr>
+        <w:lastRenderedPageBreak/>
         <w:t>LendingClub</w:t>
       </w:r>
       <w:proofErr w:type="spellEnd"/>
@@ -5518,7 +5685,6 @@
           <w:szCs w:val="24"/>
           <w:shd w:val="clear" w:color="auto" w:fill="FFFFFF"/>
         </w:rPr>
-        <w:lastRenderedPageBreak/>
         <w:t>Social medias</w:t>
       </w:r>
       <w:r>
@@ -6009,6 +6175,7 @@
           <w:szCs w:val="24"/>
           <w:shd w:val="clear" w:color="auto" w:fill="FFFFFF"/>
         </w:rPr>
+        <w:lastRenderedPageBreak/>
         <w:t>Entertainment (</w:t>
       </w:r>
       <w:r>
@@ -6581,7 +6748,6 @@
           <w:szCs w:val="24"/>
           <w:shd w:val="clear" w:color="auto" w:fill="FFFFFF"/>
         </w:rPr>
-        <w:lastRenderedPageBreak/>
         <w:t xml:space="preserve">Examples: - </w:t>
       </w:r>
     </w:p>
@@ -7063,6 +7229,7 @@
           <w:szCs w:val="24"/>
           <w:shd w:val="clear" w:color="auto" w:fill="FFFFFF"/>
         </w:rPr>
+        <w:lastRenderedPageBreak/>
         <w:t>Portal</w:t>
       </w:r>
       <w:r>
@@ -7682,7 +7849,6 @@
           <w:szCs w:val="24"/>
           <w:shd w:val="clear" w:color="auto" w:fill="FFFFFF"/>
         </w:rPr>
-        <w:lastRenderedPageBreak/>
         <w:t>Wiki or community forum</w:t>
       </w:r>
       <w:r>
@@ -8195,6 +8361,7 @@
           <w:szCs w:val="21"/>
           <w:shd w:val="clear" w:color="auto" w:fill="FFFFFF"/>
         </w:rPr>
+        <w:lastRenderedPageBreak/>
         <w:t xml:space="preserve">is a website providing baseball statistics for every player in Major League Baseball </w:t>
       </w:r>
       <w:proofErr w:type="gramStart"/>
@@ -8663,7 +8830,6 @@
           <w:szCs w:val="23"/>
           <w:lang w:val="en-US"/>
         </w:rPr>
-        <w:lastRenderedPageBreak/>
         <w:t>Do the links work?</w:t>
       </w:r>
     </w:p>
@@ -9082,6 +9248,7 @@
           <w:szCs w:val="24"/>
           <w:shd w:val="clear" w:color="auto" w:fill="FFFFFF"/>
         </w:rPr>
+        <w:lastRenderedPageBreak/>
         <w:t>There is no link to a page that gives informations about a company.</w:t>
       </w:r>
     </w:p>
@@ -9457,7 +9624,6 @@
           <w:szCs w:val="24"/>
           <w:shd w:val="clear" w:color="auto" w:fill="FFFFFF"/>
         </w:rPr>
-        <w:lastRenderedPageBreak/>
         <w:t>The site contains some grammatical errors but not because of the weakness of the site but because of the inaccuracy of the individuals that contribute and participate to and in the site.</w:t>
       </w:r>
     </w:p>
@@ -9771,6 +9937,7 @@
           <w:szCs w:val="24"/>
           <w:shd w:val="clear" w:color="auto" w:fill="FFFFFF"/>
         </w:rPr>
+        <w:lastRenderedPageBreak/>
         <w:t>I couldn’t know clearly who was responsible for the contents of the page, in fact I couldn’t name out anyone associated with the contents at all.</w:t>
       </w:r>
     </w:p>
@@ -10151,7 +10318,6 @@
           <w:szCs w:val="24"/>
           <w:shd w:val="clear" w:color="auto" w:fill="FFFFFF"/>
         </w:rPr>
-        <w:lastRenderedPageBreak/>
         <w:t xml:space="preserve">The site </w:t>
       </w:r>
       <w:r>
@@ -12580,6 +12746,119 @@
     </w:lvl>
   </w:abstractNum>
   <w:abstractNum w:abstractNumId="18" w15:restartNumberingAfterBreak="0">
+    <w:nsid w:val="41EB0F22"/>
+    <w:multiLevelType w:val="hybridMultilevel"/>
+    <w:tmpl w:val="6D68A7F6"/>
+    <w:lvl w:ilvl="0" w:tplc="0409000B">
+      <w:start w:val="1"/>
+      <w:numFmt w:val="bullet"/>
+      <w:lvlText w:val=""/>
+      <w:lvlJc w:val="left"/>
+      <w:pPr>
+        <w:ind w:left="1080" w:hanging="360"/>
+      </w:pPr>
+      <w:rPr>
+        <w:rFonts w:ascii="Wingdings" w:hAnsi="Wingdings" w:hint="default"/>
+      </w:rPr>
+    </w:lvl>
+    <w:lvl w:ilvl="1" w:tplc="04090003" w:tentative="1">
+      <w:start w:val="1"/>
+      <w:numFmt w:val="bullet"/>
+      <w:lvlText w:val="o"/>
+      <w:lvlJc w:val="left"/>
+      <w:pPr>
+        <w:ind w:left="1800" w:hanging="360"/>
+      </w:pPr>
+      <w:rPr>
+        <w:rFonts w:ascii="Courier New" w:hAnsi="Courier New" w:cs="Courier New" w:hint="default"/>
+      </w:rPr>
+    </w:lvl>
+    <w:lvl w:ilvl="2" w:tplc="04090005" w:tentative="1">
+      <w:start w:val="1"/>
+      <w:numFmt w:val="bullet"/>
+      <w:lvlText w:val=""/>
+      <w:lvlJc w:val="left"/>
+      <w:pPr>
+        <w:ind w:left="2520" w:hanging="360"/>
+      </w:pPr>
+      <w:rPr>
+        <w:rFonts w:ascii="Wingdings" w:hAnsi="Wingdings" w:hint="default"/>
+      </w:rPr>
+    </w:lvl>
+    <w:lvl w:ilvl="3" w:tplc="04090001" w:tentative="1">
+      <w:start w:val="1"/>
+      <w:numFmt w:val="bullet"/>
+      <w:lvlText w:val=""/>
+      <w:lvlJc w:val="left"/>
+      <w:pPr>
+        <w:ind w:left="3240" w:hanging="360"/>
+      </w:pPr>
+      <w:rPr>
+        <w:rFonts w:ascii="Symbol" w:hAnsi="Symbol" w:hint="default"/>
+      </w:rPr>
+    </w:lvl>
+    <w:lvl w:ilvl="4" w:tplc="04090003" w:tentative="1">
+      <w:start w:val="1"/>
+      <w:numFmt w:val="bullet"/>
+      <w:lvlText w:val="o"/>
+      <w:lvlJc w:val="left"/>
+      <w:pPr>
+        <w:ind w:left="3960" w:hanging="360"/>
+      </w:pPr>
+      <w:rPr>
+        <w:rFonts w:ascii="Courier New" w:hAnsi="Courier New" w:cs="Courier New" w:hint="default"/>
+      </w:rPr>
+    </w:lvl>
+    <w:lvl w:ilvl="5" w:tplc="04090005" w:tentative="1">
+      <w:start w:val="1"/>
+      <w:numFmt w:val="bullet"/>
+      <w:lvlText w:val=""/>
+      <w:lvlJc w:val="left"/>
+      <w:pPr>
+        <w:ind w:left="4680" w:hanging="360"/>
+      </w:pPr>
+      <w:rPr>
+        <w:rFonts w:ascii="Wingdings" w:hAnsi="Wingdings" w:hint="default"/>
+      </w:rPr>
+    </w:lvl>
+    <w:lvl w:ilvl="6" w:tplc="04090001" w:tentative="1">
+      <w:start w:val="1"/>
+      <w:numFmt w:val="bullet"/>
+      <w:lvlText w:val=""/>
+      <w:lvlJc w:val="left"/>
+      <w:pPr>
+        <w:ind w:left="5400" w:hanging="360"/>
+      </w:pPr>
+      <w:rPr>
+        <w:rFonts w:ascii="Symbol" w:hAnsi="Symbol" w:hint="default"/>
+      </w:rPr>
+    </w:lvl>
+    <w:lvl w:ilvl="7" w:tplc="04090003" w:tentative="1">
+      <w:start w:val="1"/>
+      <w:numFmt w:val="bullet"/>
+      <w:lvlText w:val="o"/>
+      <w:lvlJc w:val="left"/>
+      <w:pPr>
+        <w:ind w:left="6120" w:hanging="360"/>
+      </w:pPr>
+      <w:rPr>
+        <w:rFonts w:ascii="Courier New" w:hAnsi="Courier New" w:cs="Courier New" w:hint="default"/>
+      </w:rPr>
+    </w:lvl>
+    <w:lvl w:ilvl="8" w:tplc="04090005" w:tentative="1">
+      <w:start w:val="1"/>
+      <w:numFmt w:val="bullet"/>
+      <w:lvlText w:val=""/>
+      <w:lvlJc w:val="left"/>
+      <w:pPr>
+        <w:ind w:left="6840" w:hanging="360"/>
+      </w:pPr>
+      <w:rPr>
+        <w:rFonts w:ascii="Wingdings" w:hAnsi="Wingdings" w:hint="default"/>
+      </w:rPr>
+    </w:lvl>
+  </w:abstractNum>
+  <w:abstractNum w:abstractNumId="19" w15:restartNumberingAfterBreak="0">
     <w:nsid w:val="4A597CE9"/>
     <w:multiLevelType w:val="hybridMultilevel"/>
     <w:tmpl w:val="A0F20222"/>
@@ -12692,7 +12971,7 @@
       </w:rPr>
     </w:lvl>
   </w:abstractNum>
-  <w:abstractNum w:abstractNumId="19" w15:restartNumberingAfterBreak="0">
+  <w:abstractNum w:abstractNumId="20" w15:restartNumberingAfterBreak="0">
     <w:nsid w:val="56D451EE"/>
     <w:multiLevelType w:val="hybridMultilevel"/>
     <w:tmpl w:val="A8206494"/>
@@ -12807,7 +13086,7 @@
       </w:rPr>
     </w:lvl>
   </w:abstractNum>
-  <w:abstractNum w:abstractNumId="20" w15:restartNumberingAfterBreak="0">
+  <w:abstractNum w:abstractNumId="21" w15:restartNumberingAfterBreak="0">
     <w:nsid w:val="5957304D"/>
     <w:multiLevelType w:val="multilevel"/>
     <w:tmpl w:val="842AE95A"/>
@@ -12956,7 +13235,7 @@
       </w:rPr>
     </w:lvl>
   </w:abstractNum>
-  <w:abstractNum w:abstractNumId="21" w15:restartNumberingAfterBreak="0">
+  <w:abstractNum w:abstractNumId="22" w15:restartNumberingAfterBreak="0">
     <w:nsid w:val="5C130E1F"/>
     <w:multiLevelType w:val="hybridMultilevel"/>
     <w:tmpl w:val="FBCC8A5C"/>
@@ -13069,7 +13348,7 @@
       </w:rPr>
     </w:lvl>
   </w:abstractNum>
-  <w:abstractNum w:abstractNumId="22" w15:restartNumberingAfterBreak="0">
+  <w:abstractNum w:abstractNumId="23" w15:restartNumberingAfterBreak="0">
     <w:nsid w:val="5D9F7089"/>
     <w:multiLevelType w:val="hybridMultilevel"/>
     <w:tmpl w:val="16B2EE8E"/>
@@ -13181,7 +13460,7 @@
       </w:rPr>
     </w:lvl>
   </w:abstractNum>
-  <w:abstractNum w:abstractNumId="23" w15:restartNumberingAfterBreak="0">
+  <w:abstractNum w:abstractNumId="24" w15:restartNumberingAfterBreak="0">
     <w:nsid w:val="61460B12"/>
     <w:multiLevelType w:val="hybridMultilevel"/>
     <w:tmpl w:val="A926A8DE"/>
@@ -13294,7 +13573,7 @@
       </w:rPr>
     </w:lvl>
   </w:abstractNum>
-  <w:abstractNum w:abstractNumId="24" w15:restartNumberingAfterBreak="0">
+  <w:abstractNum w:abstractNumId="25" w15:restartNumberingAfterBreak="0">
     <w:nsid w:val="69106180"/>
     <w:multiLevelType w:val="hybridMultilevel"/>
     <w:tmpl w:val="7B9C8778"/>
@@ -13407,7 +13686,7 @@
       </w:rPr>
     </w:lvl>
   </w:abstractNum>
-  <w:abstractNum w:abstractNumId="25" w15:restartNumberingAfterBreak="0">
+  <w:abstractNum w:abstractNumId="26" w15:restartNumberingAfterBreak="0">
     <w:nsid w:val="6B172790"/>
     <w:multiLevelType w:val="multilevel"/>
     <w:tmpl w:val="169223A4"/>
@@ -13556,7 +13835,7 @@
       </w:rPr>
     </w:lvl>
   </w:abstractNum>
-  <w:abstractNum w:abstractNumId="26" w15:restartNumberingAfterBreak="0">
+  <w:abstractNum w:abstractNumId="27" w15:restartNumberingAfterBreak="0">
     <w:nsid w:val="6D757A1C"/>
     <w:multiLevelType w:val="hybridMultilevel"/>
     <w:tmpl w:val="8DDA814C"/>
@@ -13669,7 +13948,7 @@
       </w:rPr>
     </w:lvl>
   </w:abstractNum>
-  <w:abstractNum w:abstractNumId="27" w15:restartNumberingAfterBreak="0">
+  <w:abstractNum w:abstractNumId="28" w15:restartNumberingAfterBreak="0">
     <w:nsid w:val="716B649B"/>
     <w:multiLevelType w:val="hybridMultilevel"/>
     <w:tmpl w:val="B098257A"/>
@@ -13782,7 +14061,7 @@
       </w:rPr>
     </w:lvl>
   </w:abstractNum>
-  <w:abstractNum w:abstractNumId="28" w15:restartNumberingAfterBreak="0">
+  <w:abstractNum w:abstractNumId="29" w15:restartNumberingAfterBreak="0">
     <w:nsid w:val="755B7D5C"/>
     <w:multiLevelType w:val="hybridMultilevel"/>
     <w:tmpl w:val="0DAA8B0E"/>
@@ -13895,7 +14174,7 @@
       </w:rPr>
     </w:lvl>
   </w:abstractNum>
-  <w:abstractNum w:abstractNumId="29" w15:restartNumberingAfterBreak="0">
+  <w:abstractNum w:abstractNumId="30" w15:restartNumberingAfterBreak="0">
     <w:nsid w:val="77513BC2"/>
     <w:multiLevelType w:val="hybridMultilevel"/>
     <w:tmpl w:val="5F7EEC2E"/>
@@ -14008,7 +14287,7 @@
       </w:rPr>
     </w:lvl>
   </w:abstractNum>
-  <w:abstractNum w:abstractNumId="30" w15:restartNumberingAfterBreak="0">
+  <w:abstractNum w:abstractNumId="31" w15:restartNumberingAfterBreak="0">
     <w:nsid w:val="782F7F42"/>
     <w:multiLevelType w:val="hybridMultilevel"/>
     <w:tmpl w:val="517A2B22"/>
@@ -14120,7 +14399,7 @@
       </w:rPr>
     </w:lvl>
   </w:abstractNum>
-  <w:abstractNum w:abstractNumId="31" w15:restartNumberingAfterBreak="0">
+  <w:abstractNum w:abstractNumId="32" w15:restartNumberingAfterBreak="0">
     <w:nsid w:val="7A78307E"/>
     <w:multiLevelType w:val="hybridMultilevel"/>
     <w:tmpl w:val="8FE25CF2"/>
@@ -14209,7 +14488,7 @@
       </w:pPr>
     </w:lvl>
   </w:abstractNum>
-  <w:abstractNum w:abstractNumId="32" w15:restartNumberingAfterBreak="0">
+  <w:abstractNum w:abstractNumId="33" w15:restartNumberingAfterBreak="0">
     <w:nsid w:val="7B011CF9"/>
     <w:multiLevelType w:val="hybridMultilevel"/>
     <w:tmpl w:val="859C59D0"/>
@@ -14322,7 +14601,7 @@
       </w:rPr>
     </w:lvl>
   </w:abstractNum>
-  <w:abstractNum w:abstractNumId="33" w15:restartNumberingAfterBreak="0">
+  <w:abstractNum w:abstractNumId="34" w15:restartNumberingAfterBreak="0">
     <w:nsid w:val="7DEB7005"/>
     <w:multiLevelType w:val="hybridMultilevel"/>
     <w:tmpl w:val="46627A94"/>
@@ -14442,10 +14721,10 @@
     <w:abstractNumId w:val="5"/>
   </w:num>
   <w:num w:numId="3">
-    <w:abstractNumId w:val="20"/>
+    <w:abstractNumId w:val="21"/>
   </w:num>
   <w:num w:numId="4">
-    <w:abstractNumId w:val="25"/>
+    <w:abstractNumId w:val="26"/>
   </w:num>
   <w:num w:numId="5">
     <w:abstractNumId w:val="7"/>
@@ -14454,10 +14733,10 @@
     <w:abstractNumId w:val="0"/>
   </w:num>
   <w:num w:numId="7">
-    <w:abstractNumId w:val="28"/>
+    <w:abstractNumId w:val="29"/>
   </w:num>
   <w:num w:numId="8">
-    <w:abstractNumId w:val="19"/>
+    <w:abstractNumId w:val="20"/>
   </w:num>
   <w:num w:numId="9">
     <w:abstractNumId w:val="17"/>
@@ -14466,16 +14745,16 @@
     <w:abstractNumId w:val="11"/>
   </w:num>
   <w:num w:numId="11">
-    <w:abstractNumId w:val="33"/>
+    <w:abstractNumId w:val="34"/>
   </w:num>
   <w:num w:numId="12">
     <w:abstractNumId w:val="12"/>
   </w:num>
   <w:num w:numId="13">
-    <w:abstractNumId w:val="32"/>
+    <w:abstractNumId w:val="33"/>
   </w:num>
   <w:num w:numId="14">
-    <w:abstractNumId w:val="24"/>
+    <w:abstractNumId w:val="25"/>
   </w:num>
   <w:num w:numId="15">
     <w:abstractNumId w:val="16"/>
@@ -14484,19 +14763,19 @@
     <w:abstractNumId w:val="3"/>
   </w:num>
   <w:num w:numId="17">
-    <w:abstractNumId w:val="26"/>
+    <w:abstractNumId w:val="27"/>
   </w:num>
   <w:num w:numId="18">
-    <w:abstractNumId w:val="29"/>
+    <w:abstractNumId w:val="30"/>
   </w:num>
   <w:num w:numId="19">
-    <w:abstractNumId w:val="18"/>
+    <w:abstractNumId w:val="19"/>
   </w:num>
   <w:num w:numId="20">
-    <w:abstractNumId w:val="27"/>
+    <w:abstractNumId w:val="28"/>
   </w:num>
   <w:num w:numId="21">
-    <w:abstractNumId w:val="31"/>
+    <w:abstractNumId w:val="32"/>
   </w:num>
   <w:num w:numId="22">
     <w:abstractNumId w:val="4"/>
@@ -14508,7 +14787,7 @@
     <w:abstractNumId w:val="6"/>
   </w:num>
   <w:num w:numId="25">
-    <w:abstractNumId w:val="21"/>
+    <w:abstractNumId w:val="22"/>
   </w:num>
   <w:num w:numId="26">
     <w:abstractNumId w:val="2"/>
@@ -14523,19 +14802,22 @@
     <w:abstractNumId w:val="14"/>
   </w:num>
   <w:num w:numId="30">
-    <w:abstractNumId w:val="30"/>
+    <w:abstractNumId w:val="31"/>
   </w:num>
   <w:num w:numId="31">
-    <w:abstractNumId w:val="22"/>
+    <w:abstractNumId w:val="23"/>
   </w:num>
   <w:num w:numId="32">
     <w:abstractNumId w:val="10"/>
   </w:num>
   <w:num w:numId="33">
-    <w:abstractNumId w:val="23"/>
+    <w:abstractNumId w:val="24"/>
   </w:num>
   <w:num w:numId="34">
     <w:abstractNumId w:val="1"/>
+  </w:num>
+  <w:num w:numId="35">
+    <w:abstractNumId w:val="18"/>
   </w:num>
 </w:numbering>
 </file>
@@ -15362,7 +15644,7 @@
 </file>
 
 <file path=customXml/itemProps1.xml><?xml version="1.0" encoding="utf-8"?>
-<ds:datastoreItem xmlns:ds="http://schemas.openxmlformats.org/officeDocument/2006/customXml" ds:itemID="{129B7B76-6A07-4464-9C15-3102A89020B7}">
+<ds:datastoreItem xmlns:ds="http://schemas.openxmlformats.org/officeDocument/2006/customXml" ds:itemID="{3BCD6F83-496E-489C-A124-940683DA0F27}">
   <ds:schemaRefs>
     <ds:schemaRef ds:uri="http://schemas.openxmlformats.org/officeDocument/2006/bibliography"/>
   </ds:schemaRefs>

</xml_diff>

<commit_message>
Observation and assessment of the website Yahoo!
</commit_message>
<xml_diff>
--- a/Assignment_1.docx
+++ b/Assignment_1.docx
@@ -1365,23 +1365,280 @@
         </w:rPr>
         <w:t>at its home page and nevertheless becoming more functional. In its search bar, it added a recording like icon so that we can use speech recognition optional to typing.  At the top right of the home page it added this menu icon like button that gives alternatives to the new platforms created by the Google company.</w:t>
       </w:r>
+    </w:p>
+    <w:p>
+      <w:pPr>
+        <w:pStyle w:val="ListParagraph"/>
+        <w:numPr>
+          <w:ilvl w:val="0"/>
+          <w:numId w:val="32"/>
+        </w:numPr>
+        <w:jc w:val="both"/>
+        <w:rPr>
+          <w:rFonts w:asciiTheme="minorHAnsi" w:hAnsiTheme="minorHAnsi" w:cstheme="minorHAnsi"/>
+          <w:sz w:val="24"/>
+          <w:szCs w:val="24"/>
+          <w:shd w:val="clear" w:color="auto" w:fill="FFFFFF"/>
+        </w:rPr>
+      </w:pPr>
+      <w:r>
+        <w:rPr>
+          <w:rFonts w:asciiTheme="minorHAnsi" w:hAnsiTheme="minorHAnsi" w:cstheme="minorHAnsi"/>
+          <w:sz w:val="24"/>
+          <w:szCs w:val="24"/>
+          <w:shd w:val="clear" w:color="auto" w:fill="FFFFFF"/>
+        </w:rPr>
+        <w:t>Yahoo search</w:t>
+      </w:r>
+      <w:r>
+        <w:rPr>
+          <w:rFonts w:asciiTheme="minorHAnsi" w:hAnsiTheme="minorHAnsi" w:cstheme="minorHAnsi"/>
+          <w:sz w:val="24"/>
+          <w:szCs w:val="24"/>
+          <w:shd w:val="clear" w:color="auto" w:fill="FFFFFF"/>
+        </w:rPr>
+        <w:t>: -</w:t>
+      </w:r>
+    </w:p>
+    <w:p>
+      <w:pPr>
+        <w:pStyle w:val="ListParagraph"/>
+        <w:numPr>
+          <w:ilvl w:val="0"/>
+          <w:numId w:val="36"/>
+        </w:numPr>
+        <w:jc w:val="both"/>
+        <w:rPr>
+          <w:rFonts w:asciiTheme="minorHAnsi" w:hAnsiTheme="minorHAnsi" w:cstheme="minorHAnsi"/>
+          <w:sz w:val="24"/>
+          <w:szCs w:val="24"/>
+          <w:shd w:val="clear" w:color="auto" w:fill="FFFFFF"/>
+        </w:rPr>
+      </w:pPr>
+      <w:r>
+        <w:rPr>
+          <w:rFonts w:asciiTheme="minorHAnsi" w:hAnsiTheme="minorHAnsi" w:cstheme="minorHAnsi"/>
+          <w:sz w:val="24"/>
+          <w:szCs w:val="24"/>
+          <w:shd w:val="clear" w:color="auto" w:fill="FFFFFF"/>
+        </w:rPr>
+        <w:t xml:space="preserve">June 07, 2007: At this point Yahoo’s front page’s content was completely at the center </w:t>
+      </w:r>
+      <w:r>
+        <w:rPr>
+          <w:rFonts w:asciiTheme="minorHAnsi" w:hAnsiTheme="minorHAnsi" w:cstheme="minorHAnsi"/>
+          <w:sz w:val="24"/>
+          <w:szCs w:val="24"/>
+          <w:shd w:val="clear" w:color="auto" w:fill="FFFFFF"/>
+        </w:rPr>
+        <w:t>and the design looks like one made of only the html knowledge. The coloring of this page was also poor. The concept of branding was totally trashed since there is no consistent coloring system and logo.</w:t>
+      </w:r>
+    </w:p>
+    <w:p>
+      <w:pPr>
+        <w:pStyle w:val="ListParagraph"/>
+        <w:numPr>
+          <w:ilvl w:val="0"/>
+          <w:numId w:val="36"/>
+        </w:numPr>
+        <w:jc w:val="both"/>
+        <w:rPr>
+          <w:rFonts w:asciiTheme="minorHAnsi" w:hAnsiTheme="minorHAnsi" w:cstheme="minorHAnsi"/>
+          <w:sz w:val="24"/>
+          <w:szCs w:val="24"/>
+          <w:shd w:val="clear" w:color="auto" w:fill="FFFFFF"/>
+        </w:rPr>
+      </w:pPr>
+      <w:r>
+        <w:rPr>
+          <w:rFonts w:asciiTheme="minorHAnsi" w:hAnsiTheme="minorHAnsi" w:cstheme="minorHAnsi"/>
+          <w:sz w:val="24"/>
+          <w:szCs w:val="24"/>
+          <w:shd w:val="clear" w:color="auto" w:fill="FFFFFF"/>
+        </w:rPr>
+        <w:t>February 22, 2010: Here yahoo had removed the nonsense that were hanging on the search bar. It looks more clean slate but it was still centralized and had a very few features to explore which makes it boring.</w:t>
+      </w:r>
+      <w:r>
+        <w:rPr>
+          <w:rFonts w:asciiTheme="minorHAnsi" w:hAnsiTheme="minorHAnsi" w:cstheme="minorHAnsi"/>
+          <w:sz w:val="24"/>
+          <w:szCs w:val="24"/>
+          <w:shd w:val="clear" w:color="auto" w:fill="FFFFFF"/>
+        </w:rPr>
+        <w:t xml:space="preserve"> In the more options at the top of the search bar contained a lot more elements. And last thing, it was on the way of understanding branding.</w:t>
+      </w:r>
+    </w:p>
+    <w:p>
+      <w:pPr>
+        <w:pStyle w:val="ListParagraph"/>
+        <w:numPr>
+          <w:ilvl w:val="0"/>
+          <w:numId w:val="36"/>
+        </w:numPr>
+        <w:jc w:val="both"/>
+        <w:rPr>
+          <w:rFonts w:asciiTheme="minorHAnsi" w:hAnsiTheme="minorHAnsi" w:cstheme="minorHAnsi"/>
+          <w:sz w:val="24"/>
+          <w:szCs w:val="24"/>
+          <w:shd w:val="clear" w:color="auto" w:fill="FFFFFF"/>
+        </w:rPr>
+      </w:pPr>
+      <w:r>
+        <w:rPr>
+          <w:rFonts w:asciiTheme="minorHAnsi" w:hAnsiTheme="minorHAnsi" w:cstheme="minorHAnsi"/>
+          <w:sz w:val="24"/>
+          <w:szCs w:val="24"/>
+          <w:shd w:val="clear" w:color="auto" w:fill="FFFFFF"/>
+        </w:rPr>
+        <w:lastRenderedPageBreak/>
+        <w:t xml:space="preserve">March 12, 2013: Yahoo made improvement on the department of using a space wisely. The Yahoo sign moved from right to the left side of the search bar. They had added a kind of quote phrased “Make </w:t>
+      </w:r>
+      <w:proofErr w:type="spellStart"/>
+      <w:r>
+        <w:rPr>
+          <w:rFonts w:asciiTheme="minorHAnsi" w:hAnsiTheme="minorHAnsi" w:cstheme="minorHAnsi"/>
+          <w:sz w:val="24"/>
+          <w:szCs w:val="24"/>
+          <w:shd w:val="clear" w:color="auto" w:fill="FFFFFF"/>
+        </w:rPr>
+        <w:t>yahoo!</w:t>
+      </w:r>
+      <w:proofErr w:type="spellEnd"/>
+      <w:r>
+        <w:rPr>
+          <w:rFonts w:asciiTheme="minorHAnsi" w:hAnsiTheme="minorHAnsi" w:cstheme="minorHAnsi"/>
+          <w:sz w:val="24"/>
+          <w:szCs w:val="24"/>
+          <w:shd w:val="clear" w:color="auto" w:fill="FFFFFF"/>
+        </w:rPr>
+        <w:t xml:space="preserve"> Your home page.” Some of the elements in the more options came out and became placed side the more option and other elements.</w:t>
+      </w:r>
+    </w:p>
+    <w:p>
+      <w:pPr>
+        <w:pStyle w:val="ListParagraph"/>
+        <w:numPr>
+          <w:ilvl w:val="0"/>
+          <w:numId w:val="36"/>
+        </w:numPr>
+        <w:jc w:val="both"/>
+        <w:rPr>
+          <w:rFonts w:asciiTheme="minorHAnsi" w:hAnsiTheme="minorHAnsi" w:cstheme="minorHAnsi"/>
+          <w:sz w:val="24"/>
+          <w:szCs w:val="24"/>
+          <w:shd w:val="clear" w:color="auto" w:fill="FFFFFF"/>
+        </w:rPr>
+      </w:pPr>
+      <w:r>
+        <w:rPr>
+          <w:rFonts w:asciiTheme="minorHAnsi" w:hAnsiTheme="minorHAnsi" w:cstheme="minorHAnsi"/>
+          <w:sz w:val="24"/>
+          <w:szCs w:val="24"/>
+          <w:shd w:val="clear" w:color="auto" w:fill="FFFFFF"/>
+        </w:rPr>
+        <w:t>September 09, 2016: Yahoo removed all the options that were at the top of the search bar and the</w:t>
+      </w:r>
+      <w:r>
+        <w:rPr>
+          <w:rFonts w:asciiTheme="minorHAnsi" w:hAnsiTheme="minorHAnsi" w:cstheme="minorHAnsi"/>
+          <w:sz w:val="24"/>
+          <w:szCs w:val="24"/>
+          <w:shd w:val="clear" w:color="auto" w:fill="FFFFFF"/>
+        </w:rPr>
+        <w:t xml:space="preserve"> Yahoo sign became placed there instead. On the other </w:t>
+      </w:r>
+      <w:r>
+        <w:rPr>
+          <w:rFonts w:asciiTheme="minorHAnsi" w:hAnsiTheme="minorHAnsi" w:cstheme="minorHAnsi"/>
+          <w:sz w:val="24"/>
+          <w:szCs w:val="24"/>
+          <w:shd w:val="clear" w:color="auto" w:fill="FFFFFF"/>
+        </w:rPr>
+        <w:t>hand,</w:t>
+      </w:r>
+      <w:r>
+        <w:rPr>
+          <w:rFonts w:asciiTheme="minorHAnsi" w:hAnsiTheme="minorHAnsi" w:cstheme="minorHAnsi"/>
+          <w:sz w:val="24"/>
+          <w:szCs w:val="24"/>
+          <w:shd w:val="clear" w:color="auto" w:fill="FFFFFF"/>
+        </w:rPr>
+        <w:t xml:space="preserve"> </w:t>
+      </w:r>
+      <w:r>
+        <w:rPr>
+          <w:rFonts w:asciiTheme="minorHAnsi" w:hAnsiTheme="minorHAnsi" w:cstheme="minorHAnsi"/>
+          <w:sz w:val="24"/>
+          <w:szCs w:val="24"/>
+          <w:shd w:val="clear" w:color="auto" w:fill="FFFFFF"/>
+        </w:rPr>
+        <w:t>Yahoo added</w:t>
+      </w:r>
+      <w:r>
+        <w:rPr>
+          <w:rFonts w:asciiTheme="minorHAnsi" w:hAnsiTheme="minorHAnsi" w:cstheme="minorHAnsi"/>
+          <w:sz w:val="24"/>
+          <w:szCs w:val="24"/>
+          <w:shd w:val="clear" w:color="auto" w:fill="FFFFFF"/>
+        </w:rPr>
+        <w:t xml:space="preserve"> a category by the name of “Trending now” where under it laid some samples of websites. This timeline was where we could clearly see the direction of the branding journey of Yahoo.</w:t>
+      </w:r>
+    </w:p>
+    <w:p>
+      <w:pPr>
+        <w:pStyle w:val="ListParagraph"/>
+        <w:numPr>
+          <w:ilvl w:val="0"/>
+          <w:numId w:val="36"/>
+        </w:numPr>
+        <w:jc w:val="both"/>
+        <w:rPr>
+          <w:rFonts w:asciiTheme="minorHAnsi" w:hAnsiTheme="minorHAnsi" w:cstheme="minorHAnsi"/>
+          <w:sz w:val="24"/>
+          <w:szCs w:val="24"/>
+          <w:shd w:val="clear" w:color="auto" w:fill="FFFFFF"/>
+        </w:rPr>
+      </w:pPr>
+      <w:r>
+        <w:rPr>
+          <w:rFonts w:asciiTheme="minorHAnsi" w:hAnsiTheme="minorHAnsi" w:cstheme="minorHAnsi"/>
+          <w:sz w:val="24"/>
+          <w:szCs w:val="24"/>
+          <w:shd w:val="clear" w:color="auto" w:fill="FFFFFF"/>
+        </w:rPr>
+        <w:t>April 28, 2019: A</w:t>
+      </w:r>
+      <w:r>
+        <w:rPr>
+          <w:rFonts w:asciiTheme="minorHAnsi" w:hAnsiTheme="minorHAnsi" w:cstheme="minorHAnsi"/>
+          <w:sz w:val="24"/>
+          <w:szCs w:val="24"/>
+          <w:shd w:val="clear" w:color="auto" w:fill="FFFFFF"/>
+        </w:rPr>
+        <w:t>t last the Yahoo sign came to the top left corner of the front or home page. It was obvious that it has used a lot of the new technologies. The transparent or opaque effect helped the website to be user-friendly. Majorly they placed their elements and contents evenly throughout the page.</w:t>
+      </w:r>
+    </w:p>
+    <w:p>
+      <w:pPr>
+        <w:jc w:val="both"/>
+        <w:rPr>
+          <w:rFonts w:asciiTheme="minorHAnsi" w:hAnsiTheme="minorHAnsi" w:cstheme="minorHAnsi"/>
+          <w:sz w:val="24"/>
+          <w:szCs w:val="24"/>
+          <w:shd w:val="clear" w:color="auto" w:fill="FFFFFF"/>
+        </w:rPr>
+      </w:pPr>
       <w:bookmarkStart w:id="0" w:name="_GoBack"/>
       <w:bookmarkEnd w:id="0"/>
-    </w:p>
-    <w:p>
-      <w:pPr>
-        <w:ind w:firstLine="720"/>
-        <w:jc w:val="center"/>
-        <w:rPr>
-          <w:rFonts w:asciiTheme="minorHAnsi" w:hAnsiTheme="minorHAnsi" w:cstheme="minorHAnsi"/>
-          <w:b/>
-          <w:color w:val="2E74B5" w:themeColor="accent1" w:themeShade="BF"/>
-          <w:sz w:val="28"/>
-          <w:szCs w:val="24"/>
-          <w:u w:val="single"/>
-          <w:shd w:val="clear" w:color="auto" w:fill="FFFFFF"/>
-        </w:rPr>
-      </w:pPr>
+      <w:r>
+        <w:rPr>
+          <w:rFonts w:asciiTheme="minorHAnsi" w:hAnsiTheme="minorHAnsi" w:cstheme="minorHAnsi"/>
+          <w:sz w:val="24"/>
+          <w:szCs w:val="24"/>
+          <w:shd w:val="clear" w:color="auto" w:fill="FFFFFF"/>
+        </w:rPr>
+        <w:t xml:space="preserve"> </w:t>
+      </w:r>
     </w:p>
     <w:p>
       <w:pPr>
@@ -1898,7 +2155,18 @@
           <w:szCs w:val="24"/>
           <w:shd w:val="clear" w:color="auto" w:fill="FFFFFF"/>
         </w:rPr>
-        <w:t>is a website, first established as a zine 1988, later becoming a group blog. Common topics and themes include technology, futurism, science fiction, gadgets, Gadget Hack wrench, intellectual property, Disney, and left-wing politics.</w:t>
+        <w:t xml:space="preserve">is a website, first established as a zine 1988, later becoming a group blog. Common topics and themes include technology, futurism, science </w:t>
+      </w:r>
+      <w:r>
+        <w:rPr>
+          <w:rFonts w:asciiTheme="minorHAnsi" w:hAnsiTheme="minorHAnsi" w:cstheme="minorHAnsi"/>
+          <w:color w:val="000000"/>
+          <w:sz w:val="24"/>
+          <w:szCs w:val="24"/>
+          <w:shd w:val="clear" w:color="auto" w:fill="FFFFFF"/>
+        </w:rPr>
+        <w:lastRenderedPageBreak/>
+        <w:t>fiction, gadgets, Gadget Hack wrench, intellectual property, Disney, and left-wing politics.</w:t>
       </w:r>
     </w:p>
     <w:p>
@@ -2630,7 +2898,6 @@
           <w:szCs w:val="21"/>
           <w:shd w:val="clear" w:color="auto" w:fill="FFFFFF"/>
         </w:rPr>
-        <w:lastRenderedPageBreak/>
         <w:t xml:space="preserve">Roundhouse:  </w:t>
       </w:r>
       <w:hyperlink r:id="rId16" w:history="1">
@@ -2942,6 +3209,7 @@
           <w:szCs w:val="24"/>
           <w:shd w:val="clear" w:color="auto" w:fill="FFFFFF"/>
         </w:rPr>
+        <w:lastRenderedPageBreak/>
         <w:t>:</w:t>
       </w:r>
       <w:r>
@@ -3843,7 +4111,6 @@
           <w:szCs w:val="24"/>
           <w:shd w:val="clear" w:color="auto" w:fill="FFFFFF"/>
         </w:rPr>
-        <w:lastRenderedPageBreak/>
         <w:t xml:space="preserve">is </w:t>
       </w:r>
       <w:r>
@@ -4319,6 +4586,7 @@
           <w:szCs w:val="21"/>
           <w:shd w:val="clear" w:color="auto" w:fill="FFFFFF"/>
         </w:rPr>
+        <w:lastRenderedPageBreak/>
         <w:t xml:space="preserve">is an application and web service for managing a reading list of articles and videos from the </w:t>
       </w:r>
       <w:proofErr w:type="gramStart"/>
@@ -5034,7 +5302,6 @@
           <w:szCs w:val="21"/>
           <w:shd w:val="clear" w:color="auto" w:fill="FFFFFF"/>
         </w:rPr>
-        <w:lastRenderedPageBreak/>
         <w:t>LendingClub</w:t>
       </w:r>
       <w:proofErr w:type="spellEnd"/>
@@ -5518,6 +5785,7 @@
           <w:szCs w:val="21"/>
           <w:shd w:val="clear" w:color="auto" w:fill="FFFFFF"/>
         </w:rPr>
+        <w:lastRenderedPageBreak/>
         <w:t>Cable-Satellite Public Affairs Network:</w:t>
       </w:r>
       <w:r>
@@ -6175,7 +6443,6 @@
           <w:szCs w:val="24"/>
           <w:shd w:val="clear" w:color="auto" w:fill="FFFFFF"/>
         </w:rPr>
-        <w:lastRenderedPageBreak/>
         <w:t>Entertainment (</w:t>
       </w:r>
       <w:r>
@@ -6552,6 +6819,7 @@
           <w:szCs w:val="21"/>
           <w:shd w:val="clear" w:color="auto" w:fill="FFFFFF"/>
         </w:rPr>
+        <w:lastRenderedPageBreak/>
         <w:t xml:space="preserve">is a free online gaming website that offers over 100 casual games from brands like Hasbro and </w:t>
       </w:r>
       <w:proofErr w:type="spellStart"/>
@@ -7229,7 +7497,6 @@
           <w:szCs w:val="24"/>
           <w:shd w:val="clear" w:color="auto" w:fill="FFFFFF"/>
         </w:rPr>
-        <w:lastRenderedPageBreak/>
         <w:t>Portal</w:t>
       </w:r>
       <w:r>
@@ -7734,6 +8001,7 @@
           <w:szCs w:val="24"/>
           <w:shd w:val="clear" w:color="auto" w:fill="FFFFFF"/>
         </w:rPr>
+        <w:lastRenderedPageBreak/>
         <w:t>CopperPoint:</w:t>
       </w:r>
       <w:r>
@@ -8361,7 +8629,6 @@
           <w:szCs w:val="21"/>
           <w:shd w:val="clear" w:color="auto" w:fill="FFFFFF"/>
         </w:rPr>
-        <w:lastRenderedPageBreak/>
         <w:t xml:space="preserve">is a website providing baseball statistics for every player in Major League Baseball </w:t>
       </w:r>
       <w:proofErr w:type="gramStart"/>
@@ -8724,6 +8991,7 @@
           <w:szCs w:val="23"/>
           <w:lang w:val="en-US"/>
         </w:rPr>
+        <w:lastRenderedPageBreak/>
         <w:t>Is there a link to a page describing the goals or purpose of the sponsoring organization or company?</w:t>
       </w:r>
     </w:p>
@@ -9248,7 +9516,6 @@
           <w:szCs w:val="24"/>
           <w:shd w:val="clear" w:color="auto" w:fill="FFFFFF"/>
         </w:rPr>
-        <w:lastRenderedPageBreak/>
         <w:t>There is no link to a page that gives informations about a company.</w:t>
       </w:r>
     </w:p>
@@ -9572,6 +9839,7 @@
           <w:szCs w:val="24"/>
           <w:shd w:val="clear" w:color="auto" w:fill="FFFFFF"/>
         </w:rPr>
+        <w:lastRenderedPageBreak/>
         <w:t>Accuracy</w:t>
       </w:r>
     </w:p>
@@ -9937,309 +10205,309 @@
           <w:szCs w:val="24"/>
           <w:shd w:val="clear" w:color="auto" w:fill="FFFFFF"/>
         </w:rPr>
+        <w:t>I couldn’t know clearly who was responsible for the contents of the page, in fact I couldn’t name out anyone associated with the contents at all.</w:t>
+      </w:r>
+    </w:p>
+    <w:p>
+      <w:pPr>
+        <w:pStyle w:val="ListParagraph"/>
+        <w:numPr>
+          <w:ilvl w:val="0"/>
+          <w:numId w:val="22"/>
+        </w:numPr>
+        <w:rPr>
+          <w:rFonts w:asciiTheme="minorHAnsi" w:hAnsiTheme="minorHAnsi" w:cstheme="minorHAnsi"/>
+          <w:color w:val="000000"/>
+          <w:sz w:val="24"/>
+          <w:szCs w:val="24"/>
+          <w:shd w:val="clear" w:color="auto" w:fill="FFFFFF"/>
+        </w:rPr>
+      </w:pPr>
+      <w:r>
+        <w:rPr>
+          <w:rFonts w:asciiTheme="minorHAnsi" w:hAnsiTheme="minorHAnsi" w:cstheme="minorHAnsi"/>
+          <w:color w:val="000000"/>
+          <w:sz w:val="24"/>
+          <w:szCs w:val="24"/>
+          <w:shd w:val="clear" w:color="auto" w:fill="FFFFFF"/>
+        </w:rPr>
+        <w:t>Since you can’t see who the authors of the pages are and so as their qualifications too.</w:t>
+      </w:r>
+    </w:p>
+    <w:p>
+      <w:pPr>
+        <w:pStyle w:val="ListParagraph"/>
+        <w:numPr>
+          <w:ilvl w:val="0"/>
+          <w:numId w:val="22"/>
+        </w:numPr>
+        <w:rPr>
+          <w:rFonts w:asciiTheme="minorHAnsi" w:hAnsiTheme="minorHAnsi" w:cstheme="minorHAnsi"/>
+          <w:color w:val="000000"/>
+          <w:sz w:val="24"/>
+          <w:szCs w:val="24"/>
+          <w:shd w:val="clear" w:color="auto" w:fill="FFFFFF"/>
+        </w:rPr>
+      </w:pPr>
+      <w:r>
+        <w:rPr>
+          <w:rFonts w:asciiTheme="minorHAnsi" w:hAnsiTheme="minorHAnsi" w:cstheme="minorHAnsi"/>
+          <w:color w:val="000000"/>
+          <w:sz w:val="24"/>
+          <w:szCs w:val="24"/>
+          <w:shd w:val="clear" w:color="auto" w:fill="FFFFFF"/>
+        </w:rPr>
+        <w:t xml:space="preserve">The site </w:t>
+      </w:r>
+      <w:r>
+        <w:rPr>
+          <w:rFonts w:asciiTheme="minorHAnsi" w:hAnsiTheme="minorHAnsi" w:cstheme="minorHAnsi"/>
+          <w:color w:val="000000"/>
+          <w:sz w:val="24"/>
+          <w:szCs w:val="24"/>
+          <w:shd w:val="clear" w:color="auto" w:fill="FFFFFF"/>
+        </w:rPr>
+        <w:t>is the complete opposite of reliable.</w:t>
+      </w:r>
+    </w:p>
+    <w:p>
+      <w:pPr>
+        <w:pStyle w:val="ListParagraph"/>
+        <w:numPr>
+          <w:ilvl w:val="0"/>
+          <w:numId w:val="27"/>
+        </w:numPr>
+        <w:rPr>
+          <w:rFonts w:asciiTheme="minorHAnsi" w:hAnsiTheme="minorHAnsi" w:cstheme="minorHAnsi"/>
+          <w:color w:val="000000"/>
+          <w:sz w:val="24"/>
+          <w:szCs w:val="24"/>
+          <w:shd w:val="clear" w:color="auto" w:fill="FFFFFF"/>
+        </w:rPr>
+      </w:pPr>
+      <w:r>
+        <w:rPr>
+          <w:rFonts w:asciiTheme="minorHAnsi" w:hAnsiTheme="minorHAnsi" w:cstheme="minorHAnsi"/>
+          <w:color w:val="000000"/>
+          <w:sz w:val="24"/>
+          <w:szCs w:val="24"/>
+          <w:shd w:val="clear" w:color="auto" w:fill="FFFFFF"/>
+        </w:rPr>
+        <w:t>Accuracy</w:t>
+      </w:r>
+    </w:p>
+    <w:p>
+      <w:pPr>
+        <w:pStyle w:val="ListParagraph"/>
+        <w:numPr>
+          <w:ilvl w:val="0"/>
+          <w:numId w:val="23"/>
+        </w:numPr>
+        <w:rPr>
+          <w:rFonts w:asciiTheme="minorHAnsi" w:hAnsiTheme="minorHAnsi" w:cstheme="minorHAnsi"/>
+          <w:color w:val="000000"/>
+          <w:sz w:val="24"/>
+          <w:szCs w:val="24"/>
+          <w:shd w:val="clear" w:color="auto" w:fill="FFFFFF"/>
+        </w:rPr>
+      </w:pPr>
+      <w:r>
+        <w:rPr>
+          <w:rFonts w:asciiTheme="minorHAnsi" w:hAnsiTheme="minorHAnsi" w:cstheme="minorHAnsi"/>
+          <w:color w:val="000000"/>
+          <w:sz w:val="24"/>
+          <w:szCs w:val="24"/>
+          <w:shd w:val="clear" w:color="auto" w:fill="FFFFFF"/>
+        </w:rPr>
+        <w:t>The sources of the informations on the site is not clearly state and therefore couldn’t check their factuality.</w:t>
+      </w:r>
+    </w:p>
+    <w:p>
+      <w:pPr>
+        <w:pStyle w:val="ListParagraph"/>
+        <w:numPr>
+          <w:ilvl w:val="0"/>
+          <w:numId w:val="23"/>
+        </w:numPr>
+        <w:rPr>
+          <w:rFonts w:asciiTheme="minorHAnsi" w:hAnsiTheme="minorHAnsi" w:cstheme="minorHAnsi"/>
+          <w:color w:val="000000"/>
+          <w:sz w:val="24"/>
+          <w:szCs w:val="24"/>
+          <w:shd w:val="clear" w:color="auto" w:fill="FFFFFF"/>
+        </w:rPr>
+      </w:pPr>
+      <w:r>
+        <w:rPr>
+          <w:rFonts w:asciiTheme="minorHAnsi" w:hAnsiTheme="minorHAnsi" w:cstheme="minorHAnsi"/>
+          <w:color w:val="000000"/>
+          <w:sz w:val="24"/>
+          <w:szCs w:val="24"/>
+          <w:shd w:val="clear" w:color="auto" w:fill="FFFFFF"/>
+        </w:rPr>
+        <w:t xml:space="preserve">The site </w:t>
+      </w:r>
+      <w:r>
+        <w:rPr>
+          <w:rFonts w:asciiTheme="minorHAnsi" w:hAnsiTheme="minorHAnsi" w:cstheme="minorHAnsi"/>
+          <w:color w:val="000000"/>
+          <w:sz w:val="24"/>
+          <w:szCs w:val="24"/>
+          <w:shd w:val="clear" w:color="auto" w:fill="FFFFFF"/>
+        </w:rPr>
+        <w:t>is full of typographical errors which makes it hard to understand the information they are trying to put out there.</w:t>
+      </w:r>
+    </w:p>
+    <w:p>
+      <w:pPr>
+        <w:pStyle w:val="ListParagraph"/>
+        <w:numPr>
+          <w:ilvl w:val="0"/>
+          <w:numId w:val="27"/>
+        </w:numPr>
+        <w:rPr>
+          <w:rFonts w:asciiTheme="minorHAnsi" w:hAnsiTheme="minorHAnsi" w:cstheme="minorHAnsi"/>
+          <w:color w:val="000000"/>
+          <w:sz w:val="24"/>
+          <w:szCs w:val="24"/>
+          <w:shd w:val="clear" w:color="auto" w:fill="FFFFFF"/>
+        </w:rPr>
+      </w:pPr>
+      <w:r>
+        <w:rPr>
+          <w:rFonts w:asciiTheme="minorHAnsi" w:hAnsiTheme="minorHAnsi" w:cstheme="minorHAnsi"/>
+          <w:color w:val="000000"/>
+          <w:sz w:val="24"/>
+          <w:szCs w:val="24"/>
+          <w:shd w:val="clear" w:color="auto" w:fill="FFFFFF"/>
+        </w:rPr>
+        <w:t>Objectivity</w:t>
+      </w:r>
+    </w:p>
+    <w:p>
+      <w:pPr>
+        <w:pStyle w:val="ListParagraph"/>
+        <w:numPr>
+          <w:ilvl w:val="0"/>
+          <w:numId w:val="24"/>
+        </w:numPr>
+        <w:rPr>
+          <w:rFonts w:asciiTheme="minorHAnsi" w:hAnsiTheme="minorHAnsi" w:cstheme="minorHAnsi"/>
+          <w:color w:val="000000"/>
+          <w:sz w:val="24"/>
+          <w:szCs w:val="24"/>
+          <w:shd w:val="clear" w:color="auto" w:fill="FFFFFF"/>
+        </w:rPr>
+      </w:pPr>
+      <w:r>
+        <w:rPr>
+          <w:rFonts w:asciiTheme="minorHAnsi" w:hAnsiTheme="minorHAnsi" w:cstheme="minorHAnsi"/>
+          <w:color w:val="000000"/>
+          <w:sz w:val="24"/>
+          <w:szCs w:val="24"/>
+          <w:shd w:val="clear" w:color="auto" w:fill="FFFFFF"/>
+        </w:rPr>
+        <w:t>The contents in the site don’t reflect any form of bias in any way.</w:t>
+      </w:r>
+    </w:p>
+    <w:p>
+      <w:pPr>
+        <w:pStyle w:val="ListParagraph"/>
+        <w:numPr>
+          <w:ilvl w:val="0"/>
+          <w:numId w:val="24"/>
+        </w:numPr>
+        <w:rPr>
+          <w:rFonts w:asciiTheme="minorHAnsi" w:hAnsiTheme="minorHAnsi" w:cstheme="minorHAnsi"/>
+          <w:color w:val="000000"/>
+          <w:sz w:val="24"/>
+          <w:szCs w:val="24"/>
+          <w:shd w:val="clear" w:color="auto" w:fill="FFFFFF"/>
+        </w:rPr>
+      </w:pPr>
+      <w:r>
+        <w:rPr>
+          <w:rFonts w:asciiTheme="minorHAnsi" w:hAnsiTheme="minorHAnsi" w:cstheme="minorHAnsi"/>
+          <w:color w:val="000000"/>
+          <w:sz w:val="24"/>
+          <w:szCs w:val="24"/>
+          <w:shd w:val="clear" w:color="auto" w:fill="FFFFFF"/>
+        </w:rPr>
+        <w:t>There is no link that takes to an informational website to their sponsoring organization. Even if there is, it’s hard to tell which is it</w:t>
+      </w:r>
+    </w:p>
+    <w:p>
+      <w:pPr>
+        <w:pStyle w:val="ListParagraph"/>
+        <w:numPr>
+          <w:ilvl w:val="0"/>
+          <w:numId w:val="24"/>
+        </w:numPr>
+        <w:rPr>
+          <w:rFonts w:asciiTheme="minorHAnsi" w:hAnsiTheme="minorHAnsi" w:cstheme="minorHAnsi"/>
+          <w:color w:val="000000"/>
+          <w:sz w:val="24"/>
+          <w:szCs w:val="24"/>
+          <w:shd w:val="clear" w:color="auto" w:fill="FFFFFF"/>
+        </w:rPr>
+      </w:pPr>
+      <w:r>
+        <w:rPr>
+          <w:rFonts w:asciiTheme="minorHAnsi" w:hAnsiTheme="minorHAnsi" w:cstheme="minorHAnsi"/>
+          <w:color w:val="000000"/>
+          <w:sz w:val="24"/>
+          <w:szCs w:val="24"/>
+          <w:shd w:val="clear" w:color="auto" w:fill="FFFFFF"/>
+        </w:rPr>
+        <w:t xml:space="preserve">There may be no adverts on the site at the moment </w:t>
+      </w:r>
+      <w:proofErr w:type="gramStart"/>
+      <w:r>
+        <w:rPr>
+          <w:rFonts w:asciiTheme="minorHAnsi" w:hAnsiTheme="minorHAnsi" w:cstheme="minorHAnsi"/>
+          <w:color w:val="000000"/>
+          <w:sz w:val="24"/>
+          <w:szCs w:val="24"/>
+          <w:shd w:val="clear" w:color="auto" w:fill="FFFFFF"/>
+        </w:rPr>
+        <w:t>But</w:t>
+      </w:r>
+      <w:proofErr w:type="gramEnd"/>
+      <w:r>
+        <w:rPr>
+          <w:rFonts w:asciiTheme="minorHAnsi" w:hAnsiTheme="minorHAnsi" w:cstheme="minorHAnsi"/>
+          <w:color w:val="000000"/>
+          <w:sz w:val="24"/>
+          <w:szCs w:val="24"/>
+          <w:shd w:val="clear" w:color="auto" w:fill="FFFFFF"/>
+        </w:rPr>
+        <w:t xml:space="preserve"> there is no appropriate way to post some if present in the future.</w:t>
+      </w:r>
+    </w:p>
+    <w:p>
+      <w:pPr>
+        <w:pStyle w:val="ListParagraph"/>
+        <w:numPr>
+          <w:ilvl w:val="0"/>
+          <w:numId w:val="27"/>
+        </w:numPr>
+        <w:rPr>
+          <w:rFonts w:asciiTheme="minorHAnsi" w:hAnsiTheme="minorHAnsi" w:cstheme="minorHAnsi"/>
+          <w:color w:val="000000"/>
+          <w:sz w:val="24"/>
+          <w:szCs w:val="24"/>
+          <w:shd w:val="clear" w:color="auto" w:fill="FFFFFF"/>
+        </w:rPr>
+      </w:pPr>
+      <w:r>
+        <w:rPr>
+          <w:rFonts w:asciiTheme="minorHAnsi" w:hAnsiTheme="minorHAnsi" w:cstheme="minorHAnsi"/>
+          <w:color w:val="000000"/>
+          <w:sz w:val="24"/>
+          <w:szCs w:val="24"/>
+          <w:shd w:val="clear" w:color="auto" w:fill="FFFFFF"/>
+        </w:rPr>
         <w:lastRenderedPageBreak/>
-        <w:t>I couldn’t know clearly who was responsible for the contents of the page, in fact I couldn’t name out anyone associated with the contents at all.</w:t>
-      </w:r>
-    </w:p>
-    <w:p>
-      <w:pPr>
-        <w:pStyle w:val="ListParagraph"/>
-        <w:numPr>
-          <w:ilvl w:val="0"/>
-          <w:numId w:val="22"/>
-        </w:numPr>
-        <w:rPr>
-          <w:rFonts w:asciiTheme="minorHAnsi" w:hAnsiTheme="minorHAnsi" w:cstheme="minorHAnsi"/>
-          <w:color w:val="000000"/>
-          <w:sz w:val="24"/>
-          <w:szCs w:val="24"/>
-          <w:shd w:val="clear" w:color="auto" w:fill="FFFFFF"/>
-        </w:rPr>
-      </w:pPr>
-      <w:r>
-        <w:rPr>
-          <w:rFonts w:asciiTheme="minorHAnsi" w:hAnsiTheme="minorHAnsi" w:cstheme="minorHAnsi"/>
-          <w:color w:val="000000"/>
-          <w:sz w:val="24"/>
-          <w:szCs w:val="24"/>
-          <w:shd w:val="clear" w:color="auto" w:fill="FFFFFF"/>
-        </w:rPr>
-        <w:t>Since you can’t see who the authors of the pages are and so as their qualifications too.</w:t>
-      </w:r>
-    </w:p>
-    <w:p>
-      <w:pPr>
-        <w:pStyle w:val="ListParagraph"/>
-        <w:numPr>
-          <w:ilvl w:val="0"/>
-          <w:numId w:val="22"/>
-        </w:numPr>
-        <w:rPr>
-          <w:rFonts w:asciiTheme="minorHAnsi" w:hAnsiTheme="minorHAnsi" w:cstheme="minorHAnsi"/>
-          <w:color w:val="000000"/>
-          <w:sz w:val="24"/>
-          <w:szCs w:val="24"/>
-          <w:shd w:val="clear" w:color="auto" w:fill="FFFFFF"/>
-        </w:rPr>
-      </w:pPr>
-      <w:r>
-        <w:rPr>
-          <w:rFonts w:asciiTheme="minorHAnsi" w:hAnsiTheme="minorHAnsi" w:cstheme="minorHAnsi"/>
-          <w:color w:val="000000"/>
-          <w:sz w:val="24"/>
-          <w:szCs w:val="24"/>
-          <w:shd w:val="clear" w:color="auto" w:fill="FFFFFF"/>
-        </w:rPr>
-        <w:t xml:space="preserve">The site </w:t>
-      </w:r>
-      <w:r>
-        <w:rPr>
-          <w:rFonts w:asciiTheme="minorHAnsi" w:hAnsiTheme="minorHAnsi" w:cstheme="minorHAnsi"/>
-          <w:color w:val="000000"/>
-          <w:sz w:val="24"/>
-          <w:szCs w:val="24"/>
-          <w:shd w:val="clear" w:color="auto" w:fill="FFFFFF"/>
-        </w:rPr>
-        <w:t>is the complete opposite of reliable.</w:t>
-      </w:r>
-    </w:p>
-    <w:p>
-      <w:pPr>
-        <w:pStyle w:val="ListParagraph"/>
-        <w:numPr>
-          <w:ilvl w:val="0"/>
-          <w:numId w:val="27"/>
-        </w:numPr>
-        <w:rPr>
-          <w:rFonts w:asciiTheme="minorHAnsi" w:hAnsiTheme="minorHAnsi" w:cstheme="minorHAnsi"/>
-          <w:color w:val="000000"/>
-          <w:sz w:val="24"/>
-          <w:szCs w:val="24"/>
-          <w:shd w:val="clear" w:color="auto" w:fill="FFFFFF"/>
-        </w:rPr>
-      </w:pPr>
-      <w:r>
-        <w:rPr>
-          <w:rFonts w:asciiTheme="minorHAnsi" w:hAnsiTheme="minorHAnsi" w:cstheme="minorHAnsi"/>
-          <w:color w:val="000000"/>
-          <w:sz w:val="24"/>
-          <w:szCs w:val="24"/>
-          <w:shd w:val="clear" w:color="auto" w:fill="FFFFFF"/>
-        </w:rPr>
-        <w:t>Accuracy</w:t>
-      </w:r>
-    </w:p>
-    <w:p>
-      <w:pPr>
-        <w:pStyle w:val="ListParagraph"/>
-        <w:numPr>
-          <w:ilvl w:val="0"/>
-          <w:numId w:val="23"/>
-        </w:numPr>
-        <w:rPr>
-          <w:rFonts w:asciiTheme="minorHAnsi" w:hAnsiTheme="minorHAnsi" w:cstheme="minorHAnsi"/>
-          <w:color w:val="000000"/>
-          <w:sz w:val="24"/>
-          <w:szCs w:val="24"/>
-          <w:shd w:val="clear" w:color="auto" w:fill="FFFFFF"/>
-        </w:rPr>
-      </w:pPr>
-      <w:r>
-        <w:rPr>
-          <w:rFonts w:asciiTheme="minorHAnsi" w:hAnsiTheme="minorHAnsi" w:cstheme="minorHAnsi"/>
-          <w:color w:val="000000"/>
-          <w:sz w:val="24"/>
-          <w:szCs w:val="24"/>
-          <w:shd w:val="clear" w:color="auto" w:fill="FFFFFF"/>
-        </w:rPr>
-        <w:t>The sources of the informations on the site is not clearly state and therefore couldn’t check their factuality.</w:t>
-      </w:r>
-    </w:p>
-    <w:p>
-      <w:pPr>
-        <w:pStyle w:val="ListParagraph"/>
-        <w:numPr>
-          <w:ilvl w:val="0"/>
-          <w:numId w:val="23"/>
-        </w:numPr>
-        <w:rPr>
-          <w:rFonts w:asciiTheme="minorHAnsi" w:hAnsiTheme="minorHAnsi" w:cstheme="minorHAnsi"/>
-          <w:color w:val="000000"/>
-          <w:sz w:val="24"/>
-          <w:szCs w:val="24"/>
-          <w:shd w:val="clear" w:color="auto" w:fill="FFFFFF"/>
-        </w:rPr>
-      </w:pPr>
-      <w:r>
-        <w:rPr>
-          <w:rFonts w:asciiTheme="minorHAnsi" w:hAnsiTheme="minorHAnsi" w:cstheme="minorHAnsi"/>
-          <w:color w:val="000000"/>
-          <w:sz w:val="24"/>
-          <w:szCs w:val="24"/>
-          <w:shd w:val="clear" w:color="auto" w:fill="FFFFFF"/>
-        </w:rPr>
-        <w:t xml:space="preserve">The site </w:t>
-      </w:r>
-      <w:r>
-        <w:rPr>
-          <w:rFonts w:asciiTheme="minorHAnsi" w:hAnsiTheme="minorHAnsi" w:cstheme="minorHAnsi"/>
-          <w:color w:val="000000"/>
-          <w:sz w:val="24"/>
-          <w:szCs w:val="24"/>
-          <w:shd w:val="clear" w:color="auto" w:fill="FFFFFF"/>
-        </w:rPr>
-        <w:t>is full of typographical errors which makes it hard to understand the information they are trying to put out there.</w:t>
-      </w:r>
-    </w:p>
-    <w:p>
-      <w:pPr>
-        <w:pStyle w:val="ListParagraph"/>
-        <w:numPr>
-          <w:ilvl w:val="0"/>
-          <w:numId w:val="27"/>
-        </w:numPr>
-        <w:rPr>
-          <w:rFonts w:asciiTheme="minorHAnsi" w:hAnsiTheme="minorHAnsi" w:cstheme="minorHAnsi"/>
-          <w:color w:val="000000"/>
-          <w:sz w:val="24"/>
-          <w:szCs w:val="24"/>
-          <w:shd w:val="clear" w:color="auto" w:fill="FFFFFF"/>
-        </w:rPr>
-      </w:pPr>
-      <w:r>
-        <w:rPr>
-          <w:rFonts w:asciiTheme="minorHAnsi" w:hAnsiTheme="minorHAnsi" w:cstheme="minorHAnsi"/>
-          <w:color w:val="000000"/>
-          <w:sz w:val="24"/>
-          <w:szCs w:val="24"/>
-          <w:shd w:val="clear" w:color="auto" w:fill="FFFFFF"/>
-        </w:rPr>
-        <w:t>Objectivity</w:t>
-      </w:r>
-    </w:p>
-    <w:p>
-      <w:pPr>
-        <w:pStyle w:val="ListParagraph"/>
-        <w:numPr>
-          <w:ilvl w:val="0"/>
-          <w:numId w:val="24"/>
-        </w:numPr>
-        <w:rPr>
-          <w:rFonts w:asciiTheme="minorHAnsi" w:hAnsiTheme="minorHAnsi" w:cstheme="minorHAnsi"/>
-          <w:color w:val="000000"/>
-          <w:sz w:val="24"/>
-          <w:szCs w:val="24"/>
-          <w:shd w:val="clear" w:color="auto" w:fill="FFFFFF"/>
-        </w:rPr>
-      </w:pPr>
-      <w:r>
-        <w:rPr>
-          <w:rFonts w:asciiTheme="minorHAnsi" w:hAnsiTheme="minorHAnsi" w:cstheme="minorHAnsi"/>
-          <w:color w:val="000000"/>
-          <w:sz w:val="24"/>
-          <w:szCs w:val="24"/>
-          <w:shd w:val="clear" w:color="auto" w:fill="FFFFFF"/>
-        </w:rPr>
-        <w:t>The contents in the site don’t reflect any form of bias in any way.</w:t>
-      </w:r>
-    </w:p>
-    <w:p>
-      <w:pPr>
-        <w:pStyle w:val="ListParagraph"/>
-        <w:numPr>
-          <w:ilvl w:val="0"/>
-          <w:numId w:val="24"/>
-        </w:numPr>
-        <w:rPr>
-          <w:rFonts w:asciiTheme="minorHAnsi" w:hAnsiTheme="minorHAnsi" w:cstheme="minorHAnsi"/>
-          <w:color w:val="000000"/>
-          <w:sz w:val="24"/>
-          <w:szCs w:val="24"/>
-          <w:shd w:val="clear" w:color="auto" w:fill="FFFFFF"/>
-        </w:rPr>
-      </w:pPr>
-      <w:r>
-        <w:rPr>
-          <w:rFonts w:asciiTheme="minorHAnsi" w:hAnsiTheme="minorHAnsi" w:cstheme="minorHAnsi"/>
-          <w:color w:val="000000"/>
-          <w:sz w:val="24"/>
-          <w:szCs w:val="24"/>
-          <w:shd w:val="clear" w:color="auto" w:fill="FFFFFF"/>
-        </w:rPr>
-        <w:t>There is no link that takes to an informational website to their sponsoring organization. Even if there is, it’s hard to tell which is it</w:t>
-      </w:r>
-    </w:p>
-    <w:p>
-      <w:pPr>
-        <w:pStyle w:val="ListParagraph"/>
-        <w:numPr>
-          <w:ilvl w:val="0"/>
-          <w:numId w:val="24"/>
-        </w:numPr>
-        <w:rPr>
-          <w:rFonts w:asciiTheme="minorHAnsi" w:hAnsiTheme="minorHAnsi" w:cstheme="minorHAnsi"/>
-          <w:color w:val="000000"/>
-          <w:sz w:val="24"/>
-          <w:szCs w:val="24"/>
-          <w:shd w:val="clear" w:color="auto" w:fill="FFFFFF"/>
-        </w:rPr>
-      </w:pPr>
-      <w:r>
-        <w:rPr>
-          <w:rFonts w:asciiTheme="minorHAnsi" w:hAnsiTheme="minorHAnsi" w:cstheme="minorHAnsi"/>
-          <w:color w:val="000000"/>
-          <w:sz w:val="24"/>
-          <w:szCs w:val="24"/>
-          <w:shd w:val="clear" w:color="auto" w:fill="FFFFFF"/>
-        </w:rPr>
-        <w:t xml:space="preserve">There may be no adverts on the site at the moment </w:t>
-      </w:r>
-      <w:proofErr w:type="gramStart"/>
-      <w:r>
-        <w:rPr>
-          <w:rFonts w:asciiTheme="minorHAnsi" w:hAnsiTheme="minorHAnsi" w:cstheme="minorHAnsi"/>
-          <w:color w:val="000000"/>
-          <w:sz w:val="24"/>
-          <w:szCs w:val="24"/>
-          <w:shd w:val="clear" w:color="auto" w:fill="FFFFFF"/>
-        </w:rPr>
-        <w:t>But</w:t>
-      </w:r>
-      <w:proofErr w:type="gramEnd"/>
-      <w:r>
-        <w:rPr>
-          <w:rFonts w:asciiTheme="minorHAnsi" w:hAnsiTheme="minorHAnsi" w:cstheme="minorHAnsi"/>
-          <w:color w:val="000000"/>
-          <w:sz w:val="24"/>
-          <w:szCs w:val="24"/>
-          <w:shd w:val="clear" w:color="auto" w:fill="FFFFFF"/>
-        </w:rPr>
-        <w:t xml:space="preserve"> there is no appropriate way to post some if present in the future.</w:t>
-      </w:r>
-    </w:p>
-    <w:p>
-      <w:pPr>
-        <w:pStyle w:val="ListParagraph"/>
-        <w:numPr>
-          <w:ilvl w:val="0"/>
-          <w:numId w:val="27"/>
-        </w:numPr>
-        <w:rPr>
-          <w:rFonts w:asciiTheme="minorHAnsi" w:hAnsiTheme="minorHAnsi" w:cstheme="minorHAnsi"/>
-          <w:color w:val="000000"/>
-          <w:sz w:val="24"/>
-          <w:szCs w:val="24"/>
-          <w:shd w:val="clear" w:color="auto" w:fill="FFFFFF"/>
-        </w:rPr>
-      </w:pPr>
-      <w:r>
-        <w:rPr>
-          <w:rFonts w:asciiTheme="minorHAnsi" w:hAnsiTheme="minorHAnsi" w:cstheme="minorHAnsi"/>
-          <w:color w:val="000000"/>
-          <w:sz w:val="24"/>
-          <w:szCs w:val="24"/>
-          <w:shd w:val="clear" w:color="auto" w:fill="FFFFFF"/>
-        </w:rPr>
         <w:t>Appearance</w:t>
       </w:r>
     </w:p>
@@ -10853,6 +11121,119 @@
 <file path=word/numbering.xml><?xml version="1.0" encoding="utf-8"?>
 <w:numbering xmlns:wpc="http://schemas.microsoft.com/office/word/2010/wordprocessingCanvas" xmlns:cx="http://schemas.microsoft.com/office/drawing/2014/chartex" xmlns:mc="http://schemas.openxmlformats.org/markup-compatibility/2006" xmlns:o="urn:schemas-microsoft-com:office:office" xmlns:r="http://schemas.openxmlformats.org/officeDocument/2006/relationships" xmlns:m="http://schemas.openxmlformats.org/officeDocument/2006/math" xmlns:v="urn:schemas-microsoft-com:vml" xmlns:wp14="http://schemas.microsoft.com/office/word/2010/wordprocessingDrawing" xmlns:wp="http://schemas.openxmlformats.org/drawingml/2006/wordprocessingDrawing" xmlns:w10="urn:schemas-microsoft-com:office:word" xmlns:w="http://schemas.openxmlformats.org/wordprocessingml/2006/main" xmlns:w14="http://schemas.microsoft.com/office/word/2010/wordml" xmlns:w15="http://schemas.microsoft.com/office/word/2012/wordml" xmlns:w16se="http://schemas.microsoft.com/office/word/2015/wordml/symex" xmlns:wpg="http://schemas.microsoft.com/office/word/2010/wordprocessingGroup" xmlns:wpi="http://schemas.microsoft.com/office/word/2010/wordprocessingInk" xmlns:wne="http://schemas.microsoft.com/office/word/2006/wordml" xmlns:wps="http://schemas.microsoft.com/office/word/2010/wordprocessingShape" mc:Ignorable="w14 w15 w16se wp14">
   <w:abstractNum w:abstractNumId="0" w15:restartNumberingAfterBreak="0">
+    <w:nsid w:val="020F3128"/>
+    <w:multiLevelType w:val="hybridMultilevel"/>
+    <w:tmpl w:val="27F2B1FA"/>
+    <w:lvl w:ilvl="0" w:tplc="0409000B">
+      <w:start w:val="1"/>
+      <w:numFmt w:val="bullet"/>
+      <w:lvlText w:val=""/>
+      <w:lvlJc w:val="left"/>
+      <w:pPr>
+        <w:ind w:left="1080" w:hanging="360"/>
+      </w:pPr>
+      <w:rPr>
+        <w:rFonts w:ascii="Wingdings" w:hAnsi="Wingdings" w:hint="default"/>
+      </w:rPr>
+    </w:lvl>
+    <w:lvl w:ilvl="1" w:tplc="04090003" w:tentative="1">
+      <w:start w:val="1"/>
+      <w:numFmt w:val="bullet"/>
+      <w:lvlText w:val="o"/>
+      <w:lvlJc w:val="left"/>
+      <w:pPr>
+        <w:ind w:left="1800" w:hanging="360"/>
+      </w:pPr>
+      <w:rPr>
+        <w:rFonts w:ascii="Courier New" w:hAnsi="Courier New" w:cs="Courier New" w:hint="default"/>
+      </w:rPr>
+    </w:lvl>
+    <w:lvl w:ilvl="2" w:tplc="04090005" w:tentative="1">
+      <w:start w:val="1"/>
+      <w:numFmt w:val="bullet"/>
+      <w:lvlText w:val=""/>
+      <w:lvlJc w:val="left"/>
+      <w:pPr>
+        <w:ind w:left="2520" w:hanging="360"/>
+      </w:pPr>
+      <w:rPr>
+        <w:rFonts w:ascii="Wingdings" w:hAnsi="Wingdings" w:hint="default"/>
+      </w:rPr>
+    </w:lvl>
+    <w:lvl w:ilvl="3" w:tplc="04090001" w:tentative="1">
+      <w:start w:val="1"/>
+      <w:numFmt w:val="bullet"/>
+      <w:lvlText w:val=""/>
+      <w:lvlJc w:val="left"/>
+      <w:pPr>
+        <w:ind w:left="3240" w:hanging="360"/>
+      </w:pPr>
+      <w:rPr>
+        <w:rFonts w:ascii="Symbol" w:hAnsi="Symbol" w:hint="default"/>
+      </w:rPr>
+    </w:lvl>
+    <w:lvl w:ilvl="4" w:tplc="04090003" w:tentative="1">
+      <w:start w:val="1"/>
+      <w:numFmt w:val="bullet"/>
+      <w:lvlText w:val="o"/>
+      <w:lvlJc w:val="left"/>
+      <w:pPr>
+        <w:ind w:left="3960" w:hanging="360"/>
+      </w:pPr>
+      <w:rPr>
+        <w:rFonts w:ascii="Courier New" w:hAnsi="Courier New" w:cs="Courier New" w:hint="default"/>
+      </w:rPr>
+    </w:lvl>
+    <w:lvl w:ilvl="5" w:tplc="04090005" w:tentative="1">
+      <w:start w:val="1"/>
+      <w:numFmt w:val="bullet"/>
+      <w:lvlText w:val=""/>
+      <w:lvlJc w:val="left"/>
+      <w:pPr>
+        <w:ind w:left="4680" w:hanging="360"/>
+      </w:pPr>
+      <w:rPr>
+        <w:rFonts w:ascii="Wingdings" w:hAnsi="Wingdings" w:hint="default"/>
+      </w:rPr>
+    </w:lvl>
+    <w:lvl w:ilvl="6" w:tplc="04090001" w:tentative="1">
+      <w:start w:val="1"/>
+      <w:numFmt w:val="bullet"/>
+      <w:lvlText w:val=""/>
+      <w:lvlJc w:val="left"/>
+      <w:pPr>
+        <w:ind w:left="5400" w:hanging="360"/>
+      </w:pPr>
+      <w:rPr>
+        <w:rFonts w:ascii="Symbol" w:hAnsi="Symbol" w:hint="default"/>
+      </w:rPr>
+    </w:lvl>
+    <w:lvl w:ilvl="7" w:tplc="04090003" w:tentative="1">
+      <w:start w:val="1"/>
+      <w:numFmt w:val="bullet"/>
+      <w:lvlText w:val="o"/>
+      <w:lvlJc w:val="left"/>
+      <w:pPr>
+        <w:ind w:left="6120" w:hanging="360"/>
+      </w:pPr>
+      <w:rPr>
+        <w:rFonts w:ascii="Courier New" w:hAnsi="Courier New" w:cs="Courier New" w:hint="default"/>
+      </w:rPr>
+    </w:lvl>
+    <w:lvl w:ilvl="8" w:tplc="04090005" w:tentative="1">
+      <w:start w:val="1"/>
+      <w:numFmt w:val="bullet"/>
+      <w:lvlText w:val=""/>
+      <w:lvlJc w:val="left"/>
+      <w:pPr>
+        <w:ind w:left="6840" w:hanging="360"/>
+      </w:pPr>
+      <w:rPr>
+        <w:rFonts w:ascii="Wingdings" w:hAnsi="Wingdings" w:hint="default"/>
+      </w:rPr>
+    </w:lvl>
+  </w:abstractNum>
+  <w:abstractNum w:abstractNumId="1" w15:restartNumberingAfterBreak="0">
     <w:nsid w:val="048929A2"/>
     <w:multiLevelType w:val="hybridMultilevel"/>
     <w:tmpl w:val="D828234C"/>
@@ -10965,7 +11346,7 @@
       </w:rPr>
     </w:lvl>
   </w:abstractNum>
-  <w:abstractNum w:abstractNumId="1" w15:restartNumberingAfterBreak="0">
+  <w:abstractNum w:abstractNumId="2" w15:restartNumberingAfterBreak="0">
     <w:nsid w:val="0E4B0E17"/>
     <w:multiLevelType w:val="hybridMultilevel"/>
     <w:tmpl w:val="6F0A2BCC"/>
@@ -11078,7 +11459,7 @@
       </w:rPr>
     </w:lvl>
   </w:abstractNum>
-  <w:abstractNum w:abstractNumId="2" w15:restartNumberingAfterBreak="0">
+  <w:abstractNum w:abstractNumId="3" w15:restartNumberingAfterBreak="0">
     <w:nsid w:val="1186778B"/>
     <w:multiLevelType w:val="hybridMultilevel"/>
     <w:tmpl w:val="B440715C"/>
@@ -11167,7 +11548,7 @@
       </w:pPr>
     </w:lvl>
   </w:abstractNum>
-  <w:abstractNum w:abstractNumId="3" w15:restartNumberingAfterBreak="0">
+  <w:abstractNum w:abstractNumId="4" w15:restartNumberingAfterBreak="0">
     <w:nsid w:val="135B4098"/>
     <w:multiLevelType w:val="hybridMultilevel"/>
     <w:tmpl w:val="80BA0184"/>
@@ -11280,7 +11661,7 @@
       </w:rPr>
     </w:lvl>
   </w:abstractNum>
-  <w:abstractNum w:abstractNumId="4" w15:restartNumberingAfterBreak="0">
+  <w:abstractNum w:abstractNumId="5" w15:restartNumberingAfterBreak="0">
     <w:nsid w:val="197A2374"/>
     <w:multiLevelType w:val="hybridMultilevel"/>
     <w:tmpl w:val="C11CEDF2"/>
@@ -11393,7 +11774,7 @@
       </w:rPr>
     </w:lvl>
   </w:abstractNum>
-  <w:abstractNum w:abstractNumId="5" w15:restartNumberingAfterBreak="0">
+  <w:abstractNum w:abstractNumId="6" w15:restartNumberingAfterBreak="0">
     <w:nsid w:val="1A2D6551"/>
     <w:multiLevelType w:val="hybridMultilevel"/>
     <w:tmpl w:val="B74C8F9E"/>
@@ -11482,7 +11863,7 @@
       </w:pPr>
     </w:lvl>
   </w:abstractNum>
-  <w:abstractNum w:abstractNumId="6" w15:restartNumberingAfterBreak="0">
+  <w:abstractNum w:abstractNumId="7" w15:restartNumberingAfterBreak="0">
     <w:nsid w:val="20307D82"/>
     <w:multiLevelType w:val="hybridMultilevel"/>
     <w:tmpl w:val="8A2EAAEA"/>
@@ -11595,7 +11976,7 @@
       </w:rPr>
     </w:lvl>
   </w:abstractNum>
-  <w:abstractNum w:abstractNumId="7" w15:restartNumberingAfterBreak="0">
+  <w:abstractNum w:abstractNumId="8" w15:restartNumberingAfterBreak="0">
     <w:nsid w:val="26356CAD"/>
     <w:multiLevelType w:val="hybridMultilevel"/>
     <w:tmpl w:val="13BA2B66"/>
@@ -11708,7 +12089,7 @@
       </w:rPr>
     </w:lvl>
   </w:abstractNum>
-  <w:abstractNum w:abstractNumId="8" w15:restartNumberingAfterBreak="0">
+  <w:abstractNum w:abstractNumId="9" w15:restartNumberingAfterBreak="0">
     <w:nsid w:val="299A2991"/>
     <w:multiLevelType w:val="hybridMultilevel"/>
     <w:tmpl w:val="CD887506"/>
@@ -11821,7 +12202,7 @@
       </w:rPr>
     </w:lvl>
   </w:abstractNum>
-  <w:abstractNum w:abstractNumId="9" w15:restartNumberingAfterBreak="0">
+  <w:abstractNum w:abstractNumId="10" w15:restartNumberingAfterBreak="0">
     <w:nsid w:val="2A3F6178"/>
     <w:multiLevelType w:val="hybridMultilevel"/>
     <w:tmpl w:val="926E0D10"/>
@@ -11933,7 +12314,7 @@
       </w:rPr>
     </w:lvl>
   </w:abstractNum>
-  <w:abstractNum w:abstractNumId="10" w15:restartNumberingAfterBreak="0">
+  <w:abstractNum w:abstractNumId="11" w15:restartNumberingAfterBreak="0">
     <w:nsid w:val="2C36489B"/>
     <w:multiLevelType w:val="hybridMultilevel"/>
     <w:tmpl w:val="29DC6BC0"/>
@@ -12023,7 +12404,7 @@
       </w:pPr>
     </w:lvl>
   </w:abstractNum>
-  <w:abstractNum w:abstractNumId="11" w15:restartNumberingAfterBreak="0">
+  <w:abstractNum w:abstractNumId="12" w15:restartNumberingAfterBreak="0">
     <w:nsid w:val="2D0D0657"/>
     <w:multiLevelType w:val="hybridMultilevel"/>
     <w:tmpl w:val="A0CE7128"/>
@@ -12138,7 +12519,7 @@
       </w:rPr>
     </w:lvl>
   </w:abstractNum>
-  <w:abstractNum w:abstractNumId="12" w15:restartNumberingAfterBreak="0">
+  <w:abstractNum w:abstractNumId="13" w15:restartNumberingAfterBreak="0">
     <w:nsid w:val="2FC9681D"/>
     <w:multiLevelType w:val="hybridMultilevel"/>
     <w:tmpl w:val="8408C6CA"/>
@@ -12227,7 +12608,7 @@
       </w:pPr>
     </w:lvl>
   </w:abstractNum>
-  <w:abstractNum w:abstractNumId="13" w15:restartNumberingAfterBreak="0">
+  <w:abstractNum w:abstractNumId="14" w15:restartNumberingAfterBreak="0">
     <w:nsid w:val="334D3C92"/>
     <w:multiLevelType w:val="hybridMultilevel"/>
     <w:tmpl w:val="EECCB480"/>
@@ -12316,7 +12697,7 @@
       </w:pPr>
     </w:lvl>
   </w:abstractNum>
-  <w:abstractNum w:abstractNumId="14" w15:restartNumberingAfterBreak="0">
+  <w:abstractNum w:abstractNumId="15" w15:restartNumberingAfterBreak="0">
     <w:nsid w:val="39AC30C4"/>
     <w:multiLevelType w:val="hybridMultilevel"/>
     <w:tmpl w:val="F2183DD8"/>
@@ -12428,7 +12809,7 @@
       </w:rPr>
     </w:lvl>
   </w:abstractNum>
-  <w:abstractNum w:abstractNumId="15" w15:restartNumberingAfterBreak="0">
+  <w:abstractNum w:abstractNumId="16" w15:restartNumberingAfterBreak="0">
     <w:nsid w:val="3A6861FF"/>
     <w:multiLevelType w:val="hybridMultilevel"/>
     <w:tmpl w:val="BFE430C4"/>
@@ -12517,7 +12898,7 @@
       </w:pPr>
     </w:lvl>
   </w:abstractNum>
-  <w:abstractNum w:abstractNumId="16" w15:restartNumberingAfterBreak="0">
+  <w:abstractNum w:abstractNumId="17" w15:restartNumberingAfterBreak="0">
     <w:nsid w:val="3CC46881"/>
     <w:multiLevelType w:val="hybridMultilevel"/>
     <w:tmpl w:val="EB0476A4"/>
@@ -12630,7 +13011,7 @@
       </w:rPr>
     </w:lvl>
   </w:abstractNum>
-  <w:abstractNum w:abstractNumId="17" w15:restartNumberingAfterBreak="0">
+  <w:abstractNum w:abstractNumId="18" w15:restartNumberingAfterBreak="0">
     <w:nsid w:val="3F52720D"/>
     <w:multiLevelType w:val="hybridMultilevel"/>
     <w:tmpl w:val="2D44D2CE"/>
@@ -12745,7 +13126,7 @@
       </w:rPr>
     </w:lvl>
   </w:abstractNum>
-  <w:abstractNum w:abstractNumId="18" w15:restartNumberingAfterBreak="0">
+  <w:abstractNum w:abstractNumId="19" w15:restartNumberingAfterBreak="0">
     <w:nsid w:val="41EB0F22"/>
     <w:multiLevelType w:val="hybridMultilevel"/>
     <w:tmpl w:val="6D68A7F6"/>
@@ -12858,7 +13239,7 @@
       </w:rPr>
     </w:lvl>
   </w:abstractNum>
-  <w:abstractNum w:abstractNumId="19" w15:restartNumberingAfterBreak="0">
+  <w:abstractNum w:abstractNumId="20" w15:restartNumberingAfterBreak="0">
     <w:nsid w:val="4A597CE9"/>
     <w:multiLevelType w:val="hybridMultilevel"/>
     <w:tmpl w:val="A0F20222"/>
@@ -12971,7 +13352,7 @@
       </w:rPr>
     </w:lvl>
   </w:abstractNum>
-  <w:abstractNum w:abstractNumId="20" w15:restartNumberingAfterBreak="0">
+  <w:abstractNum w:abstractNumId="21" w15:restartNumberingAfterBreak="0">
     <w:nsid w:val="56D451EE"/>
     <w:multiLevelType w:val="hybridMultilevel"/>
     <w:tmpl w:val="A8206494"/>
@@ -13086,7 +13467,7 @@
       </w:rPr>
     </w:lvl>
   </w:abstractNum>
-  <w:abstractNum w:abstractNumId="21" w15:restartNumberingAfterBreak="0">
+  <w:abstractNum w:abstractNumId="22" w15:restartNumberingAfterBreak="0">
     <w:nsid w:val="5957304D"/>
     <w:multiLevelType w:val="multilevel"/>
     <w:tmpl w:val="842AE95A"/>
@@ -13235,7 +13616,7 @@
       </w:rPr>
     </w:lvl>
   </w:abstractNum>
-  <w:abstractNum w:abstractNumId="22" w15:restartNumberingAfterBreak="0">
+  <w:abstractNum w:abstractNumId="23" w15:restartNumberingAfterBreak="0">
     <w:nsid w:val="5C130E1F"/>
     <w:multiLevelType w:val="hybridMultilevel"/>
     <w:tmpl w:val="FBCC8A5C"/>
@@ -13348,7 +13729,7 @@
       </w:rPr>
     </w:lvl>
   </w:abstractNum>
-  <w:abstractNum w:abstractNumId="23" w15:restartNumberingAfterBreak="0">
+  <w:abstractNum w:abstractNumId="24" w15:restartNumberingAfterBreak="0">
     <w:nsid w:val="5D9F7089"/>
     <w:multiLevelType w:val="hybridMultilevel"/>
     <w:tmpl w:val="16B2EE8E"/>
@@ -13460,7 +13841,7 @@
       </w:rPr>
     </w:lvl>
   </w:abstractNum>
-  <w:abstractNum w:abstractNumId="24" w15:restartNumberingAfterBreak="0">
+  <w:abstractNum w:abstractNumId="25" w15:restartNumberingAfterBreak="0">
     <w:nsid w:val="61460B12"/>
     <w:multiLevelType w:val="hybridMultilevel"/>
     <w:tmpl w:val="A926A8DE"/>
@@ -13573,7 +13954,7 @@
       </w:rPr>
     </w:lvl>
   </w:abstractNum>
-  <w:abstractNum w:abstractNumId="25" w15:restartNumberingAfterBreak="0">
+  <w:abstractNum w:abstractNumId="26" w15:restartNumberingAfterBreak="0">
     <w:nsid w:val="69106180"/>
     <w:multiLevelType w:val="hybridMultilevel"/>
     <w:tmpl w:val="7B9C8778"/>
@@ -13686,7 +14067,7 @@
       </w:rPr>
     </w:lvl>
   </w:abstractNum>
-  <w:abstractNum w:abstractNumId="26" w15:restartNumberingAfterBreak="0">
+  <w:abstractNum w:abstractNumId="27" w15:restartNumberingAfterBreak="0">
     <w:nsid w:val="6B172790"/>
     <w:multiLevelType w:val="multilevel"/>
     <w:tmpl w:val="169223A4"/>
@@ -13835,7 +14216,7 @@
       </w:rPr>
     </w:lvl>
   </w:abstractNum>
-  <w:abstractNum w:abstractNumId="27" w15:restartNumberingAfterBreak="0">
+  <w:abstractNum w:abstractNumId="28" w15:restartNumberingAfterBreak="0">
     <w:nsid w:val="6D757A1C"/>
     <w:multiLevelType w:val="hybridMultilevel"/>
     <w:tmpl w:val="8DDA814C"/>
@@ -13948,7 +14329,7 @@
       </w:rPr>
     </w:lvl>
   </w:abstractNum>
-  <w:abstractNum w:abstractNumId="28" w15:restartNumberingAfterBreak="0">
+  <w:abstractNum w:abstractNumId="29" w15:restartNumberingAfterBreak="0">
     <w:nsid w:val="716B649B"/>
     <w:multiLevelType w:val="hybridMultilevel"/>
     <w:tmpl w:val="B098257A"/>
@@ -14061,7 +14442,7 @@
       </w:rPr>
     </w:lvl>
   </w:abstractNum>
-  <w:abstractNum w:abstractNumId="29" w15:restartNumberingAfterBreak="0">
+  <w:abstractNum w:abstractNumId="30" w15:restartNumberingAfterBreak="0">
     <w:nsid w:val="755B7D5C"/>
     <w:multiLevelType w:val="hybridMultilevel"/>
     <w:tmpl w:val="0DAA8B0E"/>
@@ -14174,7 +14555,7 @@
       </w:rPr>
     </w:lvl>
   </w:abstractNum>
-  <w:abstractNum w:abstractNumId="30" w15:restartNumberingAfterBreak="0">
+  <w:abstractNum w:abstractNumId="31" w15:restartNumberingAfterBreak="0">
     <w:nsid w:val="77513BC2"/>
     <w:multiLevelType w:val="hybridMultilevel"/>
     <w:tmpl w:val="5F7EEC2E"/>
@@ -14287,7 +14668,7 @@
       </w:rPr>
     </w:lvl>
   </w:abstractNum>
-  <w:abstractNum w:abstractNumId="31" w15:restartNumberingAfterBreak="0">
+  <w:abstractNum w:abstractNumId="32" w15:restartNumberingAfterBreak="0">
     <w:nsid w:val="782F7F42"/>
     <w:multiLevelType w:val="hybridMultilevel"/>
     <w:tmpl w:val="517A2B22"/>
@@ -14399,7 +14780,7 @@
       </w:rPr>
     </w:lvl>
   </w:abstractNum>
-  <w:abstractNum w:abstractNumId="32" w15:restartNumberingAfterBreak="0">
+  <w:abstractNum w:abstractNumId="33" w15:restartNumberingAfterBreak="0">
     <w:nsid w:val="7A78307E"/>
     <w:multiLevelType w:val="hybridMultilevel"/>
     <w:tmpl w:val="8FE25CF2"/>
@@ -14488,7 +14869,7 @@
       </w:pPr>
     </w:lvl>
   </w:abstractNum>
-  <w:abstractNum w:abstractNumId="33" w15:restartNumberingAfterBreak="0">
+  <w:abstractNum w:abstractNumId="34" w15:restartNumberingAfterBreak="0">
     <w:nsid w:val="7B011CF9"/>
     <w:multiLevelType w:val="hybridMultilevel"/>
     <w:tmpl w:val="859C59D0"/>
@@ -14601,7 +14982,7 @@
       </w:rPr>
     </w:lvl>
   </w:abstractNum>
-  <w:abstractNum w:abstractNumId="34" w15:restartNumberingAfterBreak="0">
+  <w:abstractNum w:abstractNumId="35" w15:restartNumberingAfterBreak="0">
     <w:nsid w:val="7DEB7005"/>
     <w:multiLevelType w:val="hybridMultilevel"/>
     <w:tmpl w:val="46627A94"/>
@@ -14715,109 +15096,112 @@
     </w:lvl>
   </w:abstractNum>
   <w:num w:numId="1">
+    <w:abstractNumId w:val="16"/>
+  </w:num>
+  <w:num w:numId="2">
+    <w:abstractNumId w:val="6"/>
+  </w:num>
+  <w:num w:numId="3">
+    <w:abstractNumId w:val="22"/>
+  </w:num>
+  <w:num w:numId="4">
+    <w:abstractNumId w:val="27"/>
+  </w:num>
+  <w:num w:numId="5">
+    <w:abstractNumId w:val="8"/>
+  </w:num>
+  <w:num w:numId="6">
+    <w:abstractNumId w:val="1"/>
+  </w:num>
+  <w:num w:numId="7">
+    <w:abstractNumId w:val="30"/>
+  </w:num>
+  <w:num w:numId="8">
+    <w:abstractNumId w:val="21"/>
+  </w:num>
+  <w:num w:numId="9">
+    <w:abstractNumId w:val="18"/>
+  </w:num>
+  <w:num w:numId="10">
+    <w:abstractNumId w:val="12"/>
+  </w:num>
+  <w:num w:numId="11">
+    <w:abstractNumId w:val="35"/>
+  </w:num>
+  <w:num w:numId="12">
+    <w:abstractNumId w:val="13"/>
+  </w:num>
+  <w:num w:numId="13">
+    <w:abstractNumId w:val="34"/>
+  </w:num>
+  <w:num w:numId="14">
+    <w:abstractNumId w:val="26"/>
+  </w:num>
+  <w:num w:numId="15">
+    <w:abstractNumId w:val="17"/>
+  </w:num>
+  <w:num w:numId="16">
+    <w:abstractNumId w:val="4"/>
+  </w:num>
+  <w:num w:numId="17">
+    <w:abstractNumId w:val="28"/>
+  </w:num>
+  <w:num w:numId="18">
+    <w:abstractNumId w:val="31"/>
+  </w:num>
+  <w:num w:numId="19">
+    <w:abstractNumId w:val="20"/>
+  </w:num>
+  <w:num w:numId="20">
+    <w:abstractNumId w:val="29"/>
+  </w:num>
+  <w:num w:numId="21">
+    <w:abstractNumId w:val="33"/>
+  </w:num>
+  <w:num w:numId="22">
+    <w:abstractNumId w:val="5"/>
+  </w:num>
+  <w:num w:numId="23">
+    <w:abstractNumId w:val="9"/>
+  </w:num>
+  <w:num w:numId="24">
+    <w:abstractNumId w:val="7"/>
+  </w:num>
+  <w:num w:numId="25">
+    <w:abstractNumId w:val="23"/>
+  </w:num>
+  <w:num w:numId="26">
+    <w:abstractNumId w:val="3"/>
+  </w:num>
+  <w:num w:numId="27">
+    <w:abstractNumId w:val="14"/>
+  </w:num>
+  <w:num w:numId="28">
+    <w:abstractNumId w:val="10"/>
+  </w:num>
+  <w:num w:numId="29">
     <w:abstractNumId w:val="15"/>
   </w:num>
-  <w:num w:numId="2">
-    <w:abstractNumId w:val="5"/>
+  <w:num w:numId="30">
+    <w:abstractNumId w:val="32"/>
   </w:num>
-  <w:num w:numId="3">
-    <w:abstractNumId w:val="21"/>
+  <w:num w:numId="31">
+    <w:abstractNumId w:val="24"/>
   </w:num>
-  <w:num w:numId="4">
-    <w:abstractNumId w:val="26"/>
-  </w:num>
-  <w:num w:numId="5">
-    <w:abstractNumId w:val="7"/>
-  </w:num>
-  <w:num w:numId="6">
-    <w:abstractNumId w:val="0"/>
-  </w:num>
-  <w:num w:numId="7">
-    <w:abstractNumId w:val="29"/>
-  </w:num>
-  <w:num w:numId="8">
-    <w:abstractNumId w:val="20"/>
-  </w:num>
-  <w:num w:numId="9">
-    <w:abstractNumId w:val="17"/>
-  </w:num>
-  <w:num w:numId="10">
+  <w:num w:numId="32">
     <w:abstractNumId w:val="11"/>
   </w:num>
-  <w:num w:numId="11">
-    <w:abstractNumId w:val="34"/>
-  </w:num>
-  <w:num w:numId="12">
-    <w:abstractNumId w:val="12"/>
-  </w:num>
-  <w:num w:numId="13">
-    <w:abstractNumId w:val="33"/>
-  </w:num>
-  <w:num w:numId="14">
+  <w:num w:numId="33">
     <w:abstractNumId w:val="25"/>
   </w:num>
-  <w:num w:numId="15">
-    <w:abstractNumId w:val="16"/>
+  <w:num w:numId="34">
+    <w:abstractNumId w:val="2"/>
   </w:num>
-  <w:num w:numId="16">
-    <w:abstractNumId w:val="3"/>
-  </w:num>
-  <w:num w:numId="17">
-    <w:abstractNumId w:val="27"/>
-  </w:num>
-  <w:num w:numId="18">
-    <w:abstractNumId w:val="30"/>
-  </w:num>
-  <w:num w:numId="19">
+  <w:num w:numId="35">
     <w:abstractNumId w:val="19"/>
   </w:num>
-  <w:num w:numId="20">
-    <w:abstractNumId w:val="28"/>
-  </w:num>
-  <w:num w:numId="21">
-    <w:abstractNumId w:val="32"/>
-  </w:num>
-  <w:num w:numId="22">
-    <w:abstractNumId w:val="4"/>
-  </w:num>
-  <w:num w:numId="23">
-    <w:abstractNumId w:val="8"/>
-  </w:num>
-  <w:num w:numId="24">
-    <w:abstractNumId w:val="6"/>
-  </w:num>
-  <w:num w:numId="25">
-    <w:abstractNumId w:val="22"/>
-  </w:num>
-  <w:num w:numId="26">
-    <w:abstractNumId w:val="2"/>
-  </w:num>
-  <w:num w:numId="27">
-    <w:abstractNumId w:val="13"/>
-  </w:num>
-  <w:num w:numId="28">
-    <w:abstractNumId w:val="9"/>
-  </w:num>
-  <w:num w:numId="29">
-    <w:abstractNumId w:val="14"/>
-  </w:num>
-  <w:num w:numId="30">
-    <w:abstractNumId w:val="31"/>
-  </w:num>
-  <w:num w:numId="31">
-    <w:abstractNumId w:val="23"/>
-  </w:num>
-  <w:num w:numId="32">
-    <w:abstractNumId w:val="10"/>
-  </w:num>
-  <w:num w:numId="33">
-    <w:abstractNumId w:val="24"/>
-  </w:num>
-  <w:num w:numId="34">
-    <w:abstractNumId w:val="1"/>
-  </w:num>
-  <w:num w:numId="35">
-    <w:abstractNumId w:val="18"/>
+  <w:num w:numId="36">
+    <w:abstractNumId w:val="0"/>
   </w:num>
 </w:numbering>
 </file>
@@ -15644,7 +16028,7 @@
 </file>
 
 <file path=customXml/itemProps1.xml><?xml version="1.0" encoding="utf-8"?>
-<ds:datastoreItem xmlns:ds="http://schemas.openxmlformats.org/officeDocument/2006/customXml" ds:itemID="{3BCD6F83-496E-489C-A124-940683DA0F27}">
+<ds:datastoreItem xmlns:ds="http://schemas.openxmlformats.org/officeDocument/2006/customXml" ds:itemID="{FCB2772E-E1D1-4876-937C-DD9120C841F5}">
   <ds:schemaRefs>
     <ds:schemaRef ds:uri="http://schemas.openxmlformats.org/officeDocument/2006/bibliography"/>
   </ds:schemaRefs>

</xml_diff>

<commit_message>
Observation and assessment of the website Amazon.
</commit_message>
<xml_diff>
--- a/Assignment_1.docx
+++ b/Assignment_1.docx
@@ -1399,6 +1399,24 @@
         </w:rPr>
         <w:t>: -</w:t>
       </w:r>
+      <w:r>
+        <w:rPr>
+          <w:rFonts w:asciiTheme="minorHAnsi" w:hAnsiTheme="minorHAnsi" w:cstheme="minorHAnsi"/>
+          <w:sz w:val="24"/>
+          <w:szCs w:val="24"/>
+          <w:shd w:val="clear" w:color="auto" w:fill="FFFFFF"/>
+        </w:rPr>
+        <w:t>is an American web services provider headquartered in Sunnyvale, California, and owned by Verizon Media. The original Yahoo! company was founded by Jerry Yang and David Filo in January 1994 and was incorporated on March 2, 1995</w:t>
+      </w:r>
+      <w:r>
+        <w:rPr>
+          <w:color w:val="222222"/>
+          <w:sz w:val="21"/>
+          <w:szCs w:val="21"/>
+          <w:shd w:val="clear" w:color="auto" w:fill="FFFFFF"/>
+        </w:rPr>
+        <w:t>.</w:t>
+      </w:r>
     </w:p>
     <w:p>
       <w:pPr>
@@ -1465,7 +1483,17 @@
           <w:szCs w:val="24"/>
           <w:shd w:val="clear" w:color="auto" w:fill="FFFFFF"/>
         </w:rPr>
-        <w:t xml:space="preserve"> In the more options at the top of the search bar contained a lot more elements. And last thing, it was on the way of understanding branding.</w:t>
+        <w:t xml:space="preserve"> In the more options at the top of the search </w:t>
+      </w:r>
+      <w:r>
+        <w:rPr>
+          <w:rFonts w:asciiTheme="minorHAnsi" w:hAnsiTheme="minorHAnsi" w:cstheme="minorHAnsi"/>
+          <w:sz w:val="24"/>
+          <w:szCs w:val="24"/>
+          <w:shd w:val="clear" w:color="auto" w:fill="FFFFFF"/>
+        </w:rPr>
+        <w:lastRenderedPageBreak/>
+        <w:t>bar contained a lot more elements. And last thing, it was on the way of understanding branding.</w:t>
       </w:r>
     </w:p>
     <w:p>
@@ -1490,144 +1518,407 @@
           <w:szCs w:val="24"/>
           <w:shd w:val="clear" w:color="auto" w:fill="FFFFFF"/>
         </w:rPr>
+        <w:t>March 12, 2013: Yahoo made improvement on the department of using a space wisely. The Yahoo sign moved from right to the left side of the search bar. They had added a kind of quote phrased “Make yahoo! Your home page.” Some of the elements in the more options came out and became placed side the more option and other elements.</w:t>
+      </w:r>
+    </w:p>
+    <w:p>
+      <w:pPr>
+        <w:pStyle w:val="ListParagraph"/>
+        <w:numPr>
+          <w:ilvl w:val="0"/>
+          <w:numId w:val="36"/>
+        </w:numPr>
+        <w:jc w:val="both"/>
+        <w:rPr>
+          <w:rFonts w:asciiTheme="minorHAnsi" w:hAnsiTheme="minorHAnsi" w:cstheme="minorHAnsi"/>
+          <w:sz w:val="24"/>
+          <w:szCs w:val="24"/>
+          <w:shd w:val="clear" w:color="auto" w:fill="FFFFFF"/>
+        </w:rPr>
+      </w:pPr>
+      <w:r>
+        <w:rPr>
+          <w:rFonts w:asciiTheme="minorHAnsi" w:hAnsiTheme="minorHAnsi" w:cstheme="minorHAnsi"/>
+          <w:sz w:val="24"/>
+          <w:szCs w:val="24"/>
+          <w:shd w:val="clear" w:color="auto" w:fill="FFFFFF"/>
+        </w:rPr>
+        <w:t>September 09, 2016: Yahoo removed all the options that were at the top of the search bar and the</w:t>
+      </w:r>
+      <w:r>
+        <w:rPr>
+          <w:rFonts w:asciiTheme="minorHAnsi" w:hAnsiTheme="minorHAnsi" w:cstheme="minorHAnsi"/>
+          <w:sz w:val="24"/>
+          <w:szCs w:val="24"/>
+          <w:shd w:val="clear" w:color="auto" w:fill="FFFFFF"/>
+        </w:rPr>
+        <w:t xml:space="preserve"> Yahoo sign became placed there instead. On the other </w:t>
+      </w:r>
+      <w:r>
+        <w:rPr>
+          <w:rFonts w:asciiTheme="minorHAnsi" w:hAnsiTheme="minorHAnsi" w:cstheme="minorHAnsi"/>
+          <w:sz w:val="24"/>
+          <w:szCs w:val="24"/>
+          <w:shd w:val="clear" w:color="auto" w:fill="FFFFFF"/>
+        </w:rPr>
+        <w:t>hand,</w:t>
+      </w:r>
+      <w:r>
+        <w:rPr>
+          <w:rFonts w:asciiTheme="minorHAnsi" w:hAnsiTheme="minorHAnsi" w:cstheme="minorHAnsi"/>
+          <w:sz w:val="24"/>
+          <w:szCs w:val="24"/>
+          <w:shd w:val="clear" w:color="auto" w:fill="FFFFFF"/>
+        </w:rPr>
+        <w:t xml:space="preserve"> </w:t>
+      </w:r>
+      <w:r>
+        <w:rPr>
+          <w:rFonts w:asciiTheme="minorHAnsi" w:hAnsiTheme="minorHAnsi" w:cstheme="minorHAnsi"/>
+          <w:sz w:val="24"/>
+          <w:szCs w:val="24"/>
+          <w:shd w:val="clear" w:color="auto" w:fill="FFFFFF"/>
+        </w:rPr>
+        <w:t>Yahoo added</w:t>
+      </w:r>
+      <w:r>
+        <w:rPr>
+          <w:rFonts w:asciiTheme="minorHAnsi" w:hAnsiTheme="minorHAnsi" w:cstheme="minorHAnsi"/>
+          <w:sz w:val="24"/>
+          <w:szCs w:val="24"/>
+          <w:shd w:val="clear" w:color="auto" w:fill="FFFFFF"/>
+        </w:rPr>
+        <w:t xml:space="preserve"> a category by the name of “Trending now” where under it laid some samples of websites. This timeline was where we could clearly see the direction of the branding journey of Yahoo.</w:t>
+      </w:r>
+    </w:p>
+    <w:p>
+      <w:pPr>
+        <w:pStyle w:val="ListParagraph"/>
+        <w:numPr>
+          <w:ilvl w:val="0"/>
+          <w:numId w:val="36"/>
+        </w:numPr>
+        <w:jc w:val="both"/>
+        <w:rPr>
+          <w:rFonts w:asciiTheme="minorHAnsi" w:hAnsiTheme="minorHAnsi" w:cstheme="minorHAnsi"/>
+          <w:sz w:val="24"/>
+          <w:szCs w:val="24"/>
+          <w:shd w:val="clear" w:color="auto" w:fill="FFFFFF"/>
+        </w:rPr>
+      </w:pPr>
+      <w:r>
+        <w:rPr>
+          <w:rFonts w:asciiTheme="minorHAnsi" w:hAnsiTheme="minorHAnsi" w:cstheme="minorHAnsi"/>
+          <w:sz w:val="24"/>
+          <w:szCs w:val="24"/>
+          <w:shd w:val="clear" w:color="auto" w:fill="FFFFFF"/>
+        </w:rPr>
+        <w:t>April 28, 2019: A</w:t>
+      </w:r>
+      <w:r>
+        <w:rPr>
+          <w:rFonts w:asciiTheme="minorHAnsi" w:hAnsiTheme="minorHAnsi" w:cstheme="minorHAnsi"/>
+          <w:sz w:val="24"/>
+          <w:szCs w:val="24"/>
+          <w:shd w:val="clear" w:color="auto" w:fill="FFFFFF"/>
+        </w:rPr>
+        <w:t>t last the Yahoo sign came to the top left corner of the front or home page. It was obvious that it has used a lot of the new technologies. The transparent or opaque effect helped the website to be user-friendly. Majorly they placed their elements and contents evenly throughout the page.</w:t>
+      </w:r>
+    </w:p>
+    <w:p>
+      <w:pPr>
+        <w:pStyle w:val="ListParagraph"/>
+        <w:numPr>
+          <w:ilvl w:val="0"/>
+          <w:numId w:val="32"/>
+        </w:numPr>
+        <w:jc w:val="both"/>
+        <w:rPr>
+          <w:rFonts w:asciiTheme="minorHAnsi" w:hAnsiTheme="minorHAnsi" w:cstheme="minorHAnsi"/>
+          <w:sz w:val="24"/>
+          <w:szCs w:val="24"/>
+          <w:shd w:val="clear" w:color="auto" w:fill="FFFFFF"/>
+        </w:rPr>
+      </w:pPr>
+      <w:r>
+        <w:rPr>
+          <w:rFonts w:asciiTheme="minorHAnsi" w:hAnsiTheme="minorHAnsi" w:cstheme="minorHAnsi"/>
+          <w:sz w:val="24"/>
+          <w:szCs w:val="24"/>
+          <w:shd w:val="clear" w:color="auto" w:fill="FFFFFF"/>
+        </w:rPr>
+        <w:t>Amazon: -</w:t>
+      </w:r>
+      <w:r>
+        <w:rPr>
+          <w:rFonts w:asciiTheme="minorHAnsi" w:hAnsiTheme="minorHAnsi" w:cstheme="minorHAnsi"/>
+          <w:sz w:val="24"/>
+          <w:szCs w:val="24"/>
+          <w:shd w:val="clear" w:color="auto" w:fill="FFFFFF"/>
+        </w:rPr>
+        <w:t>is an American multinational technology company based in Seattle that focuses on e-commerce, cloud computing, digital streaming, and artificial intelligence.</w:t>
+      </w:r>
+    </w:p>
+    <w:p>
+      <w:pPr>
+        <w:pStyle w:val="ListParagraph"/>
+        <w:numPr>
+          <w:ilvl w:val="0"/>
+          <w:numId w:val="37"/>
+        </w:numPr>
+        <w:jc w:val="both"/>
+        <w:rPr>
+          <w:rFonts w:asciiTheme="minorHAnsi" w:hAnsiTheme="minorHAnsi" w:cstheme="minorHAnsi"/>
+          <w:sz w:val="24"/>
+          <w:szCs w:val="24"/>
+          <w:shd w:val="clear" w:color="auto" w:fill="FFFFFF"/>
+        </w:rPr>
+      </w:pPr>
+      <w:r>
+        <w:rPr>
+          <w:rFonts w:asciiTheme="minorHAnsi" w:hAnsiTheme="minorHAnsi" w:cstheme="minorHAnsi"/>
+          <w:sz w:val="24"/>
+          <w:szCs w:val="24"/>
+          <w:shd w:val="clear" w:color="auto" w:fill="FFFFFF"/>
+        </w:rPr>
+        <w:t>May 17, 2007: Amazon at this point of time was by far the most superfluously contented website. The excessive content site can be very overwhelming. Additional to that captions and the pictures look like they</w:t>
+      </w:r>
+      <w:r>
+        <w:rPr>
+          <w:rFonts w:asciiTheme="minorHAnsi" w:hAnsiTheme="minorHAnsi" w:cstheme="minorHAnsi"/>
+          <w:sz w:val="24"/>
+          <w:szCs w:val="24"/>
+          <w:shd w:val="clear" w:color="auto" w:fill="FFFFFF"/>
+        </w:rPr>
+        <w:t xml:space="preserve"> we</w:t>
+      </w:r>
+      <w:r>
+        <w:rPr>
+          <w:rFonts w:asciiTheme="minorHAnsi" w:hAnsiTheme="minorHAnsi" w:cstheme="minorHAnsi"/>
+          <w:sz w:val="24"/>
+          <w:szCs w:val="24"/>
+          <w:shd w:val="clear" w:color="auto" w:fill="FFFFFF"/>
+        </w:rPr>
+        <w:t xml:space="preserve">re mismatched. If not, very hard to determine which belongs to which. </w:t>
+      </w:r>
+      <w:r>
+        <w:rPr>
+          <w:rFonts w:asciiTheme="minorHAnsi" w:hAnsiTheme="minorHAnsi" w:cstheme="minorHAnsi"/>
+          <w:sz w:val="24"/>
+          <w:szCs w:val="24"/>
+          <w:shd w:val="clear" w:color="auto" w:fill="FFFFFF"/>
+        </w:rPr>
+        <w:t>All in all, it was very disorganized.</w:t>
+      </w:r>
+    </w:p>
+    <w:p>
+      <w:pPr>
+        <w:pStyle w:val="ListParagraph"/>
+        <w:numPr>
+          <w:ilvl w:val="0"/>
+          <w:numId w:val="37"/>
+        </w:numPr>
+        <w:jc w:val="both"/>
+        <w:rPr>
+          <w:rFonts w:asciiTheme="minorHAnsi" w:hAnsiTheme="minorHAnsi" w:cstheme="minorHAnsi"/>
+          <w:sz w:val="24"/>
+          <w:szCs w:val="24"/>
+          <w:shd w:val="clear" w:color="auto" w:fill="FFFFFF"/>
+        </w:rPr>
+      </w:pPr>
+      <w:r>
+        <w:rPr>
+          <w:rFonts w:asciiTheme="minorHAnsi" w:hAnsiTheme="minorHAnsi" w:cstheme="minorHAnsi"/>
+          <w:sz w:val="24"/>
+          <w:szCs w:val="24"/>
+          <w:shd w:val="clear" w:color="auto" w:fill="FFFFFF"/>
+        </w:rPr>
+        <w:t xml:space="preserve">July 21, 2010: There was this space at the top of the website which was purposeless and seems like it was a silly mistake. </w:t>
+      </w:r>
+      <w:r>
+        <w:rPr>
+          <w:rFonts w:asciiTheme="minorHAnsi" w:hAnsiTheme="minorHAnsi" w:cstheme="minorHAnsi"/>
+          <w:sz w:val="24"/>
+          <w:szCs w:val="24"/>
+          <w:shd w:val="clear" w:color="auto" w:fill="FFFFFF"/>
+        </w:rPr>
+        <w:t>It was also present in the immediate above timeline and wasn’t still corrected.</w:t>
+      </w:r>
+      <w:r>
+        <w:rPr>
+          <w:rFonts w:asciiTheme="minorHAnsi" w:hAnsiTheme="minorHAnsi" w:cstheme="minorHAnsi"/>
+          <w:sz w:val="24"/>
+          <w:szCs w:val="24"/>
+          <w:shd w:val="clear" w:color="auto" w:fill="FFFFFF"/>
+        </w:rPr>
+        <w:t xml:space="preserve"> The overwhelming problem was still not solved but at least it was more organized. </w:t>
+      </w:r>
+    </w:p>
+    <w:p>
+      <w:pPr>
+        <w:pStyle w:val="ListParagraph"/>
+        <w:numPr>
+          <w:ilvl w:val="0"/>
+          <w:numId w:val="37"/>
+        </w:numPr>
+        <w:jc w:val="both"/>
+        <w:rPr>
+          <w:rFonts w:asciiTheme="minorHAnsi" w:hAnsiTheme="minorHAnsi" w:cstheme="minorHAnsi"/>
+          <w:sz w:val="24"/>
+          <w:szCs w:val="24"/>
+          <w:shd w:val="clear" w:color="auto" w:fill="FFFFFF"/>
+        </w:rPr>
+      </w:pPr>
+      <w:r>
+        <w:rPr>
+          <w:rFonts w:asciiTheme="minorHAnsi" w:hAnsiTheme="minorHAnsi" w:cstheme="minorHAnsi"/>
+          <w:sz w:val="24"/>
+          <w:szCs w:val="24"/>
+          <w:shd w:val="clear" w:color="auto" w:fill="FFFFFF"/>
+        </w:rPr>
+        <w:t xml:space="preserve">October 18, 2013: </w:t>
+      </w:r>
+      <w:r>
+        <w:rPr>
+          <w:rFonts w:asciiTheme="minorHAnsi" w:hAnsiTheme="minorHAnsi" w:cstheme="minorHAnsi"/>
+          <w:sz w:val="24"/>
+          <w:szCs w:val="24"/>
+          <w:shd w:val="clear" w:color="auto" w:fill="FFFFFF"/>
+        </w:rPr>
+        <w:t xml:space="preserve">The shopping department underlying some elements of grouped items to be sold had been removed from the left side of Amazon, making it less overwhelming. There was a section called ‘Amazon payment products’ that was added in this new website which </w:t>
+      </w:r>
+      <w:r>
+        <w:rPr>
+          <w:rFonts w:asciiTheme="minorHAnsi" w:hAnsiTheme="minorHAnsi" w:cstheme="minorHAnsi"/>
+          <w:sz w:val="24"/>
+          <w:szCs w:val="24"/>
+          <w:shd w:val="clear" w:color="auto" w:fill="FFFFFF"/>
+        </w:rPr>
+        <w:t xml:space="preserve">implies </w:t>
+      </w:r>
+      <w:r>
+        <w:rPr>
+          <w:rFonts w:asciiTheme="minorHAnsi" w:hAnsiTheme="minorHAnsi" w:cstheme="minorHAnsi"/>
+          <w:sz w:val="24"/>
+          <w:szCs w:val="24"/>
+          <w:shd w:val="clear" w:color="auto" w:fill="FFFFFF"/>
+        </w:rPr>
+        <w:t>that Amazon</w:t>
+      </w:r>
+      <w:r>
+        <w:rPr>
+          <w:rFonts w:asciiTheme="minorHAnsi" w:hAnsiTheme="minorHAnsi" w:cstheme="minorHAnsi"/>
+          <w:sz w:val="24"/>
+          <w:szCs w:val="24"/>
+          <w:shd w:val="clear" w:color="auto" w:fill="FFFFFF"/>
+        </w:rPr>
+        <w:t xml:space="preserve"> had started its own payment</w:t>
+      </w:r>
+      <w:r>
+        <w:rPr>
+          <w:rFonts w:asciiTheme="minorHAnsi" w:hAnsiTheme="minorHAnsi" w:cstheme="minorHAnsi"/>
+          <w:sz w:val="24"/>
+          <w:szCs w:val="24"/>
+          <w:shd w:val="clear" w:color="auto" w:fill="FFFFFF"/>
+        </w:rPr>
+        <w:t xml:space="preserve"> system.</w:t>
+      </w:r>
+      <w:r>
+        <w:rPr>
+          <w:rFonts w:asciiTheme="minorHAnsi" w:hAnsiTheme="minorHAnsi" w:cstheme="minorHAnsi"/>
+          <w:sz w:val="24"/>
+          <w:szCs w:val="24"/>
+          <w:shd w:val="clear" w:color="auto" w:fill="FFFFFF"/>
+        </w:rPr>
+        <w:t xml:space="preserve"> </w:t>
+      </w:r>
+    </w:p>
+    <w:p>
+      <w:pPr>
+        <w:pStyle w:val="ListParagraph"/>
+        <w:numPr>
+          <w:ilvl w:val="0"/>
+          <w:numId w:val="37"/>
+        </w:numPr>
+        <w:jc w:val="both"/>
+        <w:rPr>
+          <w:rFonts w:asciiTheme="minorHAnsi" w:hAnsiTheme="minorHAnsi" w:cstheme="minorHAnsi"/>
+          <w:sz w:val="24"/>
+          <w:szCs w:val="24"/>
+          <w:shd w:val="clear" w:color="auto" w:fill="FFFFFF"/>
+        </w:rPr>
+      </w:pPr>
+      <w:r>
+        <w:rPr>
+          <w:rFonts w:asciiTheme="minorHAnsi" w:hAnsiTheme="minorHAnsi" w:cstheme="minorHAnsi"/>
+          <w:sz w:val="24"/>
+          <w:szCs w:val="24"/>
+          <w:shd w:val="clear" w:color="auto" w:fill="FFFFFF"/>
+        </w:rPr>
+        <w:t>May 03, 2016:</w:t>
+      </w:r>
+      <w:r>
+        <w:rPr>
+          <w:rFonts w:asciiTheme="minorHAnsi" w:hAnsiTheme="minorHAnsi" w:cstheme="minorHAnsi"/>
+          <w:sz w:val="24"/>
+          <w:szCs w:val="24"/>
+          <w:shd w:val="clear" w:color="auto" w:fill="FFFFFF"/>
+        </w:rPr>
+        <w:t xml:space="preserve"> Here Amazon had improved a lot and had shown a drastic change. </w:t>
+      </w:r>
+      <w:r>
+        <w:rPr>
+          <w:rFonts w:asciiTheme="minorHAnsi" w:hAnsiTheme="minorHAnsi" w:cstheme="minorHAnsi"/>
+          <w:sz w:val="24"/>
+          <w:szCs w:val="24"/>
+          <w:shd w:val="clear" w:color="auto" w:fill="FFFFFF"/>
+        </w:rPr>
+        <w:t>coloring was well implemented and branding, well built. Overall, it was much organized than before. The site had become more than user-friendly.</w:t>
+      </w:r>
+    </w:p>
+    <w:p>
+      <w:pPr>
+        <w:pStyle w:val="ListParagraph"/>
+        <w:numPr>
+          <w:ilvl w:val="0"/>
+          <w:numId w:val="37"/>
+        </w:numPr>
+        <w:jc w:val="both"/>
+        <w:rPr>
+          <w:rFonts w:asciiTheme="minorHAnsi" w:hAnsiTheme="minorHAnsi" w:cstheme="minorHAnsi"/>
+          <w:sz w:val="24"/>
+          <w:szCs w:val="24"/>
+          <w:shd w:val="clear" w:color="auto" w:fill="FFFFFF"/>
+        </w:rPr>
+      </w:pPr>
+      <w:r>
+        <w:rPr>
+          <w:rFonts w:asciiTheme="minorHAnsi" w:hAnsiTheme="minorHAnsi" w:cstheme="minorHAnsi"/>
+          <w:sz w:val="24"/>
+          <w:szCs w:val="24"/>
+          <w:shd w:val="clear" w:color="auto" w:fill="FFFFFF"/>
+        </w:rPr>
+        <w:t xml:space="preserve">August 08, 2019: A recognized timeline in the evolution of </w:t>
+      </w:r>
+      <w:r>
+        <w:rPr>
+          <w:rFonts w:asciiTheme="minorHAnsi" w:hAnsiTheme="minorHAnsi" w:cstheme="minorHAnsi"/>
+          <w:sz w:val="24"/>
+          <w:szCs w:val="24"/>
+          <w:shd w:val="clear" w:color="auto" w:fill="FFFFFF"/>
+        </w:rPr>
+        <w:t xml:space="preserve">the Amazon website I say. You can see that branding was their big concern. It was by far the most ‘inviting to stay and explore’ front page. It had this element which helps you figure out what can possibly have delivered to you based on country you live in. Alignment and coloring </w:t>
+      </w:r>
+      <w:r>
+        <w:rPr>
+          <w:rFonts w:asciiTheme="minorHAnsi" w:hAnsiTheme="minorHAnsi" w:cstheme="minorHAnsi"/>
+          <w:sz w:val="24"/>
+          <w:szCs w:val="24"/>
+          <w:shd w:val="clear" w:color="auto" w:fill="FFFFFF"/>
+        </w:rPr>
         <w:lastRenderedPageBreak/>
-        <w:t xml:space="preserve">March 12, 2013: Yahoo made improvement on the department of using a space wisely. The Yahoo sign moved from right to the left side of the search bar. They had added a kind of quote phrased “Make </w:t>
-      </w:r>
-      <w:proofErr w:type="spellStart"/>
-      <w:r>
-        <w:rPr>
-          <w:rFonts w:asciiTheme="minorHAnsi" w:hAnsiTheme="minorHAnsi" w:cstheme="minorHAnsi"/>
-          <w:sz w:val="24"/>
-          <w:szCs w:val="24"/>
-          <w:shd w:val="clear" w:color="auto" w:fill="FFFFFF"/>
-        </w:rPr>
-        <w:t>yahoo!</w:t>
-      </w:r>
-      <w:proofErr w:type="spellEnd"/>
-      <w:r>
-        <w:rPr>
-          <w:rFonts w:asciiTheme="minorHAnsi" w:hAnsiTheme="minorHAnsi" w:cstheme="minorHAnsi"/>
-          <w:sz w:val="24"/>
-          <w:szCs w:val="24"/>
-          <w:shd w:val="clear" w:color="auto" w:fill="FFFFFF"/>
-        </w:rPr>
-        <w:t xml:space="preserve"> Your home page.” Some of the elements in the more options came out and became placed side the more option and other elements.</w:t>
-      </w:r>
-    </w:p>
-    <w:p>
-      <w:pPr>
-        <w:pStyle w:val="ListParagraph"/>
-        <w:numPr>
-          <w:ilvl w:val="0"/>
-          <w:numId w:val="36"/>
-        </w:numPr>
-        <w:jc w:val="both"/>
-        <w:rPr>
-          <w:rFonts w:asciiTheme="minorHAnsi" w:hAnsiTheme="minorHAnsi" w:cstheme="minorHAnsi"/>
-          <w:sz w:val="24"/>
-          <w:szCs w:val="24"/>
-          <w:shd w:val="clear" w:color="auto" w:fill="FFFFFF"/>
-        </w:rPr>
-      </w:pPr>
-      <w:r>
-        <w:rPr>
-          <w:rFonts w:asciiTheme="minorHAnsi" w:hAnsiTheme="minorHAnsi" w:cstheme="minorHAnsi"/>
-          <w:sz w:val="24"/>
-          <w:szCs w:val="24"/>
-          <w:shd w:val="clear" w:color="auto" w:fill="FFFFFF"/>
-        </w:rPr>
-        <w:t>September 09, 2016: Yahoo removed all the options that were at the top of the search bar and the</w:t>
-      </w:r>
-      <w:r>
-        <w:rPr>
-          <w:rFonts w:asciiTheme="minorHAnsi" w:hAnsiTheme="minorHAnsi" w:cstheme="minorHAnsi"/>
-          <w:sz w:val="24"/>
-          <w:szCs w:val="24"/>
-          <w:shd w:val="clear" w:color="auto" w:fill="FFFFFF"/>
-        </w:rPr>
-        <w:t xml:space="preserve"> Yahoo sign became placed there instead. On the other </w:t>
-      </w:r>
-      <w:r>
-        <w:rPr>
-          <w:rFonts w:asciiTheme="minorHAnsi" w:hAnsiTheme="minorHAnsi" w:cstheme="minorHAnsi"/>
-          <w:sz w:val="24"/>
-          <w:szCs w:val="24"/>
-          <w:shd w:val="clear" w:color="auto" w:fill="FFFFFF"/>
-        </w:rPr>
-        <w:t>hand,</w:t>
-      </w:r>
-      <w:r>
-        <w:rPr>
-          <w:rFonts w:asciiTheme="minorHAnsi" w:hAnsiTheme="minorHAnsi" w:cstheme="minorHAnsi"/>
-          <w:sz w:val="24"/>
-          <w:szCs w:val="24"/>
-          <w:shd w:val="clear" w:color="auto" w:fill="FFFFFF"/>
-        </w:rPr>
-        <w:t xml:space="preserve"> </w:t>
-      </w:r>
-      <w:r>
-        <w:rPr>
-          <w:rFonts w:asciiTheme="minorHAnsi" w:hAnsiTheme="minorHAnsi" w:cstheme="minorHAnsi"/>
-          <w:sz w:val="24"/>
-          <w:szCs w:val="24"/>
-          <w:shd w:val="clear" w:color="auto" w:fill="FFFFFF"/>
-        </w:rPr>
-        <w:t>Yahoo added</w:t>
-      </w:r>
-      <w:r>
-        <w:rPr>
-          <w:rFonts w:asciiTheme="minorHAnsi" w:hAnsiTheme="minorHAnsi" w:cstheme="minorHAnsi"/>
-          <w:sz w:val="24"/>
-          <w:szCs w:val="24"/>
-          <w:shd w:val="clear" w:color="auto" w:fill="FFFFFF"/>
-        </w:rPr>
-        <w:t xml:space="preserve"> a category by the name of “Trending now” where under it laid some samples of websites. This timeline was where we could clearly see the direction of the branding journey of Yahoo.</w:t>
-      </w:r>
-    </w:p>
-    <w:p>
-      <w:pPr>
-        <w:pStyle w:val="ListParagraph"/>
-        <w:numPr>
-          <w:ilvl w:val="0"/>
-          <w:numId w:val="36"/>
-        </w:numPr>
-        <w:jc w:val="both"/>
-        <w:rPr>
-          <w:rFonts w:asciiTheme="minorHAnsi" w:hAnsiTheme="minorHAnsi" w:cstheme="minorHAnsi"/>
-          <w:sz w:val="24"/>
-          <w:szCs w:val="24"/>
-          <w:shd w:val="clear" w:color="auto" w:fill="FFFFFF"/>
-        </w:rPr>
-      </w:pPr>
-      <w:r>
-        <w:rPr>
-          <w:rFonts w:asciiTheme="minorHAnsi" w:hAnsiTheme="minorHAnsi" w:cstheme="minorHAnsi"/>
-          <w:sz w:val="24"/>
-          <w:szCs w:val="24"/>
-          <w:shd w:val="clear" w:color="auto" w:fill="FFFFFF"/>
-        </w:rPr>
-        <w:t>April 28, 2019: A</w:t>
-      </w:r>
-      <w:r>
-        <w:rPr>
-          <w:rFonts w:asciiTheme="minorHAnsi" w:hAnsiTheme="minorHAnsi" w:cstheme="minorHAnsi"/>
-          <w:sz w:val="24"/>
-          <w:szCs w:val="24"/>
-          <w:shd w:val="clear" w:color="auto" w:fill="FFFFFF"/>
-        </w:rPr>
-        <w:t>t last the Yahoo sign came to the top left corner of the front or home page. It was obvious that it has used a lot of the new technologies. The transparent or opaque effect helped the website to be user-friendly. Majorly they placed their elements and contents evenly throughout the page.</w:t>
-      </w:r>
-    </w:p>
-    <w:p>
-      <w:pPr>
-        <w:jc w:val="both"/>
-        <w:rPr>
-          <w:rFonts w:asciiTheme="minorHAnsi" w:hAnsiTheme="minorHAnsi" w:cstheme="minorHAnsi"/>
-          <w:sz w:val="24"/>
-          <w:szCs w:val="24"/>
-          <w:shd w:val="clear" w:color="auto" w:fill="FFFFFF"/>
-        </w:rPr>
-      </w:pPr>
+        <w:t>were at their best. And last but not least, the website had become</w:t>
+      </w:r>
       <w:bookmarkStart w:id="0" w:name="_GoBack"/>
       <w:bookmarkEnd w:id="0"/>
       <w:r>
@@ -1637,7 +1928,34 @@
           <w:szCs w:val="24"/>
           <w:shd w:val="clear" w:color="auto" w:fill="FFFFFF"/>
         </w:rPr>
+        <w:t xml:space="preserve"> more graphical than textual which is preferable for a better attraction.    </w:t>
+      </w:r>
+      <w:r>
+        <w:rPr>
+          <w:rFonts w:asciiTheme="minorHAnsi" w:hAnsiTheme="minorHAnsi" w:cstheme="minorHAnsi"/>
+          <w:sz w:val="24"/>
+          <w:szCs w:val="24"/>
+          <w:shd w:val="clear" w:color="auto" w:fill="FFFFFF"/>
+        </w:rPr>
         <w:t xml:space="preserve"> </w:t>
+      </w:r>
+      <w:r>
+        <w:rPr>
+          <w:rFonts w:asciiTheme="minorHAnsi" w:hAnsiTheme="minorHAnsi" w:cstheme="minorHAnsi"/>
+          <w:sz w:val="24"/>
+          <w:szCs w:val="24"/>
+          <w:shd w:val="clear" w:color="auto" w:fill="FFFFFF"/>
+        </w:rPr>
+        <w:t xml:space="preserve"> </w:t>
+      </w:r>
+      <w:r>
+        <w:rPr>
+          <w:rFonts w:asciiTheme="minorHAnsi" w:hAnsiTheme="minorHAnsi" w:cstheme="minorHAnsi"/>
+          <w:sz w:val="24"/>
+          <w:szCs w:val="24"/>
+          <w:shd w:val="clear" w:color="auto" w:fill="FFFFFF"/>
+        </w:rPr>
+        <w:t xml:space="preserve">  </w:t>
       </w:r>
     </w:p>
     <w:p>
@@ -2081,29 +2399,7 @@
           <w:szCs w:val="24"/>
           <w:shd w:val="clear" w:color="auto" w:fill="FFFFFF"/>
         </w:rPr>
-        <w:t xml:space="preserve">oing </w:t>
-      </w:r>
-      <w:proofErr w:type="spellStart"/>
-      <w:r>
-        <w:rPr>
-          <w:rFonts w:asciiTheme="minorHAnsi" w:hAnsiTheme="minorHAnsi" w:cstheme="minorHAnsi"/>
-          <w:color w:val="000000"/>
-          <w:sz w:val="24"/>
-          <w:szCs w:val="24"/>
-          <w:shd w:val="clear" w:color="auto" w:fill="FFFFFF"/>
-        </w:rPr>
-        <w:t>Boing</w:t>
-      </w:r>
-      <w:proofErr w:type="spellEnd"/>
-      <w:r>
-        <w:rPr>
-          <w:rFonts w:asciiTheme="minorHAnsi" w:hAnsiTheme="minorHAnsi" w:cstheme="minorHAnsi"/>
-          <w:color w:val="000000"/>
-          <w:sz w:val="24"/>
-          <w:szCs w:val="24"/>
-          <w:shd w:val="clear" w:color="auto" w:fill="FFFFFF"/>
-        </w:rPr>
-        <w:t>:</w:t>
+        <w:t>oing Boing:</w:t>
       </w:r>
       <w:r>
         <w:t xml:space="preserve"> </w:t>
@@ -2155,18 +2451,7 @@
           <w:szCs w:val="24"/>
           <w:shd w:val="clear" w:color="auto" w:fill="FFFFFF"/>
         </w:rPr>
-        <w:t xml:space="preserve">is a website, first established as a zine 1988, later becoming a group blog. Common topics and themes include technology, futurism, science </w:t>
-      </w:r>
-      <w:r>
-        <w:rPr>
-          <w:rFonts w:asciiTheme="minorHAnsi" w:hAnsiTheme="minorHAnsi" w:cstheme="minorHAnsi"/>
-          <w:color w:val="000000"/>
-          <w:sz w:val="24"/>
-          <w:szCs w:val="24"/>
-          <w:shd w:val="clear" w:color="auto" w:fill="FFFFFF"/>
-        </w:rPr>
-        <w:lastRenderedPageBreak/>
-        <w:t>fiction, gadgets, Gadget Hack wrench, intellectual property, Disney, and left-wing politics.</w:t>
+        <w:t>is a website, first established as a zine 1988, later becoming a group blog. Common topics and themes include technology, futurism, science fiction, gadgets, Gadget Hack wrench, intellectual property, Disney, and left-wing politics.</w:t>
       </w:r>
     </w:p>
     <w:p>
@@ -2539,6 +2824,7 @@
           <w:szCs w:val="21"/>
           <w:shd w:val="clear" w:color="auto" w:fill="FFFFFF"/>
         </w:rPr>
+        <w:lastRenderedPageBreak/>
         <w:t>International Energy Agency</w:t>
       </w:r>
       <w:r>
@@ -3209,7 +3495,6 @@
           <w:szCs w:val="24"/>
           <w:shd w:val="clear" w:color="auto" w:fill="FFFFFF"/>
         </w:rPr>
-        <w:lastRenderedPageBreak/>
         <w:t>:</w:t>
       </w:r>
       <w:r>
@@ -3522,6 +3807,7 @@
           <w:szCs w:val="24"/>
           <w:shd w:val="clear" w:color="auto" w:fill="FFFFFF"/>
         </w:rPr>
+        <w:lastRenderedPageBreak/>
         <w:t>Portfolio</w:t>
       </w:r>
       <w:r>
@@ -4586,7 +4872,6 @@
           <w:szCs w:val="21"/>
           <w:shd w:val="clear" w:color="auto" w:fill="FFFFFF"/>
         </w:rPr>
-        <w:lastRenderedPageBreak/>
         <w:t xml:space="preserve">is an application and web service for managing a reading list of articles and videos from the </w:t>
       </w:r>
       <w:proofErr w:type="gramStart"/>
@@ -4962,6 +5247,7 @@
           <w:szCs w:val="21"/>
           <w:shd w:val="clear" w:color="auto" w:fill="FFFFFF"/>
         </w:rPr>
+        <w:lastRenderedPageBreak/>
         <w:t>Kickstarter</w:t>
       </w:r>
       <w:r>
@@ -5785,7 +6071,6 @@
           <w:szCs w:val="21"/>
           <w:shd w:val="clear" w:color="auto" w:fill="FFFFFF"/>
         </w:rPr>
-        <w:lastRenderedPageBreak/>
         <w:t>Cable-Satellite Public Affairs Network:</w:t>
       </w:r>
       <w:r>
@@ -6144,6 +6429,7 @@
           <w:szCs w:val="21"/>
           <w:shd w:val="clear" w:color="auto" w:fill="FFFFFF"/>
         </w:rPr>
+        <w:lastRenderedPageBreak/>
         <w:t xml:space="preserve">is an American photo and video-sharing social networking service owned by Facebook, </w:t>
       </w:r>
       <w:proofErr w:type="gramStart"/>
@@ -6819,7 +7105,6 @@
           <w:szCs w:val="21"/>
           <w:shd w:val="clear" w:color="auto" w:fill="FFFFFF"/>
         </w:rPr>
-        <w:lastRenderedPageBreak/>
         <w:t xml:space="preserve">is a free online gaming website that offers over 100 casual games from brands like Hasbro and </w:t>
       </w:r>
       <w:proofErr w:type="spellStart"/>
@@ -7257,6 +7542,7 @@
           <w:szCs w:val="21"/>
           <w:shd w:val="clear" w:color="auto" w:fill="FFFFFF"/>
         </w:rPr>
+        <w:lastRenderedPageBreak/>
         <w:t xml:space="preserve">is an online learning platform for </w:t>
       </w:r>
       <w:proofErr w:type="gramStart"/>
@@ -8001,7 +8287,6 @@
           <w:szCs w:val="24"/>
           <w:shd w:val="clear" w:color="auto" w:fill="FFFFFF"/>
         </w:rPr>
-        <w:lastRenderedPageBreak/>
         <w:t>CopperPoint:</w:t>
       </w:r>
       <w:r>
@@ -8364,6 +8649,7 @@
           <w:szCs w:val="21"/>
           <w:shd w:val="clear" w:color="auto" w:fill="FFFFFF"/>
         </w:rPr>
+        <w:lastRenderedPageBreak/>
         <w:t xml:space="preserve">is an online wiki-style community consisting of an extensive database of how-to </w:t>
       </w:r>
       <w:proofErr w:type="gramStart"/>
@@ -8991,7 +9277,6 @@
           <w:szCs w:val="23"/>
           <w:lang w:val="en-US"/>
         </w:rPr>
-        <w:lastRenderedPageBreak/>
         <w:t>Is there a link to a page describing the goals or purpose of the sponsoring organization or company?</w:t>
       </w:r>
     </w:p>
@@ -9314,6 +9599,7 @@
           <w:szCs w:val="24"/>
           <w:shd w:val="clear" w:color="auto" w:fill="FFFFFF"/>
         </w:rPr>
+        <w:lastRenderedPageBreak/>
         <w:t>There’s no clear indications of the qualifications of the authors of the contents.</w:t>
       </w:r>
     </w:p>
@@ -9839,251 +10125,251 @@
           <w:szCs w:val="24"/>
           <w:shd w:val="clear" w:color="auto" w:fill="FFFFFF"/>
         </w:rPr>
+        <w:t>Accuracy</w:t>
+      </w:r>
+    </w:p>
+    <w:p>
+      <w:pPr>
+        <w:pStyle w:val="ListParagraph"/>
+        <w:numPr>
+          <w:ilvl w:val="0"/>
+          <w:numId w:val="23"/>
+        </w:numPr>
+        <w:rPr>
+          <w:rFonts w:asciiTheme="minorHAnsi" w:hAnsiTheme="minorHAnsi" w:cstheme="minorHAnsi"/>
+          <w:color w:val="000000"/>
+          <w:sz w:val="24"/>
+          <w:szCs w:val="24"/>
+          <w:shd w:val="clear" w:color="auto" w:fill="FFFFFF"/>
+        </w:rPr>
+      </w:pPr>
+      <w:r>
+        <w:rPr>
+          <w:rFonts w:asciiTheme="minorHAnsi" w:hAnsiTheme="minorHAnsi" w:cstheme="minorHAnsi"/>
+          <w:color w:val="000000"/>
+          <w:sz w:val="24"/>
+          <w:szCs w:val="24"/>
+          <w:shd w:val="clear" w:color="auto" w:fill="FFFFFF"/>
+        </w:rPr>
+        <w:t>You can check the factuality of the informations on the site either within the site itself or other sites.</w:t>
+      </w:r>
+    </w:p>
+    <w:p>
+      <w:pPr>
+        <w:pStyle w:val="ListParagraph"/>
+        <w:numPr>
+          <w:ilvl w:val="0"/>
+          <w:numId w:val="23"/>
+        </w:numPr>
+        <w:rPr>
+          <w:rFonts w:asciiTheme="minorHAnsi" w:hAnsiTheme="minorHAnsi" w:cstheme="minorHAnsi"/>
+          <w:color w:val="000000"/>
+          <w:sz w:val="24"/>
+          <w:szCs w:val="24"/>
+          <w:shd w:val="clear" w:color="auto" w:fill="FFFFFF"/>
+        </w:rPr>
+      </w:pPr>
+      <w:r>
+        <w:rPr>
+          <w:rFonts w:asciiTheme="minorHAnsi" w:hAnsiTheme="minorHAnsi" w:cstheme="minorHAnsi"/>
+          <w:color w:val="000000"/>
+          <w:sz w:val="24"/>
+          <w:szCs w:val="24"/>
+          <w:shd w:val="clear" w:color="auto" w:fill="FFFFFF"/>
+        </w:rPr>
+        <w:t>The site contains some grammatical errors but not because of the weakness of the site but because of the inaccuracy of the individuals that contribute and participate to and in the site.</w:t>
+      </w:r>
+    </w:p>
+    <w:p>
+      <w:pPr>
+        <w:pStyle w:val="ListParagraph"/>
+        <w:numPr>
+          <w:ilvl w:val="0"/>
+          <w:numId w:val="26"/>
+        </w:numPr>
+        <w:rPr>
+          <w:rFonts w:asciiTheme="minorHAnsi" w:hAnsiTheme="minorHAnsi" w:cstheme="minorHAnsi"/>
+          <w:color w:val="000000"/>
+          <w:sz w:val="24"/>
+          <w:szCs w:val="24"/>
+          <w:shd w:val="clear" w:color="auto" w:fill="FFFFFF"/>
+        </w:rPr>
+      </w:pPr>
+      <w:r>
+        <w:rPr>
+          <w:rFonts w:asciiTheme="minorHAnsi" w:hAnsiTheme="minorHAnsi" w:cstheme="minorHAnsi"/>
+          <w:color w:val="000000"/>
+          <w:sz w:val="24"/>
+          <w:szCs w:val="24"/>
+          <w:shd w:val="clear" w:color="auto" w:fill="FFFFFF"/>
+        </w:rPr>
+        <w:t>Objectivity</w:t>
+      </w:r>
+    </w:p>
+    <w:p>
+      <w:pPr>
+        <w:pStyle w:val="ListParagraph"/>
+        <w:numPr>
+          <w:ilvl w:val="0"/>
+          <w:numId w:val="24"/>
+        </w:numPr>
+        <w:rPr>
+          <w:rFonts w:asciiTheme="minorHAnsi" w:hAnsiTheme="minorHAnsi" w:cstheme="minorHAnsi"/>
+          <w:color w:val="000000"/>
+          <w:sz w:val="24"/>
+          <w:szCs w:val="24"/>
+          <w:shd w:val="clear" w:color="auto" w:fill="FFFFFF"/>
+        </w:rPr>
+      </w:pPr>
+      <w:r>
+        <w:rPr>
+          <w:rFonts w:asciiTheme="minorHAnsi" w:hAnsiTheme="minorHAnsi" w:cstheme="minorHAnsi"/>
+          <w:color w:val="000000"/>
+          <w:sz w:val="24"/>
+          <w:szCs w:val="24"/>
+          <w:shd w:val="clear" w:color="auto" w:fill="FFFFFF"/>
+        </w:rPr>
+        <w:t>The contents in the site don’t reflect any form of bias in any way.</w:t>
+      </w:r>
+    </w:p>
+    <w:p>
+      <w:pPr>
+        <w:pStyle w:val="ListParagraph"/>
+        <w:numPr>
+          <w:ilvl w:val="0"/>
+          <w:numId w:val="24"/>
+        </w:numPr>
+        <w:rPr>
+          <w:rFonts w:asciiTheme="minorHAnsi" w:hAnsiTheme="minorHAnsi" w:cstheme="minorHAnsi"/>
+          <w:color w:val="000000"/>
+          <w:sz w:val="24"/>
+          <w:szCs w:val="24"/>
+          <w:shd w:val="clear" w:color="auto" w:fill="FFFFFF"/>
+        </w:rPr>
+      </w:pPr>
+      <w:r>
+        <w:rPr>
+          <w:rFonts w:asciiTheme="minorHAnsi" w:hAnsiTheme="minorHAnsi" w:cstheme="minorHAnsi"/>
+          <w:color w:val="000000"/>
+          <w:sz w:val="24"/>
+          <w:szCs w:val="24"/>
+          <w:shd w:val="clear" w:color="auto" w:fill="FFFFFF"/>
+        </w:rPr>
+        <w:t>It’s hard to find any information about the sponsoring organizations if any on the site.</w:t>
+      </w:r>
+    </w:p>
+    <w:p>
+      <w:pPr>
+        <w:pStyle w:val="ListParagraph"/>
+        <w:numPr>
+          <w:ilvl w:val="0"/>
+          <w:numId w:val="24"/>
+        </w:numPr>
+        <w:rPr>
+          <w:rFonts w:asciiTheme="minorHAnsi" w:hAnsiTheme="minorHAnsi" w:cstheme="minorHAnsi"/>
+          <w:color w:val="000000"/>
+          <w:sz w:val="24"/>
+          <w:szCs w:val="24"/>
+          <w:shd w:val="clear" w:color="auto" w:fill="FFFFFF"/>
+        </w:rPr>
+      </w:pPr>
+      <w:r>
+        <w:rPr>
+          <w:rFonts w:asciiTheme="minorHAnsi" w:hAnsiTheme="minorHAnsi" w:cstheme="minorHAnsi"/>
+          <w:color w:val="000000"/>
+          <w:sz w:val="24"/>
+          <w:szCs w:val="24"/>
+          <w:shd w:val="clear" w:color="auto" w:fill="FFFFFF"/>
+        </w:rPr>
+        <w:t>The site</w:t>
+      </w:r>
+      <w:r>
+        <w:rPr>
+          <w:rFonts w:asciiTheme="minorHAnsi" w:hAnsiTheme="minorHAnsi" w:cstheme="minorHAnsi"/>
+          <w:color w:val="000000"/>
+          <w:sz w:val="24"/>
+          <w:szCs w:val="24"/>
+          <w:shd w:val="clear" w:color="auto" w:fill="FFFFFF"/>
+        </w:rPr>
+        <w:t xml:space="preserve"> is sometimes annoying because of its content disturbance by the adverts hosted by the site. </w:t>
+      </w:r>
+    </w:p>
+    <w:p>
+      <w:pPr>
+        <w:pStyle w:val="ListParagraph"/>
+        <w:numPr>
+          <w:ilvl w:val="0"/>
+          <w:numId w:val="26"/>
+        </w:numPr>
+        <w:rPr>
+          <w:rFonts w:asciiTheme="minorHAnsi" w:hAnsiTheme="minorHAnsi" w:cstheme="minorHAnsi"/>
+          <w:color w:val="000000"/>
+          <w:sz w:val="24"/>
+          <w:szCs w:val="24"/>
+          <w:shd w:val="clear" w:color="auto" w:fill="FFFFFF"/>
+        </w:rPr>
+      </w:pPr>
+      <w:r>
+        <w:rPr>
+          <w:rFonts w:asciiTheme="minorHAnsi" w:hAnsiTheme="minorHAnsi" w:cstheme="minorHAnsi"/>
+          <w:color w:val="000000"/>
+          <w:sz w:val="24"/>
+          <w:szCs w:val="24"/>
+          <w:shd w:val="clear" w:color="auto" w:fill="FFFFFF"/>
+        </w:rPr>
+        <w:t>Appearance</w:t>
+      </w:r>
+    </w:p>
+    <w:p>
+      <w:pPr>
+        <w:pStyle w:val="ListParagraph"/>
+        <w:numPr>
+          <w:ilvl w:val="0"/>
+          <w:numId w:val="25"/>
+        </w:numPr>
+        <w:rPr>
+          <w:rFonts w:asciiTheme="minorHAnsi" w:hAnsiTheme="minorHAnsi" w:cstheme="minorHAnsi"/>
+          <w:color w:val="000000"/>
+          <w:sz w:val="24"/>
+          <w:szCs w:val="24"/>
+          <w:shd w:val="clear" w:color="auto" w:fill="FFFFFF"/>
+        </w:rPr>
+      </w:pPr>
+      <w:r>
+        <w:rPr>
+          <w:rFonts w:asciiTheme="minorHAnsi" w:hAnsiTheme="minorHAnsi" w:cstheme="minorHAnsi"/>
+          <w:color w:val="000000"/>
+          <w:sz w:val="24"/>
+          <w:szCs w:val="24"/>
+          <w:shd w:val="clear" w:color="auto" w:fill="FFFFFF"/>
+        </w:rPr>
+        <w:t>The site is a well-organized one. In fact, one of the best.</w:t>
+      </w:r>
+    </w:p>
+    <w:p>
+      <w:pPr>
+        <w:pStyle w:val="ListParagraph"/>
+        <w:numPr>
+          <w:ilvl w:val="0"/>
+          <w:numId w:val="25"/>
+        </w:numPr>
+        <w:rPr>
+          <w:rFonts w:asciiTheme="minorHAnsi" w:hAnsiTheme="minorHAnsi" w:cstheme="minorHAnsi"/>
+          <w:color w:val="000000"/>
+          <w:sz w:val="24"/>
+          <w:szCs w:val="24"/>
+          <w:shd w:val="clear" w:color="auto" w:fill="FFFFFF"/>
+        </w:rPr>
+      </w:pPr>
+      <w:r>
+        <w:rPr>
+          <w:rFonts w:asciiTheme="minorHAnsi" w:hAnsiTheme="minorHAnsi" w:cstheme="minorHAnsi"/>
+          <w:color w:val="000000"/>
+          <w:sz w:val="24"/>
+          <w:szCs w:val="24"/>
+          <w:shd w:val="clear" w:color="auto" w:fill="FFFFFF"/>
+        </w:rPr>
         <w:lastRenderedPageBreak/>
-        <w:t>Accuracy</w:t>
-      </w:r>
-    </w:p>
-    <w:p>
-      <w:pPr>
-        <w:pStyle w:val="ListParagraph"/>
-        <w:numPr>
-          <w:ilvl w:val="0"/>
-          <w:numId w:val="23"/>
-        </w:numPr>
-        <w:rPr>
-          <w:rFonts w:asciiTheme="minorHAnsi" w:hAnsiTheme="minorHAnsi" w:cstheme="minorHAnsi"/>
-          <w:color w:val="000000"/>
-          <w:sz w:val="24"/>
-          <w:szCs w:val="24"/>
-          <w:shd w:val="clear" w:color="auto" w:fill="FFFFFF"/>
-        </w:rPr>
-      </w:pPr>
-      <w:r>
-        <w:rPr>
-          <w:rFonts w:asciiTheme="minorHAnsi" w:hAnsiTheme="minorHAnsi" w:cstheme="minorHAnsi"/>
-          <w:color w:val="000000"/>
-          <w:sz w:val="24"/>
-          <w:szCs w:val="24"/>
-          <w:shd w:val="clear" w:color="auto" w:fill="FFFFFF"/>
-        </w:rPr>
-        <w:t>You can check the factuality of the informations on the site either within the site itself or other sites.</w:t>
-      </w:r>
-    </w:p>
-    <w:p>
-      <w:pPr>
-        <w:pStyle w:val="ListParagraph"/>
-        <w:numPr>
-          <w:ilvl w:val="0"/>
-          <w:numId w:val="23"/>
-        </w:numPr>
-        <w:rPr>
-          <w:rFonts w:asciiTheme="minorHAnsi" w:hAnsiTheme="minorHAnsi" w:cstheme="minorHAnsi"/>
-          <w:color w:val="000000"/>
-          <w:sz w:val="24"/>
-          <w:szCs w:val="24"/>
-          <w:shd w:val="clear" w:color="auto" w:fill="FFFFFF"/>
-        </w:rPr>
-      </w:pPr>
-      <w:r>
-        <w:rPr>
-          <w:rFonts w:asciiTheme="minorHAnsi" w:hAnsiTheme="minorHAnsi" w:cstheme="minorHAnsi"/>
-          <w:color w:val="000000"/>
-          <w:sz w:val="24"/>
-          <w:szCs w:val="24"/>
-          <w:shd w:val="clear" w:color="auto" w:fill="FFFFFF"/>
-        </w:rPr>
-        <w:t>The site contains some grammatical errors but not because of the weakness of the site but because of the inaccuracy of the individuals that contribute and participate to and in the site.</w:t>
-      </w:r>
-    </w:p>
-    <w:p>
-      <w:pPr>
-        <w:pStyle w:val="ListParagraph"/>
-        <w:numPr>
-          <w:ilvl w:val="0"/>
-          <w:numId w:val="26"/>
-        </w:numPr>
-        <w:rPr>
-          <w:rFonts w:asciiTheme="minorHAnsi" w:hAnsiTheme="minorHAnsi" w:cstheme="minorHAnsi"/>
-          <w:color w:val="000000"/>
-          <w:sz w:val="24"/>
-          <w:szCs w:val="24"/>
-          <w:shd w:val="clear" w:color="auto" w:fill="FFFFFF"/>
-        </w:rPr>
-      </w:pPr>
-      <w:r>
-        <w:rPr>
-          <w:rFonts w:asciiTheme="minorHAnsi" w:hAnsiTheme="minorHAnsi" w:cstheme="minorHAnsi"/>
-          <w:color w:val="000000"/>
-          <w:sz w:val="24"/>
-          <w:szCs w:val="24"/>
-          <w:shd w:val="clear" w:color="auto" w:fill="FFFFFF"/>
-        </w:rPr>
-        <w:t>Objectivity</w:t>
-      </w:r>
-    </w:p>
-    <w:p>
-      <w:pPr>
-        <w:pStyle w:val="ListParagraph"/>
-        <w:numPr>
-          <w:ilvl w:val="0"/>
-          <w:numId w:val="24"/>
-        </w:numPr>
-        <w:rPr>
-          <w:rFonts w:asciiTheme="minorHAnsi" w:hAnsiTheme="minorHAnsi" w:cstheme="minorHAnsi"/>
-          <w:color w:val="000000"/>
-          <w:sz w:val="24"/>
-          <w:szCs w:val="24"/>
-          <w:shd w:val="clear" w:color="auto" w:fill="FFFFFF"/>
-        </w:rPr>
-      </w:pPr>
-      <w:r>
-        <w:rPr>
-          <w:rFonts w:asciiTheme="minorHAnsi" w:hAnsiTheme="minorHAnsi" w:cstheme="minorHAnsi"/>
-          <w:color w:val="000000"/>
-          <w:sz w:val="24"/>
-          <w:szCs w:val="24"/>
-          <w:shd w:val="clear" w:color="auto" w:fill="FFFFFF"/>
-        </w:rPr>
-        <w:t>The contents in the site don’t reflect any form of bias in any way.</w:t>
-      </w:r>
-    </w:p>
-    <w:p>
-      <w:pPr>
-        <w:pStyle w:val="ListParagraph"/>
-        <w:numPr>
-          <w:ilvl w:val="0"/>
-          <w:numId w:val="24"/>
-        </w:numPr>
-        <w:rPr>
-          <w:rFonts w:asciiTheme="minorHAnsi" w:hAnsiTheme="minorHAnsi" w:cstheme="minorHAnsi"/>
-          <w:color w:val="000000"/>
-          <w:sz w:val="24"/>
-          <w:szCs w:val="24"/>
-          <w:shd w:val="clear" w:color="auto" w:fill="FFFFFF"/>
-        </w:rPr>
-      </w:pPr>
-      <w:r>
-        <w:rPr>
-          <w:rFonts w:asciiTheme="minorHAnsi" w:hAnsiTheme="minorHAnsi" w:cstheme="minorHAnsi"/>
-          <w:color w:val="000000"/>
-          <w:sz w:val="24"/>
-          <w:szCs w:val="24"/>
-          <w:shd w:val="clear" w:color="auto" w:fill="FFFFFF"/>
-        </w:rPr>
-        <w:t>It’s hard to find any information about the sponsoring organizations if any on the site.</w:t>
-      </w:r>
-    </w:p>
-    <w:p>
-      <w:pPr>
-        <w:pStyle w:val="ListParagraph"/>
-        <w:numPr>
-          <w:ilvl w:val="0"/>
-          <w:numId w:val="24"/>
-        </w:numPr>
-        <w:rPr>
-          <w:rFonts w:asciiTheme="minorHAnsi" w:hAnsiTheme="minorHAnsi" w:cstheme="minorHAnsi"/>
-          <w:color w:val="000000"/>
-          <w:sz w:val="24"/>
-          <w:szCs w:val="24"/>
-          <w:shd w:val="clear" w:color="auto" w:fill="FFFFFF"/>
-        </w:rPr>
-      </w:pPr>
-      <w:r>
-        <w:rPr>
-          <w:rFonts w:asciiTheme="minorHAnsi" w:hAnsiTheme="minorHAnsi" w:cstheme="minorHAnsi"/>
-          <w:color w:val="000000"/>
-          <w:sz w:val="24"/>
-          <w:szCs w:val="24"/>
-          <w:shd w:val="clear" w:color="auto" w:fill="FFFFFF"/>
-        </w:rPr>
-        <w:t>The site</w:t>
-      </w:r>
-      <w:r>
-        <w:rPr>
-          <w:rFonts w:asciiTheme="minorHAnsi" w:hAnsiTheme="minorHAnsi" w:cstheme="minorHAnsi"/>
-          <w:color w:val="000000"/>
-          <w:sz w:val="24"/>
-          <w:szCs w:val="24"/>
-          <w:shd w:val="clear" w:color="auto" w:fill="FFFFFF"/>
-        </w:rPr>
-        <w:t xml:space="preserve"> is sometimes annoying because of its content disturbance by the adverts hosted by the site. </w:t>
-      </w:r>
-    </w:p>
-    <w:p>
-      <w:pPr>
-        <w:pStyle w:val="ListParagraph"/>
-        <w:numPr>
-          <w:ilvl w:val="0"/>
-          <w:numId w:val="26"/>
-        </w:numPr>
-        <w:rPr>
-          <w:rFonts w:asciiTheme="minorHAnsi" w:hAnsiTheme="minorHAnsi" w:cstheme="minorHAnsi"/>
-          <w:color w:val="000000"/>
-          <w:sz w:val="24"/>
-          <w:szCs w:val="24"/>
-          <w:shd w:val="clear" w:color="auto" w:fill="FFFFFF"/>
-        </w:rPr>
-      </w:pPr>
-      <w:r>
-        <w:rPr>
-          <w:rFonts w:asciiTheme="minorHAnsi" w:hAnsiTheme="minorHAnsi" w:cstheme="minorHAnsi"/>
-          <w:color w:val="000000"/>
-          <w:sz w:val="24"/>
-          <w:szCs w:val="24"/>
-          <w:shd w:val="clear" w:color="auto" w:fill="FFFFFF"/>
-        </w:rPr>
-        <w:t>Appearance</w:t>
-      </w:r>
-    </w:p>
-    <w:p>
-      <w:pPr>
-        <w:pStyle w:val="ListParagraph"/>
-        <w:numPr>
-          <w:ilvl w:val="0"/>
-          <w:numId w:val="25"/>
-        </w:numPr>
-        <w:rPr>
-          <w:rFonts w:asciiTheme="minorHAnsi" w:hAnsiTheme="minorHAnsi" w:cstheme="minorHAnsi"/>
-          <w:color w:val="000000"/>
-          <w:sz w:val="24"/>
-          <w:szCs w:val="24"/>
-          <w:shd w:val="clear" w:color="auto" w:fill="FFFFFF"/>
-        </w:rPr>
-      </w:pPr>
-      <w:r>
-        <w:rPr>
-          <w:rFonts w:asciiTheme="minorHAnsi" w:hAnsiTheme="minorHAnsi" w:cstheme="minorHAnsi"/>
-          <w:color w:val="000000"/>
-          <w:sz w:val="24"/>
-          <w:szCs w:val="24"/>
-          <w:shd w:val="clear" w:color="auto" w:fill="FFFFFF"/>
-        </w:rPr>
-        <w:t>The site is a well-organized one. In fact, one of the best.</w:t>
-      </w:r>
-    </w:p>
-    <w:p>
-      <w:pPr>
-        <w:pStyle w:val="ListParagraph"/>
-        <w:numPr>
-          <w:ilvl w:val="0"/>
-          <w:numId w:val="25"/>
-        </w:numPr>
-        <w:rPr>
-          <w:rFonts w:asciiTheme="minorHAnsi" w:hAnsiTheme="minorHAnsi" w:cstheme="minorHAnsi"/>
-          <w:color w:val="000000"/>
-          <w:sz w:val="24"/>
-          <w:szCs w:val="24"/>
-          <w:shd w:val="clear" w:color="auto" w:fill="FFFFFF"/>
-        </w:rPr>
-      </w:pPr>
-      <w:r>
-        <w:rPr>
-          <w:rFonts w:asciiTheme="minorHAnsi" w:hAnsiTheme="minorHAnsi" w:cstheme="minorHAnsi"/>
-          <w:color w:val="000000"/>
-          <w:sz w:val="24"/>
-          <w:szCs w:val="24"/>
-          <w:shd w:val="clear" w:color="auto" w:fill="FFFFFF"/>
-        </w:rPr>
         <w:t>Some of the links are up to date and some are not but all the links do actually work.</w:t>
       </w:r>
     </w:p>
@@ -10507,7 +10793,6 @@
           <w:szCs w:val="24"/>
           <w:shd w:val="clear" w:color="auto" w:fill="FFFFFF"/>
         </w:rPr>
-        <w:lastRenderedPageBreak/>
         <w:t>Appearance</w:t>
       </w:r>
     </w:p>
@@ -13240,6 +13525,119 @@
     </w:lvl>
   </w:abstractNum>
   <w:abstractNum w:abstractNumId="20" w15:restartNumberingAfterBreak="0">
+    <w:nsid w:val="44BD46A0"/>
+    <w:multiLevelType w:val="hybridMultilevel"/>
+    <w:tmpl w:val="3CD6425E"/>
+    <w:lvl w:ilvl="0" w:tplc="0409000B">
+      <w:start w:val="1"/>
+      <w:numFmt w:val="bullet"/>
+      <w:lvlText w:val=""/>
+      <w:lvlJc w:val="left"/>
+      <w:pPr>
+        <w:ind w:left="1080" w:hanging="360"/>
+      </w:pPr>
+      <w:rPr>
+        <w:rFonts w:ascii="Wingdings" w:hAnsi="Wingdings" w:hint="default"/>
+      </w:rPr>
+    </w:lvl>
+    <w:lvl w:ilvl="1" w:tplc="04090003" w:tentative="1">
+      <w:start w:val="1"/>
+      <w:numFmt w:val="bullet"/>
+      <w:lvlText w:val="o"/>
+      <w:lvlJc w:val="left"/>
+      <w:pPr>
+        <w:ind w:left="1800" w:hanging="360"/>
+      </w:pPr>
+      <w:rPr>
+        <w:rFonts w:ascii="Courier New" w:hAnsi="Courier New" w:cs="Courier New" w:hint="default"/>
+      </w:rPr>
+    </w:lvl>
+    <w:lvl w:ilvl="2" w:tplc="04090005" w:tentative="1">
+      <w:start w:val="1"/>
+      <w:numFmt w:val="bullet"/>
+      <w:lvlText w:val=""/>
+      <w:lvlJc w:val="left"/>
+      <w:pPr>
+        <w:ind w:left="2520" w:hanging="360"/>
+      </w:pPr>
+      <w:rPr>
+        <w:rFonts w:ascii="Wingdings" w:hAnsi="Wingdings" w:hint="default"/>
+      </w:rPr>
+    </w:lvl>
+    <w:lvl w:ilvl="3" w:tplc="04090001" w:tentative="1">
+      <w:start w:val="1"/>
+      <w:numFmt w:val="bullet"/>
+      <w:lvlText w:val=""/>
+      <w:lvlJc w:val="left"/>
+      <w:pPr>
+        <w:ind w:left="3240" w:hanging="360"/>
+      </w:pPr>
+      <w:rPr>
+        <w:rFonts w:ascii="Symbol" w:hAnsi="Symbol" w:hint="default"/>
+      </w:rPr>
+    </w:lvl>
+    <w:lvl w:ilvl="4" w:tplc="04090003" w:tentative="1">
+      <w:start w:val="1"/>
+      <w:numFmt w:val="bullet"/>
+      <w:lvlText w:val="o"/>
+      <w:lvlJc w:val="left"/>
+      <w:pPr>
+        <w:ind w:left="3960" w:hanging="360"/>
+      </w:pPr>
+      <w:rPr>
+        <w:rFonts w:ascii="Courier New" w:hAnsi="Courier New" w:cs="Courier New" w:hint="default"/>
+      </w:rPr>
+    </w:lvl>
+    <w:lvl w:ilvl="5" w:tplc="04090005" w:tentative="1">
+      <w:start w:val="1"/>
+      <w:numFmt w:val="bullet"/>
+      <w:lvlText w:val=""/>
+      <w:lvlJc w:val="left"/>
+      <w:pPr>
+        <w:ind w:left="4680" w:hanging="360"/>
+      </w:pPr>
+      <w:rPr>
+        <w:rFonts w:ascii="Wingdings" w:hAnsi="Wingdings" w:hint="default"/>
+      </w:rPr>
+    </w:lvl>
+    <w:lvl w:ilvl="6" w:tplc="04090001" w:tentative="1">
+      <w:start w:val="1"/>
+      <w:numFmt w:val="bullet"/>
+      <w:lvlText w:val=""/>
+      <w:lvlJc w:val="left"/>
+      <w:pPr>
+        <w:ind w:left="5400" w:hanging="360"/>
+      </w:pPr>
+      <w:rPr>
+        <w:rFonts w:ascii="Symbol" w:hAnsi="Symbol" w:hint="default"/>
+      </w:rPr>
+    </w:lvl>
+    <w:lvl w:ilvl="7" w:tplc="04090003" w:tentative="1">
+      <w:start w:val="1"/>
+      <w:numFmt w:val="bullet"/>
+      <w:lvlText w:val="o"/>
+      <w:lvlJc w:val="left"/>
+      <w:pPr>
+        <w:ind w:left="6120" w:hanging="360"/>
+      </w:pPr>
+      <w:rPr>
+        <w:rFonts w:ascii="Courier New" w:hAnsi="Courier New" w:cs="Courier New" w:hint="default"/>
+      </w:rPr>
+    </w:lvl>
+    <w:lvl w:ilvl="8" w:tplc="04090005" w:tentative="1">
+      <w:start w:val="1"/>
+      <w:numFmt w:val="bullet"/>
+      <w:lvlText w:val=""/>
+      <w:lvlJc w:val="left"/>
+      <w:pPr>
+        <w:ind w:left="6840" w:hanging="360"/>
+      </w:pPr>
+      <w:rPr>
+        <w:rFonts w:ascii="Wingdings" w:hAnsi="Wingdings" w:hint="default"/>
+      </w:rPr>
+    </w:lvl>
+  </w:abstractNum>
+  <w:abstractNum w:abstractNumId="21" w15:restartNumberingAfterBreak="0">
     <w:nsid w:val="4A597CE9"/>
     <w:multiLevelType w:val="hybridMultilevel"/>
     <w:tmpl w:val="A0F20222"/>
@@ -13352,7 +13750,7 @@
       </w:rPr>
     </w:lvl>
   </w:abstractNum>
-  <w:abstractNum w:abstractNumId="21" w15:restartNumberingAfterBreak="0">
+  <w:abstractNum w:abstractNumId="22" w15:restartNumberingAfterBreak="0">
     <w:nsid w:val="56D451EE"/>
     <w:multiLevelType w:val="hybridMultilevel"/>
     <w:tmpl w:val="A8206494"/>
@@ -13467,7 +13865,7 @@
       </w:rPr>
     </w:lvl>
   </w:abstractNum>
-  <w:abstractNum w:abstractNumId="22" w15:restartNumberingAfterBreak="0">
+  <w:abstractNum w:abstractNumId="23" w15:restartNumberingAfterBreak="0">
     <w:nsid w:val="5957304D"/>
     <w:multiLevelType w:val="multilevel"/>
     <w:tmpl w:val="842AE95A"/>
@@ -13616,7 +14014,7 @@
       </w:rPr>
     </w:lvl>
   </w:abstractNum>
-  <w:abstractNum w:abstractNumId="23" w15:restartNumberingAfterBreak="0">
+  <w:abstractNum w:abstractNumId="24" w15:restartNumberingAfterBreak="0">
     <w:nsid w:val="5C130E1F"/>
     <w:multiLevelType w:val="hybridMultilevel"/>
     <w:tmpl w:val="FBCC8A5C"/>
@@ -13729,7 +14127,7 @@
       </w:rPr>
     </w:lvl>
   </w:abstractNum>
-  <w:abstractNum w:abstractNumId="24" w15:restartNumberingAfterBreak="0">
+  <w:abstractNum w:abstractNumId="25" w15:restartNumberingAfterBreak="0">
     <w:nsid w:val="5D9F7089"/>
     <w:multiLevelType w:val="hybridMultilevel"/>
     <w:tmpl w:val="16B2EE8E"/>
@@ -13841,7 +14239,7 @@
       </w:rPr>
     </w:lvl>
   </w:abstractNum>
-  <w:abstractNum w:abstractNumId="25" w15:restartNumberingAfterBreak="0">
+  <w:abstractNum w:abstractNumId="26" w15:restartNumberingAfterBreak="0">
     <w:nsid w:val="61460B12"/>
     <w:multiLevelType w:val="hybridMultilevel"/>
     <w:tmpl w:val="A926A8DE"/>
@@ -13954,7 +14352,7 @@
       </w:rPr>
     </w:lvl>
   </w:abstractNum>
-  <w:abstractNum w:abstractNumId="26" w15:restartNumberingAfterBreak="0">
+  <w:abstractNum w:abstractNumId="27" w15:restartNumberingAfterBreak="0">
     <w:nsid w:val="69106180"/>
     <w:multiLevelType w:val="hybridMultilevel"/>
     <w:tmpl w:val="7B9C8778"/>
@@ -14067,7 +14465,7 @@
       </w:rPr>
     </w:lvl>
   </w:abstractNum>
-  <w:abstractNum w:abstractNumId="27" w15:restartNumberingAfterBreak="0">
+  <w:abstractNum w:abstractNumId="28" w15:restartNumberingAfterBreak="0">
     <w:nsid w:val="6B172790"/>
     <w:multiLevelType w:val="multilevel"/>
     <w:tmpl w:val="169223A4"/>
@@ -14216,7 +14614,7 @@
       </w:rPr>
     </w:lvl>
   </w:abstractNum>
-  <w:abstractNum w:abstractNumId="28" w15:restartNumberingAfterBreak="0">
+  <w:abstractNum w:abstractNumId="29" w15:restartNumberingAfterBreak="0">
     <w:nsid w:val="6D757A1C"/>
     <w:multiLevelType w:val="hybridMultilevel"/>
     <w:tmpl w:val="8DDA814C"/>
@@ -14329,7 +14727,7 @@
       </w:rPr>
     </w:lvl>
   </w:abstractNum>
-  <w:abstractNum w:abstractNumId="29" w15:restartNumberingAfterBreak="0">
+  <w:abstractNum w:abstractNumId="30" w15:restartNumberingAfterBreak="0">
     <w:nsid w:val="716B649B"/>
     <w:multiLevelType w:val="hybridMultilevel"/>
     <w:tmpl w:val="B098257A"/>
@@ -14442,7 +14840,7 @@
       </w:rPr>
     </w:lvl>
   </w:abstractNum>
-  <w:abstractNum w:abstractNumId="30" w15:restartNumberingAfterBreak="0">
+  <w:abstractNum w:abstractNumId="31" w15:restartNumberingAfterBreak="0">
     <w:nsid w:val="755B7D5C"/>
     <w:multiLevelType w:val="hybridMultilevel"/>
     <w:tmpl w:val="0DAA8B0E"/>
@@ -14555,7 +14953,7 @@
       </w:rPr>
     </w:lvl>
   </w:abstractNum>
-  <w:abstractNum w:abstractNumId="31" w15:restartNumberingAfterBreak="0">
+  <w:abstractNum w:abstractNumId="32" w15:restartNumberingAfterBreak="0">
     <w:nsid w:val="77513BC2"/>
     <w:multiLevelType w:val="hybridMultilevel"/>
     <w:tmpl w:val="5F7EEC2E"/>
@@ -14668,7 +15066,7 @@
       </w:rPr>
     </w:lvl>
   </w:abstractNum>
-  <w:abstractNum w:abstractNumId="32" w15:restartNumberingAfterBreak="0">
+  <w:abstractNum w:abstractNumId="33" w15:restartNumberingAfterBreak="0">
     <w:nsid w:val="782F7F42"/>
     <w:multiLevelType w:val="hybridMultilevel"/>
     <w:tmpl w:val="517A2B22"/>
@@ -14780,7 +15178,7 @@
       </w:rPr>
     </w:lvl>
   </w:abstractNum>
-  <w:abstractNum w:abstractNumId="33" w15:restartNumberingAfterBreak="0">
+  <w:abstractNum w:abstractNumId="34" w15:restartNumberingAfterBreak="0">
     <w:nsid w:val="7A78307E"/>
     <w:multiLevelType w:val="hybridMultilevel"/>
     <w:tmpl w:val="8FE25CF2"/>
@@ -14869,7 +15267,7 @@
       </w:pPr>
     </w:lvl>
   </w:abstractNum>
-  <w:abstractNum w:abstractNumId="34" w15:restartNumberingAfterBreak="0">
+  <w:abstractNum w:abstractNumId="35" w15:restartNumberingAfterBreak="0">
     <w:nsid w:val="7B011CF9"/>
     <w:multiLevelType w:val="hybridMultilevel"/>
     <w:tmpl w:val="859C59D0"/>
@@ -14982,7 +15380,7 @@
       </w:rPr>
     </w:lvl>
   </w:abstractNum>
-  <w:abstractNum w:abstractNumId="35" w15:restartNumberingAfterBreak="0">
+  <w:abstractNum w:abstractNumId="36" w15:restartNumberingAfterBreak="0">
     <w:nsid w:val="7DEB7005"/>
     <w:multiLevelType w:val="hybridMultilevel"/>
     <w:tmpl w:val="46627A94"/>
@@ -15102,10 +15500,10 @@
     <w:abstractNumId w:val="6"/>
   </w:num>
   <w:num w:numId="3">
-    <w:abstractNumId w:val="22"/>
+    <w:abstractNumId w:val="23"/>
   </w:num>
   <w:num w:numId="4">
-    <w:abstractNumId w:val="27"/>
+    <w:abstractNumId w:val="28"/>
   </w:num>
   <w:num w:numId="5">
     <w:abstractNumId w:val="8"/>
@@ -15114,10 +15512,10 @@
     <w:abstractNumId w:val="1"/>
   </w:num>
   <w:num w:numId="7">
-    <w:abstractNumId w:val="30"/>
+    <w:abstractNumId w:val="31"/>
   </w:num>
   <w:num w:numId="8">
-    <w:abstractNumId w:val="21"/>
+    <w:abstractNumId w:val="22"/>
   </w:num>
   <w:num w:numId="9">
     <w:abstractNumId w:val="18"/>
@@ -15126,16 +15524,16 @@
     <w:abstractNumId w:val="12"/>
   </w:num>
   <w:num w:numId="11">
-    <w:abstractNumId w:val="35"/>
+    <w:abstractNumId w:val="36"/>
   </w:num>
   <w:num w:numId="12">
     <w:abstractNumId w:val="13"/>
   </w:num>
   <w:num w:numId="13">
-    <w:abstractNumId w:val="34"/>
+    <w:abstractNumId w:val="35"/>
   </w:num>
   <w:num w:numId="14">
-    <w:abstractNumId w:val="26"/>
+    <w:abstractNumId w:val="27"/>
   </w:num>
   <w:num w:numId="15">
     <w:abstractNumId w:val="17"/>
@@ -15144,19 +15542,19 @@
     <w:abstractNumId w:val="4"/>
   </w:num>
   <w:num w:numId="17">
-    <w:abstractNumId w:val="28"/>
+    <w:abstractNumId w:val="29"/>
   </w:num>
   <w:num w:numId="18">
-    <w:abstractNumId w:val="31"/>
+    <w:abstractNumId w:val="32"/>
   </w:num>
   <w:num w:numId="19">
-    <w:abstractNumId w:val="20"/>
+    <w:abstractNumId w:val="21"/>
   </w:num>
   <w:num w:numId="20">
-    <w:abstractNumId w:val="29"/>
+    <w:abstractNumId w:val="30"/>
   </w:num>
   <w:num w:numId="21">
-    <w:abstractNumId w:val="33"/>
+    <w:abstractNumId w:val="34"/>
   </w:num>
   <w:num w:numId="22">
     <w:abstractNumId w:val="5"/>
@@ -15168,7 +15566,7 @@
     <w:abstractNumId w:val="7"/>
   </w:num>
   <w:num w:numId="25">
-    <w:abstractNumId w:val="23"/>
+    <w:abstractNumId w:val="24"/>
   </w:num>
   <w:num w:numId="26">
     <w:abstractNumId w:val="3"/>
@@ -15183,16 +15581,16 @@
     <w:abstractNumId w:val="15"/>
   </w:num>
   <w:num w:numId="30">
-    <w:abstractNumId w:val="32"/>
+    <w:abstractNumId w:val="33"/>
   </w:num>
   <w:num w:numId="31">
-    <w:abstractNumId w:val="24"/>
+    <w:abstractNumId w:val="25"/>
   </w:num>
   <w:num w:numId="32">
     <w:abstractNumId w:val="11"/>
   </w:num>
   <w:num w:numId="33">
-    <w:abstractNumId w:val="25"/>
+    <w:abstractNumId w:val="26"/>
   </w:num>
   <w:num w:numId="34">
     <w:abstractNumId w:val="2"/>
@@ -15202,6 +15600,9 @@
   </w:num>
   <w:num w:numId="36">
     <w:abstractNumId w:val="0"/>
+  </w:num>
+  <w:num w:numId="37">
+    <w:abstractNumId w:val="20"/>
   </w:num>
 </w:numbering>
 </file>
@@ -16028,7 +16429,7 @@
 </file>
 
 <file path=customXml/itemProps1.xml><?xml version="1.0" encoding="utf-8"?>
-<ds:datastoreItem xmlns:ds="http://schemas.openxmlformats.org/officeDocument/2006/customXml" ds:itemID="{FCB2772E-E1D1-4876-937C-DD9120C841F5}">
+<ds:datastoreItem xmlns:ds="http://schemas.openxmlformats.org/officeDocument/2006/customXml" ds:itemID="{1ACA48AF-86D6-4117-A471-BF55B02AFFAE}">
   <ds:schemaRefs>
     <ds:schemaRef ds:uri="http://schemas.openxmlformats.org/officeDocument/2006/bibliography"/>
   </ds:schemaRefs>

</xml_diff>